<commit_message>
Added to literature review section of pre-proposal 01
</commit_message>
<xml_diff>
--- a/Assignments/Townes_SOC5600_PreProposal_01_v00.docx
+++ b/Assignments/Townes_SOC5600_PreProposal_01_v00.docx
@@ -78,194 +78,891 @@
           <w:szCs w:val="24"/>
         </w:rPr>
       </w:pPr>
+      <w:r>
+        <w:rPr>
+          <w:rFonts w:ascii="Times New Roman" w:hAnsi="Times New Roman" w:cs="Times New Roman"/>
+          <w:sz w:val="24"/>
+          <w:szCs w:val="24"/>
+        </w:rPr>
+        <w:t xml:space="preserve">A </w:t>
+      </w:r>
+      <w:r>
+        <w:rPr>
+          <w:rFonts w:ascii="Times New Roman" w:hAnsi="Times New Roman" w:cs="Times New Roman"/>
+          <w:sz w:val="24"/>
+          <w:szCs w:val="24"/>
+        </w:rPr>
+        <w:t>Proposal for a</w:t>
+      </w:r>
+      <w:r>
+        <w:rPr>
+          <w:rFonts w:ascii="Times New Roman" w:hAnsi="Times New Roman" w:cs="Times New Roman"/>
+          <w:sz w:val="24"/>
+          <w:szCs w:val="24"/>
+        </w:rPr>
+        <w:t xml:space="preserve"> </w:t>
+      </w:r>
+      <w:r>
+        <w:rPr>
+          <w:rFonts w:ascii="Times New Roman" w:hAnsi="Times New Roman" w:cs="Times New Roman"/>
+          <w:sz w:val="24"/>
+          <w:szCs w:val="24"/>
+        </w:rPr>
+        <w:t xml:space="preserve">Public Policy </w:t>
+      </w:r>
+      <w:r>
+        <w:rPr>
+          <w:rFonts w:ascii="Times New Roman" w:hAnsi="Times New Roman" w:cs="Times New Roman"/>
+          <w:sz w:val="24"/>
+          <w:szCs w:val="24"/>
+        </w:rPr>
+        <w:t>Study</w:t>
+      </w:r>
+      <w:r>
+        <w:rPr>
+          <w:rFonts w:ascii="Times New Roman" w:hAnsi="Times New Roman" w:cs="Times New Roman"/>
+          <w:sz w:val="24"/>
+          <w:szCs w:val="24"/>
+        </w:rPr>
+        <w:t xml:space="preserve"> of </w:t>
+      </w:r>
+      <w:r>
+        <w:rPr>
+          <w:rFonts w:ascii="Times New Roman" w:hAnsi="Times New Roman" w:cs="Times New Roman"/>
+          <w:sz w:val="24"/>
+          <w:szCs w:val="24"/>
+        </w:rPr>
+        <w:t>Technology Transfer</w:t>
+      </w:r>
+      <w:r>
+        <w:rPr>
+          <w:rFonts w:ascii="Times New Roman" w:hAnsi="Times New Roman" w:cs="Times New Roman"/>
+          <w:sz w:val="24"/>
+          <w:szCs w:val="24"/>
+        </w:rPr>
+        <w:t xml:space="preserve"> Policy</w:t>
+      </w:r>
+      <w:r>
+        <w:rPr>
+          <w:rFonts w:ascii="Times New Roman" w:hAnsi="Times New Roman" w:cs="Times New Roman"/>
+          <w:sz w:val="24"/>
+          <w:szCs w:val="24"/>
+        </w:rPr>
+        <w:t xml:space="preserve"> Alternatives</w:t>
+      </w:r>
+      <w:r>
+        <w:rPr>
+          <w:rFonts w:ascii="Times New Roman" w:hAnsi="Times New Roman" w:cs="Times New Roman"/>
+          <w:sz w:val="24"/>
+          <w:szCs w:val="24"/>
+        </w:rPr>
+        <w:br/>
+      </w:r>
+      <w:r>
+        <w:rPr>
+          <w:rFonts w:ascii="Times New Roman" w:hAnsi="Times New Roman" w:cs="Times New Roman"/>
+          <w:sz w:val="24"/>
+          <w:szCs w:val="24"/>
+        </w:rPr>
+        <w:t>Taking Into Consideration</w:t>
+      </w:r>
+      <w:r>
+        <w:rPr>
+          <w:rFonts w:ascii="Times New Roman" w:hAnsi="Times New Roman" w:cs="Times New Roman"/>
+          <w:sz w:val="24"/>
+          <w:szCs w:val="24"/>
+        </w:rPr>
+        <w:t xml:space="preserve"> </w:t>
+      </w:r>
+      <w:r>
+        <w:rPr>
+          <w:rFonts w:ascii="Times New Roman" w:hAnsi="Times New Roman" w:cs="Times New Roman"/>
+          <w:sz w:val="24"/>
+          <w:szCs w:val="24"/>
+        </w:rPr>
+        <w:t xml:space="preserve">the Role of </w:t>
+      </w:r>
+      <w:r>
+        <w:rPr>
+          <w:rFonts w:ascii="Times New Roman" w:hAnsi="Times New Roman" w:cs="Times New Roman"/>
+          <w:sz w:val="24"/>
+          <w:szCs w:val="24"/>
+        </w:rPr>
+        <w:t>Development Stage</w:t>
+      </w:r>
+      <w:r>
+        <w:rPr>
+          <w:rFonts w:ascii="Times New Roman" w:hAnsi="Times New Roman" w:cs="Times New Roman"/>
+          <w:sz w:val="24"/>
+          <w:szCs w:val="24"/>
+        </w:rPr>
+        <w:t xml:space="preserve"> in Technology Transfer Outcomes</w:t>
+      </w:r>
+    </w:p>
+    <w:p>
+      <w:pPr>
+        <w:spacing w:after="0" w:line="480" w:lineRule="auto"/>
+        <w:jc w:val="center"/>
+        <w:rPr>
+          <w:rFonts w:ascii="Times New Roman" w:hAnsi="Times New Roman" w:cs="Times New Roman"/>
+          <w:sz w:val="24"/>
+          <w:szCs w:val="24"/>
+        </w:rPr>
+      </w:pPr>
+      <w:r>
+        <w:rPr>
+          <w:rFonts w:ascii="Times New Roman" w:hAnsi="Times New Roman" w:cs="Times New Roman"/>
+          <w:sz w:val="24"/>
+          <w:szCs w:val="24"/>
+        </w:rPr>
+        <w:t>Malcolm S. Townes</w:t>
+      </w:r>
+    </w:p>
+    <w:p>
+      <w:pPr>
+        <w:spacing w:after="0" w:line="480" w:lineRule="auto"/>
+        <w:jc w:val="center"/>
+        <w:rPr>
+          <w:rFonts w:ascii="Times New Roman" w:hAnsi="Times New Roman" w:cs="Times New Roman"/>
+          <w:sz w:val="24"/>
+          <w:szCs w:val="24"/>
+        </w:rPr>
+      </w:pPr>
+      <w:r>
+        <w:rPr>
+          <w:rFonts w:ascii="Times New Roman" w:hAnsi="Times New Roman" w:cs="Times New Roman"/>
+          <w:sz w:val="24"/>
+          <w:szCs w:val="24"/>
+        </w:rPr>
+        <w:t>Saint Louis University</w:t>
+      </w:r>
+    </w:p>
+    <w:p>
+      <w:pPr>
+        <w:rPr>
+          <w:rFonts w:ascii="Times New Roman" w:hAnsi="Times New Roman" w:cs="Times New Roman"/>
+          <w:sz w:val="24"/>
+          <w:szCs w:val="24"/>
+        </w:rPr>
+      </w:pPr>
+      <w:r>
+        <w:rPr>
+          <w:rFonts w:ascii="Times New Roman" w:hAnsi="Times New Roman" w:cs="Times New Roman"/>
+          <w:sz w:val="24"/>
+          <w:szCs w:val="24"/>
+        </w:rPr>
+        <w:br w:type="page"/>
+      </w:r>
+    </w:p>
+    <w:p>
+      <w:pPr>
+        <w:spacing w:after="0" w:line="480" w:lineRule="auto"/>
+        <w:jc w:val="center"/>
+        <w:rPr>
+          <w:rFonts w:ascii="Times New Roman" w:hAnsi="Times New Roman" w:cs="Times New Roman"/>
+          <w:sz w:val="24"/>
+          <w:szCs w:val="24"/>
+        </w:rPr>
+      </w:pPr>
+      <w:r>
+        <w:rPr>
+          <w:rFonts w:ascii="Times New Roman" w:hAnsi="Times New Roman" w:cs="Times New Roman"/>
+          <w:sz w:val="24"/>
+          <w:szCs w:val="24"/>
+        </w:rPr>
+        <w:lastRenderedPageBreak/>
+        <w:t>Abstract</w:t>
+      </w:r>
+    </w:p>
+    <w:p>
+      <w:pPr>
+        <w:spacing w:after="0" w:line="480" w:lineRule="auto"/>
+        <w:rPr>
+          <w:rFonts w:ascii="Times New Roman" w:hAnsi="Times New Roman" w:cs="Times New Roman"/>
+          <w:sz w:val="24"/>
+          <w:szCs w:val="24"/>
+        </w:rPr>
+      </w:pPr>
+      <w:r>
+        <w:rPr>
+          <w:rFonts w:ascii="Times New Roman" w:hAnsi="Times New Roman" w:cs="Times New Roman"/>
+          <w:sz w:val="24"/>
+          <w:szCs w:val="24"/>
+        </w:rPr>
+        <w:tab/>
+      </w:r>
+      <w:r>
+        <w:rPr>
+          <w:rFonts w:ascii="Times New Roman" w:hAnsi="Times New Roman" w:cs="Times New Roman"/>
+          <w:sz w:val="24"/>
+          <w:szCs w:val="24"/>
+        </w:rPr>
+        <w:t>The public policy of the United States of America (USA) regarding technology transfer is a topic worthy of serious study for a number of reasons.  It has been a topic of keen interest to the government since the end of World War II.  It is also important because of the link between national economic prosperity and technological innovation.</w:t>
+      </w:r>
+      <w:r>
+        <w:rPr>
+          <w:rFonts w:ascii="Times New Roman" w:hAnsi="Times New Roman" w:cs="Times New Roman"/>
+          <w:sz w:val="24"/>
+          <w:szCs w:val="24"/>
+        </w:rPr>
+        <w:t xml:space="preserve"> </w:t>
+      </w:r>
+      <w:r>
+        <w:rPr>
+          <w:rFonts w:ascii="Times New Roman" w:hAnsi="Times New Roman" w:cs="Times New Roman"/>
+          <w:sz w:val="24"/>
+          <w:szCs w:val="24"/>
+        </w:rPr>
+        <w:t xml:space="preserve"> From a more pragmatic standpoint, scarcity of national resources makes technology transfer public policy an important issue for examination.</w:t>
+      </w:r>
+      <w:r>
+        <w:rPr>
+          <w:rFonts w:ascii="Times New Roman" w:hAnsi="Times New Roman" w:cs="Times New Roman"/>
+          <w:sz w:val="24"/>
+          <w:szCs w:val="24"/>
+        </w:rPr>
+        <w:t xml:space="preserve"> </w:t>
+      </w:r>
+      <w:r>
+        <w:rPr>
+          <w:rFonts w:ascii="Times New Roman" w:hAnsi="Times New Roman" w:cs="Times New Roman"/>
+          <w:sz w:val="24"/>
+          <w:szCs w:val="24"/>
+        </w:rPr>
+        <w:t xml:space="preserve"> </w:t>
+      </w:r>
+      <w:r>
+        <w:rPr>
+          <w:rFonts w:ascii="Times New Roman" w:hAnsi="Times New Roman" w:cs="Times New Roman"/>
+          <w:sz w:val="24"/>
+          <w:szCs w:val="24"/>
+        </w:rPr>
+        <w:t>When it comes to policy studies regarding technology transfer, there are various gaps in the knowledge base.</w:t>
+      </w:r>
+      <w:r>
+        <w:rPr>
+          <w:rFonts w:ascii="Times New Roman" w:hAnsi="Times New Roman" w:cs="Times New Roman"/>
+          <w:sz w:val="24"/>
+          <w:szCs w:val="24"/>
+        </w:rPr>
+        <w:t xml:space="preserve">  </w:t>
+      </w:r>
+      <w:r>
+        <w:rPr>
+          <w:rFonts w:ascii="Times New Roman" w:hAnsi="Times New Roman" w:cs="Times New Roman"/>
+          <w:sz w:val="24"/>
+          <w:szCs w:val="24"/>
+        </w:rPr>
+        <w:t>This includes a dearth of policy analyses to provide insight into what should be done to improve public policy outcomes in this area.</w:t>
+      </w:r>
+      <w:r>
+        <w:rPr>
+          <w:rFonts w:ascii="Times New Roman" w:hAnsi="Times New Roman" w:cs="Times New Roman"/>
+          <w:sz w:val="24"/>
+          <w:szCs w:val="24"/>
+        </w:rPr>
+        <w:t xml:space="preserve">   </w:t>
+      </w:r>
+      <w:r>
+        <w:rPr>
+          <w:rFonts w:ascii="Times New Roman" w:hAnsi="Times New Roman" w:cs="Times New Roman"/>
+          <w:sz w:val="24"/>
+          <w:szCs w:val="24"/>
+        </w:rPr>
+        <w:t xml:space="preserve">Many in the technology transfer field believe that the development stage of R&amp;D projects has a significant influence on technology transfer outcomes.  Of </w:t>
+      </w:r>
+      <w:r>
+        <w:rPr>
+          <w:rFonts w:ascii="Times New Roman" w:hAnsi="Times New Roman" w:cs="Times New Roman"/>
+          <w:sz w:val="24"/>
+          <w:szCs w:val="24"/>
+        </w:rPr>
+        <w:t>particular</w:t>
+      </w:r>
+      <w:r>
+        <w:rPr>
+          <w:rFonts w:ascii="Times New Roman" w:hAnsi="Times New Roman" w:cs="Times New Roman"/>
+          <w:sz w:val="24"/>
+          <w:szCs w:val="24"/>
+        </w:rPr>
+        <w:t xml:space="preserve"> interest </w:t>
+      </w:r>
+      <w:r>
+        <w:rPr>
+          <w:rFonts w:ascii="Times New Roman" w:hAnsi="Times New Roman" w:cs="Times New Roman"/>
+          <w:sz w:val="24"/>
+          <w:szCs w:val="24"/>
+        </w:rPr>
+        <w:t xml:space="preserve">in this study </w:t>
+      </w:r>
+      <w:r>
+        <w:rPr>
+          <w:rFonts w:ascii="Times New Roman" w:hAnsi="Times New Roman" w:cs="Times New Roman"/>
+          <w:sz w:val="24"/>
+          <w:szCs w:val="24"/>
+        </w:rPr>
+        <w:t>is the influence of geography on</w:t>
+      </w:r>
+      <w:r>
+        <w:rPr>
+          <w:rFonts w:ascii="Times New Roman" w:hAnsi="Times New Roman" w:cs="Times New Roman"/>
+          <w:sz w:val="24"/>
+          <w:szCs w:val="24"/>
+        </w:rPr>
+        <w:t xml:space="preserve"> </w:t>
+      </w:r>
+      <w:r>
+        <w:rPr>
+          <w:rFonts w:ascii="Times New Roman" w:hAnsi="Times New Roman" w:cs="Times New Roman"/>
+          <w:sz w:val="24"/>
+          <w:szCs w:val="24"/>
+        </w:rPr>
+        <w:t>a technology’s progress through the necessary development stages in the R&amp;D process</w:t>
+      </w:r>
+      <w:r>
+        <w:rPr>
+          <w:rFonts w:ascii="Times New Roman" w:hAnsi="Times New Roman" w:cs="Times New Roman"/>
+          <w:sz w:val="24"/>
+          <w:szCs w:val="24"/>
+        </w:rPr>
+        <w:t>.</w:t>
+      </w:r>
+      <w:r>
+        <w:rPr>
+          <w:rFonts w:ascii="Times New Roman" w:hAnsi="Times New Roman" w:cs="Times New Roman"/>
+          <w:sz w:val="24"/>
+          <w:szCs w:val="24"/>
+        </w:rPr>
+        <w:t xml:space="preserve">  </w:t>
+      </w:r>
+      <w:r>
+        <w:rPr>
+          <w:rFonts w:ascii="Times New Roman" w:hAnsi="Times New Roman" w:cs="Times New Roman"/>
+          <w:sz w:val="24"/>
+          <w:szCs w:val="24"/>
+        </w:rPr>
+        <w:t xml:space="preserve">This paper briefly outlines a rationale for a </w:t>
+      </w:r>
+      <w:r>
+        <w:rPr>
+          <w:rFonts w:ascii="Times New Roman" w:hAnsi="Times New Roman" w:cs="Times New Roman"/>
+          <w:sz w:val="24"/>
+          <w:szCs w:val="24"/>
+        </w:rPr>
+        <w:t xml:space="preserve">policy </w:t>
+      </w:r>
+      <w:r>
+        <w:rPr>
+          <w:rFonts w:ascii="Times New Roman" w:hAnsi="Times New Roman" w:cs="Times New Roman"/>
+          <w:sz w:val="24"/>
+          <w:szCs w:val="24"/>
+        </w:rPr>
+        <w:t xml:space="preserve">study </w:t>
+      </w:r>
+      <w:r>
+        <w:rPr>
+          <w:rFonts w:ascii="Times New Roman" w:hAnsi="Times New Roman" w:cs="Times New Roman"/>
+          <w:sz w:val="24"/>
+          <w:szCs w:val="24"/>
+        </w:rPr>
+        <w:t>focused on</w:t>
+      </w:r>
+      <w:r>
+        <w:rPr>
+          <w:rFonts w:ascii="Times New Roman" w:hAnsi="Times New Roman" w:cs="Times New Roman"/>
+          <w:sz w:val="24"/>
+          <w:szCs w:val="24"/>
+        </w:rPr>
+        <w:t xml:space="preserve"> </w:t>
+      </w:r>
+      <w:r>
+        <w:rPr>
+          <w:rFonts w:ascii="Times New Roman" w:hAnsi="Times New Roman" w:cs="Times New Roman"/>
+          <w:sz w:val="24"/>
+          <w:szCs w:val="24"/>
+        </w:rPr>
+        <w:t xml:space="preserve">the </w:t>
+      </w:r>
+      <w:r>
+        <w:rPr>
+          <w:rFonts w:ascii="Times New Roman" w:hAnsi="Times New Roman" w:cs="Times New Roman"/>
+          <w:sz w:val="24"/>
+          <w:szCs w:val="24"/>
+        </w:rPr>
+        <w:t xml:space="preserve">public </w:t>
+      </w:r>
+      <w:r>
+        <w:rPr>
+          <w:rFonts w:ascii="Times New Roman" w:hAnsi="Times New Roman" w:cs="Times New Roman"/>
+          <w:sz w:val="24"/>
+          <w:szCs w:val="24"/>
+        </w:rPr>
+        <w:t>policy alternatives</w:t>
+      </w:r>
+      <w:r>
+        <w:rPr>
+          <w:rFonts w:ascii="Times New Roman" w:hAnsi="Times New Roman" w:cs="Times New Roman"/>
+          <w:sz w:val="24"/>
+          <w:szCs w:val="24"/>
+        </w:rPr>
+        <w:t xml:space="preserve"> </w:t>
+      </w:r>
+      <w:r>
+        <w:rPr>
+          <w:rFonts w:ascii="Times New Roman" w:hAnsi="Times New Roman" w:cs="Times New Roman"/>
+          <w:sz w:val="24"/>
+          <w:szCs w:val="24"/>
+        </w:rPr>
+        <w:t>for incre</w:t>
+      </w:r>
+      <w:r>
+        <w:rPr>
+          <w:rFonts w:ascii="Times New Roman" w:hAnsi="Times New Roman" w:cs="Times New Roman"/>
+          <w:sz w:val="24"/>
+          <w:szCs w:val="24"/>
+        </w:rPr>
+        <w:t>asing the transfer of technologies</w:t>
+      </w:r>
+      <w:r>
+        <w:rPr>
+          <w:rFonts w:ascii="Times New Roman" w:hAnsi="Times New Roman" w:cs="Times New Roman"/>
+          <w:sz w:val="24"/>
+          <w:szCs w:val="24"/>
+        </w:rPr>
+        <w:t xml:space="preserve"> derived from federally-funded research to the private sector</w:t>
+      </w:r>
+      <w:r>
+        <w:rPr>
+          <w:rFonts w:ascii="Times New Roman" w:hAnsi="Times New Roman" w:cs="Times New Roman"/>
+          <w:sz w:val="24"/>
+          <w:szCs w:val="24"/>
+        </w:rPr>
+        <w:t xml:space="preserve"> </w:t>
+      </w:r>
+      <w:r>
+        <w:rPr>
+          <w:rFonts w:ascii="Times New Roman" w:hAnsi="Times New Roman" w:cs="Times New Roman"/>
+          <w:sz w:val="24"/>
+          <w:szCs w:val="24"/>
+        </w:rPr>
+        <w:t>taking into consideration the potential role of development stage in technology transfer outcomes</w:t>
+      </w:r>
+      <w:r>
+        <w:rPr>
+          <w:rFonts w:ascii="Times New Roman" w:hAnsi="Times New Roman" w:cs="Times New Roman"/>
+          <w:sz w:val="24"/>
+          <w:szCs w:val="24"/>
+        </w:rPr>
+        <w:t>.  It also reviews the relevant literature on the subject and poses several research questions that the study aims to answer to fill gaps in the knowledge base on the subject.</w:t>
+      </w:r>
+    </w:p>
+    <w:p>
+      <w:pPr>
+        <w:spacing w:after="0" w:line="480" w:lineRule="auto"/>
+        <w:rPr>
+          <w:rFonts w:ascii="Times New Roman" w:hAnsi="Times New Roman" w:cs="Times New Roman"/>
+          <w:sz w:val="24"/>
+          <w:szCs w:val="24"/>
+        </w:rPr>
+      </w:pPr>
+      <w:r>
+        <w:rPr>
+          <w:rFonts w:ascii="Times New Roman" w:hAnsi="Times New Roman" w:cs="Times New Roman"/>
+          <w:sz w:val="24"/>
+          <w:szCs w:val="24"/>
+        </w:rPr>
+        <w:tab/>
+        <w:t xml:space="preserve">Keywords: </w:t>
+      </w:r>
+      <w:r>
+        <w:rPr>
+          <w:rFonts w:ascii="Times New Roman" w:hAnsi="Times New Roman" w:cs="Times New Roman"/>
+          <w:sz w:val="24"/>
+          <w:szCs w:val="24"/>
+        </w:rPr>
+        <w:t xml:space="preserve">technology transfer, research and development, technology readiness level, </w:t>
+      </w:r>
+      <w:r>
+        <w:rPr>
+          <w:rFonts w:ascii="Times New Roman" w:hAnsi="Times New Roman" w:cs="Times New Roman"/>
+          <w:sz w:val="24"/>
+          <w:szCs w:val="24"/>
+        </w:rPr>
+        <w:t>geography, innovation clusters</w:t>
+      </w:r>
       <w:bookmarkStart w:id="0" w:name="_GoBack"/>
       <w:bookmarkEnd w:id="0"/>
-      <w:r>
-        <w:rPr>
-          <w:rFonts w:ascii="Times New Roman" w:hAnsi="Times New Roman" w:cs="Times New Roman"/>
-          <w:sz w:val="24"/>
-          <w:szCs w:val="24"/>
-        </w:rPr>
-        <w:t xml:space="preserve">A </w:t>
-      </w:r>
-      <w:r>
-        <w:rPr>
-          <w:rFonts w:ascii="Times New Roman" w:hAnsi="Times New Roman" w:cs="Times New Roman"/>
-          <w:sz w:val="24"/>
-          <w:szCs w:val="24"/>
-        </w:rPr>
-        <w:t>Proposal for a</w:t>
-      </w:r>
-      <w:r>
-        <w:rPr>
-          <w:rFonts w:ascii="Times New Roman" w:hAnsi="Times New Roman" w:cs="Times New Roman"/>
-          <w:sz w:val="24"/>
-          <w:szCs w:val="24"/>
-        </w:rPr>
-        <w:t xml:space="preserve"> </w:t>
-      </w:r>
-      <w:r>
-        <w:rPr>
-          <w:rFonts w:ascii="Times New Roman" w:hAnsi="Times New Roman" w:cs="Times New Roman"/>
-          <w:sz w:val="24"/>
-          <w:szCs w:val="24"/>
-        </w:rPr>
-        <w:t xml:space="preserve">Public Policy </w:t>
-      </w:r>
-      <w:r>
-        <w:rPr>
-          <w:rFonts w:ascii="Times New Roman" w:hAnsi="Times New Roman" w:cs="Times New Roman"/>
-          <w:sz w:val="24"/>
-          <w:szCs w:val="24"/>
-        </w:rPr>
-        <w:t>Study</w:t>
-      </w:r>
-      <w:r>
-        <w:rPr>
-          <w:rFonts w:ascii="Times New Roman" w:hAnsi="Times New Roman" w:cs="Times New Roman"/>
-          <w:sz w:val="24"/>
-          <w:szCs w:val="24"/>
-        </w:rPr>
-        <w:t xml:space="preserve"> of </w:t>
-      </w:r>
-      <w:r>
-        <w:rPr>
-          <w:rFonts w:ascii="Times New Roman" w:hAnsi="Times New Roman" w:cs="Times New Roman"/>
-          <w:sz w:val="24"/>
-          <w:szCs w:val="24"/>
-        </w:rPr>
-        <w:t>Technology Transfer</w:t>
-      </w:r>
-      <w:r>
-        <w:rPr>
-          <w:rFonts w:ascii="Times New Roman" w:hAnsi="Times New Roman" w:cs="Times New Roman"/>
-          <w:sz w:val="24"/>
-          <w:szCs w:val="24"/>
-        </w:rPr>
-        <w:t xml:space="preserve"> Policy</w:t>
-      </w:r>
-      <w:r>
-        <w:rPr>
-          <w:rFonts w:ascii="Times New Roman" w:hAnsi="Times New Roman" w:cs="Times New Roman"/>
-          <w:sz w:val="24"/>
-          <w:szCs w:val="24"/>
-        </w:rPr>
-        <w:t xml:space="preserve"> Alternatives</w:t>
-      </w:r>
-      <w:r>
-        <w:rPr>
-          <w:rFonts w:ascii="Times New Roman" w:hAnsi="Times New Roman" w:cs="Times New Roman"/>
-          <w:sz w:val="24"/>
-          <w:szCs w:val="24"/>
-        </w:rPr>
-        <w:br/>
-      </w:r>
-      <w:r>
-        <w:rPr>
-          <w:rFonts w:ascii="Times New Roman" w:hAnsi="Times New Roman" w:cs="Times New Roman"/>
-          <w:sz w:val="24"/>
-          <w:szCs w:val="24"/>
-        </w:rPr>
-        <w:t>Taking Into Consideration</w:t>
-      </w:r>
-      <w:r>
-        <w:rPr>
-          <w:rFonts w:ascii="Times New Roman" w:hAnsi="Times New Roman" w:cs="Times New Roman"/>
-          <w:sz w:val="24"/>
-          <w:szCs w:val="24"/>
-        </w:rPr>
-        <w:t xml:space="preserve"> </w:t>
-      </w:r>
-      <w:r>
-        <w:rPr>
-          <w:rFonts w:ascii="Times New Roman" w:hAnsi="Times New Roman" w:cs="Times New Roman"/>
-          <w:sz w:val="24"/>
-          <w:szCs w:val="24"/>
-        </w:rPr>
-        <w:t xml:space="preserve">the Role of </w:t>
-      </w:r>
-      <w:r>
-        <w:rPr>
-          <w:rFonts w:ascii="Times New Roman" w:hAnsi="Times New Roman" w:cs="Times New Roman"/>
-          <w:sz w:val="24"/>
-          <w:szCs w:val="24"/>
-        </w:rPr>
-        <w:t>Development Stage</w:t>
-      </w:r>
-      <w:r>
-        <w:rPr>
-          <w:rFonts w:ascii="Times New Roman" w:hAnsi="Times New Roman" w:cs="Times New Roman"/>
-          <w:sz w:val="24"/>
-          <w:szCs w:val="24"/>
-        </w:rPr>
-        <w:t xml:space="preserve"> in Technology Transfer Outcomes</w:t>
-      </w:r>
     </w:p>
     <w:p>
       <w:pPr>
-        <w:spacing w:after="0" w:line="480" w:lineRule="auto"/>
-        <w:jc w:val="center"/>
-        <w:rPr>
-          <w:rFonts w:ascii="Times New Roman" w:hAnsi="Times New Roman" w:cs="Times New Roman"/>
-          <w:sz w:val="24"/>
-          <w:szCs w:val="24"/>
-        </w:rPr>
-      </w:pPr>
-      <w:r>
-        <w:rPr>
-          <w:rFonts w:ascii="Times New Roman" w:hAnsi="Times New Roman" w:cs="Times New Roman"/>
-          <w:sz w:val="24"/>
-          <w:szCs w:val="24"/>
-        </w:rPr>
-        <w:t>Malcolm S. Townes</w:t>
+        <w:rPr>
+          <w:rFonts w:ascii="Times New Roman" w:hAnsi="Times New Roman" w:cs="Times New Roman"/>
+          <w:sz w:val="24"/>
+          <w:szCs w:val="24"/>
+        </w:rPr>
+      </w:pPr>
+      <w:r>
+        <w:rPr>
+          <w:rFonts w:ascii="Times New Roman" w:hAnsi="Times New Roman" w:cs="Times New Roman"/>
+          <w:sz w:val="24"/>
+          <w:szCs w:val="24"/>
+        </w:rPr>
+        <w:br w:type="page"/>
       </w:r>
     </w:p>
     <w:p>
       <w:pPr>
         <w:spacing w:after="0" w:line="480" w:lineRule="auto"/>
-        <w:jc w:val="center"/>
-        <w:rPr>
-          <w:rFonts w:ascii="Times New Roman" w:hAnsi="Times New Roman" w:cs="Times New Roman"/>
-          <w:sz w:val="24"/>
-          <w:szCs w:val="24"/>
-        </w:rPr>
-      </w:pPr>
-      <w:r>
-        <w:rPr>
-          <w:rFonts w:ascii="Times New Roman" w:hAnsi="Times New Roman" w:cs="Times New Roman"/>
-          <w:sz w:val="24"/>
-          <w:szCs w:val="24"/>
-        </w:rPr>
-        <w:t>Saint Louis University</w:t>
+        <w:rPr>
+          <w:rFonts w:ascii="Times New Roman" w:hAnsi="Times New Roman" w:cs="Times New Roman"/>
+          <w:b/>
+          <w:sz w:val="24"/>
+          <w:szCs w:val="24"/>
+        </w:rPr>
+      </w:pPr>
+      <w:r>
+        <w:rPr>
+          <w:rFonts w:ascii="Times New Roman" w:hAnsi="Times New Roman" w:cs="Times New Roman"/>
+          <w:b/>
+          <w:sz w:val="24"/>
+          <w:szCs w:val="24"/>
+        </w:rPr>
+        <w:lastRenderedPageBreak/>
+        <w:t>Introduction</w:t>
       </w:r>
     </w:p>
     <w:p>
       <w:pPr>
-        <w:rPr>
-          <w:rFonts w:ascii="Times New Roman" w:hAnsi="Times New Roman" w:cs="Times New Roman"/>
-          <w:sz w:val="24"/>
-          <w:szCs w:val="24"/>
-        </w:rPr>
-      </w:pPr>
-      <w:r>
-        <w:rPr>
-          <w:rFonts w:ascii="Times New Roman" w:hAnsi="Times New Roman" w:cs="Times New Roman"/>
-          <w:sz w:val="24"/>
-          <w:szCs w:val="24"/>
-        </w:rPr>
-        <w:br w:type="page"/>
+        <w:spacing w:after="0" w:line="480" w:lineRule="auto"/>
+        <w:rPr>
+          <w:rFonts w:ascii="Times New Roman" w:hAnsi="Times New Roman" w:cs="Times New Roman"/>
+          <w:sz w:val="24"/>
+          <w:szCs w:val="24"/>
+        </w:rPr>
+      </w:pPr>
+      <w:r>
+        <w:rPr>
+          <w:rFonts w:ascii="Times New Roman" w:hAnsi="Times New Roman" w:cs="Times New Roman"/>
+          <w:sz w:val="24"/>
+          <w:szCs w:val="24"/>
+        </w:rPr>
+        <w:tab/>
+      </w:r>
+      <w:r>
+        <w:rPr>
+          <w:rFonts w:ascii="Times New Roman" w:hAnsi="Times New Roman" w:cs="Times New Roman"/>
+          <w:sz w:val="24"/>
+          <w:szCs w:val="24"/>
+        </w:rPr>
+        <w:t>The public policy of the United States of America (USA) rega</w:t>
+      </w:r>
+      <w:r>
+        <w:rPr>
+          <w:rFonts w:ascii="Times New Roman" w:hAnsi="Times New Roman" w:cs="Times New Roman"/>
+          <w:sz w:val="24"/>
+          <w:szCs w:val="24"/>
+        </w:rPr>
+        <w:t>rding technology transfer is a subject</w:t>
+      </w:r>
+      <w:r>
+        <w:rPr>
+          <w:rFonts w:ascii="Times New Roman" w:hAnsi="Times New Roman" w:cs="Times New Roman"/>
+          <w:sz w:val="24"/>
+          <w:szCs w:val="24"/>
+        </w:rPr>
+        <w:t xml:space="preserve"> worthy of serious study for a number of reasons.  </w:t>
+      </w:r>
+      <w:r>
+        <w:rPr>
+          <w:rFonts w:ascii="Times New Roman" w:hAnsi="Times New Roman" w:cs="Times New Roman"/>
+          <w:sz w:val="24"/>
+          <w:szCs w:val="24"/>
+        </w:rPr>
+        <w:t xml:space="preserve">It has been a </w:t>
+      </w:r>
+      <w:r>
+        <w:rPr>
+          <w:rFonts w:ascii="Times New Roman" w:hAnsi="Times New Roman" w:cs="Times New Roman"/>
+          <w:sz w:val="24"/>
+          <w:szCs w:val="24"/>
+        </w:rPr>
+        <w:t>topic</w:t>
+      </w:r>
+      <w:r>
+        <w:rPr>
+          <w:rFonts w:ascii="Times New Roman" w:hAnsi="Times New Roman" w:cs="Times New Roman"/>
+          <w:sz w:val="24"/>
+          <w:szCs w:val="24"/>
+        </w:rPr>
+        <w:t xml:space="preserve"> of keen interest </w:t>
+      </w:r>
+      <w:r>
+        <w:rPr>
+          <w:rFonts w:ascii="Times New Roman" w:hAnsi="Times New Roman" w:cs="Times New Roman"/>
+          <w:sz w:val="24"/>
+          <w:szCs w:val="24"/>
+        </w:rPr>
+        <w:t xml:space="preserve">to the government </w:t>
+      </w:r>
+      <w:r>
+        <w:rPr>
+          <w:rFonts w:ascii="Times New Roman" w:hAnsi="Times New Roman" w:cs="Times New Roman"/>
+          <w:sz w:val="24"/>
+          <w:szCs w:val="24"/>
+        </w:rPr>
+        <w:t>since th</w:t>
+      </w:r>
+      <w:r>
+        <w:rPr>
+          <w:rFonts w:ascii="Times New Roman" w:hAnsi="Times New Roman" w:cs="Times New Roman"/>
+          <w:sz w:val="24"/>
+          <w:szCs w:val="24"/>
+        </w:rPr>
+        <w:t xml:space="preserve">e end of World War II when President Franklin Delano Roosevelt requested recommendations for leveraging the capabilities that the Office of Scientific Research and Development (OSRD) </w:t>
+      </w:r>
+      <w:r>
+        <w:rPr>
+          <w:rFonts w:ascii="Times New Roman" w:hAnsi="Times New Roman" w:cs="Times New Roman"/>
+          <w:sz w:val="24"/>
+          <w:szCs w:val="24"/>
+        </w:rPr>
+        <w:t xml:space="preserve">cultivated </w:t>
+      </w:r>
+      <w:r>
+        <w:rPr>
+          <w:rFonts w:ascii="Times New Roman" w:hAnsi="Times New Roman" w:cs="Times New Roman"/>
+          <w:sz w:val="24"/>
+          <w:szCs w:val="24"/>
+        </w:rPr>
+        <w:t>during the war effort to improve the health, standard of living, and economic well-being of Americans (Bush, 1945).  Since then n</w:t>
+      </w:r>
+      <w:r>
+        <w:rPr>
+          <w:rFonts w:ascii="Times New Roman" w:hAnsi="Times New Roman" w:cs="Times New Roman"/>
+          <w:sz w:val="24"/>
+          <w:szCs w:val="24"/>
+        </w:rPr>
+        <w:t xml:space="preserve">umerous administrations have identified the transfer of technology derived from federally-funded research and development (R&amp;D) to the private </w:t>
+      </w:r>
+      <w:r>
+        <w:rPr>
+          <w:rFonts w:ascii="Times New Roman" w:hAnsi="Times New Roman" w:cs="Times New Roman"/>
+          <w:sz w:val="24"/>
+          <w:szCs w:val="24"/>
+        </w:rPr>
+        <w:t>sector as a key objective.  T</w:t>
+      </w:r>
+      <w:r>
+        <w:rPr>
+          <w:rFonts w:ascii="Times New Roman" w:hAnsi="Times New Roman" w:cs="Times New Roman"/>
+          <w:sz w:val="24"/>
+          <w:szCs w:val="24"/>
+        </w:rPr>
+        <w:t>he President’s Management Agenda (PMA)</w:t>
+      </w:r>
+      <w:r>
+        <w:rPr>
+          <w:rFonts w:ascii="Times New Roman" w:hAnsi="Times New Roman" w:cs="Times New Roman"/>
+          <w:sz w:val="24"/>
+          <w:szCs w:val="24"/>
+        </w:rPr>
+        <w:t xml:space="preserve"> for the Donald J. Trump administration identifies technology transfer as an important national objective (Office of M</w:t>
+      </w:r>
+      <w:r>
+        <w:rPr>
+          <w:rFonts w:ascii="Times New Roman" w:hAnsi="Times New Roman" w:cs="Times New Roman"/>
+          <w:sz w:val="24"/>
+          <w:szCs w:val="24"/>
+        </w:rPr>
+        <w:t>anagement and Budget [OMB], 2018</w:t>
+      </w:r>
+      <w:r>
+        <w:rPr>
+          <w:rFonts w:ascii="Times New Roman" w:hAnsi="Times New Roman" w:cs="Times New Roman"/>
+          <w:sz w:val="24"/>
+          <w:szCs w:val="24"/>
+        </w:rPr>
+        <w:t xml:space="preserve">).  </w:t>
+      </w:r>
+      <w:r>
+        <w:rPr>
+          <w:rFonts w:ascii="Times New Roman" w:hAnsi="Times New Roman" w:cs="Times New Roman"/>
+          <w:sz w:val="24"/>
+          <w:szCs w:val="24"/>
+        </w:rPr>
+        <w:t>The administration of President Barack H. Obama did not issue PMAs.  However, President Obama did issue a presidential memorandum on October 28, 2011 that explicitly focused on technology transfer and commercialization of federal research.  In the policy section of this memorandum, he referenced the Startup America initiative which had as one of its objectives “</w:t>
+      </w:r>
+      <w:r>
+        <w:rPr>
+          <w:rFonts w:ascii="Times New Roman" w:hAnsi="Times New Roman" w:cs="Times New Roman"/>
+          <w:sz w:val="24"/>
+          <w:szCs w:val="24"/>
+        </w:rPr>
+        <w:t>increasing the rate of technology transfer and the economic and societal impact from Federal research an</w:t>
+      </w:r>
+      <w:r>
+        <w:rPr>
+          <w:rFonts w:ascii="Times New Roman" w:hAnsi="Times New Roman" w:cs="Times New Roman"/>
+          <w:sz w:val="24"/>
+          <w:szCs w:val="24"/>
+        </w:rPr>
+        <w:t xml:space="preserve">d development (R&amp;D) investments” </w:t>
+      </w:r>
+      <w:r>
+        <w:rPr>
+          <w:rFonts w:ascii="Times New Roman" w:hAnsi="Times New Roman" w:cs="Times New Roman"/>
+          <w:sz w:val="24"/>
+          <w:szCs w:val="24"/>
+        </w:rPr>
+        <w:t>(Daily Comp. Pres. Doc., 2011</w:t>
+      </w:r>
+      <w:r>
+        <w:rPr>
+          <w:rFonts w:ascii="Times New Roman" w:hAnsi="Times New Roman" w:cs="Times New Roman"/>
+          <w:sz w:val="24"/>
+          <w:szCs w:val="24"/>
+        </w:rPr>
+        <w:t>-October-28</w:t>
+      </w:r>
+      <w:r>
+        <w:rPr>
+          <w:rFonts w:ascii="Times New Roman" w:hAnsi="Times New Roman" w:cs="Times New Roman"/>
+          <w:sz w:val="24"/>
+          <w:szCs w:val="24"/>
+        </w:rPr>
+        <w:t xml:space="preserve">). </w:t>
+      </w:r>
+      <w:r>
+        <w:rPr>
+          <w:rFonts w:ascii="Times New Roman" w:hAnsi="Times New Roman" w:cs="Times New Roman"/>
+          <w:sz w:val="24"/>
+          <w:szCs w:val="24"/>
+        </w:rPr>
+        <w:t xml:space="preserve"> </w:t>
+      </w:r>
+      <w:r>
+        <w:rPr>
+          <w:rFonts w:ascii="Times New Roman" w:hAnsi="Times New Roman" w:cs="Times New Roman"/>
+          <w:sz w:val="24"/>
+          <w:szCs w:val="24"/>
+        </w:rPr>
+        <w:t>The PMA</w:t>
+      </w:r>
+      <w:r>
+        <w:rPr>
+          <w:rFonts w:ascii="Times New Roman" w:hAnsi="Times New Roman" w:cs="Times New Roman"/>
+          <w:sz w:val="24"/>
+          <w:szCs w:val="24"/>
+        </w:rPr>
+        <w:t xml:space="preserve"> </w:t>
+      </w:r>
+      <w:r>
+        <w:rPr>
+          <w:rFonts w:ascii="Times New Roman" w:hAnsi="Times New Roman" w:cs="Times New Roman"/>
+          <w:sz w:val="24"/>
+          <w:szCs w:val="24"/>
+        </w:rPr>
+        <w:t>for</w:t>
+      </w:r>
+      <w:r>
+        <w:rPr>
+          <w:rFonts w:ascii="Times New Roman" w:hAnsi="Times New Roman" w:cs="Times New Roman"/>
+          <w:sz w:val="24"/>
+          <w:szCs w:val="24"/>
+        </w:rPr>
+        <w:t xml:space="preserve"> t</w:t>
+      </w:r>
+      <w:r>
+        <w:rPr>
+          <w:rFonts w:ascii="Times New Roman" w:hAnsi="Times New Roman" w:cs="Times New Roman"/>
+          <w:sz w:val="24"/>
+          <w:szCs w:val="24"/>
+        </w:rPr>
+        <w:t xml:space="preserve">he administration of President George W. Bush (Bush 43 Administration) specifically </w:t>
+      </w:r>
+      <w:r>
+        <w:rPr>
+          <w:rFonts w:ascii="Times New Roman" w:hAnsi="Times New Roman" w:cs="Times New Roman"/>
+          <w:sz w:val="24"/>
+          <w:szCs w:val="24"/>
+        </w:rPr>
+        <w:t>listed</w:t>
+      </w:r>
+      <w:r>
+        <w:rPr>
+          <w:rFonts w:ascii="Times New Roman" w:hAnsi="Times New Roman" w:cs="Times New Roman"/>
+          <w:sz w:val="24"/>
+          <w:szCs w:val="24"/>
+        </w:rPr>
+        <w:t xml:space="preserve"> technology transfer as a priority</w:t>
+      </w:r>
+      <w:r>
+        <w:rPr>
+          <w:rFonts w:ascii="Times New Roman" w:hAnsi="Times New Roman" w:cs="Times New Roman"/>
+          <w:sz w:val="24"/>
+          <w:szCs w:val="24"/>
+        </w:rPr>
+        <w:t xml:space="preserve"> (OMB, 2002; OMB 2008). </w:t>
+      </w:r>
+      <w:r>
+        <w:rPr>
+          <w:rFonts w:ascii="Times New Roman" w:hAnsi="Times New Roman" w:cs="Times New Roman"/>
+          <w:sz w:val="24"/>
+          <w:szCs w:val="24"/>
+        </w:rPr>
+        <w:t xml:space="preserve"> </w:t>
       </w:r>
     </w:p>
     <w:p>
       <w:pPr>
         <w:spacing w:after="0" w:line="480" w:lineRule="auto"/>
-        <w:jc w:val="center"/>
-        <w:rPr>
-          <w:rFonts w:ascii="Times New Roman" w:hAnsi="Times New Roman" w:cs="Times New Roman"/>
-          <w:sz w:val="24"/>
-          <w:szCs w:val="24"/>
-        </w:rPr>
-      </w:pPr>
+        <w:rPr>
+          <w:rFonts w:ascii="Times New Roman" w:hAnsi="Times New Roman" w:cs="Times New Roman"/>
+          <w:sz w:val="24"/>
+          <w:szCs w:val="24"/>
+        </w:rPr>
+      </w:pPr>
+      <w:r>
+        <w:rPr>
+          <w:rFonts w:ascii="Times New Roman" w:hAnsi="Times New Roman" w:cs="Times New Roman"/>
+          <w:sz w:val="24"/>
+          <w:szCs w:val="24"/>
+        </w:rPr>
+        <w:tab/>
+        <w:t>Technology transfer public policy is also important because of the link between national economic prosperity and technological innovation.</w:t>
+      </w:r>
+      <w:r>
+        <w:rPr>
+          <w:rFonts w:ascii="Times New Roman" w:hAnsi="Times New Roman" w:cs="Times New Roman"/>
+          <w:sz w:val="24"/>
+          <w:szCs w:val="24"/>
+        </w:rPr>
+        <w:t xml:space="preserve">  Solow (1957) estimated that </w:t>
+      </w:r>
+      <w:r>
+        <w:rPr>
+          <w:rFonts w:ascii="Times New Roman" w:hAnsi="Times New Roman" w:cs="Times New Roman"/>
+          <w:sz w:val="24"/>
+          <w:szCs w:val="24"/>
+        </w:rPr>
+        <w:t>roughly 88 percent</w:t>
+      </w:r>
+      <w:r>
+        <w:rPr>
+          <w:rFonts w:ascii="Times New Roman" w:hAnsi="Times New Roman" w:cs="Times New Roman"/>
+          <w:sz w:val="24"/>
+          <w:szCs w:val="24"/>
+        </w:rPr>
+        <w:t xml:space="preserve"> of the total increase in real Gross National Product (GNP) was attributable to</w:t>
+      </w:r>
+      <w:r>
+        <w:rPr>
+          <w:rFonts w:ascii="Times New Roman" w:hAnsi="Times New Roman" w:cs="Times New Roman"/>
+          <w:sz w:val="24"/>
+          <w:szCs w:val="24"/>
+        </w:rPr>
+        <w:t xml:space="preserve"> </w:t>
+      </w:r>
       <w:r>
         <w:rPr>
           <w:rFonts w:ascii="Times New Roman" w:hAnsi="Times New Roman" w:cs="Times New Roman"/>
@@ -273,33 +970,82 @@
           <w:szCs w:val="24"/>
         </w:rPr>
         <w:lastRenderedPageBreak/>
-        <w:t>Abstract</w:t>
+        <w:t xml:space="preserve">technological progress.  This is primarily due to the productivity gains that the application of new technology produces. </w:t>
       </w:r>
     </w:p>
     <w:p>
       <w:pPr>
         <w:spacing w:after="0" w:line="480" w:lineRule="auto"/>
-        <w:rPr>
-          <w:rFonts w:ascii="Times New Roman" w:hAnsi="Times New Roman" w:cs="Times New Roman"/>
-          <w:sz w:val="24"/>
-          <w:szCs w:val="24"/>
-        </w:rPr>
-      </w:pPr>
-      <w:r>
-        <w:rPr>
-          <w:rFonts w:ascii="Times New Roman" w:hAnsi="Times New Roman" w:cs="Times New Roman"/>
-          <w:sz w:val="24"/>
-          <w:szCs w:val="24"/>
-        </w:rPr>
-        <w:tab/>
-      </w:r>
-      <w:r>
-        <w:rPr>
-          <w:rFonts w:ascii="Times New Roman" w:hAnsi="Times New Roman" w:cs="Times New Roman"/>
-          <w:sz w:val="24"/>
-          <w:szCs w:val="24"/>
-        </w:rPr>
-        <w:t>The public policy of the United States of America (USA) regarding technology transfer is a topic worthy of serious study for a number of reasons.  It has been a topic of keen interest to the government since the end of World War II.  It is also important because of the link between national economic prosperity and technological innovation.</w:t>
+        <w:ind w:firstLine="720"/>
+        <w:rPr>
+          <w:rFonts w:ascii="Times New Roman" w:hAnsi="Times New Roman" w:cs="Times New Roman"/>
+          <w:sz w:val="24"/>
+          <w:szCs w:val="24"/>
+        </w:rPr>
+      </w:pPr>
+      <w:r>
+        <w:rPr>
+          <w:rFonts w:ascii="Times New Roman" w:hAnsi="Times New Roman" w:cs="Times New Roman"/>
+          <w:sz w:val="24"/>
+          <w:szCs w:val="24"/>
+        </w:rPr>
+        <w:t xml:space="preserve">From a more pragmatic standpoint, </w:t>
+      </w:r>
+      <w:r>
+        <w:rPr>
+          <w:rFonts w:ascii="Times New Roman" w:hAnsi="Times New Roman" w:cs="Times New Roman"/>
+          <w:sz w:val="24"/>
+          <w:szCs w:val="24"/>
+        </w:rPr>
+        <w:t xml:space="preserve">scarcity of national resources makes </w:t>
+      </w:r>
+      <w:r>
+        <w:rPr>
+          <w:rFonts w:ascii="Times New Roman" w:hAnsi="Times New Roman" w:cs="Times New Roman"/>
+          <w:sz w:val="24"/>
+          <w:szCs w:val="24"/>
+        </w:rPr>
+        <w:t xml:space="preserve">technology transfer public policy </w:t>
+      </w:r>
+      <w:r>
+        <w:rPr>
+          <w:rFonts w:ascii="Times New Roman" w:hAnsi="Times New Roman" w:cs="Times New Roman"/>
+          <w:sz w:val="24"/>
+          <w:szCs w:val="24"/>
+        </w:rPr>
+        <w:t>an</w:t>
+      </w:r>
+      <w:r>
+        <w:rPr>
+          <w:rFonts w:ascii="Times New Roman" w:hAnsi="Times New Roman" w:cs="Times New Roman"/>
+          <w:sz w:val="24"/>
+          <w:szCs w:val="24"/>
+        </w:rPr>
+        <w:t xml:space="preserve"> important</w:t>
+      </w:r>
+      <w:r>
+        <w:rPr>
+          <w:rFonts w:ascii="Times New Roman" w:hAnsi="Times New Roman" w:cs="Times New Roman"/>
+          <w:sz w:val="24"/>
+          <w:szCs w:val="24"/>
+        </w:rPr>
+        <w:t xml:space="preserve"> issue</w:t>
+      </w:r>
+      <w:r>
+        <w:rPr>
+          <w:rFonts w:ascii="Times New Roman" w:hAnsi="Times New Roman" w:cs="Times New Roman"/>
+          <w:sz w:val="24"/>
+          <w:szCs w:val="24"/>
+        </w:rPr>
+        <w:t xml:space="preserve"> for examination</w:t>
+      </w:r>
+      <w:r>
+        <w:rPr>
+          <w:rFonts w:ascii="Times New Roman" w:hAnsi="Times New Roman" w:cs="Times New Roman"/>
+          <w:sz w:val="24"/>
+          <w:szCs w:val="24"/>
+        </w:rPr>
+        <w:t>.</w:t>
       </w:r>
       <w:r>
         <w:rPr>
@@ -315,14 +1061,6 @@
           <w:sz w:val="24"/>
           <w:szCs w:val="24"/>
         </w:rPr>
-        <w:t xml:space="preserve"> From a more pragmatic standpoint, scarcity of national resources makes technology transfer public policy an important issue for examination.</w:t>
-      </w:r>
-      <w:r>
-        <w:rPr>
-          <w:rFonts w:ascii="Times New Roman" w:hAnsi="Times New Roman" w:cs="Times New Roman"/>
-          <w:sz w:val="24"/>
-          <w:szCs w:val="24"/>
-        </w:rPr>
         <w:t xml:space="preserve"> </w:t>
       </w:r>
       <w:r>
@@ -331,6 +1069,70 @@
           <w:sz w:val="24"/>
           <w:szCs w:val="24"/>
         </w:rPr>
+        <w:t xml:space="preserve">In fiscal year 2018, the U.S. federal budget for total </w:t>
+      </w:r>
+      <w:r>
+        <w:rPr>
+          <w:rFonts w:ascii="Times New Roman" w:hAnsi="Times New Roman" w:cs="Times New Roman"/>
+          <w:sz w:val="24"/>
+          <w:szCs w:val="24"/>
+        </w:rPr>
+        <w:t>R&amp;D</w:t>
+      </w:r>
+      <w:r>
+        <w:rPr>
+          <w:rFonts w:ascii="Times New Roman" w:hAnsi="Times New Roman" w:cs="Times New Roman"/>
+          <w:sz w:val="24"/>
+          <w:szCs w:val="24"/>
+        </w:rPr>
+        <w:t xml:space="preserve"> was</w:t>
+      </w:r>
+      <w:r>
+        <w:rPr>
+          <w:rFonts w:ascii="Times New Roman" w:hAnsi="Times New Roman" w:cs="Times New Roman"/>
+          <w:sz w:val="24"/>
+          <w:szCs w:val="24"/>
+        </w:rPr>
+        <w:t xml:space="preserve"> greater than</w:t>
+      </w:r>
+      <w:r>
+        <w:rPr>
+          <w:rFonts w:ascii="Times New Roman" w:hAnsi="Times New Roman" w:cs="Times New Roman"/>
+          <w:sz w:val="24"/>
+          <w:szCs w:val="24"/>
+        </w:rPr>
+        <w:t xml:space="preserve"> US$142.9 billion (American Association for the Advancement of Science [AAAS], 2018a).  </w:t>
+      </w:r>
+      <w:r>
+        <w:rPr>
+          <w:rFonts w:ascii="Times New Roman" w:hAnsi="Times New Roman" w:cs="Times New Roman"/>
+          <w:sz w:val="24"/>
+          <w:szCs w:val="24"/>
+        </w:rPr>
+        <w:t xml:space="preserve">Although this represented less than 3.7 percent of the governments US$3.9 trillion in total federal outlays </w:t>
+      </w:r>
+      <w:r>
+        <w:rPr>
+          <w:rFonts w:ascii="Times New Roman" w:hAnsi="Times New Roman" w:cs="Times New Roman"/>
+          <w:sz w:val="24"/>
+          <w:szCs w:val="24"/>
+        </w:rPr>
+        <w:t>(Congressional Budget Office [CBO], 2018)</w:t>
+      </w:r>
+      <w:r>
+        <w:rPr>
+          <w:rFonts w:ascii="Times New Roman" w:hAnsi="Times New Roman" w:cs="Times New Roman"/>
+          <w:sz w:val="24"/>
+          <w:szCs w:val="24"/>
+        </w:rPr>
+        <w:t>, it is not a triviality considering that it is greater than the</w:t>
+      </w:r>
+      <w:r>
+        <w:rPr>
+          <w:rFonts w:ascii="Times New Roman" w:hAnsi="Times New Roman" w:cs="Times New Roman"/>
+          <w:sz w:val="24"/>
+          <w:szCs w:val="24"/>
+        </w:rPr>
         <w:t xml:space="preserve"> </w:t>
       </w:r>
       <w:r>
@@ -339,87 +1141,47 @@
           <w:sz w:val="24"/>
           <w:szCs w:val="24"/>
         </w:rPr>
-        <w:t>When it comes to policy studies regarding technology transfer, there are various gaps in the knowledge base.</w:t>
-      </w:r>
-      <w:r>
-        <w:rPr>
-          <w:rFonts w:ascii="Times New Roman" w:hAnsi="Times New Roman" w:cs="Times New Roman"/>
-          <w:sz w:val="24"/>
-          <w:szCs w:val="24"/>
-        </w:rPr>
-        <w:t xml:space="preserve">  </w:t>
-      </w:r>
-      <w:r>
-        <w:rPr>
-          <w:rFonts w:ascii="Times New Roman" w:hAnsi="Times New Roman" w:cs="Times New Roman"/>
-          <w:sz w:val="24"/>
-          <w:szCs w:val="24"/>
-        </w:rPr>
-        <w:t>This includes a dearth of policy analyses to provide insight into what should be done to improve public policy outcomes in this area.</w:t>
-      </w:r>
-      <w:r>
-        <w:rPr>
-          <w:rFonts w:ascii="Times New Roman" w:hAnsi="Times New Roman" w:cs="Times New Roman"/>
-          <w:sz w:val="24"/>
-          <w:szCs w:val="24"/>
-        </w:rPr>
-        <w:t xml:space="preserve">   </w:t>
-      </w:r>
-      <w:r>
-        <w:rPr>
-          <w:rFonts w:ascii="Times New Roman" w:hAnsi="Times New Roman" w:cs="Times New Roman"/>
-          <w:sz w:val="24"/>
-          <w:szCs w:val="24"/>
-        </w:rPr>
-        <w:t xml:space="preserve">Many in the technology transfer field believe that the development stage of R&amp;D projects has a significant influence on technology transfer outcomes.  Of </w:t>
-      </w:r>
-      <w:r>
-        <w:rPr>
-          <w:rFonts w:ascii="Times New Roman" w:hAnsi="Times New Roman" w:cs="Times New Roman"/>
-          <w:sz w:val="24"/>
-          <w:szCs w:val="24"/>
-        </w:rPr>
-        <w:t>particular</w:t>
-      </w:r>
-      <w:r>
-        <w:rPr>
-          <w:rFonts w:ascii="Times New Roman" w:hAnsi="Times New Roman" w:cs="Times New Roman"/>
-          <w:sz w:val="24"/>
-          <w:szCs w:val="24"/>
-        </w:rPr>
-        <w:t xml:space="preserve"> interest </w:t>
-      </w:r>
-      <w:r>
-        <w:rPr>
-          <w:rFonts w:ascii="Times New Roman" w:hAnsi="Times New Roman" w:cs="Times New Roman"/>
-          <w:sz w:val="24"/>
-          <w:szCs w:val="24"/>
-        </w:rPr>
-        <w:t xml:space="preserve">in this study </w:t>
-      </w:r>
-      <w:r>
-        <w:rPr>
-          <w:rFonts w:ascii="Times New Roman" w:hAnsi="Times New Roman" w:cs="Times New Roman"/>
-          <w:sz w:val="24"/>
-          <w:szCs w:val="24"/>
-        </w:rPr>
-        <w:t>is the influence of geography on</w:t>
-      </w:r>
-      <w:r>
-        <w:rPr>
-          <w:rFonts w:ascii="Times New Roman" w:hAnsi="Times New Roman" w:cs="Times New Roman"/>
-          <w:sz w:val="24"/>
-          <w:szCs w:val="24"/>
-        </w:rPr>
-        <w:t xml:space="preserve"> </w:t>
-      </w:r>
-      <w:r>
-        <w:rPr>
-          <w:rFonts w:ascii="Times New Roman" w:hAnsi="Times New Roman" w:cs="Times New Roman"/>
-          <w:sz w:val="24"/>
-          <w:szCs w:val="24"/>
-        </w:rPr>
-        <w:t>a technology’s progress through the necessary development stages in the R&amp;D process</w:t>
+        <w:t xml:space="preserve">gross domestic product (GDP) of </w:t>
+      </w:r>
+      <w:r>
+        <w:rPr>
+          <w:rFonts w:ascii="Times New Roman" w:hAnsi="Times New Roman" w:cs="Times New Roman"/>
+          <w:sz w:val="24"/>
+          <w:szCs w:val="24"/>
+        </w:rPr>
+        <w:t>at least 110</w:t>
+      </w:r>
+      <w:r>
+        <w:rPr>
+          <w:rFonts w:ascii="Times New Roman" w:hAnsi="Times New Roman" w:cs="Times New Roman"/>
+          <w:sz w:val="24"/>
+          <w:szCs w:val="24"/>
+        </w:rPr>
+        <w:t xml:space="preserve"> countries (United Nations [UN], 2017)</w:t>
+      </w:r>
+      <w:r>
+        <w:rPr>
+          <w:rFonts w:ascii="Times New Roman" w:hAnsi="Times New Roman" w:cs="Times New Roman"/>
+          <w:sz w:val="24"/>
+          <w:szCs w:val="24"/>
+        </w:rPr>
+        <w:t>.   Moreover,</w:t>
+      </w:r>
+      <w:r>
+        <w:rPr>
+          <w:rFonts w:ascii="Times New Roman" w:hAnsi="Times New Roman" w:cs="Times New Roman"/>
+          <w:sz w:val="24"/>
+          <w:szCs w:val="24"/>
+        </w:rPr>
+        <w:t xml:space="preserve"> there are other important problems of national interest to which the government could direct those dollars</w:t>
+      </w:r>
+      <w:r>
+        <w:rPr>
+          <w:rFonts w:ascii="Times New Roman" w:hAnsi="Times New Roman" w:cs="Times New Roman"/>
+          <w:sz w:val="24"/>
+          <w:szCs w:val="24"/>
+        </w:rPr>
+        <w:t xml:space="preserve"> such as road repairs, alleviating hunger, and addressing issues with inequity in the court system</w:t>
       </w:r>
       <w:r>
         <w:rPr>
@@ -435,127 +1197,25 @@
           <w:sz w:val="24"/>
           <w:szCs w:val="24"/>
         </w:rPr>
-        <w:t xml:space="preserve">  </w:t>
-      </w:r>
-      <w:r>
-        <w:rPr>
-          <w:rFonts w:ascii="Times New Roman" w:hAnsi="Times New Roman" w:cs="Times New Roman"/>
-          <w:sz w:val="24"/>
-          <w:szCs w:val="24"/>
-        </w:rPr>
-        <w:t xml:space="preserve">This paper briefly outlines a rationale for a </w:t>
-      </w:r>
-      <w:r>
-        <w:rPr>
-          <w:rFonts w:ascii="Times New Roman" w:hAnsi="Times New Roman" w:cs="Times New Roman"/>
-          <w:sz w:val="24"/>
-          <w:szCs w:val="24"/>
-        </w:rPr>
-        <w:t xml:space="preserve">policy </w:t>
-      </w:r>
-      <w:r>
-        <w:rPr>
-          <w:rFonts w:ascii="Times New Roman" w:hAnsi="Times New Roman" w:cs="Times New Roman"/>
-          <w:sz w:val="24"/>
-          <w:szCs w:val="24"/>
-        </w:rPr>
-        <w:t xml:space="preserve">study </w:t>
-      </w:r>
-      <w:r>
-        <w:rPr>
-          <w:rFonts w:ascii="Times New Roman" w:hAnsi="Times New Roman" w:cs="Times New Roman"/>
-          <w:sz w:val="24"/>
-          <w:szCs w:val="24"/>
-        </w:rPr>
-        <w:t>focused on</w:t>
-      </w:r>
-      <w:r>
-        <w:rPr>
-          <w:rFonts w:ascii="Times New Roman" w:hAnsi="Times New Roman" w:cs="Times New Roman"/>
-          <w:sz w:val="24"/>
-          <w:szCs w:val="24"/>
-        </w:rPr>
-        <w:t xml:space="preserve"> </w:t>
-      </w:r>
-      <w:r>
-        <w:rPr>
-          <w:rFonts w:ascii="Times New Roman" w:hAnsi="Times New Roman" w:cs="Times New Roman"/>
-          <w:sz w:val="24"/>
-          <w:szCs w:val="24"/>
-        </w:rPr>
-        <w:t xml:space="preserve">the </w:t>
-      </w:r>
-      <w:r>
-        <w:rPr>
-          <w:rFonts w:ascii="Times New Roman" w:hAnsi="Times New Roman" w:cs="Times New Roman"/>
-          <w:sz w:val="24"/>
-          <w:szCs w:val="24"/>
-        </w:rPr>
-        <w:t xml:space="preserve">public </w:t>
-      </w:r>
-      <w:r>
-        <w:rPr>
-          <w:rFonts w:ascii="Times New Roman" w:hAnsi="Times New Roman" w:cs="Times New Roman"/>
-          <w:sz w:val="24"/>
-          <w:szCs w:val="24"/>
-        </w:rPr>
-        <w:t>policy alternatives</w:t>
-      </w:r>
-      <w:r>
-        <w:rPr>
-          <w:rFonts w:ascii="Times New Roman" w:hAnsi="Times New Roman" w:cs="Times New Roman"/>
-          <w:sz w:val="24"/>
-          <w:szCs w:val="24"/>
-        </w:rPr>
-        <w:t xml:space="preserve"> </w:t>
-      </w:r>
-      <w:r>
-        <w:rPr>
-          <w:rFonts w:ascii="Times New Roman" w:hAnsi="Times New Roman" w:cs="Times New Roman"/>
-          <w:sz w:val="24"/>
-          <w:szCs w:val="24"/>
-        </w:rPr>
-        <w:t>for incre</w:t>
-      </w:r>
-      <w:r>
-        <w:rPr>
-          <w:rFonts w:ascii="Times New Roman" w:hAnsi="Times New Roman" w:cs="Times New Roman"/>
-          <w:sz w:val="24"/>
-          <w:szCs w:val="24"/>
-        </w:rPr>
-        <w:t>asing the transfer of technologies</w:t>
-      </w:r>
-      <w:r>
-        <w:rPr>
-          <w:rFonts w:ascii="Times New Roman" w:hAnsi="Times New Roman" w:cs="Times New Roman"/>
-          <w:sz w:val="24"/>
-          <w:szCs w:val="24"/>
-        </w:rPr>
-        <w:t xml:space="preserve"> derived from federally-funded research to the private sector</w:t>
-      </w:r>
-      <w:r>
-        <w:rPr>
-          <w:rFonts w:ascii="Times New Roman" w:hAnsi="Times New Roman" w:cs="Times New Roman"/>
-          <w:sz w:val="24"/>
-          <w:szCs w:val="24"/>
-        </w:rPr>
-        <w:t xml:space="preserve"> </w:t>
-      </w:r>
-      <w:r>
-        <w:rPr>
-          <w:rFonts w:ascii="Times New Roman" w:hAnsi="Times New Roman" w:cs="Times New Roman"/>
-          <w:sz w:val="24"/>
-          <w:szCs w:val="24"/>
-        </w:rPr>
-        <w:t>taking into consideration the potential role of development stage in technology transfer outcomes</w:t>
-      </w:r>
-      <w:r>
-        <w:rPr>
-          <w:rFonts w:ascii="Times New Roman" w:hAnsi="Times New Roman" w:cs="Times New Roman"/>
-          <w:sz w:val="24"/>
-          <w:szCs w:val="24"/>
-        </w:rPr>
-        <w:t>.  It also reviews the relevant literature on the subject and poses several research questions that the study aims to answer to fill gaps in the knowledge base on the subject.</w:t>
+        <w:t xml:space="preserve">  As Figure 1 shows, federal R&amp;D expenditures is equivalent to roughly 20 percent of the federal budget deficit and exceeds federal spending on transportation, the Supplemental Nutrition Assistance Program (SNAP), and law courts (U.S. Spending, </w:t>
+      </w:r>
+      <w:proofErr w:type="spellStart"/>
+      <w:r>
+        <w:rPr>
+          <w:rFonts w:ascii="Times New Roman" w:hAnsi="Times New Roman" w:cs="Times New Roman"/>
+          <w:sz w:val="24"/>
+          <w:szCs w:val="24"/>
+        </w:rPr>
+        <w:t>n.d.</w:t>
+      </w:r>
+      <w:proofErr w:type="spellEnd"/>
+      <w:r>
+        <w:rPr>
+          <w:rFonts w:ascii="Times New Roman" w:hAnsi="Times New Roman" w:cs="Times New Roman"/>
+          <w:sz w:val="24"/>
+          <w:szCs w:val="24"/>
+        </w:rPr>
+        <w:t xml:space="preserve">). </w:t>
       </w:r>
     </w:p>
     <w:p>
@@ -563,43 +1223,118 @@
         <w:spacing w:after="0" w:line="480" w:lineRule="auto"/>
         <w:rPr>
           <w:rFonts w:ascii="Times New Roman" w:hAnsi="Times New Roman" w:cs="Times New Roman"/>
-          <w:sz w:val="24"/>
-          <w:szCs w:val="24"/>
-        </w:rPr>
-      </w:pPr>
-      <w:r>
-        <w:rPr>
-          <w:rFonts w:ascii="Times New Roman" w:hAnsi="Times New Roman" w:cs="Times New Roman"/>
-          <w:sz w:val="24"/>
-          <w:szCs w:val="24"/>
-        </w:rPr>
-        <w:tab/>
-        <w:t xml:space="preserve">Keywords: </w:t>
-      </w:r>
-      <w:r>
-        <w:rPr>
-          <w:rFonts w:ascii="Times New Roman" w:hAnsi="Times New Roman" w:cs="Times New Roman"/>
-          <w:sz w:val="24"/>
-          <w:szCs w:val="24"/>
-        </w:rPr>
-        <w:t>technology transfer, research and development, technology readiness level, innovation clusters, communities of practice</w:t>
+          <w:b/>
+          <w:sz w:val="24"/>
+          <w:szCs w:val="24"/>
+        </w:rPr>
+      </w:pPr>
+      <w:r>
+        <w:rPr>
+          <w:rFonts w:ascii="Times New Roman" w:hAnsi="Times New Roman" w:cs="Times New Roman"/>
+          <w:b/>
+          <w:sz w:val="24"/>
+          <w:szCs w:val="24"/>
+        </w:rPr>
+        <w:t>Literature Review</w:t>
       </w:r>
     </w:p>
     <w:p>
       <w:pPr>
-        <w:rPr>
-          <w:rFonts w:ascii="Times New Roman" w:hAnsi="Times New Roman" w:cs="Times New Roman"/>
-          <w:sz w:val="24"/>
-          <w:szCs w:val="24"/>
-        </w:rPr>
-      </w:pPr>
-      <w:r>
-        <w:rPr>
-          <w:rFonts w:ascii="Times New Roman" w:hAnsi="Times New Roman" w:cs="Times New Roman"/>
-          <w:sz w:val="24"/>
-          <w:szCs w:val="24"/>
-        </w:rPr>
-        <w:br w:type="page"/>
+        <w:spacing w:after="0" w:line="480" w:lineRule="auto"/>
+        <w:rPr>
+          <w:rFonts w:ascii="Times New Roman" w:hAnsi="Times New Roman" w:cs="Times New Roman"/>
+          <w:sz w:val="24"/>
+          <w:szCs w:val="24"/>
+        </w:rPr>
+      </w:pPr>
+      <w:r>
+        <w:rPr>
+          <w:rFonts w:ascii="Times New Roman" w:hAnsi="Times New Roman" w:cs="Times New Roman"/>
+          <w:sz w:val="24"/>
+          <w:szCs w:val="24"/>
+        </w:rPr>
+        <w:tab/>
+        <w:t>A review of the literature about technology transfer reveals numerous peer-reviewed published articles about the topic.</w:t>
+      </w:r>
+      <w:r>
+        <w:rPr>
+          <w:rFonts w:ascii="Times New Roman" w:hAnsi="Times New Roman" w:cs="Times New Roman"/>
+          <w:sz w:val="24"/>
+          <w:szCs w:val="24"/>
+        </w:rPr>
+        <w:t xml:space="preserve">  Most of the literature </w:t>
+      </w:r>
+      <w:r>
+        <w:rPr>
+          <w:rFonts w:ascii="Times New Roman" w:hAnsi="Times New Roman" w:cs="Times New Roman"/>
+          <w:sz w:val="24"/>
+          <w:szCs w:val="24"/>
+        </w:rPr>
+        <w:t xml:space="preserve">seems to </w:t>
+      </w:r>
+      <w:r>
+        <w:rPr>
+          <w:rFonts w:ascii="Times New Roman" w:hAnsi="Times New Roman" w:cs="Times New Roman"/>
+          <w:sz w:val="24"/>
+          <w:szCs w:val="24"/>
+        </w:rPr>
+        <w:t xml:space="preserve">focus on </w:t>
+      </w:r>
+      <w:r>
+        <w:rPr>
+          <w:rFonts w:ascii="Times New Roman" w:hAnsi="Times New Roman" w:cs="Times New Roman"/>
+          <w:sz w:val="24"/>
+          <w:szCs w:val="24"/>
+        </w:rPr>
+        <w:t>technology</w:t>
+      </w:r>
+      <w:r>
+        <w:rPr>
+          <w:rFonts w:ascii="Times New Roman" w:hAnsi="Times New Roman" w:cs="Times New Roman"/>
+          <w:sz w:val="24"/>
+          <w:szCs w:val="24"/>
+        </w:rPr>
+        <w:t xml:space="preserve"> transfer practices, technology transfer efficiency, or case studies of specific technology transfer operations.  </w:t>
+      </w:r>
+      <w:r>
+        <w:rPr>
+          <w:rFonts w:ascii="Times New Roman" w:hAnsi="Times New Roman" w:cs="Times New Roman"/>
+          <w:sz w:val="24"/>
+          <w:szCs w:val="24"/>
+        </w:rPr>
+        <w:t>Searches produced very few papers that discuss the topic</w:t>
+      </w:r>
+      <w:r>
+        <w:rPr>
+          <w:rFonts w:ascii="Times New Roman" w:hAnsi="Times New Roman" w:cs="Times New Roman"/>
+          <w:sz w:val="24"/>
+          <w:szCs w:val="24"/>
+        </w:rPr>
+        <w:t xml:space="preserve"> of technology transfer</w:t>
+      </w:r>
+      <w:r>
+        <w:rPr>
+          <w:rFonts w:ascii="Times New Roman" w:hAnsi="Times New Roman" w:cs="Times New Roman"/>
+          <w:sz w:val="24"/>
+          <w:szCs w:val="24"/>
+        </w:rPr>
+        <w:t xml:space="preserve"> in the context of public policy.  Those that do tend to be based on studies </w:t>
+      </w:r>
+      <w:r>
+        <w:rPr>
+          <w:rFonts w:ascii="Times New Roman" w:hAnsi="Times New Roman" w:cs="Times New Roman"/>
+          <w:sz w:val="24"/>
+          <w:szCs w:val="24"/>
+        </w:rPr>
+        <w:t xml:space="preserve">of technology transfer </w:t>
+      </w:r>
+      <w:r>
+        <w:rPr>
+          <w:rFonts w:ascii="Times New Roman" w:hAnsi="Times New Roman" w:cs="Times New Roman"/>
+          <w:sz w:val="24"/>
+          <w:szCs w:val="24"/>
+        </w:rPr>
+        <w:t>in environments outside of the United States.</w:t>
       </w:r>
     </w:p>
     <w:p>
@@ -607,20 +1342,238 @@
         <w:spacing w:after="0" w:line="480" w:lineRule="auto"/>
         <w:rPr>
           <w:rFonts w:ascii="Times New Roman" w:hAnsi="Times New Roman" w:cs="Times New Roman"/>
-          <w:b/>
-          <w:sz w:val="24"/>
-          <w:szCs w:val="24"/>
-        </w:rPr>
-      </w:pPr>
-      <w:r>
-        <w:rPr>
-          <w:rFonts w:ascii="Times New Roman" w:hAnsi="Times New Roman" w:cs="Times New Roman"/>
-          <w:b/>
+          <w:sz w:val="24"/>
+          <w:szCs w:val="24"/>
+        </w:rPr>
+      </w:pPr>
+      <w:r>
+        <w:rPr>
+          <w:rFonts w:ascii="Times New Roman" w:hAnsi="Times New Roman" w:cs="Times New Roman"/>
+          <w:sz w:val="24"/>
+          <w:szCs w:val="24"/>
+        </w:rPr>
+        <w:tab/>
+      </w:r>
+      <w:r>
+        <w:rPr>
+          <w:rFonts w:ascii="Times New Roman" w:hAnsi="Times New Roman" w:cs="Times New Roman"/>
+          <w:sz w:val="24"/>
+          <w:szCs w:val="24"/>
+        </w:rPr>
+        <w:t xml:space="preserve">Within the literature </w:t>
+      </w:r>
+      <w:r>
+        <w:rPr>
+          <w:rFonts w:ascii="Times New Roman" w:hAnsi="Times New Roman" w:cs="Times New Roman"/>
+          <w:sz w:val="24"/>
+          <w:szCs w:val="24"/>
+        </w:rPr>
+        <w:t>technology transfer is conceptualized</w:t>
+      </w:r>
+      <w:r>
+        <w:rPr>
+          <w:rFonts w:ascii="Times New Roman" w:hAnsi="Times New Roman" w:cs="Times New Roman"/>
+          <w:sz w:val="24"/>
+          <w:szCs w:val="24"/>
+        </w:rPr>
+        <w:t xml:space="preserve"> by and large as a</w:t>
+      </w:r>
+      <w:r>
+        <w:rPr>
+          <w:rFonts w:ascii="Times New Roman" w:hAnsi="Times New Roman" w:cs="Times New Roman"/>
+          <w:sz w:val="24"/>
+          <w:szCs w:val="24"/>
+        </w:rPr>
+        <w:t xml:space="preserve"> transactio</w:t>
+      </w:r>
+      <w:r>
+        <w:rPr>
+          <w:rFonts w:ascii="Times New Roman" w:hAnsi="Times New Roman" w:cs="Times New Roman"/>
+          <w:sz w:val="24"/>
+          <w:szCs w:val="24"/>
+        </w:rPr>
+        <w:t>n</w:t>
+      </w:r>
+      <w:r>
+        <w:rPr>
+          <w:rFonts w:ascii="Times New Roman" w:hAnsi="Times New Roman" w:cs="Times New Roman"/>
+          <w:sz w:val="24"/>
+          <w:szCs w:val="24"/>
+        </w:rPr>
+        <w:t xml:space="preserve"> based on </w:t>
+      </w:r>
+      <w:r>
+        <w:rPr>
+          <w:rFonts w:ascii="Times New Roman" w:hAnsi="Times New Roman" w:cs="Times New Roman"/>
+          <w:sz w:val="24"/>
+          <w:szCs w:val="24"/>
+        </w:rPr>
+        <w:t>government</w:t>
+      </w:r>
+      <w:r>
+        <w:rPr>
+          <w:rFonts w:ascii="Times New Roman" w:hAnsi="Times New Roman" w:cs="Times New Roman"/>
+          <w:sz w:val="24"/>
+          <w:szCs w:val="24"/>
+        </w:rPr>
+        <w:t xml:space="preserve"> </w:t>
+      </w:r>
+      <w:r>
+        <w:rPr>
+          <w:rFonts w:ascii="Times New Roman" w:hAnsi="Times New Roman" w:cs="Times New Roman"/>
+          <w:sz w:val="24"/>
+          <w:szCs w:val="24"/>
+        </w:rPr>
+        <w:t>recognized</w:t>
+      </w:r>
+      <w:r>
+        <w:rPr>
+          <w:rFonts w:ascii="Times New Roman" w:hAnsi="Times New Roman" w:cs="Times New Roman"/>
+          <w:sz w:val="24"/>
+          <w:szCs w:val="24"/>
+        </w:rPr>
+        <w:t xml:space="preserve"> intellectual property rights.  </w:t>
+      </w:r>
+      <w:r>
+        <w:rPr>
+          <w:rFonts w:ascii="Times New Roman" w:hAnsi="Times New Roman" w:cs="Times New Roman"/>
+          <w:sz w:val="24"/>
+          <w:szCs w:val="24"/>
+        </w:rPr>
+        <w:t xml:space="preserve">Moreover, studies tend to focus on </w:t>
+      </w:r>
+      <w:r>
+        <w:rPr>
+          <w:rFonts w:ascii="Times New Roman" w:hAnsi="Times New Roman" w:cs="Times New Roman"/>
           <w:sz w:val="24"/>
           <w:szCs w:val="24"/>
         </w:rPr>
         <w:lastRenderedPageBreak/>
-        <w:t>Introduction</w:t>
+        <w:t>technology transfer in an academic environment or so called university technology transfer (UTT).  In general, t</w:t>
+      </w:r>
+      <w:r>
+        <w:rPr>
+          <w:rFonts w:ascii="Times New Roman" w:hAnsi="Times New Roman" w:cs="Times New Roman"/>
+          <w:sz w:val="24"/>
+          <w:szCs w:val="24"/>
+        </w:rPr>
+        <w:t xml:space="preserve">echnology transfer is </w:t>
+      </w:r>
+      <w:r>
+        <w:rPr>
+          <w:rFonts w:ascii="Times New Roman" w:hAnsi="Times New Roman" w:cs="Times New Roman"/>
+          <w:sz w:val="24"/>
+          <w:szCs w:val="24"/>
+        </w:rPr>
+        <w:t xml:space="preserve">conceptualized </w:t>
+      </w:r>
+      <w:r>
+        <w:rPr>
+          <w:rFonts w:ascii="Times New Roman" w:hAnsi="Times New Roman" w:cs="Times New Roman"/>
+          <w:sz w:val="24"/>
+          <w:szCs w:val="24"/>
+        </w:rPr>
+        <w:t xml:space="preserve">within the literature </w:t>
+      </w:r>
+      <w:r>
+        <w:rPr>
+          <w:rFonts w:ascii="Times New Roman" w:hAnsi="Times New Roman" w:cs="Times New Roman"/>
+          <w:sz w:val="24"/>
+          <w:szCs w:val="24"/>
+        </w:rPr>
+        <w:t>as executing a license fo</w:t>
+      </w:r>
+      <w:r>
+        <w:rPr>
+          <w:rFonts w:ascii="Times New Roman" w:hAnsi="Times New Roman" w:cs="Times New Roman"/>
+          <w:sz w:val="24"/>
+          <w:szCs w:val="24"/>
+        </w:rPr>
+        <w:t>r patent rights to an invention either with an established for-profit business or a new for-profit business venture expressly formed to develop offerings for the marketplace using the intellectual property (i.e., a spinout company).</w:t>
+      </w:r>
+      <w:r>
+        <w:rPr>
+          <w:rFonts w:ascii="Times New Roman" w:hAnsi="Times New Roman" w:cs="Times New Roman"/>
+          <w:sz w:val="24"/>
+          <w:szCs w:val="24"/>
+        </w:rPr>
+        <w:t xml:space="preserve">  </w:t>
+      </w:r>
+      <w:proofErr w:type="spellStart"/>
+      <w:r>
+        <w:rPr>
+          <w:rFonts w:ascii="Times New Roman" w:hAnsi="Times New Roman" w:cs="Times New Roman"/>
+          <w:sz w:val="24"/>
+          <w:szCs w:val="24"/>
+        </w:rPr>
+        <w:t>Markman</w:t>
+      </w:r>
+      <w:proofErr w:type="spellEnd"/>
+      <w:r>
+        <w:rPr>
+          <w:rFonts w:ascii="Times New Roman" w:hAnsi="Times New Roman" w:cs="Times New Roman"/>
+          <w:sz w:val="24"/>
+          <w:szCs w:val="24"/>
+        </w:rPr>
+        <w:t xml:space="preserve">, </w:t>
+      </w:r>
+      <w:proofErr w:type="spellStart"/>
+      <w:r>
+        <w:rPr>
+          <w:rFonts w:ascii="Times New Roman" w:hAnsi="Times New Roman" w:cs="Times New Roman"/>
+          <w:sz w:val="24"/>
+          <w:szCs w:val="24"/>
+        </w:rPr>
+        <w:t>Gianiodis</w:t>
+      </w:r>
+      <w:proofErr w:type="spellEnd"/>
+      <w:r>
+        <w:rPr>
+          <w:rFonts w:ascii="Times New Roman" w:hAnsi="Times New Roman" w:cs="Times New Roman"/>
+          <w:sz w:val="24"/>
+          <w:szCs w:val="24"/>
+        </w:rPr>
+        <w:t xml:space="preserve">, &amp; Phan </w:t>
+      </w:r>
+      <w:r>
+        <w:rPr>
+          <w:rFonts w:ascii="Times New Roman" w:hAnsi="Times New Roman" w:cs="Times New Roman"/>
+          <w:sz w:val="24"/>
+          <w:szCs w:val="24"/>
+        </w:rPr>
+        <w:t>(2009)</w:t>
+      </w:r>
+      <w:r>
+        <w:rPr>
+          <w:rFonts w:ascii="Times New Roman" w:hAnsi="Times New Roman" w:cs="Times New Roman"/>
+          <w:sz w:val="24"/>
+          <w:szCs w:val="24"/>
+        </w:rPr>
+        <w:t xml:space="preserve"> used a broad construct called commercialization outcomes in there study of technology transfer</w:t>
+      </w:r>
+      <w:r>
+        <w:rPr>
+          <w:rFonts w:ascii="Times New Roman" w:hAnsi="Times New Roman" w:cs="Times New Roman"/>
+          <w:sz w:val="24"/>
+          <w:szCs w:val="24"/>
+        </w:rPr>
+        <w:t>.</w:t>
+      </w:r>
+      <w:r>
+        <w:rPr>
+          <w:rFonts w:ascii="Times New Roman" w:hAnsi="Times New Roman" w:cs="Times New Roman"/>
+          <w:sz w:val="24"/>
+          <w:szCs w:val="24"/>
+        </w:rPr>
+        <w:t xml:space="preserve">  The construct included financial and non-financial conceptualizations of technology transfer.</w:t>
+      </w:r>
+      <w:r>
+        <w:rPr>
+          <w:rFonts w:ascii="Times New Roman" w:hAnsi="Times New Roman" w:cs="Times New Roman"/>
+          <w:sz w:val="24"/>
+          <w:szCs w:val="24"/>
+        </w:rPr>
+        <w:t xml:space="preserve">  Hallam, Wurth, &amp; Mancha (2014) conceptualized technology transfer in transactional and economic terms.</w:t>
       </w:r>
     </w:p>
     <w:p>
@@ -639,190 +1592,51 @@
           <w:szCs w:val="24"/>
         </w:rPr>
         <w:tab/>
-      </w:r>
-      <w:r>
-        <w:rPr>
-          <w:rFonts w:ascii="Times New Roman" w:hAnsi="Times New Roman" w:cs="Times New Roman"/>
-          <w:sz w:val="24"/>
-          <w:szCs w:val="24"/>
-        </w:rPr>
-        <w:t>The public policy of the United States of America (USA) rega</w:t>
-      </w:r>
-      <w:r>
-        <w:rPr>
-          <w:rFonts w:ascii="Times New Roman" w:hAnsi="Times New Roman" w:cs="Times New Roman"/>
-          <w:sz w:val="24"/>
-          <w:szCs w:val="24"/>
-        </w:rPr>
-        <w:t>rding technology transfer is a subject</w:t>
-      </w:r>
-      <w:r>
-        <w:rPr>
-          <w:rFonts w:ascii="Times New Roman" w:hAnsi="Times New Roman" w:cs="Times New Roman"/>
-          <w:sz w:val="24"/>
-          <w:szCs w:val="24"/>
-        </w:rPr>
-        <w:t xml:space="preserve"> worthy of serious study for a number of reasons.  </w:t>
-      </w:r>
-      <w:r>
-        <w:rPr>
-          <w:rFonts w:ascii="Times New Roman" w:hAnsi="Times New Roman" w:cs="Times New Roman"/>
-          <w:sz w:val="24"/>
-          <w:szCs w:val="24"/>
-        </w:rPr>
-        <w:t xml:space="preserve">It has been a </w:t>
-      </w:r>
-      <w:r>
-        <w:rPr>
-          <w:rFonts w:ascii="Times New Roman" w:hAnsi="Times New Roman" w:cs="Times New Roman"/>
-          <w:sz w:val="24"/>
-          <w:szCs w:val="24"/>
-        </w:rPr>
-        <w:t>topic</w:t>
-      </w:r>
-      <w:r>
-        <w:rPr>
-          <w:rFonts w:ascii="Times New Roman" w:hAnsi="Times New Roman" w:cs="Times New Roman"/>
-          <w:sz w:val="24"/>
-          <w:szCs w:val="24"/>
-        </w:rPr>
-        <w:t xml:space="preserve"> of keen interest </w:t>
-      </w:r>
-      <w:r>
-        <w:rPr>
-          <w:rFonts w:ascii="Times New Roman" w:hAnsi="Times New Roman" w:cs="Times New Roman"/>
-          <w:sz w:val="24"/>
-          <w:szCs w:val="24"/>
-        </w:rPr>
-        <w:t xml:space="preserve">to the government </w:t>
-      </w:r>
-      <w:r>
-        <w:rPr>
-          <w:rFonts w:ascii="Times New Roman" w:hAnsi="Times New Roman" w:cs="Times New Roman"/>
-          <w:sz w:val="24"/>
-          <w:szCs w:val="24"/>
-        </w:rPr>
-        <w:t>since th</w:t>
-      </w:r>
-      <w:r>
-        <w:rPr>
-          <w:rFonts w:ascii="Times New Roman" w:hAnsi="Times New Roman" w:cs="Times New Roman"/>
-          <w:sz w:val="24"/>
-          <w:szCs w:val="24"/>
-        </w:rPr>
-        <w:t xml:space="preserve">e end of World War II when President Franklin Delano Roosevelt requested recommendations for leveraging the capabilities that the Office of Scientific Research and Development (OSRD) </w:t>
-      </w:r>
-      <w:r>
-        <w:rPr>
-          <w:rFonts w:ascii="Times New Roman" w:hAnsi="Times New Roman" w:cs="Times New Roman"/>
-          <w:sz w:val="24"/>
-          <w:szCs w:val="24"/>
-        </w:rPr>
-        <w:t xml:space="preserve">cultivated </w:t>
-      </w:r>
-      <w:r>
-        <w:rPr>
-          <w:rFonts w:ascii="Times New Roman" w:hAnsi="Times New Roman" w:cs="Times New Roman"/>
-          <w:sz w:val="24"/>
-          <w:szCs w:val="24"/>
-        </w:rPr>
-        <w:t>during the war effort to improve the health, standard of living, and economic well-being of Americans (Bush, 1945).  Since then n</w:t>
-      </w:r>
-      <w:r>
-        <w:rPr>
-          <w:rFonts w:ascii="Times New Roman" w:hAnsi="Times New Roman" w:cs="Times New Roman"/>
-          <w:sz w:val="24"/>
-          <w:szCs w:val="24"/>
-        </w:rPr>
-        <w:t xml:space="preserve">umerous administrations have identified the transfer of technology derived from federally-funded research and development (R&amp;D) to the private </w:t>
-      </w:r>
-      <w:r>
-        <w:rPr>
-          <w:rFonts w:ascii="Times New Roman" w:hAnsi="Times New Roman" w:cs="Times New Roman"/>
-          <w:sz w:val="24"/>
-          <w:szCs w:val="24"/>
-        </w:rPr>
-        <w:t>sector as a key objective.  T</w:t>
-      </w:r>
-      <w:r>
-        <w:rPr>
-          <w:rFonts w:ascii="Times New Roman" w:hAnsi="Times New Roman" w:cs="Times New Roman"/>
-          <w:sz w:val="24"/>
-          <w:szCs w:val="24"/>
-        </w:rPr>
-        <w:t>he President’s Management Agenda (PMA)</w:t>
-      </w:r>
-      <w:r>
-        <w:rPr>
-          <w:rFonts w:ascii="Times New Roman" w:hAnsi="Times New Roman" w:cs="Times New Roman"/>
-          <w:sz w:val="24"/>
-          <w:szCs w:val="24"/>
-        </w:rPr>
-        <w:t xml:space="preserve"> for the Donald J. Trump administration identifies technology transfer as an important national objective (Office of M</w:t>
-      </w:r>
-      <w:r>
-        <w:rPr>
-          <w:rFonts w:ascii="Times New Roman" w:hAnsi="Times New Roman" w:cs="Times New Roman"/>
-          <w:sz w:val="24"/>
-          <w:szCs w:val="24"/>
-        </w:rPr>
-        <w:t>anagement and Budget [OMB], 2018</w:t>
-      </w:r>
-      <w:r>
-        <w:rPr>
-          <w:rFonts w:ascii="Times New Roman" w:hAnsi="Times New Roman" w:cs="Times New Roman"/>
-          <w:sz w:val="24"/>
-          <w:szCs w:val="24"/>
-        </w:rPr>
-        <w:t xml:space="preserve">).  </w:t>
-      </w:r>
-      <w:r>
-        <w:rPr>
-          <w:rFonts w:ascii="Times New Roman" w:hAnsi="Times New Roman" w:cs="Times New Roman"/>
-          <w:sz w:val="24"/>
-          <w:szCs w:val="24"/>
-        </w:rPr>
-        <w:t>The administration of President Barack H. Obama did not issue PMAs.  However, President Obama did issue a presidential memorandum on October 28, 2011 that explicitly focused on technology transfer and commercialization of federal research.  In the policy section of this memorandum, he referenced the Startup America initiative which had as one of its objectives “</w:t>
-      </w:r>
-      <w:r>
-        <w:rPr>
-          <w:rFonts w:ascii="Times New Roman" w:hAnsi="Times New Roman" w:cs="Times New Roman"/>
-          <w:sz w:val="24"/>
-          <w:szCs w:val="24"/>
-        </w:rPr>
-        <w:t>increasing the rate of technology transfer and the economic and societal impact from Federal research an</w:t>
-      </w:r>
-      <w:r>
-        <w:rPr>
-          <w:rFonts w:ascii="Times New Roman" w:hAnsi="Times New Roman" w:cs="Times New Roman"/>
-          <w:sz w:val="24"/>
-          <w:szCs w:val="24"/>
-        </w:rPr>
-        <w:t xml:space="preserve">d development (R&amp;D) investments” </w:t>
-      </w:r>
-      <w:r>
-        <w:rPr>
-          <w:rFonts w:ascii="Times New Roman" w:hAnsi="Times New Roman" w:cs="Times New Roman"/>
-          <w:sz w:val="24"/>
-          <w:szCs w:val="24"/>
-        </w:rPr>
-        <w:t>(Daily Comp. Pres. Doc., 2011</w:t>
-      </w:r>
-      <w:r>
-        <w:rPr>
-          <w:rFonts w:ascii="Times New Roman" w:hAnsi="Times New Roman" w:cs="Times New Roman"/>
-          <w:sz w:val="24"/>
-          <w:szCs w:val="24"/>
-        </w:rPr>
-        <w:t>-October-28</w:t>
-      </w:r>
-      <w:r>
-        <w:rPr>
-          <w:rFonts w:ascii="Times New Roman" w:hAnsi="Times New Roman" w:cs="Times New Roman"/>
-          <w:sz w:val="24"/>
-          <w:szCs w:val="24"/>
-        </w:rPr>
-        <w:t xml:space="preserve">). </w:t>
+        <w:t xml:space="preserve">Studies of technology transfer operationalize the concept in various ways.  </w:t>
+      </w:r>
+      <w:proofErr w:type="spellStart"/>
+      <w:r>
+        <w:rPr>
+          <w:rFonts w:ascii="Times New Roman" w:hAnsi="Times New Roman" w:cs="Times New Roman"/>
+          <w:sz w:val="24"/>
+          <w:szCs w:val="24"/>
+        </w:rPr>
+        <w:t>Markman</w:t>
+      </w:r>
+      <w:proofErr w:type="spellEnd"/>
+      <w:r>
+        <w:rPr>
+          <w:rFonts w:ascii="Times New Roman" w:hAnsi="Times New Roman" w:cs="Times New Roman"/>
+          <w:sz w:val="24"/>
+          <w:szCs w:val="24"/>
+        </w:rPr>
+        <w:t xml:space="preserve">, </w:t>
+      </w:r>
+      <w:proofErr w:type="spellStart"/>
+      <w:r>
+        <w:rPr>
+          <w:rFonts w:ascii="Times New Roman" w:hAnsi="Times New Roman" w:cs="Times New Roman"/>
+          <w:sz w:val="24"/>
+          <w:szCs w:val="24"/>
+        </w:rPr>
+        <w:t>Gianiodis</w:t>
+      </w:r>
+      <w:proofErr w:type="spellEnd"/>
+      <w:r>
+        <w:rPr>
+          <w:rFonts w:ascii="Times New Roman" w:hAnsi="Times New Roman" w:cs="Times New Roman"/>
+          <w:sz w:val="24"/>
+          <w:szCs w:val="24"/>
+        </w:rPr>
+        <w:t>, &amp; Phan (2009)</w:t>
+      </w:r>
+      <w:r>
+        <w:rPr>
+          <w:rFonts w:ascii="Times New Roman" w:hAnsi="Times New Roman" w:cs="Times New Roman"/>
+          <w:sz w:val="24"/>
+          <w:szCs w:val="24"/>
+        </w:rPr>
+        <w:t xml:space="preserve"> used amount of revenue generated from licenses of patents and amount of revenue generated from sponsored research agreements to operationalize the financial conceptualization of technology transfer.  They used the number of patent licenses executed, the number of sponsored research agreements executed, and the number of spinout companies formed to operationalize the non-financial conceptualization of technology transfer. </w:t>
       </w:r>
       <w:r>
         <w:rPr>
@@ -838,63 +1652,71 @@
           <w:sz w:val="24"/>
           <w:szCs w:val="24"/>
         </w:rPr>
-        <w:t>The PMA</w:t>
-      </w:r>
-      <w:r>
-        <w:rPr>
-          <w:rFonts w:ascii="Times New Roman" w:hAnsi="Times New Roman" w:cs="Times New Roman"/>
-          <w:sz w:val="24"/>
-          <w:szCs w:val="24"/>
-        </w:rPr>
-        <w:t xml:space="preserve"> </w:t>
-      </w:r>
-      <w:r>
-        <w:rPr>
-          <w:rFonts w:ascii="Times New Roman" w:hAnsi="Times New Roman" w:cs="Times New Roman"/>
-          <w:sz w:val="24"/>
-          <w:szCs w:val="24"/>
-        </w:rPr>
-        <w:t>for</w:t>
-      </w:r>
-      <w:r>
-        <w:rPr>
-          <w:rFonts w:ascii="Times New Roman" w:hAnsi="Times New Roman" w:cs="Times New Roman"/>
-          <w:sz w:val="24"/>
-          <w:szCs w:val="24"/>
-        </w:rPr>
-        <w:t xml:space="preserve"> t</w:t>
-      </w:r>
-      <w:r>
-        <w:rPr>
-          <w:rFonts w:ascii="Times New Roman" w:hAnsi="Times New Roman" w:cs="Times New Roman"/>
-          <w:sz w:val="24"/>
-          <w:szCs w:val="24"/>
-        </w:rPr>
-        <w:t xml:space="preserve">he administration of President George W. Bush (Bush 43 Administration) specifically </w:t>
-      </w:r>
-      <w:r>
-        <w:rPr>
-          <w:rFonts w:ascii="Times New Roman" w:hAnsi="Times New Roman" w:cs="Times New Roman"/>
-          <w:sz w:val="24"/>
-          <w:szCs w:val="24"/>
-        </w:rPr>
-        <w:t>listed</w:t>
-      </w:r>
-      <w:r>
-        <w:rPr>
-          <w:rFonts w:ascii="Times New Roman" w:hAnsi="Times New Roman" w:cs="Times New Roman"/>
-          <w:sz w:val="24"/>
-          <w:szCs w:val="24"/>
-        </w:rPr>
-        <w:t xml:space="preserve"> technology transfer as a priority</w:t>
-      </w:r>
-      <w:r>
-        <w:rPr>
-          <w:rFonts w:ascii="Times New Roman" w:hAnsi="Times New Roman" w:cs="Times New Roman"/>
-          <w:sz w:val="24"/>
-          <w:szCs w:val="24"/>
-        </w:rPr>
-        <w:t xml:space="preserve"> (OMB, 2002; OMB 2008). </w:t>
+        <w:t xml:space="preserve">Hallam, Wurth, &amp; Mancha (2014) </w:t>
+      </w:r>
+      <w:r>
+        <w:rPr>
+          <w:rFonts w:ascii="Times New Roman" w:hAnsi="Times New Roman" w:cs="Times New Roman"/>
+          <w:sz w:val="24"/>
+          <w:szCs w:val="24"/>
+        </w:rPr>
+        <w:t xml:space="preserve">study was operationalized the concept of technology transfer as a license </w:t>
+      </w:r>
+      <w:r>
+        <w:rPr>
+          <w:rFonts w:ascii="Times New Roman" w:hAnsi="Times New Roman" w:cs="Times New Roman"/>
+          <w:sz w:val="24"/>
+          <w:szCs w:val="24"/>
+        </w:rPr>
+        <w:t xml:space="preserve">executed with an established private business providing it </w:t>
+      </w:r>
+      <w:r>
+        <w:rPr>
+          <w:rFonts w:ascii="Times New Roman" w:hAnsi="Times New Roman" w:cs="Times New Roman"/>
+          <w:sz w:val="24"/>
+          <w:szCs w:val="24"/>
+        </w:rPr>
+        <w:t xml:space="preserve">the legal right to use an intellectual property, </w:t>
+      </w:r>
+      <w:r>
+        <w:rPr>
+          <w:rFonts w:ascii="Times New Roman" w:hAnsi="Times New Roman" w:cs="Times New Roman"/>
+          <w:sz w:val="24"/>
+          <w:szCs w:val="24"/>
+        </w:rPr>
+        <w:t xml:space="preserve">a license executed with an entrepreneur providing the legal right to use an intellectual property, </w:t>
+      </w:r>
+      <w:r>
+        <w:rPr>
+          <w:rFonts w:ascii="Times New Roman" w:hAnsi="Times New Roman" w:cs="Times New Roman"/>
+          <w:sz w:val="24"/>
+          <w:szCs w:val="24"/>
+        </w:rPr>
+        <w:t>a collaborative research endeavor between a private business and a university,</w:t>
+      </w:r>
+      <w:r>
+        <w:rPr>
+          <w:rFonts w:ascii="Times New Roman" w:hAnsi="Times New Roman" w:cs="Times New Roman"/>
+          <w:sz w:val="24"/>
+          <w:szCs w:val="24"/>
+        </w:rPr>
+        <w:t xml:space="preserve"> and</w:t>
+      </w:r>
+      <w:r>
+        <w:rPr>
+          <w:rFonts w:ascii="Times New Roman" w:hAnsi="Times New Roman" w:cs="Times New Roman"/>
+          <w:sz w:val="24"/>
+          <w:szCs w:val="24"/>
+        </w:rPr>
+        <w:t xml:space="preserve"> a consulting engagement between a private business and a</w:t>
+      </w:r>
+      <w:r>
+        <w:rPr>
+          <w:rFonts w:ascii="Times New Roman" w:hAnsi="Times New Roman" w:cs="Times New Roman"/>
+          <w:sz w:val="24"/>
+          <w:szCs w:val="24"/>
+        </w:rPr>
+        <w:t xml:space="preserve"> university faculty member.</w:t>
       </w:r>
       <w:r>
         <w:rPr>
@@ -921,39 +1743,23 @@
           <w:szCs w:val="24"/>
         </w:rPr>
         <w:tab/>
-        <w:t>Technology transfer public policy is also important because of the link between national economic prosperity and technological innovation.</w:t>
-      </w:r>
-      <w:r>
-        <w:rPr>
-          <w:rFonts w:ascii="Times New Roman" w:hAnsi="Times New Roman" w:cs="Times New Roman"/>
-          <w:sz w:val="24"/>
-          <w:szCs w:val="24"/>
-        </w:rPr>
-        <w:t xml:space="preserve">  Solow (1957) estimated that </w:t>
-      </w:r>
-      <w:r>
-        <w:rPr>
-          <w:rFonts w:ascii="Times New Roman" w:hAnsi="Times New Roman" w:cs="Times New Roman"/>
-          <w:sz w:val="24"/>
-          <w:szCs w:val="24"/>
-        </w:rPr>
-        <w:t>roughly 88 percent</w:t>
-      </w:r>
-      <w:r>
-        <w:rPr>
-          <w:rFonts w:ascii="Times New Roman" w:hAnsi="Times New Roman" w:cs="Times New Roman"/>
-          <w:sz w:val="24"/>
-          <w:szCs w:val="24"/>
-        </w:rPr>
-        <w:t xml:space="preserve"> of the total increase in real Gross National Product (GNP) was attributable to</w:t>
-      </w:r>
-      <w:r>
-        <w:rPr>
-          <w:rFonts w:ascii="Times New Roman" w:hAnsi="Times New Roman" w:cs="Times New Roman"/>
-          <w:sz w:val="24"/>
-          <w:szCs w:val="24"/>
-        </w:rPr>
-        <w:t xml:space="preserve"> </w:t>
+        <w:t>A review of the literature reveals that studies of technology transfer use a variety of theories and models in their investigations of the topic.  There doesn’</w:t>
+      </w:r>
+      <w:r>
+        <w:rPr>
+          <w:rFonts w:ascii="Times New Roman" w:hAnsi="Times New Roman" w:cs="Times New Roman"/>
+          <w:sz w:val="24"/>
+          <w:szCs w:val="24"/>
+        </w:rPr>
+        <w:t>t</w:t>
+      </w:r>
+      <w:r>
+        <w:rPr>
+          <w:rFonts w:ascii="Times New Roman" w:hAnsi="Times New Roman" w:cs="Times New Roman"/>
+          <w:sz w:val="24"/>
+          <w:szCs w:val="24"/>
+        </w:rPr>
+        <w:t xml:space="preserve"> seem to be a single </w:t>
       </w:r>
       <w:r>
         <w:rPr>
@@ -962,100 +1768,178 @@
           <w:szCs w:val="24"/>
         </w:rPr>
         <w:lastRenderedPageBreak/>
-        <w:t xml:space="preserve">technological progress.  This is primarily due to the productivity gains that the application of new technology produces. </w:t>
+        <w:t xml:space="preserve">universally accepted theory of the technology transfer process.   </w:t>
+      </w:r>
+      <w:proofErr w:type="spellStart"/>
+      <w:r>
+        <w:rPr>
+          <w:rFonts w:ascii="Times New Roman" w:hAnsi="Times New Roman" w:cs="Times New Roman"/>
+          <w:sz w:val="24"/>
+          <w:szCs w:val="24"/>
+        </w:rPr>
+        <w:t>Markman</w:t>
+      </w:r>
+      <w:proofErr w:type="spellEnd"/>
+      <w:r>
+        <w:rPr>
+          <w:rFonts w:ascii="Times New Roman" w:hAnsi="Times New Roman" w:cs="Times New Roman"/>
+          <w:sz w:val="24"/>
+          <w:szCs w:val="24"/>
+        </w:rPr>
+        <w:t xml:space="preserve">, </w:t>
+      </w:r>
+      <w:proofErr w:type="spellStart"/>
+      <w:r>
+        <w:rPr>
+          <w:rFonts w:ascii="Times New Roman" w:hAnsi="Times New Roman" w:cs="Times New Roman"/>
+          <w:sz w:val="24"/>
+          <w:szCs w:val="24"/>
+        </w:rPr>
+        <w:t>Gianiodis</w:t>
+      </w:r>
+      <w:proofErr w:type="spellEnd"/>
+      <w:r>
+        <w:rPr>
+          <w:rFonts w:ascii="Times New Roman" w:hAnsi="Times New Roman" w:cs="Times New Roman"/>
+          <w:sz w:val="24"/>
+          <w:szCs w:val="24"/>
+        </w:rPr>
+        <w:t>, &amp; Phan (2009)</w:t>
+      </w:r>
+      <w:r>
+        <w:rPr>
+          <w:rFonts w:ascii="Times New Roman" w:hAnsi="Times New Roman" w:cs="Times New Roman"/>
+          <w:sz w:val="24"/>
+          <w:szCs w:val="24"/>
+        </w:rPr>
+        <w:t xml:space="preserve"> developed a linear regression model of technology transfer that</w:t>
+      </w:r>
+      <w:r>
+        <w:rPr>
+          <w:rFonts w:ascii="Times New Roman" w:hAnsi="Times New Roman" w:cs="Times New Roman"/>
+          <w:sz w:val="24"/>
+          <w:szCs w:val="24"/>
+        </w:rPr>
+        <w:t xml:space="preserve"> primarily</w:t>
+      </w:r>
+      <w:r>
+        <w:rPr>
+          <w:rFonts w:ascii="Times New Roman" w:hAnsi="Times New Roman" w:cs="Times New Roman"/>
+          <w:sz w:val="24"/>
+          <w:szCs w:val="24"/>
+        </w:rPr>
+        <w:t xml:space="preserve"> includes organizational characteristics as independent variables</w:t>
+      </w:r>
+      <w:r>
+        <w:rPr>
+          <w:rFonts w:ascii="Times New Roman" w:hAnsi="Times New Roman" w:cs="Times New Roman"/>
+          <w:sz w:val="24"/>
+          <w:szCs w:val="24"/>
+        </w:rPr>
+        <w:t>.  They also incorporated agency theory into their analysis.</w:t>
+      </w:r>
+      <w:r>
+        <w:rPr>
+          <w:rFonts w:ascii="Times New Roman" w:hAnsi="Times New Roman" w:cs="Times New Roman"/>
+          <w:sz w:val="24"/>
+          <w:szCs w:val="24"/>
+        </w:rPr>
+        <w:t xml:space="preserve">  Whereas most other studies model technology transfer as a linear process, </w:t>
+      </w:r>
+      <w:r>
+        <w:rPr>
+          <w:rFonts w:ascii="Times New Roman" w:hAnsi="Times New Roman" w:cs="Times New Roman"/>
+          <w:sz w:val="24"/>
+          <w:szCs w:val="24"/>
+        </w:rPr>
+        <w:t>Hallam, Wurth, &amp; Mancha (2014)</w:t>
+      </w:r>
+      <w:r>
+        <w:rPr>
+          <w:rFonts w:ascii="Times New Roman" w:hAnsi="Times New Roman" w:cs="Times New Roman"/>
+          <w:sz w:val="24"/>
+          <w:szCs w:val="24"/>
+        </w:rPr>
+        <w:t xml:space="preserve"> developed a system dynamics model arguing that the traditional linear model of technology transfer oversimplifies the process, overemphasizes patents, and fails to account for information mechanisms.  Their system dynamics model attempts to consider changing environments and complex information feedback mechanisms in the technology transfer process.</w:t>
+      </w:r>
+      <w:r>
+        <w:rPr>
+          <w:rFonts w:ascii="Times New Roman" w:hAnsi="Times New Roman" w:cs="Times New Roman"/>
+          <w:sz w:val="24"/>
+          <w:szCs w:val="24"/>
+        </w:rPr>
+        <w:t xml:space="preserve">  Hallam, Wurth, &amp; Mancha also apply a resource-based approach to understand and describe the technology transfer process.  </w:t>
       </w:r>
     </w:p>
     <w:p>
       <w:pPr>
         <w:spacing w:after="0" w:line="480" w:lineRule="auto"/>
-        <w:ind w:firstLine="720"/>
-        <w:rPr>
-          <w:rFonts w:ascii="Times New Roman" w:hAnsi="Times New Roman" w:cs="Times New Roman"/>
-          <w:sz w:val="24"/>
-          <w:szCs w:val="24"/>
-        </w:rPr>
-      </w:pPr>
-      <w:r>
-        <w:rPr>
-          <w:rFonts w:ascii="Times New Roman" w:hAnsi="Times New Roman" w:cs="Times New Roman"/>
-          <w:sz w:val="24"/>
-          <w:szCs w:val="24"/>
-        </w:rPr>
-        <w:t xml:space="preserve">From a more pragmatic standpoint, </w:t>
-      </w:r>
-      <w:r>
-        <w:rPr>
-          <w:rFonts w:ascii="Times New Roman" w:hAnsi="Times New Roman" w:cs="Times New Roman"/>
-          <w:sz w:val="24"/>
-          <w:szCs w:val="24"/>
-        </w:rPr>
-        <w:t xml:space="preserve">scarcity of national resources makes </w:t>
-      </w:r>
-      <w:r>
-        <w:rPr>
-          <w:rFonts w:ascii="Times New Roman" w:hAnsi="Times New Roman" w:cs="Times New Roman"/>
-          <w:sz w:val="24"/>
-          <w:szCs w:val="24"/>
-        </w:rPr>
-        <w:t xml:space="preserve">technology </w:t>
-      </w:r>
-      <w:proofErr w:type="gramStart"/>
-      <w:r>
-        <w:rPr>
-          <w:rFonts w:ascii="Times New Roman" w:hAnsi="Times New Roman" w:cs="Times New Roman"/>
-          <w:sz w:val="24"/>
-          <w:szCs w:val="24"/>
-        </w:rPr>
-        <w:t>transfer</w:t>
-      </w:r>
-      <w:proofErr w:type="gramEnd"/>
-      <w:r>
-        <w:rPr>
-          <w:rFonts w:ascii="Times New Roman" w:hAnsi="Times New Roman" w:cs="Times New Roman"/>
-          <w:sz w:val="24"/>
-          <w:szCs w:val="24"/>
-        </w:rPr>
-        <w:t xml:space="preserve"> public policy </w:t>
-      </w:r>
-      <w:r>
-        <w:rPr>
-          <w:rFonts w:ascii="Times New Roman" w:hAnsi="Times New Roman" w:cs="Times New Roman"/>
-          <w:sz w:val="24"/>
-          <w:szCs w:val="24"/>
-        </w:rPr>
-        <w:t>an</w:t>
-      </w:r>
-      <w:r>
-        <w:rPr>
-          <w:rFonts w:ascii="Times New Roman" w:hAnsi="Times New Roman" w:cs="Times New Roman"/>
-          <w:sz w:val="24"/>
-          <w:szCs w:val="24"/>
-        </w:rPr>
-        <w:t xml:space="preserve"> important</w:t>
-      </w:r>
-      <w:r>
-        <w:rPr>
-          <w:rFonts w:ascii="Times New Roman" w:hAnsi="Times New Roman" w:cs="Times New Roman"/>
-          <w:sz w:val="24"/>
-          <w:szCs w:val="24"/>
-        </w:rPr>
-        <w:t xml:space="preserve"> issue</w:t>
-      </w:r>
-      <w:r>
-        <w:rPr>
-          <w:rFonts w:ascii="Times New Roman" w:hAnsi="Times New Roman" w:cs="Times New Roman"/>
-          <w:sz w:val="24"/>
-          <w:szCs w:val="24"/>
-        </w:rPr>
-        <w:t xml:space="preserve"> for examination</w:t>
-      </w:r>
-      <w:r>
-        <w:rPr>
-          <w:rFonts w:ascii="Times New Roman" w:hAnsi="Times New Roman" w:cs="Times New Roman"/>
-          <w:sz w:val="24"/>
-          <w:szCs w:val="24"/>
-        </w:rPr>
-        <w:t>.</w:t>
+        <w:rPr>
+          <w:rFonts w:ascii="Times New Roman" w:hAnsi="Times New Roman" w:cs="Times New Roman"/>
+          <w:sz w:val="24"/>
+          <w:szCs w:val="24"/>
+        </w:rPr>
+      </w:pPr>
+      <w:r>
+        <w:rPr>
+          <w:rFonts w:ascii="Times New Roman" w:hAnsi="Times New Roman" w:cs="Times New Roman"/>
+          <w:sz w:val="24"/>
+          <w:szCs w:val="24"/>
+        </w:rPr>
+        <w:tab/>
+        <w:t xml:space="preserve">Studies of technology transfer have made use of primary and secondary data in their analyses, often combining both types of data in the same analysis.  The primary data that </w:t>
+      </w:r>
+      <w:proofErr w:type="spellStart"/>
+      <w:r>
+        <w:rPr>
+          <w:rFonts w:ascii="Times New Roman" w:hAnsi="Times New Roman" w:cs="Times New Roman"/>
+          <w:sz w:val="24"/>
+          <w:szCs w:val="24"/>
+        </w:rPr>
+        <w:t>Markman</w:t>
+      </w:r>
+      <w:proofErr w:type="spellEnd"/>
+      <w:r>
+        <w:rPr>
+          <w:rFonts w:ascii="Times New Roman" w:hAnsi="Times New Roman" w:cs="Times New Roman"/>
+          <w:sz w:val="24"/>
+          <w:szCs w:val="24"/>
+        </w:rPr>
+        <w:t xml:space="preserve">, </w:t>
+      </w:r>
+      <w:proofErr w:type="spellStart"/>
+      <w:r>
+        <w:rPr>
+          <w:rFonts w:ascii="Times New Roman" w:hAnsi="Times New Roman" w:cs="Times New Roman"/>
+          <w:sz w:val="24"/>
+          <w:szCs w:val="24"/>
+        </w:rPr>
+        <w:t>Gianiodis</w:t>
+      </w:r>
+      <w:proofErr w:type="spellEnd"/>
+      <w:r>
+        <w:rPr>
+          <w:rFonts w:ascii="Times New Roman" w:hAnsi="Times New Roman" w:cs="Times New Roman"/>
+          <w:sz w:val="24"/>
+          <w:szCs w:val="24"/>
+        </w:rPr>
+        <w:t>, &amp; Phan (2009)</w:t>
+      </w:r>
+      <w:r>
+        <w:rPr>
+          <w:rFonts w:ascii="Times New Roman" w:hAnsi="Times New Roman" w:cs="Times New Roman"/>
+          <w:sz w:val="24"/>
+          <w:szCs w:val="24"/>
+        </w:rPr>
+        <w:t xml:space="preserve"> used in their analysis was from the Annual Licensing Survey conducted in 1999 and 2002 by the Association of University Technology Managers (AUTM) and secondary data on patents from the United States Patent and Trademark Office (USPTO).  They supplemented this secondary data with primary data obtained from their own</w:t>
+      </w:r>
+      <w:r>
+        <w:rPr>
+          <w:rFonts w:ascii="Times New Roman" w:hAnsi="Times New Roman" w:cs="Times New Roman"/>
+          <w:sz w:val="24"/>
+          <w:szCs w:val="24"/>
+        </w:rPr>
+        <w:t xml:space="preserve"> observations taken from university websites and</w:t>
       </w:r>
       <w:r>
         <w:rPr>
@@ -1071,6 +1955,22 @@
           <w:sz w:val="24"/>
           <w:szCs w:val="24"/>
         </w:rPr>
+        <w:t xml:space="preserve">a telephone </w:t>
+      </w:r>
+      <w:r>
+        <w:rPr>
+          <w:rFonts w:ascii="Times New Roman" w:hAnsi="Times New Roman" w:cs="Times New Roman"/>
+          <w:sz w:val="24"/>
+          <w:szCs w:val="24"/>
+        </w:rPr>
+        <w:t xml:space="preserve">survey of university technology transfer professionals. </w:t>
+      </w:r>
+      <w:r>
+        <w:rPr>
+          <w:rFonts w:ascii="Times New Roman" w:hAnsi="Times New Roman" w:cs="Times New Roman"/>
+          <w:sz w:val="24"/>
+          <w:szCs w:val="24"/>
+        </w:rPr>
         <w:t xml:space="preserve"> </w:t>
       </w:r>
       <w:r>
@@ -1079,153 +1979,23 @@
           <w:sz w:val="24"/>
           <w:szCs w:val="24"/>
         </w:rPr>
-        <w:t xml:space="preserve">In fiscal year 2018, the U.S. federal budget for total </w:t>
-      </w:r>
-      <w:r>
-        <w:rPr>
-          <w:rFonts w:ascii="Times New Roman" w:hAnsi="Times New Roman" w:cs="Times New Roman"/>
-          <w:sz w:val="24"/>
-          <w:szCs w:val="24"/>
-        </w:rPr>
-        <w:t>R&amp;D</w:t>
-      </w:r>
-      <w:r>
-        <w:rPr>
-          <w:rFonts w:ascii="Times New Roman" w:hAnsi="Times New Roman" w:cs="Times New Roman"/>
-          <w:sz w:val="24"/>
-          <w:szCs w:val="24"/>
-        </w:rPr>
-        <w:t xml:space="preserve"> was</w:t>
-      </w:r>
-      <w:r>
-        <w:rPr>
-          <w:rFonts w:ascii="Times New Roman" w:hAnsi="Times New Roman" w:cs="Times New Roman"/>
-          <w:sz w:val="24"/>
-          <w:szCs w:val="24"/>
-        </w:rPr>
-        <w:t xml:space="preserve"> greater than</w:t>
-      </w:r>
-      <w:r>
-        <w:rPr>
-          <w:rFonts w:ascii="Times New Roman" w:hAnsi="Times New Roman" w:cs="Times New Roman"/>
-          <w:sz w:val="24"/>
-          <w:szCs w:val="24"/>
-        </w:rPr>
-        <w:t xml:space="preserve"> US$142.9 billion (American Association for the Advancement of Science [AAAS], 2018a).  </w:t>
-      </w:r>
-      <w:r>
-        <w:rPr>
-          <w:rFonts w:ascii="Times New Roman" w:hAnsi="Times New Roman" w:cs="Times New Roman"/>
-          <w:sz w:val="24"/>
-          <w:szCs w:val="24"/>
-        </w:rPr>
-        <w:t xml:space="preserve">Although this represented less than 3.7 percent of the governments US$3.9 trillion in total federal outlays </w:t>
-      </w:r>
-      <w:r>
-        <w:rPr>
-          <w:rFonts w:ascii="Times New Roman" w:hAnsi="Times New Roman" w:cs="Times New Roman"/>
-          <w:sz w:val="24"/>
-          <w:szCs w:val="24"/>
-        </w:rPr>
-        <w:t>(Congressional Budget Office [CBO], 2018)</w:t>
-      </w:r>
-      <w:r>
-        <w:rPr>
-          <w:rFonts w:ascii="Times New Roman" w:hAnsi="Times New Roman" w:cs="Times New Roman"/>
-          <w:sz w:val="24"/>
-          <w:szCs w:val="24"/>
-        </w:rPr>
-        <w:t>, it is not a triviality considering that it is greater than the</w:t>
-      </w:r>
-      <w:r>
-        <w:rPr>
-          <w:rFonts w:ascii="Times New Roman" w:hAnsi="Times New Roman" w:cs="Times New Roman"/>
-          <w:sz w:val="24"/>
-          <w:szCs w:val="24"/>
-        </w:rPr>
-        <w:t xml:space="preserve"> </w:t>
-      </w:r>
-      <w:r>
-        <w:rPr>
-          <w:rFonts w:ascii="Times New Roman" w:hAnsi="Times New Roman" w:cs="Times New Roman"/>
-          <w:sz w:val="24"/>
-          <w:szCs w:val="24"/>
-        </w:rPr>
-        <w:t xml:space="preserve">gross domestic product (GDP) of </w:t>
-      </w:r>
-      <w:r>
-        <w:rPr>
-          <w:rFonts w:ascii="Times New Roman" w:hAnsi="Times New Roman" w:cs="Times New Roman"/>
-          <w:sz w:val="24"/>
-          <w:szCs w:val="24"/>
-        </w:rPr>
-        <w:t>at least 110</w:t>
-      </w:r>
-      <w:r>
-        <w:rPr>
-          <w:rFonts w:ascii="Times New Roman" w:hAnsi="Times New Roman" w:cs="Times New Roman"/>
-          <w:sz w:val="24"/>
-          <w:szCs w:val="24"/>
-        </w:rPr>
-        <w:t xml:space="preserve"> countries (United Nations [UN], 2017)</w:t>
-      </w:r>
-      <w:r>
-        <w:rPr>
-          <w:rFonts w:ascii="Times New Roman" w:hAnsi="Times New Roman" w:cs="Times New Roman"/>
-          <w:sz w:val="24"/>
-          <w:szCs w:val="24"/>
-        </w:rPr>
-        <w:t>.   Moreover,</w:t>
-      </w:r>
-      <w:r>
-        <w:rPr>
-          <w:rFonts w:ascii="Times New Roman" w:hAnsi="Times New Roman" w:cs="Times New Roman"/>
-          <w:sz w:val="24"/>
-          <w:szCs w:val="24"/>
-        </w:rPr>
-        <w:t xml:space="preserve"> there are other important problems of national interest to which the government could direct those dollars</w:t>
-      </w:r>
-      <w:r>
-        <w:rPr>
-          <w:rFonts w:ascii="Times New Roman" w:hAnsi="Times New Roman" w:cs="Times New Roman"/>
-          <w:sz w:val="24"/>
-          <w:szCs w:val="24"/>
-        </w:rPr>
-        <w:t xml:space="preserve"> such as road repairs, alleviating hunger, and addressing issues with inequity in the court system</w:t>
-      </w:r>
-      <w:r>
-        <w:rPr>
-          <w:rFonts w:ascii="Times New Roman" w:hAnsi="Times New Roman" w:cs="Times New Roman"/>
-          <w:sz w:val="24"/>
-          <w:szCs w:val="24"/>
-        </w:rPr>
-        <w:t>.</w:t>
-      </w:r>
-      <w:r>
-        <w:rPr>
-          <w:rFonts w:ascii="Times New Roman" w:hAnsi="Times New Roman" w:cs="Times New Roman"/>
-          <w:sz w:val="24"/>
-          <w:szCs w:val="24"/>
-        </w:rPr>
-        <w:t xml:space="preserve">  As Figure 1 shows, federal R&amp;D expenditures is equivalent to roughly 20 percent of the federal budget deficit and exceeds federal spending on transportation, the Supplemental Nutrition Assistance Program (SNAP), and law courts (U.S. Spending, </w:t>
-      </w:r>
-      <w:proofErr w:type="spellStart"/>
-      <w:r>
-        <w:rPr>
-          <w:rFonts w:ascii="Times New Roman" w:hAnsi="Times New Roman" w:cs="Times New Roman"/>
-          <w:sz w:val="24"/>
-          <w:szCs w:val="24"/>
-        </w:rPr>
-        <w:t>n.d.</w:t>
-      </w:r>
-      <w:proofErr w:type="spellEnd"/>
-      <w:r>
-        <w:rPr>
-          <w:rFonts w:ascii="Times New Roman" w:hAnsi="Times New Roman" w:cs="Times New Roman"/>
-          <w:sz w:val="24"/>
-          <w:szCs w:val="24"/>
-        </w:rPr>
-        <w:t xml:space="preserve">). </w:t>
+        <w:t xml:space="preserve">Although primarily a theoretical discussion, </w:t>
+      </w:r>
+      <w:r>
+        <w:rPr>
+          <w:rFonts w:ascii="Times New Roman" w:hAnsi="Times New Roman" w:cs="Times New Roman"/>
+          <w:sz w:val="24"/>
+          <w:szCs w:val="24"/>
+        </w:rPr>
+        <w:t>Hallam, Wurth, &amp; Mancha (2014)</w:t>
+      </w:r>
+      <w:r>
+        <w:rPr>
+          <w:rFonts w:ascii="Times New Roman" w:hAnsi="Times New Roman" w:cs="Times New Roman"/>
+          <w:sz w:val="24"/>
+          <w:szCs w:val="24"/>
+        </w:rPr>
+        <w:t xml:space="preserve"> did reference secondary survey data collected by the Licensing Executives Society in the United States and Canada.</w:t>
       </w:r>
     </w:p>
     <w:p>
@@ -1233,19 +2003,95 @@
         <w:spacing w:after="0" w:line="480" w:lineRule="auto"/>
         <w:rPr>
           <w:rFonts w:ascii="Times New Roman" w:hAnsi="Times New Roman" w:cs="Times New Roman"/>
-          <w:b/>
-          <w:sz w:val="24"/>
-          <w:szCs w:val="24"/>
-        </w:rPr>
-      </w:pPr>
-      <w:r>
-        <w:rPr>
-          <w:rFonts w:ascii="Times New Roman" w:hAnsi="Times New Roman" w:cs="Times New Roman"/>
-          <w:b/>
-          <w:sz w:val="24"/>
-          <w:szCs w:val="24"/>
-        </w:rPr>
-        <w:t>Literature Review</w:t>
+          <w:sz w:val="24"/>
+          <w:szCs w:val="24"/>
+        </w:rPr>
+      </w:pPr>
+      <w:r>
+        <w:rPr>
+          <w:rFonts w:ascii="Times New Roman" w:hAnsi="Times New Roman" w:cs="Times New Roman"/>
+          <w:sz w:val="24"/>
+          <w:szCs w:val="24"/>
+        </w:rPr>
+        <w:tab/>
+        <w:t xml:space="preserve">Researchers who have studied technology transfer have employed a variety of analysis methods.  </w:t>
+      </w:r>
+      <w:proofErr w:type="spellStart"/>
+      <w:r>
+        <w:rPr>
+          <w:rFonts w:ascii="Times New Roman" w:hAnsi="Times New Roman" w:cs="Times New Roman"/>
+          <w:sz w:val="24"/>
+          <w:szCs w:val="24"/>
+        </w:rPr>
+        <w:t>Markman</w:t>
+      </w:r>
+      <w:proofErr w:type="spellEnd"/>
+      <w:r>
+        <w:rPr>
+          <w:rFonts w:ascii="Times New Roman" w:hAnsi="Times New Roman" w:cs="Times New Roman"/>
+          <w:sz w:val="24"/>
+          <w:szCs w:val="24"/>
+        </w:rPr>
+        <w:t xml:space="preserve">, </w:t>
+      </w:r>
+      <w:proofErr w:type="spellStart"/>
+      <w:r>
+        <w:rPr>
+          <w:rFonts w:ascii="Times New Roman" w:hAnsi="Times New Roman" w:cs="Times New Roman"/>
+          <w:sz w:val="24"/>
+          <w:szCs w:val="24"/>
+        </w:rPr>
+        <w:t>Gianiodis</w:t>
+      </w:r>
+      <w:proofErr w:type="spellEnd"/>
+      <w:r>
+        <w:rPr>
+          <w:rFonts w:ascii="Times New Roman" w:hAnsi="Times New Roman" w:cs="Times New Roman"/>
+          <w:sz w:val="24"/>
+          <w:szCs w:val="24"/>
+        </w:rPr>
+        <w:t>, &amp; Phan (2009)</w:t>
+      </w:r>
+      <w:r>
+        <w:rPr>
+          <w:rFonts w:ascii="Times New Roman" w:hAnsi="Times New Roman" w:cs="Times New Roman"/>
+          <w:sz w:val="24"/>
+          <w:szCs w:val="24"/>
+        </w:rPr>
+        <w:t xml:space="preserve"> used hierarchical multiple regression analysis in </w:t>
+      </w:r>
+      <w:r>
+        <w:rPr>
+          <w:rFonts w:ascii="Times New Roman" w:hAnsi="Times New Roman" w:cs="Times New Roman"/>
+          <w:sz w:val="24"/>
+          <w:szCs w:val="24"/>
+        </w:rPr>
+        <w:lastRenderedPageBreak/>
+        <w:t>their study of university technology transfer.</w:t>
+      </w:r>
+      <w:r>
+        <w:rPr>
+          <w:rFonts w:ascii="Times New Roman" w:hAnsi="Times New Roman" w:cs="Times New Roman"/>
+          <w:sz w:val="24"/>
+          <w:szCs w:val="24"/>
+        </w:rPr>
+        <w:t xml:space="preserve">  </w:t>
+      </w:r>
+      <w:r>
+        <w:rPr>
+          <w:rFonts w:ascii="Times New Roman" w:hAnsi="Times New Roman" w:cs="Times New Roman"/>
+          <w:sz w:val="24"/>
+          <w:szCs w:val="24"/>
+        </w:rPr>
+        <w:t>Hallam, Wurth, &amp; Mancha (2014)</w:t>
+      </w:r>
+      <w:r>
+        <w:rPr>
+          <w:rFonts w:ascii="Times New Roman" w:hAnsi="Times New Roman" w:cs="Times New Roman"/>
+          <w:sz w:val="24"/>
+          <w:szCs w:val="24"/>
+        </w:rPr>
+        <w:t xml:space="preserve"> employed influence diagrams to describe the technology transfer process.</w:t>
       </w:r>
     </w:p>
     <w:p>
@@ -1264,274 +2110,51 @@
           <w:szCs w:val="24"/>
         </w:rPr>
         <w:tab/>
-        <w:t>A review of the literature about technology transfer reveals numerous peer-reviewed published articles about the topic.</w:t>
-      </w:r>
-      <w:r>
-        <w:rPr>
-          <w:rFonts w:ascii="Times New Roman" w:hAnsi="Times New Roman" w:cs="Times New Roman"/>
-          <w:sz w:val="24"/>
-          <w:szCs w:val="24"/>
-        </w:rPr>
-        <w:t xml:space="preserve">  Most of the literature </w:t>
-      </w:r>
-      <w:r>
-        <w:rPr>
-          <w:rFonts w:ascii="Times New Roman" w:hAnsi="Times New Roman" w:cs="Times New Roman"/>
-          <w:sz w:val="24"/>
-          <w:szCs w:val="24"/>
-        </w:rPr>
-        <w:t xml:space="preserve">seems to </w:t>
-      </w:r>
-      <w:r>
-        <w:rPr>
-          <w:rFonts w:ascii="Times New Roman" w:hAnsi="Times New Roman" w:cs="Times New Roman"/>
-          <w:sz w:val="24"/>
-          <w:szCs w:val="24"/>
-        </w:rPr>
-        <w:t xml:space="preserve">focus on </w:t>
-      </w:r>
-      <w:r>
-        <w:rPr>
-          <w:rFonts w:ascii="Times New Roman" w:hAnsi="Times New Roman" w:cs="Times New Roman"/>
-          <w:sz w:val="24"/>
-          <w:szCs w:val="24"/>
-        </w:rPr>
-        <w:t>technology</w:t>
-      </w:r>
-      <w:r>
-        <w:rPr>
-          <w:rFonts w:ascii="Times New Roman" w:hAnsi="Times New Roman" w:cs="Times New Roman"/>
-          <w:sz w:val="24"/>
-          <w:szCs w:val="24"/>
-        </w:rPr>
-        <w:t xml:space="preserve"> transfer practices, technology transfer efficiency, or case studies of specific technology transfer operations.  </w:t>
-      </w:r>
-      <w:r>
-        <w:rPr>
-          <w:rFonts w:ascii="Times New Roman" w:hAnsi="Times New Roman" w:cs="Times New Roman"/>
-          <w:sz w:val="24"/>
-          <w:szCs w:val="24"/>
-        </w:rPr>
-        <w:t>Searches produced very few papers that discuss the topic</w:t>
-      </w:r>
-      <w:r>
-        <w:rPr>
-          <w:rFonts w:ascii="Times New Roman" w:hAnsi="Times New Roman" w:cs="Times New Roman"/>
-          <w:sz w:val="24"/>
-          <w:szCs w:val="24"/>
-        </w:rPr>
-        <w:t xml:space="preserve"> of technology transfer</w:t>
-      </w:r>
-      <w:r>
-        <w:rPr>
-          <w:rFonts w:ascii="Times New Roman" w:hAnsi="Times New Roman" w:cs="Times New Roman"/>
-          <w:sz w:val="24"/>
-          <w:szCs w:val="24"/>
-        </w:rPr>
-        <w:t xml:space="preserve"> in the context of public policy.  Those that do tend to be based on studies </w:t>
-      </w:r>
-      <w:r>
-        <w:rPr>
-          <w:rFonts w:ascii="Times New Roman" w:hAnsi="Times New Roman" w:cs="Times New Roman"/>
-          <w:sz w:val="24"/>
-          <w:szCs w:val="24"/>
-        </w:rPr>
-        <w:t xml:space="preserve">of technology transfer </w:t>
-      </w:r>
-      <w:r>
-        <w:rPr>
-          <w:rFonts w:ascii="Times New Roman" w:hAnsi="Times New Roman" w:cs="Times New Roman"/>
-          <w:sz w:val="24"/>
-          <w:szCs w:val="24"/>
-        </w:rPr>
-        <w:t>in environments outside of the United States.</w:t>
-      </w:r>
-    </w:p>
-    <w:p>
-      <w:pPr>
-        <w:spacing w:after="0" w:line="480" w:lineRule="auto"/>
-        <w:rPr>
-          <w:rFonts w:ascii="Times New Roman" w:hAnsi="Times New Roman" w:cs="Times New Roman"/>
-          <w:sz w:val="24"/>
-          <w:szCs w:val="24"/>
-        </w:rPr>
-      </w:pPr>
-      <w:r>
-        <w:rPr>
-          <w:rFonts w:ascii="Times New Roman" w:hAnsi="Times New Roman" w:cs="Times New Roman"/>
-          <w:sz w:val="24"/>
-          <w:szCs w:val="24"/>
-        </w:rPr>
-        <w:tab/>
-      </w:r>
-      <w:r>
-        <w:rPr>
-          <w:rFonts w:ascii="Times New Roman" w:hAnsi="Times New Roman" w:cs="Times New Roman"/>
-          <w:sz w:val="24"/>
-          <w:szCs w:val="24"/>
-        </w:rPr>
-        <w:t>W</w:t>
-      </w:r>
-      <w:r>
-        <w:rPr>
-          <w:rFonts w:ascii="Times New Roman" w:hAnsi="Times New Roman" w:cs="Times New Roman"/>
-          <w:sz w:val="24"/>
-          <w:szCs w:val="24"/>
-        </w:rPr>
-        <w:t>ithin the literature</w:t>
-      </w:r>
-      <w:r>
-        <w:rPr>
-          <w:rFonts w:ascii="Times New Roman" w:hAnsi="Times New Roman" w:cs="Times New Roman"/>
-          <w:sz w:val="24"/>
-          <w:szCs w:val="24"/>
-        </w:rPr>
-        <w:t xml:space="preserve"> </w:t>
-      </w:r>
-      <w:r>
-        <w:rPr>
-          <w:rFonts w:ascii="Times New Roman" w:hAnsi="Times New Roman" w:cs="Times New Roman"/>
-          <w:sz w:val="24"/>
-          <w:szCs w:val="24"/>
-        </w:rPr>
-        <w:t>technology transfer is conceptualized</w:t>
-      </w:r>
-      <w:r>
-        <w:rPr>
-          <w:rFonts w:ascii="Times New Roman" w:hAnsi="Times New Roman" w:cs="Times New Roman"/>
-          <w:sz w:val="24"/>
-          <w:szCs w:val="24"/>
-        </w:rPr>
-        <w:t xml:space="preserve"> </w:t>
-      </w:r>
-      <w:r>
-        <w:rPr>
-          <w:rFonts w:ascii="Times New Roman" w:hAnsi="Times New Roman" w:cs="Times New Roman"/>
-          <w:sz w:val="24"/>
-          <w:szCs w:val="24"/>
-        </w:rPr>
-        <w:t xml:space="preserve">by and large </w:t>
-      </w:r>
-      <w:r>
-        <w:rPr>
-          <w:rFonts w:ascii="Times New Roman" w:hAnsi="Times New Roman" w:cs="Times New Roman"/>
-          <w:sz w:val="24"/>
-          <w:szCs w:val="24"/>
-        </w:rPr>
-        <w:t>as a</w:t>
-      </w:r>
-      <w:r>
-        <w:rPr>
-          <w:rFonts w:ascii="Times New Roman" w:hAnsi="Times New Roman" w:cs="Times New Roman"/>
-          <w:sz w:val="24"/>
-          <w:szCs w:val="24"/>
-        </w:rPr>
-        <w:t xml:space="preserve"> transactio</w:t>
-      </w:r>
-      <w:r>
-        <w:rPr>
-          <w:rFonts w:ascii="Times New Roman" w:hAnsi="Times New Roman" w:cs="Times New Roman"/>
-          <w:sz w:val="24"/>
-          <w:szCs w:val="24"/>
-        </w:rPr>
-        <w:t>n</w:t>
-      </w:r>
-      <w:r>
-        <w:rPr>
-          <w:rFonts w:ascii="Times New Roman" w:hAnsi="Times New Roman" w:cs="Times New Roman"/>
-          <w:sz w:val="24"/>
-          <w:szCs w:val="24"/>
-        </w:rPr>
-        <w:t xml:space="preserve"> based on </w:t>
-      </w:r>
-      <w:r>
-        <w:rPr>
-          <w:rFonts w:ascii="Times New Roman" w:hAnsi="Times New Roman" w:cs="Times New Roman"/>
-          <w:sz w:val="24"/>
-          <w:szCs w:val="24"/>
-        </w:rPr>
-        <w:t>government</w:t>
-      </w:r>
-      <w:r>
-        <w:rPr>
-          <w:rFonts w:ascii="Times New Roman" w:hAnsi="Times New Roman" w:cs="Times New Roman"/>
-          <w:sz w:val="24"/>
-          <w:szCs w:val="24"/>
-        </w:rPr>
-        <w:t xml:space="preserve"> </w:t>
-      </w:r>
-      <w:r>
-        <w:rPr>
-          <w:rFonts w:ascii="Times New Roman" w:hAnsi="Times New Roman" w:cs="Times New Roman"/>
-          <w:sz w:val="24"/>
-          <w:szCs w:val="24"/>
-        </w:rPr>
-        <w:t>recognized</w:t>
-      </w:r>
-      <w:r>
-        <w:rPr>
-          <w:rFonts w:ascii="Times New Roman" w:hAnsi="Times New Roman" w:cs="Times New Roman"/>
-          <w:sz w:val="24"/>
-          <w:szCs w:val="24"/>
-        </w:rPr>
-        <w:t xml:space="preserve"> intellectual property rights.  </w:t>
-      </w:r>
-      <w:r>
-        <w:rPr>
-          <w:rFonts w:ascii="Times New Roman" w:hAnsi="Times New Roman" w:cs="Times New Roman"/>
-          <w:sz w:val="24"/>
-          <w:szCs w:val="24"/>
-        </w:rPr>
-        <w:t xml:space="preserve">Moreover, studies tend to focus on </w:t>
-      </w:r>
-      <w:r>
-        <w:rPr>
-          <w:rFonts w:ascii="Times New Roman" w:hAnsi="Times New Roman" w:cs="Times New Roman"/>
-          <w:sz w:val="24"/>
-          <w:szCs w:val="24"/>
-        </w:rPr>
-        <w:lastRenderedPageBreak/>
-        <w:t>technology transfer in an academic environment or so called university technology transfer (UTT).  In general, t</w:t>
-      </w:r>
-      <w:r>
-        <w:rPr>
-          <w:rFonts w:ascii="Times New Roman" w:hAnsi="Times New Roman" w:cs="Times New Roman"/>
-          <w:sz w:val="24"/>
-          <w:szCs w:val="24"/>
-        </w:rPr>
-        <w:t xml:space="preserve">echnology transfer is </w:t>
-      </w:r>
-      <w:r>
-        <w:rPr>
-          <w:rFonts w:ascii="Times New Roman" w:hAnsi="Times New Roman" w:cs="Times New Roman"/>
-          <w:sz w:val="24"/>
-          <w:szCs w:val="24"/>
-        </w:rPr>
-        <w:t xml:space="preserve">conceptualized </w:t>
-      </w:r>
-      <w:r>
-        <w:rPr>
-          <w:rFonts w:ascii="Times New Roman" w:hAnsi="Times New Roman" w:cs="Times New Roman"/>
-          <w:sz w:val="24"/>
-          <w:szCs w:val="24"/>
-        </w:rPr>
-        <w:t xml:space="preserve">within the literature </w:t>
-      </w:r>
-      <w:r>
-        <w:rPr>
-          <w:rFonts w:ascii="Times New Roman" w:hAnsi="Times New Roman" w:cs="Times New Roman"/>
-          <w:sz w:val="24"/>
-          <w:szCs w:val="24"/>
-        </w:rPr>
-        <w:t>as executing a license fo</w:t>
-      </w:r>
-      <w:r>
-        <w:rPr>
-          <w:rFonts w:ascii="Times New Roman" w:hAnsi="Times New Roman" w:cs="Times New Roman"/>
-          <w:sz w:val="24"/>
-          <w:szCs w:val="24"/>
-        </w:rPr>
-        <w:t>r patent rights to an invention either with an established for-profit business or a new for-profit business venture expressly formed to develop offerings for the marketplace using the intellectual property (i.e., a spinout company).</w:t>
+        <w:t xml:space="preserve">Various studies of technology transfer have generated findings that are relevant to the proposed study.  </w:t>
+      </w:r>
+      <w:proofErr w:type="spellStart"/>
+      <w:r>
+        <w:rPr>
+          <w:rFonts w:ascii="Times New Roman" w:hAnsi="Times New Roman" w:cs="Times New Roman"/>
+          <w:sz w:val="24"/>
+          <w:szCs w:val="24"/>
+        </w:rPr>
+        <w:t>Markman</w:t>
+      </w:r>
+      <w:proofErr w:type="spellEnd"/>
+      <w:r>
+        <w:rPr>
+          <w:rFonts w:ascii="Times New Roman" w:hAnsi="Times New Roman" w:cs="Times New Roman"/>
+          <w:sz w:val="24"/>
+          <w:szCs w:val="24"/>
+        </w:rPr>
+        <w:t xml:space="preserve">, </w:t>
+      </w:r>
+      <w:proofErr w:type="spellStart"/>
+      <w:r>
+        <w:rPr>
+          <w:rFonts w:ascii="Times New Roman" w:hAnsi="Times New Roman" w:cs="Times New Roman"/>
+          <w:sz w:val="24"/>
+          <w:szCs w:val="24"/>
+        </w:rPr>
+        <w:t>Gianiodis</w:t>
+      </w:r>
+      <w:proofErr w:type="spellEnd"/>
+      <w:r>
+        <w:rPr>
+          <w:rFonts w:ascii="Times New Roman" w:hAnsi="Times New Roman" w:cs="Times New Roman"/>
+          <w:sz w:val="24"/>
+          <w:szCs w:val="24"/>
+        </w:rPr>
+        <w:t>, &amp; Phan (2009)</w:t>
+      </w:r>
+      <w:r>
+        <w:rPr>
+          <w:rFonts w:ascii="Times New Roman" w:hAnsi="Times New Roman" w:cs="Times New Roman"/>
+          <w:sz w:val="24"/>
+          <w:szCs w:val="24"/>
+        </w:rPr>
+        <w:t xml:space="preserve"> found that most technologies developed by university researchers are very early stage.  Moreover, universities tended to pursue technology transfer strategies that were incompatible with or inappropriate for the stage of development of their technologies.</w:t>
       </w:r>
       <w:r>
         <w:rPr>
@@ -1541,469 +2164,53 @@
         </w:rPr>
         <w:t xml:space="preserve">  </w:t>
       </w:r>
-      <w:proofErr w:type="spellStart"/>
-      <w:r>
-        <w:rPr>
-          <w:rFonts w:ascii="Times New Roman" w:hAnsi="Times New Roman" w:cs="Times New Roman"/>
-          <w:sz w:val="24"/>
-          <w:szCs w:val="24"/>
-        </w:rPr>
-        <w:t>Markman</w:t>
-      </w:r>
-      <w:proofErr w:type="spellEnd"/>
-      <w:r>
-        <w:rPr>
-          <w:rFonts w:ascii="Times New Roman" w:hAnsi="Times New Roman" w:cs="Times New Roman"/>
-          <w:sz w:val="24"/>
-          <w:szCs w:val="24"/>
-        </w:rPr>
-        <w:t xml:space="preserve">, </w:t>
-      </w:r>
-      <w:proofErr w:type="spellStart"/>
-      <w:r>
-        <w:rPr>
-          <w:rFonts w:ascii="Times New Roman" w:hAnsi="Times New Roman" w:cs="Times New Roman"/>
-          <w:sz w:val="24"/>
-          <w:szCs w:val="24"/>
-        </w:rPr>
-        <w:t>Gianiodis</w:t>
-      </w:r>
-      <w:proofErr w:type="spellEnd"/>
-      <w:r>
-        <w:rPr>
-          <w:rFonts w:ascii="Times New Roman" w:hAnsi="Times New Roman" w:cs="Times New Roman"/>
-          <w:sz w:val="24"/>
-          <w:szCs w:val="24"/>
-        </w:rPr>
-        <w:t xml:space="preserve">, &amp; Phan </w:t>
-      </w:r>
-      <w:r>
-        <w:rPr>
-          <w:rFonts w:ascii="Times New Roman" w:hAnsi="Times New Roman" w:cs="Times New Roman"/>
-          <w:sz w:val="24"/>
-          <w:szCs w:val="24"/>
-        </w:rPr>
-        <w:t>(2009)</w:t>
-      </w:r>
-      <w:r>
-        <w:rPr>
-          <w:rFonts w:ascii="Times New Roman" w:hAnsi="Times New Roman" w:cs="Times New Roman"/>
-          <w:sz w:val="24"/>
-          <w:szCs w:val="24"/>
-        </w:rPr>
-        <w:t xml:space="preserve"> used a broad construct called commercialization outcomes in there study of technology transfer</w:t>
-      </w:r>
-      <w:r>
-        <w:rPr>
-          <w:rFonts w:ascii="Times New Roman" w:hAnsi="Times New Roman" w:cs="Times New Roman"/>
-          <w:sz w:val="24"/>
-          <w:szCs w:val="24"/>
-        </w:rPr>
-        <w:t>.</w:t>
-      </w:r>
-      <w:r>
-        <w:rPr>
-          <w:rFonts w:ascii="Times New Roman" w:hAnsi="Times New Roman" w:cs="Times New Roman"/>
-          <w:sz w:val="24"/>
-          <w:szCs w:val="24"/>
-        </w:rPr>
-        <w:t xml:space="preserve">  The construct included financial and non-financial conceptualizations of technology transfer.</w:t>
-      </w:r>
-    </w:p>
-    <w:p>
-      <w:pPr>
-        <w:spacing w:after="0" w:line="480" w:lineRule="auto"/>
-        <w:rPr>
-          <w:rFonts w:ascii="Times New Roman" w:hAnsi="Times New Roman" w:cs="Times New Roman"/>
-          <w:sz w:val="24"/>
-          <w:szCs w:val="24"/>
-        </w:rPr>
-      </w:pPr>
-      <w:r>
-        <w:rPr>
-          <w:rFonts w:ascii="Times New Roman" w:hAnsi="Times New Roman" w:cs="Times New Roman"/>
-          <w:sz w:val="24"/>
-          <w:szCs w:val="24"/>
-        </w:rPr>
-        <w:tab/>
-        <w:t xml:space="preserve">Studies of technology transfer operationalize the concept in various ways.  </w:t>
-      </w:r>
-      <w:proofErr w:type="spellStart"/>
-      <w:r>
-        <w:rPr>
-          <w:rFonts w:ascii="Times New Roman" w:hAnsi="Times New Roman" w:cs="Times New Roman"/>
-          <w:sz w:val="24"/>
-          <w:szCs w:val="24"/>
-        </w:rPr>
-        <w:t>Markman</w:t>
-      </w:r>
-      <w:proofErr w:type="spellEnd"/>
-      <w:r>
-        <w:rPr>
-          <w:rFonts w:ascii="Times New Roman" w:hAnsi="Times New Roman" w:cs="Times New Roman"/>
-          <w:sz w:val="24"/>
-          <w:szCs w:val="24"/>
-        </w:rPr>
-        <w:t xml:space="preserve">, </w:t>
-      </w:r>
-      <w:proofErr w:type="spellStart"/>
-      <w:r>
-        <w:rPr>
-          <w:rFonts w:ascii="Times New Roman" w:hAnsi="Times New Roman" w:cs="Times New Roman"/>
-          <w:sz w:val="24"/>
-          <w:szCs w:val="24"/>
-        </w:rPr>
-        <w:t>Gianiodis</w:t>
-      </w:r>
-      <w:proofErr w:type="spellEnd"/>
-      <w:r>
-        <w:rPr>
-          <w:rFonts w:ascii="Times New Roman" w:hAnsi="Times New Roman" w:cs="Times New Roman"/>
-          <w:sz w:val="24"/>
-          <w:szCs w:val="24"/>
-        </w:rPr>
-        <w:t>, &amp; Phan (2009)</w:t>
-      </w:r>
-      <w:r>
-        <w:rPr>
-          <w:rFonts w:ascii="Times New Roman" w:hAnsi="Times New Roman" w:cs="Times New Roman"/>
-          <w:sz w:val="24"/>
-          <w:szCs w:val="24"/>
-        </w:rPr>
-        <w:t xml:space="preserve"> used amount of revenue generated from licenses of patents and amount of revenue generated from sponsored research agreements to operationalize the financial conceptualization of technology transfer.  They used the number of patent licenses executed, the number of sponsored research agreements executed, and the number of spinout companies formed to operationalize the non-financial conceptualization of technology transfer. </w:t>
-      </w:r>
-    </w:p>
-    <w:p>
-      <w:pPr>
-        <w:spacing w:after="0" w:line="480" w:lineRule="auto"/>
-        <w:rPr>
-          <w:rFonts w:ascii="Times New Roman" w:hAnsi="Times New Roman" w:cs="Times New Roman"/>
-          <w:sz w:val="24"/>
-          <w:szCs w:val="24"/>
-        </w:rPr>
-      </w:pPr>
-      <w:r>
-        <w:rPr>
-          <w:rFonts w:ascii="Times New Roman" w:hAnsi="Times New Roman" w:cs="Times New Roman"/>
-          <w:sz w:val="24"/>
-          <w:szCs w:val="24"/>
-        </w:rPr>
-        <w:tab/>
-        <w:t>A review of the literature reveals that studies of technology transfer use a variety of theories and models in their investigations of the topic.  There doesn’</w:t>
-      </w:r>
-      <w:r>
-        <w:rPr>
-          <w:rFonts w:ascii="Times New Roman" w:hAnsi="Times New Roman" w:cs="Times New Roman"/>
-          <w:sz w:val="24"/>
-          <w:szCs w:val="24"/>
-        </w:rPr>
-        <w:t>t</w:t>
-      </w:r>
-      <w:r>
-        <w:rPr>
-          <w:rFonts w:ascii="Times New Roman" w:hAnsi="Times New Roman" w:cs="Times New Roman"/>
-          <w:sz w:val="24"/>
-          <w:szCs w:val="24"/>
-        </w:rPr>
-        <w:t xml:space="preserve"> seem to be a single universally accepted theory of the technology transfer process.   </w:t>
-      </w:r>
-      <w:proofErr w:type="spellStart"/>
-      <w:r>
-        <w:rPr>
-          <w:rFonts w:ascii="Times New Roman" w:hAnsi="Times New Roman" w:cs="Times New Roman"/>
-          <w:sz w:val="24"/>
-          <w:szCs w:val="24"/>
-        </w:rPr>
-        <w:t>Markman</w:t>
-      </w:r>
-      <w:proofErr w:type="spellEnd"/>
-      <w:r>
-        <w:rPr>
-          <w:rFonts w:ascii="Times New Roman" w:hAnsi="Times New Roman" w:cs="Times New Roman"/>
-          <w:sz w:val="24"/>
-          <w:szCs w:val="24"/>
-        </w:rPr>
-        <w:t xml:space="preserve">, </w:t>
-      </w:r>
-      <w:proofErr w:type="spellStart"/>
-      <w:r>
-        <w:rPr>
-          <w:rFonts w:ascii="Times New Roman" w:hAnsi="Times New Roman" w:cs="Times New Roman"/>
-          <w:sz w:val="24"/>
-          <w:szCs w:val="24"/>
-        </w:rPr>
-        <w:t>Gianiodis</w:t>
-      </w:r>
-      <w:proofErr w:type="spellEnd"/>
-      <w:r>
-        <w:rPr>
-          <w:rFonts w:ascii="Times New Roman" w:hAnsi="Times New Roman" w:cs="Times New Roman"/>
-          <w:sz w:val="24"/>
-          <w:szCs w:val="24"/>
-        </w:rPr>
-        <w:t>, &amp; Phan (2009)</w:t>
-      </w:r>
-      <w:r>
-        <w:rPr>
-          <w:rFonts w:ascii="Times New Roman" w:hAnsi="Times New Roman" w:cs="Times New Roman"/>
-          <w:sz w:val="24"/>
-          <w:szCs w:val="24"/>
-        </w:rPr>
-        <w:t xml:space="preserve"> developed a linear regression model of technology transfer that</w:t>
-      </w:r>
-      <w:r>
-        <w:rPr>
-          <w:rFonts w:ascii="Times New Roman" w:hAnsi="Times New Roman" w:cs="Times New Roman"/>
-          <w:sz w:val="24"/>
-          <w:szCs w:val="24"/>
-        </w:rPr>
-        <w:t xml:space="preserve"> primarily</w:t>
-      </w:r>
-      <w:r>
-        <w:rPr>
-          <w:rFonts w:ascii="Times New Roman" w:hAnsi="Times New Roman" w:cs="Times New Roman"/>
-          <w:sz w:val="24"/>
-          <w:szCs w:val="24"/>
-        </w:rPr>
-        <w:t xml:space="preserve"> includes organizational characteristics as independent variables</w:t>
-      </w:r>
-      <w:r>
-        <w:rPr>
-          <w:rFonts w:ascii="Times New Roman" w:hAnsi="Times New Roman" w:cs="Times New Roman"/>
-          <w:sz w:val="24"/>
-          <w:szCs w:val="24"/>
-        </w:rPr>
-        <w:t>.  They also incorporated agency theory into their analysis.</w:t>
-      </w:r>
-    </w:p>
-    <w:p>
-      <w:pPr>
-        <w:spacing w:after="0" w:line="480" w:lineRule="auto"/>
-        <w:rPr>
-          <w:rFonts w:ascii="Times New Roman" w:hAnsi="Times New Roman" w:cs="Times New Roman"/>
-          <w:sz w:val="24"/>
-          <w:szCs w:val="24"/>
-        </w:rPr>
-      </w:pPr>
-      <w:r>
-        <w:rPr>
-          <w:rFonts w:ascii="Times New Roman" w:hAnsi="Times New Roman" w:cs="Times New Roman"/>
-          <w:sz w:val="24"/>
-          <w:szCs w:val="24"/>
-        </w:rPr>
-        <w:tab/>
-        <w:t xml:space="preserve">Studies of technology transfer have made use of primary and secondary data in their analyses, often combining both types of data in the same analysis.  The primary data that </w:t>
-      </w:r>
-      <w:proofErr w:type="spellStart"/>
-      <w:r>
-        <w:rPr>
-          <w:rFonts w:ascii="Times New Roman" w:hAnsi="Times New Roman" w:cs="Times New Roman"/>
-          <w:sz w:val="24"/>
-          <w:szCs w:val="24"/>
-        </w:rPr>
-        <w:t>Markman</w:t>
-      </w:r>
-      <w:proofErr w:type="spellEnd"/>
-      <w:r>
-        <w:rPr>
-          <w:rFonts w:ascii="Times New Roman" w:hAnsi="Times New Roman" w:cs="Times New Roman"/>
-          <w:sz w:val="24"/>
-          <w:szCs w:val="24"/>
-        </w:rPr>
-        <w:t xml:space="preserve">, </w:t>
-      </w:r>
-      <w:proofErr w:type="spellStart"/>
-      <w:r>
-        <w:rPr>
-          <w:rFonts w:ascii="Times New Roman" w:hAnsi="Times New Roman" w:cs="Times New Roman"/>
-          <w:sz w:val="24"/>
-          <w:szCs w:val="24"/>
-        </w:rPr>
-        <w:t>Gianiodis</w:t>
-      </w:r>
-      <w:proofErr w:type="spellEnd"/>
-      <w:r>
-        <w:rPr>
-          <w:rFonts w:ascii="Times New Roman" w:hAnsi="Times New Roman" w:cs="Times New Roman"/>
-          <w:sz w:val="24"/>
-          <w:szCs w:val="24"/>
-        </w:rPr>
-        <w:t>, &amp; Phan (2009)</w:t>
-      </w:r>
-      <w:r>
-        <w:rPr>
-          <w:rFonts w:ascii="Times New Roman" w:hAnsi="Times New Roman" w:cs="Times New Roman"/>
-          <w:sz w:val="24"/>
-          <w:szCs w:val="24"/>
-        </w:rPr>
-        <w:t xml:space="preserve"> used in their analysis was from the Annual Licensing Survey conducted in 1999 and 2002 by the Association of University Technology Managers </w:t>
-      </w:r>
-      <w:r>
-        <w:rPr>
-          <w:rFonts w:ascii="Times New Roman" w:hAnsi="Times New Roman" w:cs="Times New Roman"/>
-          <w:sz w:val="24"/>
-          <w:szCs w:val="24"/>
-        </w:rPr>
-        <w:lastRenderedPageBreak/>
-        <w:t>(AUTM) and secondary data on patents from the United States Patent and Trademark Office (USPTO).  They supplemented this secondary data with primary data obtained from their own</w:t>
-      </w:r>
-      <w:r>
-        <w:rPr>
-          <w:rFonts w:ascii="Times New Roman" w:hAnsi="Times New Roman" w:cs="Times New Roman"/>
-          <w:sz w:val="24"/>
-          <w:szCs w:val="24"/>
-        </w:rPr>
-        <w:t xml:space="preserve"> observations taken from university websites and</w:t>
-      </w:r>
-      <w:r>
-        <w:rPr>
-          <w:rFonts w:ascii="Times New Roman" w:hAnsi="Times New Roman" w:cs="Times New Roman"/>
-          <w:sz w:val="24"/>
-          <w:szCs w:val="24"/>
-        </w:rPr>
-        <w:t xml:space="preserve"> </w:t>
-      </w:r>
-      <w:r>
-        <w:rPr>
-          <w:rFonts w:ascii="Times New Roman" w:hAnsi="Times New Roman" w:cs="Times New Roman"/>
-          <w:sz w:val="24"/>
-          <w:szCs w:val="24"/>
-        </w:rPr>
-        <w:t xml:space="preserve">a telephone </w:t>
-      </w:r>
-      <w:r>
-        <w:rPr>
-          <w:rFonts w:ascii="Times New Roman" w:hAnsi="Times New Roman" w:cs="Times New Roman"/>
-          <w:sz w:val="24"/>
-          <w:szCs w:val="24"/>
-        </w:rPr>
-        <w:t xml:space="preserve">survey of university technology transfer professionals. </w:t>
-      </w:r>
-    </w:p>
-    <w:p>
-      <w:pPr>
-        <w:spacing w:after="0" w:line="480" w:lineRule="auto"/>
-        <w:rPr>
-          <w:rFonts w:ascii="Times New Roman" w:hAnsi="Times New Roman" w:cs="Times New Roman"/>
-          <w:sz w:val="24"/>
-          <w:szCs w:val="24"/>
-        </w:rPr>
-      </w:pPr>
-      <w:r>
-        <w:rPr>
-          <w:rFonts w:ascii="Times New Roman" w:hAnsi="Times New Roman" w:cs="Times New Roman"/>
-          <w:sz w:val="24"/>
-          <w:szCs w:val="24"/>
-        </w:rPr>
-        <w:tab/>
-        <w:t xml:space="preserve">Researchers who have studied technology transfer have employed a variety of analysis methods.  </w:t>
-      </w:r>
-      <w:proofErr w:type="spellStart"/>
-      <w:r>
-        <w:rPr>
-          <w:rFonts w:ascii="Times New Roman" w:hAnsi="Times New Roman" w:cs="Times New Roman"/>
-          <w:sz w:val="24"/>
-          <w:szCs w:val="24"/>
-        </w:rPr>
-        <w:t>Markman</w:t>
-      </w:r>
-      <w:proofErr w:type="spellEnd"/>
-      <w:r>
-        <w:rPr>
-          <w:rFonts w:ascii="Times New Roman" w:hAnsi="Times New Roman" w:cs="Times New Roman"/>
-          <w:sz w:val="24"/>
-          <w:szCs w:val="24"/>
-        </w:rPr>
-        <w:t xml:space="preserve">, </w:t>
-      </w:r>
-      <w:proofErr w:type="spellStart"/>
-      <w:r>
-        <w:rPr>
-          <w:rFonts w:ascii="Times New Roman" w:hAnsi="Times New Roman" w:cs="Times New Roman"/>
-          <w:sz w:val="24"/>
-          <w:szCs w:val="24"/>
-        </w:rPr>
-        <w:t>Gianiodis</w:t>
-      </w:r>
-      <w:proofErr w:type="spellEnd"/>
-      <w:r>
-        <w:rPr>
-          <w:rFonts w:ascii="Times New Roman" w:hAnsi="Times New Roman" w:cs="Times New Roman"/>
-          <w:sz w:val="24"/>
-          <w:szCs w:val="24"/>
-        </w:rPr>
-        <w:t>, &amp; Phan (2009)</w:t>
-      </w:r>
-      <w:r>
-        <w:rPr>
-          <w:rFonts w:ascii="Times New Roman" w:hAnsi="Times New Roman" w:cs="Times New Roman"/>
-          <w:sz w:val="24"/>
-          <w:szCs w:val="24"/>
-        </w:rPr>
-        <w:t xml:space="preserve"> used hierarchical multiple regression analysis in their study of university technology transfer.</w:t>
-      </w:r>
-    </w:p>
-    <w:p>
-      <w:pPr>
-        <w:spacing w:after="0" w:line="480" w:lineRule="auto"/>
-        <w:rPr>
-          <w:rFonts w:ascii="Times New Roman" w:hAnsi="Times New Roman" w:cs="Times New Roman"/>
-          <w:sz w:val="24"/>
-          <w:szCs w:val="24"/>
-        </w:rPr>
-      </w:pPr>
-      <w:r>
-        <w:rPr>
-          <w:rFonts w:ascii="Times New Roman" w:hAnsi="Times New Roman" w:cs="Times New Roman"/>
-          <w:sz w:val="24"/>
-          <w:szCs w:val="24"/>
-        </w:rPr>
-        <w:tab/>
-        <w:t xml:space="preserve">Various studies of technology transfer have generated findings that are relevant to the proposed study.  </w:t>
-      </w:r>
-      <w:proofErr w:type="spellStart"/>
-      <w:r>
-        <w:rPr>
-          <w:rFonts w:ascii="Times New Roman" w:hAnsi="Times New Roman" w:cs="Times New Roman"/>
-          <w:sz w:val="24"/>
-          <w:szCs w:val="24"/>
-        </w:rPr>
-        <w:t>Markman</w:t>
-      </w:r>
-      <w:proofErr w:type="spellEnd"/>
-      <w:r>
-        <w:rPr>
-          <w:rFonts w:ascii="Times New Roman" w:hAnsi="Times New Roman" w:cs="Times New Roman"/>
-          <w:sz w:val="24"/>
-          <w:szCs w:val="24"/>
-        </w:rPr>
-        <w:t xml:space="preserve">, </w:t>
-      </w:r>
-      <w:proofErr w:type="spellStart"/>
-      <w:r>
-        <w:rPr>
-          <w:rFonts w:ascii="Times New Roman" w:hAnsi="Times New Roman" w:cs="Times New Roman"/>
-          <w:sz w:val="24"/>
-          <w:szCs w:val="24"/>
-        </w:rPr>
-        <w:t>Gianiodis</w:t>
-      </w:r>
-      <w:proofErr w:type="spellEnd"/>
-      <w:r>
-        <w:rPr>
-          <w:rFonts w:ascii="Times New Roman" w:hAnsi="Times New Roman" w:cs="Times New Roman"/>
-          <w:sz w:val="24"/>
-          <w:szCs w:val="24"/>
-        </w:rPr>
-        <w:t>, &amp; Phan (2009)</w:t>
-      </w:r>
-      <w:r>
-        <w:rPr>
-          <w:rFonts w:ascii="Times New Roman" w:hAnsi="Times New Roman" w:cs="Times New Roman"/>
-          <w:sz w:val="24"/>
-          <w:szCs w:val="24"/>
-        </w:rPr>
-        <w:t xml:space="preserve"> found that most technologies developed by university researchers are very early stage.  Moreover, universities tended to pursue technology transfer strategies that were incompatible with or inappropriate for the stage of development of their technologies.</w:t>
+      <w:r>
+        <w:rPr>
+          <w:rFonts w:ascii="Times New Roman" w:hAnsi="Times New Roman" w:cs="Times New Roman"/>
+          <w:sz w:val="24"/>
+          <w:szCs w:val="24"/>
+        </w:rPr>
+        <w:t>Hallam, Wurth, &amp; Mancha (2014)</w:t>
+      </w:r>
+      <w:r>
+        <w:rPr>
+          <w:rFonts w:ascii="Times New Roman" w:hAnsi="Times New Roman" w:cs="Times New Roman"/>
+          <w:sz w:val="24"/>
+          <w:szCs w:val="24"/>
+        </w:rPr>
+        <w:t xml:space="preserve"> argued that reputation influences technology transfer outcomes.  They also mention g</w:t>
+      </w:r>
+      <w:r>
+        <w:rPr>
+          <w:rFonts w:ascii="Times New Roman" w:hAnsi="Times New Roman" w:cs="Times New Roman"/>
+          <w:sz w:val="24"/>
+          <w:szCs w:val="24"/>
+        </w:rPr>
+        <w:t>eography-based influences on</w:t>
+      </w:r>
+      <w:r>
+        <w:rPr>
+          <w:rFonts w:ascii="Times New Roman" w:hAnsi="Times New Roman" w:cs="Times New Roman"/>
+          <w:sz w:val="24"/>
+          <w:szCs w:val="24"/>
+        </w:rPr>
+        <w:t xml:space="preserve"> technology transfer </w:t>
+      </w:r>
+      <w:r>
+        <w:rPr>
+          <w:rFonts w:ascii="Times New Roman" w:hAnsi="Times New Roman" w:cs="Times New Roman"/>
+          <w:sz w:val="24"/>
+          <w:szCs w:val="24"/>
+        </w:rPr>
+        <w:t xml:space="preserve">outcomes </w:t>
+      </w:r>
+      <w:r>
+        <w:rPr>
+          <w:rFonts w:ascii="Times New Roman" w:hAnsi="Times New Roman" w:cs="Times New Roman"/>
+          <w:sz w:val="24"/>
+          <w:szCs w:val="24"/>
+        </w:rPr>
+        <w:t xml:space="preserve">such as available venture capital, supporting institutions, formal and informal networks, and mentoring. </w:t>
       </w:r>
     </w:p>
     <w:p>
@@ -2315,7 +2522,6 @@
           <w:sz w:val="24"/>
           <w:szCs w:val="24"/>
         </w:rPr>
-        <w:lastRenderedPageBreak/>
         <w:t>W</w:t>
       </w:r>
       <w:r>
@@ -2472,6 +2678,7 @@
           <w:sz w:val="24"/>
           <w:szCs w:val="24"/>
         </w:rPr>
+        <w:lastRenderedPageBreak/>
         <w:t>Currently technology transfer public policy does not appear to take into consideration the development stage of R&amp;D projects.  If popular belief</w:t>
       </w:r>
       <w:r>
@@ -3171,7 +3378,6 @@
           <w:sz w:val="24"/>
           <w:szCs w:val="24"/>
         </w:rPr>
-        <w:lastRenderedPageBreak/>
         <w:t>Is there a theoretically and statistically significant association between geography and technology transfer outcomes?</w:t>
       </w:r>
     </w:p>
@@ -3191,6 +3397,7 @@
           <w:sz w:val="24"/>
           <w:szCs w:val="24"/>
         </w:rPr>
+        <w:lastRenderedPageBreak/>
         <w:t>The main hypothesis of this research is that technologies derived from</w:t>
       </w:r>
       <w:r>
@@ -3808,7 +4015,15 @@
           <w:sz w:val="24"/>
           <w:szCs w:val="24"/>
         </w:rPr>
-        <w:t xml:space="preserve"> Retrieved from https://www.cbo.gov/about/products/budget-economic-data#2</w:t>
+        <w:t xml:space="preserve">. </w:t>
+      </w:r>
+      <w:r>
+        <w:rPr>
+          <w:rFonts w:ascii="Times New Roman" w:hAnsi="Times New Roman" w:cs="Times New Roman"/>
+          <w:sz w:val="24"/>
+          <w:szCs w:val="24"/>
+        </w:rPr>
+        <w:t>Retrieved from https://www.cbo.gov/about/products/budget-economic-data#2</w:t>
       </w:r>
     </w:p>
     <w:p>
@@ -3821,6 +4036,77 @@
           <w:szCs w:val="24"/>
         </w:rPr>
       </w:pPr>
+      <w:proofErr w:type="gramStart"/>
+      <w:r>
+        <w:rPr>
+          <w:rFonts w:ascii="Times New Roman" w:hAnsi="Times New Roman" w:cs="Times New Roman"/>
+          <w:sz w:val="24"/>
+          <w:szCs w:val="24"/>
+        </w:rPr>
+        <w:t>Hallam, C. R. A., Wurth, B., &amp; Mancha, R. (2014).</w:t>
+      </w:r>
+      <w:proofErr w:type="gramEnd"/>
+      <w:r>
+        <w:rPr>
+          <w:rFonts w:ascii="Times New Roman" w:hAnsi="Times New Roman" w:cs="Times New Roman"/>
+          <w:sz w:val="24"/>
+          <w:szCs w:val="24"/>
+        </w:rPr>
+        <w:t xml:space="preserve"> University-industry technology transfer: a systems approach with policy implications. </w:t>
+      </w:r>
+      <w:proofErr w:type="gramStart"/>
+      <w:r>
+        <w:rPr>
+          <w:rFonts w:ascii="Times New Roman" w:hAnsi="Times New Roman" w:cs="Times New Roman"/>
+          <w:i/>
+          <w:iCs/>
+          <w:sz w:val="24"/>
+          <w:szCs w:val="24"/>
+        </w:rPr>
+        <w:t xml:space="preserve">International Journal of Technology Transfer &amp; </w:t>
+      </w:r>
+      <w:proofErr w:type="spellStart"/>
+      <w:r>
+        <w:rPr>
+          <w:rFonts w:ascii="Times New Roman" w:hAnsi="Times New Roman" w:cs="Times New Roman"/>
+          <w:i/>
+          <w:iCs/>
+          <w:sz w:val="24"/>
+          <w:szCs w:val="24"/>
+        </w:rPr>
+        <w:t>Commercialisation</w:t>
+      </w:r>
+      <w:proofErr w:type="spellEnd"/>
+      <w:r>
+        <w:rPr>
+          <w:rFonts w:ascii="Times New Roman" w:hAnsi="Times New Roman" w:cs="Times New Roman"/>
+          <w:i/>
+          <w:iCs/>
+          <w:sz w:val="24"/>
+          <w:szCs w:val="24"/>
+        </w:rPr>
+        <w:t>, 13</w:t>
+      </w:r>
+      <w:r>
+        <w:rPr>
+          <w:rFonts w:ascii="Times New Roman" w:hAnsi="Times New Roman" w:cs="Times New Roman"/>
+          <w:sz w:val="24"/>
+          <w:szCs w:val="24"/>
+        </w:rPr>
+        <w:t>(1-2), 57.</w:t>
+      </w:r>
+      <w:proofErr w:type="gramEnd"/>
+    </w:p>
+    <w:p>
+      <w:pPr>
+        <w:spacing w:after="0" w:line="480" w:lineRule="auto"/>
+        <w:ind w:left="720" w:hanging="720"/>
+        <w:rPr>
+          <w:rFonts w:ascii="Times New Roman" w:hAnsi="Times New Roman" w:cs="Times New Roman"/>
+          <w:sz w:val="24"/>
+          <w:szCs w:val="24"/>
+        </w:rPr>
+      </w:pPr>
       <w:proofErr w:type="spellStart"/>
       <w:proofErr w:type="gramStart"/>
       <w:r>
@@ -4076,6 +4362,7 @@
           <w:sz w:val="24"/>
           <w:szCs w:val="24"/>
         </w:rPr>
+        <w:lastRenderedPageBreak/>
         <w:t xml:space="preserve">Solow, R. (1957). </w:t>
       </w:r>
       <w:proofErr w:type="gramStart"/>
@@ -4168,7 +4455,6 @@
           <w:sz w:val="24"/>
           <w:szCs w:val="24"/>
         </w:rPr>
-        <w:lastRenderedPageBreak/>
         <w:t>United Nations.</w:t>
       </w:r>
       <w:proofErr w:type="gramEnd"/>
@@ -4227,6 +4513,7 @@
     <w:p>
       <w:pPr>
         <w:spacing w:after="0" w:line="480" w:lineRule="auto"/>
+        <w:ind w:left="720" w:hanging="720"/>
         <w:rPr>
           <w:rFonts w:ascii="Times New Roman" w:hAnsi="Times New Roman" w:cs="Times New Roman"/>
           <w:sz w:val="24"/>
@@ -4336,6 +4623,26 @@
           <w:sz w:val="24"/>
           <w:szCs w:val="24"/>
         </w:rPr>
+        <w:br w:type="page"/>
+      </w:r>
+    </w:p>
+    <w:p>
+      <w:pPr>
+        <w:spacing w:after="0" w:line="480" w:lineRule="auto"/>
+        <w:jc w:val="center"/>
+        <w:rPr>
+          <w:rFonts w:ascii="Times New Roman" w:hAnsi="Times New Roman" w:cs="Times New Roman"/>
+          <w:sz w:val="24"/>
+          <w:szCs w:val="24"/>
+        </w:rPr>
+      </w:pPr>
+      <w:r>
+        <w:rPr>
+          <w:rFonts w:ascii="Times New Roman" w:hAnsi="Times New Roman" w:cs="Times New Roman"/>
+          <w:sz w:val="24"/>
+          <w:szCs w:val="24"/>
+        </w:rPr>
+        <w:lastRenderedPageBreak/>
         <w:t xml:space="preserve">Appendix A. </w:t>
       </w:r>
       <w:r>
@@ -4590,6 +4897,7 @@
         <v:shape id="PowerPlusWaterMarkObject158676839" o:spid="_x0000_s38920" type="#_x0000_t136" style="position:absolute;margin-left:0;margin-top:0;width:593.7pt;height:65.95pt;rotation:315;z-index:-251651072;mso-position-horizontal:center;mso-position-horizontal-relative:margin;mso-position-vertical:center;mso-position-vertical-relative:margin" o:allowincell="f" fillcolor="#7f7f7f [1612]" stroked="f">
           <v:fill opacity=".5"/>
           <v:textpath style="font-family:&quot;Calibri&quot;;font-size:1pt" string="CONFIDENTIAL DRAFT 02/27/2019"/>
+          <w10:wrap anchorx="margin" anchory="margin"/>
         </v:shape>
       </w:pict>
     </w:r>
@@ -4654,6 +4962,7 @@
         <v:shape id="PowerPlusWaterMarkObject158676840" o:spid="_x0000_s38921" type="#_x0000_t136" style="position:absolute;margin-left:0;margin-top:0;width:593.7pt;height:65.95pt;rotation:315;z-index:-251649024;mso-position-horizontal:center;mso-position-horizontal-relative:margin;mso-position-vertical:center;mso-position-vertical-relative:margin" o:allowincell="f" fillcolor="#7f7f7f [1612]" stroked="f">
           <v:fill opacity=".5"/>
           <v:textpath style="font-family:&quot;Calibri&quot;;font-size:1pt" string="CONFIDENTIAL DRAFT 02/27/2019"/>
+          <w10:wrap anchorx="margin" anchory="margin"/>
         </v:shape>
       </w:pict>
     </w:r>
@@ -4800,6 +5109,7 @@
         <v:shape id="PowerPlusWaterMarkObject158676838" o:spid="_x0000_s38919" type="#_x0000_t136" style="position:absolute;margin-left:0;margin-top:0;width:593.7pt;height:65.95pt;rotation:315;z-index:-251653120;mso-position-horizontal:center;mso-position-horizontal-relative:margin;mso-position-vertical:center;mso-position-vertical-relative:margin" o:allowincell="f" fillcolor="#7f7f7f [1612]" stroked="f">
           <v:fill opacity=".5"/>
           <v:textpath style="font-family:&quot;Calibri&quot;;font-size:1pt" string="CONFIDENTIAL DRAFT 02/27/2019"/>
+          <w10:wrap anchorx="margin" anchory="margin"/>
         </v:shape>
       </w:pict>
     </w:r>

</xml_diff>

<commit_message>
Added EARTO (2014) to literature review
</commit_message>
<xml_diff>
--- a/Assignments/Townes_SOC5600_PreProposal_01_v00.docx
+++ b/Assignments/Townes_SOC5600_PreProposal_01_v00.docx
@@ -590,1512 +590,1584 @@
         </w:rPr>
         <w:t>geography, innovation clusters</w:t>
       </w:r>
+    </w:p>
+    <w:p>
+      <w:pPr>
+        <w:rPr>
+          <w:rFonts w:ascii="Times New Roman" w:hAnsi="Times New Roman" w:cs="Times New Roman"/>
+          <w:sz w:val="24"/>
+          <w:szCs w:val="24"/>
+        </w:rPr>
+      </w:pPr>
+      <w:r>
+        <w:rPr>
+          <w:rFonts w:ascii="Times New Roman" w:hAnsi="Times New Roman" w:cs="Times New Roman"/>
+          <w:sz w:val="24"/>
+          <w:szCs w:val="24"/>
+        </w:rPr>
+        <w:br w:type="page"/>
+      </w:r>
+    </w:p>
+    <w:p>
+      <w:pPr>
+        <w:spacing w:after="0" w:line="480" w:lineRule="auto"/>
+        <w:rPr>
+          <w:rFonts w:ascii="Times New Roman" w:hAnsi="Times New Roman" w:cs="Times New Roman"/>
+          <w:b/>
+          <w:sz w:val="24"/>
+          <w:szCs w:val="24"/>
+        </w:rPr>
+      </w:pPr>
+      <w:r>
+        <w:rPr>
+          <w:rFonts w:ascii="Times New Roman" w:hAnsi="Times New Roman" w:cs="Times New Roman"/>
+          <w:b/>
+          <w:sz w:val="24"/>
+          <w:szCs w:val="24"/>
+        </w:rPr>
+        <w:lastRenderedPageBreak/>
+        <w:t>Introduction</w:t>
+      </w:r>
+    </w:p>
+    <w:p>
+      <w:pPr>
+        <w:spacing w:after="0" w:line="480" w:lineRule="auto"/>
+        <w:rPr>
+          <w:rFonts w:ascii="Times New Roman" w:hAnsi="Times New Roman" w:cs="Times New Roman"/>
+          <w:sz w:val="24"/>
+          <w:szCs w:val="24"/>
+        </w:rPr>
+      </w:pPr>
+      <w:r>
+        <w:rPr>
+          <w:rFonts w:ascii="Times New Roman" w:hAnsi="Times New Roman" w:cs="Times New Roman"/>
+          <w:sz w:val="24"/>
+          <w:szCs w:val="24"/>
+        </w:rPr>
+        <w:tab/>
+      </w:r>
+      <w:r>
+        <w:rPr>
+          <w:rFonts w:ascii="Times New Roman" w:hAnsi="Times New Roman" w:cs="Times New Roman"/>
+          <w:sz w:val="24"/>
+          <w:szCs w:val="24"/>
+        </w:rPr>
+        <w:t>The public policy of the United States of America (USA) rega</w:t>
+      </w:r>
+      <w:r>
+        <w:rPr>
+          <w:rFonts w:ascii="Times New Roman" w:hAnsi="Times New Roman" w:cs="Times New Roman"/>
+          <w:sz w:val="24"/>
+          <w:szCs w:val="24"/>
+        </w:rPr>
+        <w:t>rding technology transfer is a subject</w:t>
+      </w:r>
+      <w:r>
+        <w:rPr>
+          <w:rFonts w:ascii="Times New Roman" w:hAnsi="Times New Roman" w:cs="Times New Roman"/>
+          <w:sz w:val="24"/>
+          <w:szCs w:val="24"/>
+        </w:rPr>
+        <w:t xml:space="preserve"> worthy of serious study for a number of reasons.  </w:t>
+      </w:r>
+      <w:r>
+        <w:rPr>
+          <w:rFonts w:ascii="Times New Roman" w:hAnsi="Times New Roman" w:cs="Times New Roman"/>
+          <w:sz w:val="24"/>
+          <w:szCs w:val="24"/>
+        </w:rPr>
+        <w:t xml:space="preserve">It has been a </w:t>
+      </w:r>
+      <w:r>
+        <w:rPr>
+          <w:rFonts w:ascii="Times New Roman" w:hAnsi="Times New Roman" w:cs="Times New Roman"/>
+          <w:sz w:val="24"/>
+          <w:szCs w:val="24"/>
+        </w:rPr>
+        <w:t>topic</w:t>
+      </w:r>
+      <w:r>
+        <w:rPr>
+          <w:rFonts w:ascii="Times New Roman" w:hAnsi="Times New Roman" w:cs="Times New Roman"/>
+          <w:sz w:val="24"/>
+          <w:szCs w:val="24"/>
+        </w:rPr>
+        <w:t xml:space="preserve"> of keen interest </w:t>
+      </w:r>
+      <w:r>
+        <w:rPr>
+          <w:rFonts w:ascii="Times New Roman" w:hAnsi="Times New Roman" w:cs="Times New Roman"/>
+          <w:sz w:val="24"/>
+          <w:szCs w:val="24"/>
+        </w:rPr>
+        <w:t xml:space="preserve">to the government </w:t>
+      </w:r>
+      <w:r>
+        <w:rPr>
+          <w:rFonts w:ascii="Times New Roman" w:hAnsi="Times New Roman" w:cs="Times New Roman"/>
+          <w:sz w:val="24"/>
+          <w:szCs w:val="24"/>
+        </w:rPr>
+        <w:t>since th</w:t>
+      </w:r>
+      <w:r>
+        <w:rPr>
+          <w:rFonts w:ascii="Times New Roman" w:hAnsi="Times New Roman" w:cs="Times New Roman"/>
+          <w:sz w:val="24"/>
+          <w:szCs w:val="24"/>
+        </w:rPr>
+        <w:t xml:space="preserve">e end of World War II when President Franklin Delano Roosevelt requested recommendations for leveraging the capabilities that the Office of Scientific Research and Development (OSRD) </w:t>
+      </w:r>
+      <w:r>
+        <w:rPr>
+          <w:rFonts w:ascii="Times New Roman" w:hAnsi="Times New Roman" w:cs="Times New Roman"/>
+          <w:sz w:val="24"/>
+          <w:szCs w:val="24"/>
+        </w:rPr>
+        <w:t xml:space="preserve">cultivated </w:t>
+      </w:r>
+      <w:r>
+        <w:rPr>
+          <w:rFonts w:ascii="Times New Roman" w:hAnsi="Times New Roman" w:cs="Times New Roman"/>
+          <w:sz w:val="24"/>
+          <w:szCs w:val="24"/>
+        </w:rPr>
+        <w:t>during the war effort to improve the health, standard of living, and economic well-being of Americans (Bush, 1945).  Since then n</w:t>
+      </w:r>
+      <w:r>
+        <w:rPr>
+          <w:rFonts w:ascii="Times New Roman" w:hAnsi="Times New Roman" w:cs="Times New Roman"/>
+          <w:sz w:val="24"/>
+          <w:szCs w:val="24"/>
+        </w:rPr>
+        <w:t xml:space="preserve">umerous administrations have identified the transfer of technology derived from federally-funded research and development (R&amp;D) to the private </w:t>
+      </w:r>
+      <w:r>
+        <w:rPr>
+          <w:rFonts w:ascii="Times New Roman" w:hAnsi="Times New Roman" w:cs="Times New Roman"/>
+          <w:sz w:val="24"/>
+          <w:szCs w:val="24"/>
+        </w:rPr>
+        <w:t>sector as a key objective.  T</w:t>
+      </w:r>
+      <w:r>
+        <w:rPr>
+          <w:rFonts w:ascii="Times New Roman" w:hAnsi="Times New Roman" w:cs="Times New Roman"/>
+          <w:sz w:val="24"/>
+          <w:szCs w:val="24"/>
+        </w:rPr>
+        <w:t>he President’s Management Agenda (PMA)</w:t>
+      </w:r>
+      <w:r>
+        <w:rPr>
+          <w:rFonts w:ascii="Times New Roman" w:hAnsi="Times New Roman" w:cs="Times New Roman"/>
+          <w:sz w:val="24"/>
+          <w:szCs w:val="24"/>
+        </w:rPr>
+        <w:t xml:space="preserve"> for the Donald J. Trump administration identifies technology transfer as an important national objective (Office of M</w:t>
+      </w:r>
+      <w:r>
+        <w:rPr>
+          <w:rFonts w:ascii="Times New Roman" w:hAnsi="Times New Roman" w:cs="Times New Roman"/>
+          <w:sz w:val="24"/>
+          <w:szCs w:val="24"/>
+        </w:rPr>
+        <w:t>anagement and Budget [OMB], 2018</w:t>
+      </w:r>
+      <w:r>
+        <w:rPr>
+          <w:rFonts w:ascii="Times New Roman" w:hAnsi="Times New Roman" w:cs="Times New Roman"/>
+          <w:sz w:val="24"/>
+          <w:szCs w:val="24"/>
+        </w:rPr>
+        <w:t xml:space="preserve">).  </w:t>
+      </w:r>
+      <w:r>
+        <w:rPr>
+          <w:rFonts w:ascii="Times New Roman" w:hAnsi="Times New Roman" w:cs="Times New Roman"/>
+          <w:sz w:val="24"/>
+          <w:szCs w:val="24"/>
+        </w:rPr>
+        <w:t>The administration of President Barack H. Obama did not issue PMAs.  However, President Obama did issue a presidential memorandum on October 28, 2011 that explicitly focused on technology transfer and commercialization of federal research.  In the policy section of this memorandum, he referenced the Startup America initiative which had as one of its objectives “</w:t>
+      </w:r>
+      <w:r>
+        <w:rPr>
+          <w:rFonts w:ascii="Times New Roman" w:hAnsi="Times New Roman" w:cs="Times New Roman"/>
+          <w:sz w:val="24"/>
+          <w:szCs w:val="24"/>
+        </w:rPr>
+        <w:t>increasing the rate of technology transfer and the economic and societal impact from Federal research an</w:t>
+      </w:r>
+      <w:r>
+        <w:rPr>
+          <w:rFonts w:ascii="Times New Roman" w:hAnsi="Times New Roman" w:cs="Times New Roman"/>
+          <w:sz w:val="24"/>
+          <w:szCs w:val="24"/>
+        </w:rPr>
+        <w:t xml:space="preserve">d development (R&amp;D) investments” </w:t>
+      </w:r>
+      <w:r>
+        <w:rPr>
+          <w:rFonts w:ascii="Times New Roman" w:hAnsi="Times New Roman" w:cs="Times New Roman"/>
+          <w:sz w:val="24"/>
+          <w:szCs w:val="24"/>
+        </w:rPr>
+        <w:t>(Daily Comp. Pres. Doc., 2011</w:t>
+      </w:r>
+      <w:r>
+        <w:rPr>
+          <w:rFonts w:ascii="Times New Roman" w:hAnsi="Times New Roman" w:cs="Times New Roman"/>
+          <w:sz w:val="24"/>
+          <w:szCs w:val="24"/>
+        </w:rPr>
+        <w:t>-October-28</w:t>
+      </w:r>
+      <w:r>
+        <w:rPr>
+          <w:rFonts w:ascii="Times New Roman" w:hAnsi="Times New Roman" w:cs="Times New Roman"/>
+          <w:sz w:val="24"/>
+          <w:szCs w:val="24"/>
+        </w:rPr>
+        <w:t xml:space="preserve">). </w:t>
+      </w:r>
+      <w:r>
+        <w:rPr>
+          <w:rFonts w:ascii="Times New Roman" w:hAnsi="Times New Roman" w:cs="Times New Roman"/>
+          <w:sz w:val="24"/>
+          <w:szCs w:val="24"/>
+        </w:rPr>
+        <w:t xml:space="preserve"> </w:t>
+      </w:r>
+      <w:r>
+        <w:rPr>
+          <w:rFonts w:ascii="Times New Roman" w:hAnsi="Times New Roman" w:cs="Times New Roman"/>
+          <w:sz w:val="24"/>
+          <w:szCs w:val="24"/>
+        </w:rPr>
+        <w:t>The PMA</w:t>
+      </w:r>
+      <w:r>
+        <w:rPr>
+          <w:rFonts w:ascii="Times New Roman" w:hAnsi="Times New Roman" w:cs="Times New Roman"/>
+          <w:sz w:val="24"/>
+          <w:szCs w:val="24"/>
+        </w:rPr>
+        <w:t xml:space="preserve"> </w:t>
+      </w:r>
+      <w:r>
+        <w:rPr>
+          <w:rFonts w:ascii="Times New Roman" w:hAnsi="Times New Roman" w:cs="Times New Roman"/>
+          <w:sz w:val="24"/>
+          <w:szCs w:val="24"/>
+        </w:rPr>
+        <w:t>for</w:t>
+      </w:r>
+      <w:r>
+        <w:rPr>
+          <w:rFonts w:ascii="Times New Roman" w:hAnsi="Times New Roman" w:cs="Times New Roman"/>
+          <w:sz w:val="24"/>
+          <w:szCs w:val="24"/>
+        </w:rPr>
+        <w:t xml:space="preserve"> t</w:t>
+      </w:r>
+      <w:r>
+        <w:rPr>
+          <w:rFonts w:ascii="Times New Roman" w:hAnsi="Times New Roman" w:cs="Times New Roman"/>
+          <w:sz w:val="24"/>
+          <w:szCs w:val="24"/>
+        </w:rPr>
+        <w:t xml:space="preserve">he administration of President George W. Bush (Bush 43 Administration) specifically </w:t>
+      </w:r>
+      <w:r>
+        <w:rPr>
+          <w:rFonts w:ascii="Times New Roman" w:hAnsi="Times New Roman" w:cs="Times New Roman"/>
+          <w:sz w:val="24"/>
+          <w:szCs w:val="24"/>
+        </w:rPr>
+        <w:t>listed</w:t>
+      </w:r>
+      <w:r>
+        <w:rPr>
+          <w:rFonts w:ascii="Times New Roman" w:hAnsi="Times New Roman" w:cs="Times New Roman"/>
+          <w:sz w:val="24"/>
+          <w:szCs w:val="24"/>
+        </w:rPr>
+        <w:t xml:space="preserve"> technology transfer as a priority</w:t>
+      </w:r>
+      <w:r>
+        <w:rPr>
+          <w:rFonts w:ascii="Times New Roman" w:hAnsi="Times New Roman" w:cs="Times New Roman"/>
+          <w:sz w:val="24"/>
+          <w:szCs w:val="24"/>
+        </w:rPr>
+        <w:t xml:space="preserve"> (OMB, 2002; OMB 2008). </w:t>
+      </w:r>
+      <w:r>
+        <w:rPr>
+          <w:rFonts w:ascii="Times New Roman" w:hAnsi="Times New Roman" w:cs="Times New Roman"/>
+          <w:sz w:val="24"/>
+          <w:szCs w:val="24"/>
+        </w:rPr>
+        <w:t xml:space="preserve"> </w:t>
+      </w:r>
+    </w:p>
+    <w:p>
+      <w:pPr>
+        <w:spacing w:after="0" w:line="480" w:lineRule="auto"/>
+        <w:rPr>
+          <w:rFonts w:ascii="Times New Roman" w:hAnsi="Times New Roman" w:cs="Times New Roman"/>
+          <w:sz w:val="24"/>
+          <w:szCs w:val="24"/>
+        </w:rPr>
+      </w:pPr>
+      <w:r>
+        <w:rPr>
+          <w:rFonts w:ascii="Times New Roman" w:hAnsi="Times New Roman" w:cs="Times New Roman"/>
+          <w:sz w:val="24"/>
+          <w:szCs w:val="24"/>
+        </w:rPr>
+        <w:tab/>
+        <w:t>Technology transfer public policy is also important because of the link between national economic prosperity and technological innovation.</w:t>
+      </w:r>
+      <w:r>
+        <w:rPr>
+          <w:rFonts w:ascii="Times New Roman" w:hAnsi="Times New Roman" w:cs="Times New Roman"/>
+          <w:sz w:val="24"/>
+          <w:szCs w:val="24"/>
+        </w:rPr>
+        <w:t xml:space="preserve">  Solow (1957) estimated that </w:t>
+      </w:r>
+      <w:r>
+        <w:rPr>
+          <w:rFonts w:ascii="Times New Roman" w:hAnsi="Times New Roman" w:cs="Times New Roman"/>
+          <w:sz w:val="24"/>
+          <w:szCs w:val="24"/>
+        </w:rPr>
+        <w:t>roughly 88 percent</w:t>
+      </w:r>
+      <w:r>
+        <w:rPr>
+          <w:rFonts w:ascii="Times New Roman" w:hAnsi="Times New Roman" w:cs="Times New Roman"/>
+          <w:sz w:val="24"/>
+          <w:szCs w:val="24"/>
+        </w:rPr>
+        <w:t xml:space="preserve"> of the total increase in real Gross National Product (GNP) was attributable to</w:t>
+      </w:r>
+      <w:r>
+        <w:rPr>
+          <w:rFonts w:ascii="Times New Roman" w:hAnsi="Times New Roman" w:cs="Times New Roman"/>
+          <w:sz w:val="24"/>
+          <w:szCs w:val="24"/>
+        </w:rPr>
+        <w:t xml:space="preserve"> </w:t>
+      </w:r>
+      <w:r>
+        <w:rPr>
+          <w:rFonts w:ascii="Times New Roman" w:hAnsi="Times New Roman" w:cs="Times New Roman"/>
+          <w:sz w:val="24"/>
+          <w:szCs w:val="24"/>
+        </w:rPr>
+        <w:lastRenderedPageBreak/>
+        <w:t xml:space="preserve">technological progress.  This is primarily due to the productivity gains that the application of new technology produces. </w:t>
+      </w:r>
+    </w:p>
+    <w:p>
+      <w:pPr>
+        <w:spacing w:after="0" w:line="480" w:lineRule="auto"/>
+        <w:ind w:firstLine="720"/>
+        <w:rPr>
+          <w:rFonts w:ascii="Times New Roman" w:hAnsi="Times New Roman" w:cs="Times New Roman"/>
+          <w:sz w:val="24"/>
+          <w:szCs w:val="24"/>
+        </w:rPr>
+      </w:pPr>
+      <w:r>
+        <w:rPr>
+          <w:rFonts w:ascii="Times New Roman" w:hAnsi="Times New Roman" w:cs="Times New Roman"/>
+          <w:sz w:val="24"/>
+          <w:szCs w:val="24"/>
+        </w:rPr>
+        <w:t xml:space="preserve">From a more pragmatic standpoint, </w:t>
+      </w:r>
+      <w:r>
+        <w:rPr>
+          <w:rFonts w:ascii="Times New Roman" w:hAnsi="Times New Roman" w:cs="Times New Roman"/>
+          <w:sz w:val="24"/>
+          <w:szCs w:val="24"/>
+        </w:rPr>
+        <w:t xml:space="preserve">scarcity of national resources makes </w:t>
+      </w:r>
+      <w:r>
+        <w:rPr>
+          <w:rFonts w:ascii="Times New Roman" w:hAnsi="Times New Roman" w:cs="Times New Roman"/>
+          <w:sz w:val="24"/>
+          <w:szCs w:val="24"/>
+        </w:rPr>
+        <w:t xml:space="preserve">technology transfer public policy </w:t>
+      </w:r>
+      <w:r>
+        <w:rPr>
+          <w:rFonts w:ascii="Times New Roman" w:hAnsi="Times New Roman" w:cs="Times New Roman"/>
+          <w:sz w:val="24"/>
+          <w:szCs w:val="24"/>
+        </w:rPr>
+        <w:t>an</w:t>
+      </w:r>
+      <w:r>
+        <w:rPr>
+          <w:rFonts w:ascii="Times New Roman" w:hAnsi="Times New Roman" w:cs="Times New Roman"/>
+          <w:sz w:val="24"/>
+          <w:szCs w:val="24"/>
+        </w:rPr>
+        <w:t xml:space="preserve"> important</w:t>
+      </w:r>
+      <w:r>
+        <w:rPr>
+          <w:rFonts w:ascii="Times New Roman" w:hAnsi="Times New Roman" w:cs="Times New Roman"/>
+          <w:sz w:val="24"/>
+          <w:szCs w:val="24"/>
+        </w:rPr>
+        <w:t xml:space="preserve"> issue</w:t>
+      </w:r>
+      <w:r>
+        <w:rPr>
+          <w:rFonts w:ascii="Times New Roman" w:hAnsi="Times New Roman" w:cs="Times New Roman"/>
+          <w:sz w:val="24"/>
+          <w:szCs w:val="24"/>
+        </w:rPr>
+        <w:t xml:space="preserve"> for examination</w:t>
+      </w:r>
+      <w:r>
+        <w:rPr>
+          <w:rFonts w:ascii="Times New Roman" w:hAnsi="Times New Roman" w:cs="Times New Roman"/>
+          <w:sz w:val="24"/>
+          <w:szCs w:val="24"/>
+        </w:rPr>
+        <w:t>.</w:t>
+      </w:r>
+      <w:r>
+        <w:rPr>
+          <w:rFonts w:ascii="Times New Roman" w:hAnsi="Times New Roman" w:cs="Times New Roman"/>
+          <w:sz w:val="24"/>
+          <w:szCs w:val="24"/>
+        </w:rPr>
+        <w:t xml:space="preserve"> </w:t>
+      </w:r>
+      <w:r>
+        <w:rPr>
+          <w:rFonts w:ascii="Times New Roman" w:hAnsi="Times New Roman" w:cs="Times New Roman"/>
+          <w:sz w:val="24"/>
+          <w:szCs w:val="24"/>
+        </w:rPr>
+        <w:t xml:space="preserve"> </w:t>
+      </w:r>
+      <w:r>
+        <w:rPr>
+          <w:rFonts w:ascii="Times New Roman" w:hAnsi="Times New Roman" w:cs="Times New Roman"/>
+          <w:sz w:val="24"/>
+          <w:szCs w:val="24"/>
+        </w:rPr>
+        <w:t xml:space="preserve">In fiscal year 2018, the U.S. federal budget for total </w:t>
+      </w:r>
+      <w:r>
+        <w:rPr>
+          <w:rFonts w:ascii="Times New Roman" w:hAnsi="Times New Roman" w:cs="Times New Roman"/>
+          <w:sz w:val="24"/>
+          <w:szCs w:val="24"/>
+        </w:rPr>
+        <w:t>R&amp;D</w:t>
+      </w:r>
+      <w:r>
+        <w:rPr>
+          <w:rFonts w:ascii="Times New Roman" w:hAnsi="Times New Roman" w:cs="Times New Roman"/>
+          <w:sz w:val="24"/>
+          <w:szCs w:val="24"/>
+        </w:rPr>
+        <w:t xml:space="preserve"> was</w:t>
+      </w:r>
+      <w:r>
+        <w:rPr>
+          <w:rFonts w:ascii="Times New Roman" w:hAnsi="Times New Roman" w:cs="Times New Roman"/>
+          <w:sz w:val="24"/>
+          <w:szCs w:val="24"/>
+        </w:rPr>
+        <w:t xml:space="preserve"> greater than</w:t>
+      </w:r>
+      <w:r>
+        <w:rPr>
+          <w:rFonts w:ascii="Times New Roman" w:hAnsi="Times New Roman" w:cs="Times New Roman"/>
+          <w:sz w:val="24"/>
+          <w:szCs w:val="24"/>
+        </w:rPr>
+        <w:t xml:space="preserve"> US$142.9 billion (American Association for the Advancement of Science [AAAS], 2018a).  </w:t>
+      </w:r>
+      <w:r>
+        <w:rPr>
+          <w:rFonts w:ascii="Times New Roman" w:hAnsi="Times New Roman" w:cs="Times New Roman"/>
+          <w:sz w:val="24"/>
+          <w:szCs w:val="24"/>
+        </w:rPr>
+        <w:t xml:space="preserve">Although this represented less than 3.7 percent of the governments US$3.9 trillion in total federal outlays </w:t>
+      </w:r>
+      <w:r>
+        <w:rPr>
+          <w:rFonts w:ascii="Times New Roman" w:hAnsi="Times New Roman" w:cs="Times New Roman"/>
+          <w:sz w:val="24"/>
+          <w:szCs w:val="24"/>
+        </w:rPr>
+        <w:t>(Congressional Budget Office [CBO], 2018)</w:t>
+      </w:r>
+      <w:r>
+        <w:rPr>
+          <w:rFonts w:ascii="Times New Roman" w:hAnsi="Times New Roman" w:cs="Times New Roman"/>
+          <w:sz w:val="24"/>
+          <w:szCs w:val="24"/>
+        </w:rPr>
+        <w:t>, it is not a triviality considering that it is greater than the</w:t>
+      </w:r>
+      <w:r>
+        <w:rPr>
+          <w:rFonts w:ascii="Times New Roman" w:hAnsi="Times New Roman" w:cs="Times New Roman"/>
+          <w:sz w:val="24"/>
+          <w:szCs w:val="24"/>
+        </w:rPr>
+        <w:t xml:space="preserve"> </w:t>
+      </w:r>
+      <w:r>
+        <w:rPr>
+          <w:rFonts w:ascii="Times New Roman" w:hAnsi="Times New Roman" w:cs="Times New Roman"/>
+          <w:sz w:val="24"/>
+          <w:szCs w:val="24"/>
+        </w:rPr>
+        <w:t xml:space="preserve">gross domestic product (GDP) of </w:t>
+      </w:r>
+      <w:r>
+        <w:rPr>
+          <w:rFonts w:ascii="Times New Roman" w:hAnsi="Times New Roman" w:cs="Times New Roman"/>
+          <w:sz w:val="24"/>
+          <w:szCs w:val="24"/>
+        </w:rPr>
+        <w:t>at least 110</w:t>
+      </w:r>
+      <w:r>
+        <w:rPr>
+          <w:rFonts w:ascii="Times New Roman" w:hAnsi="Times New Roman" w:cs="Times New Roman"/>
+          <w:sz w:val="24"/>
+          <w:szCs w:val="24"/>
+        </w:rPr>
+        <w:t xml:space="preserve"> countries (United Nations [UN], 2017)</w:t>
+      </w:r>
+      <w:r>
+        <w:rPr>
+          <w:rFonts w:ascii="Times New Roman" w:hAnsi="Times New Roman" w:cs="Times New Roman"/>
+          <w:sz w:val="24"/>
+          <w:szCs w:val="24"/>
+        </w:rPr>
+        <w:t>.   Moreover,</w:t>
+      </w:r>
+      <w:r>
+        <w:rPr>
+          <w:rFonts w:ascii="Times New Roman" w:hAnsi="Times New Roman" w:cs="Times New Roman"/>
+          <w:sz w:val="24"/>
+          <w:szCs w:val="24"/>
+        </w:rPr>
+        <w:t xml:space="preserve"> there are other important problems of national interest to which the government could direct those dollars</w:t>
+      </w:r>
+      <w:r>
+        <w:rPr>
+          <w:rFonts w:ascii="Times New Roman" w:hAnsi="Times New Roman" w:cs="Times New Roman"/>
+          <w:sz w:val="24"/>
+          <w:szCs w:val="24"/>
+        </w:rPr>
+        <w:t xml:space="preserve"> such as road repairs, alleviating hunger, and addressing issues with inequity in the court system</w:t>
+      </w:r>
+      <w:r>
+        <w:rPr>
+          <w:rFonts w:ascii="Times New Roman" w:hAnsi="Times New Roman" w:cs="Times New Roman"/>
+          <w:sz w:val="24"/>
+          <w:szCs w:val="24"/>
+        </w:rPr>
+        <w:t>.</w:t>
+      </w:r>
+      <w:r>
+        <w:rPr>
+          <w:rFonts w:ascii="Times New Roman" w:hAnsi="Times New Roman" w:cs="Times New Roman"/>
+          <w:sz w:val="24"/>
+          <w:szCs w:val="24"/>
+        </w:rPr>
+        <w:t xml:space="preserve">  As Figure 1 shows, federal R&amp;D expenditures is equivalent to roughly 20 percent of the federal budget deficit and exceeds federal spending on transportation, the Supplemental Nutrition Assistance Program (SNAP), and law courts (U.S. Spending, </w:t>
+      </w:r>
+      <w:proofErr w:type="spellStart"/>
+      <w:r>
+        <w:rPr>
+          <w:rFonts w:ascii="Times New Roman" w:hAnsi="Times New Roman" w:cs="Times New Roman"/>
+          <w:sz w:val="24"/>
+          <w:szCs w:val="24"/>
+        </w:rPr>
+        <w:t>n.d.</w:t>
+      </w:r>
+      <w:proofErr w:type="spellEnd"/>
+      <w:r>
+        <w:rPr>
+          <w:rFonts w:ascii="Times New Roman" w:hAnsi="Times New Roman" w:cs="Times New Roman"/>
+          <w:sz w:val="24"/>
+          <w:szCs w:val="24"/>
+        </w:rPr>
+        <w:t xml:space="preserve">). </w:t>
+      </w:r>
+    </w:p>
+    <w:p>
+      <w:pPr>
+        <w:spacing w:after="0" w:line="480" w:lineRule="auto"/>
+        <w:rPr>
+          <w:rFonts w:ascii="Times New Roman" w:hAnsi="Times New Roman" w:cs="Times New Roman"/>
+          <w:b/>
+          <w:sz w:val="24"/>
+          <w:szCs w:val="24"/>
+        </w:rPr>
+      </w:pPr>
+      <w:r>
+        <w:rPr>
+          <w:rFonts w:ascii="Times New Roman" w:hAnsi="Times New Roman" w:cs="Times New Roman"/>
+          <w:b/>
+          <w:sz w:val="24"/>
+          <w:szCs w:val="24"/>
+        </w:rPr>
+        <w:t>Literature Review</w:t>
+      </w:r>
+    </w:p>
+    <w:p>
+      <w:pPr>
+        <w:spacing w:after="0" w:line="480" w:lineRule="auto"/>
+        <w:rPr>
+          <w:rFonts w:ascii="Times New Roman" w:hAnsi="Times New Roman" w:cs="Times New Roman"/>
+          <w:sz w:val="24"/>
+          <w:szCs w:val="24"/>
+        </w:rPr>
+      </w:pPr>
+      <w:r>
+        <w:rPr>
+          <w:rFonts w:ascii="Times New Roman" w:hAnsi="Times New Roman" w:cs="Times New Roman"/>
+          <w:sz w:val="24"/>
+          <w:szCs w:val="24"/>
+        </w:rPr>
+        <w:tab/>
+        <w:t>A review of the literature about technology transfer reveals numerous peer-reviewed published articles about the topic.</w:t>
+      </w:r>
+      <w:r>
+        <w:rPr>
+          <w:rFonts w:ascii="Times New Roman" w:hAnsi="Times New Roman" w:cs="Times New Roman"/>
+          <w:sz w:val="24"/>
+          <w:szCs w:val="24"/>
+        </w:rPr>
+        <w:t xml:space="preserve">  Most of the literature </w:t>
+      </w:r>
+      <w:r>
+        <w:rPr>
+          <w:rFonts w:ascii="Times New Roman" w:hAnsi="Times New Roman" w:cs="Times New Roman"/>
+          <w:sz w:val="24"/>
+          <w:szCs w:val="24"/>
+        </w:rPr>
+        <w:t xml:space="preserve">seems to </w:t>
+      </w:r>
+      <w:r>
+        <w:rPr>
+          <w:rFonts w:ascii="Times New Roman" w:hAnsi="Times New Roman" w:cs="Times New Roman"/>
+          <w:sz w:val="24"/>
+          <w:szCs w:val="24"/>
+        </w:rPr>
+        <w:t xml:space="preserve">focus on </w:t>
+      </w:r>
+      <w:r>
+        <w:rPr>
+          <w:rFonts w:ascii="Times New Roman" w:hAnsi="Times New Roman" w:cs="Times New Roman"/>
+          <w:sz w:val="24"/>
+          <w:szCs w:val="24"/>
+        </w:rPr>
+        <w:t>technology</w:t>
+      </w:r>
+      <w:r>
+        <w:rPr>
+          <w:rFonts w:ascii="Times New Roman" w:hAnsi="Times New Roman" w:cs="Times New Roman"/>
+          <w:sz w:val="24"/>
+          <w:szCs w:val="24"/>
+        </w:rPr>
+        <w:t xml:space="preserve"> transfer practices, technology transfer efficiency, or case studies of specific technology transfer operations.  </w:t>
+      </w:r>
+      <w:r>
+        <w:rPr>
+          <w:rFonts w:ascii="Times New Roman" w:hAnsi="Times New Roman" w:cs="Times New Roman"/>
+          <w:sz w:val="24"/>
+          <w:szCs w:val="24"/>
+        </w:rPr>
+        <w:t>Searches produced very few papers that discuss the topic</w:t>
+      </w:r>
+      <w:r>
+        <w:rPr>
+          <w:rFonts w:ascii="Times New Roman" w:hAnsi="Times New Roman" w:cs="Times New Roman"/>
+          <w:sz w:val="24"/>
+          <w:szCs w:val="24"/>
+        </w:rPr>
+        <w:t xml:space="preserve"> of technology transfer</w:t>
+      </w:r>
+      <w:r>
+        <w:rPr>
+          <w:rFonts w:ascii="Times New Roman" w:hAnsi="Times New Roman" w:cs="Times New Roman"/>
+          <w:sz w:val="24"/>
+          <w:szCs w:val="24"/>
+        </w:rPr>
+        <w:t xml:space="preserve"> in the context of public policy.  Those that do</w:t>
+      </w:r>
+      <w:r>
+        <w:rPr>
+          <w:rFonts w:ascii="Times New Roman" w:hAnsi="Times New Roman" w:cs="Times New Roman"/>
+          <w:sz w:val="24"/>
+          <w:szCs w:val="24"/>
+        </w:rPr>
+        <w:t xml:space="preserve"> address policy issues</w:t>
+      </w:r>
+      <w:r>
+        <w:rPr>
+          <w:rFonts w:ascii="Times New Roman" w:hAnsi="Times New Roman" w:cs="Times New Roman"/>
+          <w:sz w:val="24"/>
+          <w:szCs w:val="24"/>
+        </w:rPr>
+        <w:t xml:space="preserve"> tend to be based on studies </w:t>
+      </w:r>
+      <w:r>
+        <w:rPr>
+          <w:rFonts w:ascii="Times New Roman" w:hAnsi="Times New Roman" w:cs="Times New Roman"/>
+          <w:sz w:val="24"/>
+          <w:szCs w:val="24"/>
+        </w:rPr>
+        <w:t xml:space="preserve">of technology transfer </w:t>
+      </w:r>
+      <w:r>
+        <w:rPr>
+          <w:rFonts w:ascii="Times New Roman" w:hAnsi="Times New Roman" w:cs="Times New Roman"/>
+          <w:sz w:val="24"/>
+          <w:szCs w:val="24"/>
+        </w:rPr>
+        <w:t>in environments outside of the United States.</w:t>
+      </w:r>
+    </w:p>
+    <w:p>
+      <w:pPr>
+        <w:spacing w:after="0" w:line="480" w:lineRule="auto"/>
+        <w:rPr>
+          <w:rFonts w:ascii="Times New Roman" w:hAnsi="Times New Roman" w:cs="Times New Roman"/>
+          <w:sz w:val="24"/>
+          <w:szCs w:val="24"/>
+        </w:rPr>
+      </w:pPr>
+      <w:r>
+        <w:rPr>
+          <w:rFonts w:ascii="Times New Roman" w:hAnsi="Times New Roman" w:cs="Times New Roman"/>
+          <w:sz w:val="24"/>
+          <w:szCs w:val="24"/>
+        </w:rPr>
+        <w:tab/>
+      </w:r>
+      <w:r>
+        <w:rPr>
+          <w:rFonts w:ascii="Times New Roman" w:hAnsi="Times New Roman" w:cs="Times New Roman"/>
+          <w:sz w:val="24"/>
+          <w:szCs w:val="24"/>
+        </w:rPr>
+        <w:t xml:space="preserve">Within the literature </w:t>
+      </w:r>
+      <w:r>
+        <w:rPr>
+          <w:rFonts w:ascii="Times New Roman" w:hAnsi="Times New Roman" w:cs="Times New Roman"/>
+          <w:sz w:val="24"/>
+          <w:szCs w:val="24"/>
+        </w:rPr>
+        <w:t>technology transfer is conceptualized</w:t>
+      </w:r>
+      <w:r>
+        <w:rPr>
+          <w:rFonts w:ascii="Times New Roman" w:hAnsi="Times New Roman" w:cs="Times New Roman"/>
+          <w:sz w:val="24"/>
+          <w:szCs w:val="24"/>
+        </w:rPr>
+        <w:t xml:space="preserve"> by and large as a</w:t>
+      </w:r>
+      <w:r>
+        <w:rPr>
+          <w:rFonts w:ascii="Times New Roman" w:hAnsi="Times New Roman" w:cs="Times New Roman"/>
+          <w:sz w:val="24"/>
+          <w:szCs w:val="24"/>
+        </w:rPr>
+        <w:t xml:space="preserve"> transactio</w:t>
+      </w:r>
+      <w:r>
+        <w:rPr>
+          <w:rFonts w:ascii="Times New Roman" w:hAnsi="Times New Roman" w:cs="Times New Roman"/>
+          <w:sz w:val="24"/>
+          <w:szCs w:val="24"/>
+        </w:rPr>
+        <w:t>n</w:t>
+      </w:r>
+      <w:r>
+        <w:rPr>
+          <w:rFonts w:ascii="Times New Roman" w:hAnsi="Times New Roman" w:cs="Times New Roman"/>
+          <w:sz w:val="24"/>
+          <w:szCs w:val="24"/>
+        </w:rPr>
+        <w:t xml:space="preserve"> based on </w:t>
+      </w:r>
+      <w:r>
+        <w:rPr>
+          <w:rFonts w:ascii="Times New Roman" w:hAnsi="Times New Roman" w:cs="Times New Roman"/>
+          <w:sz w:val="24"/>
+          <w:szCs w:val="24"/>
+        </w:rPr>
+        <w:t>government</w:t>
+      </w:r>
+      <w:r>
+        <w:rPr>
+          <w:rFonts w:ascii="Times New Roman" w:hAnsi="Times New Roman" w:cs="Times New Roman"/>
+          <w:sz w:val="24"/>
+          <w:szCs w:val="24"/>
+        </w:rPr>
+        <w:t xml:space="preserve"> </w:t>
+      </w:r>
+      <w:r>
+        <w:rPr>
+          <w:rFonts w:ascii="Times New Roman" w:hAnsi="Times New Roman" w:cs="Times New Roman"/>
+          <w:sz w:val="24"/>
+          <w:szCs w:val="24"/>
+        </w:rPr>
+        <w:t>recognized</w:t>
+      </w:r>
+      <w:r>
+        <w:rPr>
+          <w:rFonts w:ascii="Times New Roman" w:hAnsi="Times New Roman" w:cs="Times New Roman"/>
+          <w:sz w:val="24"/>
+          <w:szCs w:val="24"/>
+        </w:rPr>
+        <w:t xml:space="preserve"> intellectual property rights.  </w:t>
+      </w:r>
+      <w:r>
+        <w:rPr>
+          <w:rFonts w:ascii="Times New Roman" w:hAnsi="Times New Roman" w:cs="Times New Roman"/>
+          <w:sz w:val="24"/>
+          <w:szCs w:val="24"/>
+        </w:rPr>
+        <w:t xml:space="preserve">Moreover, studies tend to focus on </w:t>
+      </w:r>
+      <w:r>
+        <w:rPr>
+          <w:rFonts w:ascii="Times New Roman" w:hAnsi="Times New Roman" w:cs="Times New Roman"/>
+          <w:sz w:val="24"/>
+          <w:szCs w:val="24"/>
+        </w:rPr>
+        <w:lastRenderedPageBreak/>
+        <w:t>technology transfer in an academic environment or so called university technology transfer (UTT).  In general, t</w:t>
+      </w:r>
+      <w:r>
+        <w:rPr>
+          <w:rFonts w:ascii="Times New Roman" w:hAnsi="Times New Roman" w:cs="Times New Roman"/>
+          <w:sz w:val="24"/>
+          <w:szCs w:val="24"/>
+        </w:rPr>
+        <w:t xml:space="preserve">echnology transfer is </w:t>
+      </w:r>
+      <w:r>
+        <w:rPr>
+          <w:rFonts w:ascii="Times New Roman" w:hAnsi="Times New Roman" w:cs="Times New Roman"/>
+          <w:sz w:val="24"/>
+          <w:szCs w:val="24"/>
+        </w:rPr>
+        <w:t xml:space="preserve">conceptualized </w:t>
+      </w:r>
+      <w:r>
+        <w:rPr>
+          <w:rFonts w:ascii="Times New Roman" w:hAnsi="Times New Roman" w:cs="Times New Roman"/>
+          <w:sz w:val="24"/>
+          <w:szCs w:val="24"/>
+        </w:rPr>
+        <w:t xml:space="preserve">within the literature </w:t>
+      </w:r>
+      <w:r>
+        <w:rPr>
+          <w:rFonts w:ascii="Times New Roman" w:hAnsi="Times New Roman" w:cs="Times New Roman"/>
+          <w:sz w:val="24"/>
+          <w:szCs w:val="24"/>
+        </w:rPr>
+        <w:t>as executing a license fo</w:t>
+      </w:r>
+      <w:r>
+        <w:rPr>
+          <w:rFonts w:ascii="Times New Roman" w:hAnsi="Times New Roman" w:cs="Times New Roman"/>
+          <w:sz w:val="24"/>
+          <w:szCs w:val="24"/>
+        </w:rPr>
+        <w:t>r patent rights to an invention either with an established for-profit business or a new for-profit business venture expressly formed to develop offerings for the marketplace using the intellectual property (i.e., a spinout company).</w:t>
+      </w:r>
+      <w:r>
+        <w:rPr>
+          <w:rFonts w:ascii="Times New Roman" w:hAnsi="Times New Roman" w:cs="Times New Roman"/>
+          <w:sz w:val="24"/>
+          <w:szCs w:val="24"/>
+        </w:rPr>
+        <w:t xml:space="preserve">  </w:t>
+      </w:r>
+      <w:proofErr w:type="spellStart"/>
+      <w:r>
+        <w:rPr>
+          <w:rFonts w:ascii="Times New Roman" w:hAnsi="Times New Roman" w:cs="Times New Roman"/>
+          <w:sz w:val="24"/>
+          <w:szCs w:val="24"/>
+        </w:rPr>
+        <w:t>Markman</w:t>
+      </w:r>
+      <w:proofErr w:type="spellEnd"/>
+      <w:r>
+        <w:rPr>
+          <w:rFonts w:ascii="Times New Roman" w:hAnsi="Times New Roman" w:cs="Times New Roman"/>
+          <w:sz w:val="24"/>
+          <w:szCs w:val="24"/>
+        </w:rPr>
+        <w:t xml:space="preserve">, </w:t>
+      </w:r>
+      <w:proofErr w:type="spellStart"/>
+      <w:r>
+        <w:rPr>
+          <w:rFonts w:ascii="Times New Roman" w:hAnsi="Times New Roman" w:cs="Times New Roman"/>
+          <w:sz w:val="24"/>
+          <w:szCs w:val="24"/>
+        </w:rPr>
+        <w:t>Gianiodis</w:t>
+      </w:r>
+      <w:proofErr w:type="spellEnd"/>
+      <w:r>
+        <w:rPr>
+          <w:rFonts w:ascii="Times New Roman" w:hAnsi="Times New Roman" w:cs="Times New Roman"/>
+          <w:sz w:val="24"/>
+          <w:szCs w:val="24"/>
+        </w:rPr>
+        <w:t xml:space="preserve">, &amp; Phan </w:t>
+      </w:r>
+      <w:r>
+        <w:rPr>
+          <w:rFonts w:ascii="Times New Roman" w:hAnsi="Times New Roman" w:cs="Times New Roman"/>
+          <w:sz w:val="24"/>
+          <w:szCs w:val="24"/>
+        </w:rPr>
+        <w:t>(2009)</w:t>
+      </w:r>
+      <w:r>
+        <w:rPr>
+          <w:rFonts w:ascii="Times New Roman" w:hAnsi="Times New Roman" w:cs="Times New Roman"/>
+          <w:sz w:val="24"/>
+          <w:szCs w:val="24"/>
+        </w:rPr>
+        <w:t xml:space="preserve"> used a broad construct called commercialization outcomes in there study of technology transfer</w:t>
+      </w:r>
+      <w:r>
+        <w:rPr>
+          <w:rFonts w:ascii="Times New Roman" w:hAnsi="Times New Roman" w:cs="Times New Roman"/>
+          <w:sz w:val="24"/>
+          <w:szCs w:val="24"/>
+        </w:rPr>
+        <w:t>.</w:t>
+      </w:r>
+      <w:r>
+        <w:rPr>
+          <w:rFonts w:ascii="Times New Roman" w:hAnsi="Times New Roman" w:cs="Times New Roman"/>
+          <w:sz w:val="24"/>
+          <w:szCs w:val="24"/>
+        </w:rPr>
+        <w:t xml:space="preserve">  The construct included financial and non-financial conceptualizations of technology transfer.</w:t>
+      </w:r>
+      <w:r>
+        <w:rPr>
+          <w:rFonts w:ascii="Times New Roman" w:hAnsi="Times New Roman" w:cs="Times New Roman"/>
+          <w:sz w:val="24"/>
+          <w:szCs w:val="24"/>
+        </w:rPr>
+        <w:t xml:space="preserve">  Hallam, Wurth, &amp; Mancha (2014) conceptualized technology transfer in transactional and economic terms.</w:t>
+      </w:r>
+      <w:r>
+        <w:rPr>
+          <w:rFonts w:ascii="Times New Roman" w:hAnsi="Times New Roman" w:cs="Times New Roman"/>
+          <w:sz w:val="24"/>
+          <w:szCs w:val="24"/>
+        </w:rPr>
+        <w:t xml:space="preserve">  EARTO (2014) did not explicitly articulate its conceptualization of technology transfer.  However, the report implies a conceptualization of technology transfer as the use of a discrete technology in real-world applications.</w:t>
+      </w:r>
+    </w:p>
+    <w:p>
+      <w:pPr>
+        <w:spacing w:after="0" w:line="480" w:lineRule="auto"/>
+        <w:rPr>
+          <w:rFonts w:ascii="Times New Roman" w:hAnsi="Times New Roman" w:cs="Times New Roman"/>
+          <w:sz w:val="24"/>
+          <w:szCs w:val="24"/>
+        </w:rPr>
+      </w:pPr>
+      <w:r>
+        <w:rPr>
+          <w:rFonts w:ascii="Times New Roman" w:hAnsi="Times New Roman" w:cs="Times New Roman"/>
+          <w:sz w:val="24"/>
+          <w:szCs w:val="24"/>
+        </w:rPr>
+        <w:tab/>
+        <w:t xml:space="preserve">Studies of technology transfer operationalize the concept in various ways.  </w:t>
+      </w:r>
+      <w:proofErr w:type="spellStart"/>
+      <w:r>
+        <w:rPr>
+          <w:rFonts w:ascii="Times New Roman" w:hAnsi="Times New Roman" w:cs="Times New Roman"/>
+          <w:sz w:val="24"/>
+          <w:szCs w:val="24"/>
+        </w:rPr>
+        <w:t>Markman</w:t>
+      </w:r>
+      <w:proofErr w:type="spellEnd"/>
+      <w:r>
+        <w:rPr>
+          <w:rFonts w:ascii="Times New Roman" w:hAnsi="Times New Roman" w:cs="Times New Roman"/>
+          <w:sz w:val="24"/>
+          <w:szCs w:val="24"/>
+        </w:rPr>
+        <w:t xml:space="preserve">, </w:t>
+      </w:r>
+      <w:proofErr w:type="spellStart"/>
+      <w:r>
+        <w:rPr>
+          <w:rFonts w:ascii="Times New Roman" w:hAnsi="Times New Roman" w:cs="Times New Roman"/>
+          <w:sz w:val="24"/>
+          <w:szCs w:val="24"/>
+        </w:rPr>
+        <w:t>Gianiodis</w:t>
+      </w:r>
+      <w:proofErr w:type="spellEnd"/>
+      <w:r>
+        <w:rPr>
+          <w:rFonts w:ascii="Times New Roman" w:hAnsi="Times New Roman" w:cs="Times New Roman"/>
+          <w:sz w:val="24"/>
+          <w:szCs w:val="24"/>
+        </w:rPr>
+        <w:t>, &amp; Phan (2009)</w:t>
+      </w:r>
+      <w:r>
+        <w:rPr>
+          <w:rFonts w:ascii="Times New Roman" w:hAnsi="Times New Roman" w:cs="Times New Roman"/>
+          <w:sz w:val="24"/>
+          <w:szCs w:val="24"/>
+        </w:rPr>
+        <w:t xml:space="preserve"> used amount of revenue generated from licenses of patents and amount of revenue generated from sponsored research agreements to operationalize the financial conceptualization of technology transfer.  They used the number of patent licenses executed, the number of sponsored research agreements executed, and the number of spinout companies formed to operationalize the non-financial conceptualization of technology transfer. </w:t>
+      </w:r>
+      <w:r>
+        <w:rPr>
+          <w:rFonts w:ascii="Times New Roman" w:hAnsi="Times New Roman" w:cs="Times New Roman"/>
+          <w:sz w:val="24"/>
+          <w:szCs w:val="24"/>
+        </w:rPr>
+        <w:t xml:space="preserve"> </w:t>
+      </w:r>
+      <w:r>
+        <w:rPr>
+          <w:rFonts w:ascii="Times New Roman" w:hAnsi="Times New Roman" w:cs="Times New Roman"/>
+          <w:sz w:val="24"/>
+          <w:szCs w:val="24"/>
+        </w:rPr>
+        <w:t xml:space="preserve">Hallam, Wurth, &amp; Mancha (2014) </w:t>
+      </w:r>
+      <w:r>
+        <w:rPr>
+          <w:rFonts w:ascii="Times New Roman" w:hAnsi="Times New Roman" w:cs="Times New Roman"/>
+          <w:sz w:val="24"/>
+          <w:szCs w:val="24"/>
+        </w:rPr>
+        <w:t xml:space="preserve">study was operationalized the concept of technology transfer as a license </w:t>
+      </w:r>
+      <w:r>
+        <w:rPr>
+          <w:rFonts w:ascii="Times New Roman" w:hAnsi="Times New Roman" w:cs="Times New Roman"/>
+          <w:sz w:val="24"/>
+          <w:szCs w:val="24"/>
+        </w:rPr>
+        <w:t xml:space="preserve">executed with an established private business providing it </w:t>
+      </w:r>
+      <w:r>
+        <w:rPr>
+          <w:rFonts w:ascii="Times New Roman" w:hAnsi="Times New Roman" w:cs="Times New Roman"/>
+          <w:sz w:val="24"/>
+          <w:szCs w:val="24"/>
+        </w:rPr>
+        <w:t xml:space="preserve">the legal right to use an intellectual property, </w:t>
+      </w:r>
+      <w:r>
+        <w:rPr>
+          <w:rFonts w:ascii="Times New Roman" w:hAnsi="Times New Roman" w:cs="Times New Roman"/>
+          <w:sz w:val="24"/>
+          <w:szCs w:val="24"/>
+        </w:rPr>
+        <w:t xml:space="preserve">a license executed with an entrepreneur providing the legal right to use an intellectual property, </w:t>
+      </w:r>
+      <w:r>
+        <w:rPr>
+          <w:rFonts w:ascii="Times New Roman" w:hAnsi="Times New Roman" w:cs="Times New Roman"/>
+          <w:sz w:val="24"/>
+          <w:szCs w:val="24"/>
+        </w:rPr>
+        <w:t>a collaborative research endeavor between a private business and a university,</w:t>
+      </w:r>
+      <w:r>
+        <w:rPr>
+          <w:rFonts w:ascii="Times New Roman" w:hAnsi="Times New Roman" w:cs="Times New Roman"/>
+          <w:sz w:val="24"/>
+          <w:szCs w:val="24"/>
+        </w:rPr>
+        <w:t xml:space="preserve"> and</w:t>
+      </w:r>
+      <w:r>
+        <w:rPr>
+          <w:rFonts w:ascii="Times New Roman" w:hAnsi="Times New Roman" w:cs="Times New Roman"/>
+          <w:sz w:val="24"/>
+          <w:szCs w:val="24"/>
+        </w:rPr>
+        <w:t xml:space="preserve"> a consulting engagement between a private business and a</w:t>
+      </w:r>
+      <w:r>
+        <w:rPr>
+          <w:rFonts w:ascii="Times New Roman" w:hAnsi="Times New Roman" w:cs="Times New Roman"/>
+          <w:sz w:val="24"/>
+          <w:szCs w:val="24"/>
+        </w:rPr>
+        <w:t xml:space="preserve"> university faculty member.</w:t>
+      </w:r>
+      <w:r>
+        <w:rPr>
+          <w:rFonts w:ascii="Times New Roman" w:hAnsi="Times New Roman" w:cs="Times New Roman"/>
+          <w:sz w:val="24"/>
+          <w:szCs w:val="24"/>
+        </w:rPr>
+        <w:t xml:space="preserve"> </w:t>
+      </w:r>
+      <w:r>
+        <w:rPr>
+          <w:rFonts w:ascii="Times New Roman" w:hAnsi="Times New Roman" w:cs="Times New Roman"/>
+          <w:sz w:val="24"/>
+          <w:szCs w:val="24"/>
+        </w:rPr>
+        <w:t xml:space="preserve"> EARTO (2014) did not explicitly operationalize its conceptualization of technology </w:t>
+      </w:r>
+      <w:r>
+        <w:rPr>
+          <w:rFonts w:ascii="Times New Roman" w:hAnsi="Times New Roman" w:cs="Times New Roman"/>
+          <w:sz w:val="24"/>
+          <w:szCs w:val="24"/>
+        </w:rPr>
+        <w:lastRenderedPageBreak/>
+        <w:t>transfer.  However, the report implicitly treats technology transfer as the use of a method, composition of matter, or manufacture in a real-world application.</w:t>
+      </w:r>
+    </w:p>
+    <w:p>
+      <w:pPr>
+        <w:spacing w:after="0" w:line="480" w:lineRule="auto"/>
+        <w:rPr>
+          <w:rFonts w:ascii="Times New Roman" w:hAnsi="Times New Roman" w:cs="Times New Roman"/>
+          <w:sz w:val="24"/>
+          <w:szCs w:val="24"/>
+        </w:rPr>
+      </w:pPr>
+      <w:r>
+        <w:rPr>
+          <w:rFonts w:ascii="Times New Roman" w:hAnsi="Times New Roman" w:cs="Times New Roman"/>
+          <w:sz w:val="24"/>
+          <w:szCs w:val="24"/>
+        </w:rPr>
+        <w:tab/>
+        <w:t>A review of the literature reveals that studies of technology transfer use a variety of theories and models in their investigations of the topic.  There doesn’</w:t>
+      </w:r>
+      <w:r>
+        <w:rPr>
+          <w:rFonts w:ascii="Times New Roman" w:hAnsi="Times New Roman" w:cs="Times New Roman"/>
+          <w:sz w:val="24"/>
+          <w:szCs w:val="24"/>
+        </w:rPr>
+        <w:t>t</w:t>
+      </w:r>
+      <w:r>
+        <w:rPr>
+          <w:rFonts w:ascii="Times New Roman" w:hAnsi="Times New Roman" w:cs="Times New Roman"/>
+          <w:sz w:val="24"/>
+          <w:szCs w:val="24"/>
+        </w:rPr>
+        <w:t xml:space="preserve"> seem to be a single universally accepted theory of the technology transfer process.   </w:t>
+      </w:r>
+      <w:proofErr w:type="spellStart"/>
+      <w:r>
+        <w:rPr>
+          <w:rFonts w:ascii="Times New Roman" w:hAnsi="Times New Roman" w:cs="Times New Roman"/>
+          <w:sz w:val="24"/>
+          <w:szCs w:val="24"/>
+        </w:rPr>
+        <w:t>Markman</w:t>
+      </w:r>
+      <w:proofErr w:type="spellEnd"/>
+      <w:r>
+        <w:rPr>
+          <w:rFonts w:ascii="Times New Roman" w:hAnsi="Times New Roman" w:cs="Times New Roman"/>
+          <w:sz w:val="24"/>
+          <w:szCs w:val="24"/>
+        </w:rPr>
+        <w:t xml:space="preserve">, </w:t>
+      </w:r>
+      <w:proofErr w:type="spellStart"/>
+      <w:r>
+        <w:rPr>
+          <w:rFonts w:ascii="Times New Roman" w:hAnsi="Times New Roman" w:cs="Times New Roman"/>
+          <w:sz w:val="24"/>
+          <w:szCs w:val="24"/>
+        </w:rPr>
+        <w:t>Gianiodis</w:t>
+      </w:r>
+      <w:proofErr w:type="spellEnd"/>
+      <w:r>
+        <w:rPr>
+          <w:rFonts w:ascii="Times New Roman" w:hAnsi="Times New Roman" w:cs="Times New Roman"/>
+          <w:sz w:val="24"/>
+          <w:szCs w:val="24"/>
+        </w:rPr>
+        <w:t>, &amp; Phan (2009)</w:t>
+      </w:r>
+      <w:r>
+        <w:rPr>
+          <w:rFonts w:ascii="Times New Roman" w:hAnsi="Times New Roman" w:cs="Times New Roman"/>
+          <w:sz w:val="24"/>
+          <w:szCs w:val="24"/>
+        </w:rPr>
+        <w:t xml:space="preserve"> developed a linear regression model of technology transfer that</w:t>
+      </w:r>
+      <w:r>
+        <w:rPr>
+          <w:rFonts w:ascii="Times New Roman" w:hAnsi="Times New Roman" w:cs="Times New Roman"/>
+          <w:sz w:val="24"/>
+          <w:szCs w:val="24"/>
+        </w:rPr>
+        <w:t xml:space="preserve"> primarily</w:t>
+      </w:r>
+      <w:r>
+        <w:rPr>
+          <w:rFonts w:ascii="Times New Roman" w:hAnsi="Times New Roman" w:cs="Times New Roman"/>
+          <w:sz w:val="24"/>
+          <w:szCs w:val="24"/>
+        </w:rPr>
+        <w:t xml:space="preserve"> includes organizational characteristics as independent variables</w:t>
+      </w:r>
+      <w:r>
+        <w:rPr>
+          <w:rFonts w:ascii="Times New Roman" w:hAnsi="Times New Roman" w:cs="Times New Roman"/>
+          <w:sz w:val="24"/>
+          <w:szCs w:val="24"/>
+        </w:rPr>
+        <w:t>.  They also incorporated agency theory into their analysis.</w:t>
+      </w:r>
+      <w:r>
+        <w:rPr>
+          <w:rFonts w:ascii="Times New Roman" w:hAnsi="Times New Roman" w:cs="Times New Roman"/>
+          <w:sz w:val="24"/>
+          <w:szCs w:val="24"/>
+        </w:rPr>
+        <w:t xml:space="preserve">  Whereas most other studies model technology transfer as a linear process, </w:t>
+      </w:r>
+      <w:r>
+        <w:rPr>
+          <w:rFonts w:ascii="Times New Roman" w:hAnsi="Times New Roman" w:cs="Times New Roman"/>
+          <w:sz w:val="24"/>
+          <w:szCs w:val="24"/>
+        </w:rPr>
+        <w:t>Hallam, Wurth, &amp; Mancha (2014)</w:t>
+      </w:r>
+      <w:r>
+        <w:rPr>
+          <w:rFonts w:ascii="Times New Roman" w:hAnsi="Times New Roman" w:cs="Times New Roman"/>
+          <w:sz w:val="24"/>
+          <w:szCs w:val="24"/>
+        </w:rPr>
+        <w:t xml:space="preserve"> developed a system dynamics model arguing that the traditional linear model of technology transfer oversimplifies the process, overemphasizes patents, and fails to account for information mechanisms.  Their system dynamics model attempts to consider changing environments and complex information feedback mechanisms in the technology transfer process.</w:t>
+      </w:r>
+      <w:r>
+        <w:rPr>
+          <w:rFonts w:ascii="Times New Roman" w:hAnsi="Times New Roman" w:cs="Times New Roman"/>
+          <w:sz w:val="24"/>
+          <w:szCs w:val="24"/>
+        </w:rPr>
+        <w:t xml:space="preserve">  Hallam, Wurth, &amp; Mancha also apply a resource-based approach to understand and describe the technology transfer process.  </w:t>
+      </w:r>
+      <w:r>
+        <w:rPr>
+          <w:rFonts w:ascii="Times New Roman" w:hAnsi="Times New Roman" w:cs="Times New Roman"/>
+          <w:sz w:val="24"/>
+          <w:szCs w:val="24"/>
+        </w:rPr>
+        <w:t xml:space="preserve">EARTO (2014) applied various derivatives of the technology readiness level (TRL) scale originally developed in the 1970s by the National Aeronautics and Space Administration (NASA) in the United States.  </w:t>
+      </w:r>
+      <w:r>
+        <w:rPr>
+          <w:rFonts w:ascii="Times New Roman" w:hAnsi="Times New Roman" w:cs="Times New Roman"/>
+          <w:sz w:val="24"/>
+          <w:szCs w:val="24"/>
+        </w:rPr>
+        <w:t>The TRL scale is an ordinal scale ranging from one to nine to indicate the level of development of a technology.  In its analysis, EARTO also refers to the “Valley of Death,” which is a conceptual model that explains why new technology-based business ventures from to a certain point before failing and exiting the market.</w:t>
+      </w:r>
+    </w:p>
+    <w:p>
+      <w:pPr>
+        <w:spacing w:after="0" w:line="480" w:lineRule="auto"/>
+        <w:rPr>
+          <w:rFonts w:ascii="Times New Roman" w:hAnsi="Times New Roman" w:cs="Times New Roman"/>
+          <w:sz w:val="24"/>
+          <w:szCs w:val="24"/>
+        </w:rPr>
+      </w:pPr>
+      <w:r>
+        <w:rPr>
+          <w:rFonts w:ascii="Times New Roman" w:hAnsi="Times New Roman" w:cs="Times New Roman"/>
+          <w:sz w:val="24"/>
+          <w:szCs w:val="24"/>
+        </w:rPr>
+        <w:tab/>
+        <w:t xml:space="preserve">Studies of technology transfer have made use of primary and secondary data in their analyses, often combining both types of data in the same analysis.  The primary data that </w:t>
+      </w:r>
+      <w:proofErr w:type="spellStart"/>
+      <w:r>
+        <w:rPr>
+          <w:rFonts w:ascii="Times New Roman" w:hAnsi="Times New Roman" w:cs="Times New Roman"/>
+          <w:sz w:val="24"/>
+          <w:szCs w:val="24"/>
+        </w:rPr>
+        <w:t>Markman</w:t>
+      </w:r>
+      <w:proofErr w:type="spellEnd"/>
+      <w:r>
+        <w:rPr>
+          <w:rFonts w:ascii="Times New Roman" w:hAnsi="Times New Roman" w:cs="Times New Roman"/>
+          <w:sz w:val="24"/>
+          <w:szCs w:val="24"/>
+        </w:rPr>
+        <w:t xml:space="preserve">, </w:t>
+      </w:r>
+      <w:proofErr w:type="spellStart"/>
+      <w:r>
+        <w:rPr>
+          <w:rFonts w:ascii="Times New Roman" w:hAnsi="Times New Roman" w:cs="Times New Roman"/>
+          <w:sz w:val="24"/>
+          <w:szCs w:val="24"/>
+        </w:rPr>
+        <w:t>Gianiodis</w:t>
+      </w:r>
+      <w:proofErr w:type="spellEnd"/>
+      <w:r>
+        <w:rPr>
+          <w:rFonts w:ascii="Times New Roman" w:hAnsi="Times New Roman" w:cs="Times New Roman"/>
+          <w:sz w:val="24"/>
+          <w:szCs w:val="24"/>
+        </w:rPr>
+        <w:t>, &amp; Phan (2009)</w:t>
+      </w:r>
+      <w:r>
+        <w:rPr>
+          <w:rFonts w:ascii="Times New Roman" w:hAnsi="Times New Roman" w:cs="Times New Roman"/>
+          <w:sz w:val="24"/>
+          <w:szCs w:val="24"/>
+        </w:rPr>
+        <w:t xml:space="preserve"> used in their analysis was from the Annual Licensing </w:t>
+      </w:r>
+      <w:r>
+        <w:rPr>
+          <w:rFonts w:ascii="Times New Roman" w:hAnsi="Times New Roman" w:cs="Times New Roman"/>
+          <w:sz w:val="24"/>
+          <w:szCs w:val="24"/>
+        </w:rPr>
+        <w:lastRenderedPageBreak/>
+        <w:t>Survey conducted in 1999 and 2002 by the Association of University Technology Managers (AUTM) and secondary data on patents from the United States Patent and Trademark Office (USPTO).  They supplemented this secondary data with primary data obtained from their own</w:t>
+      </w:r>
+      <w:r>
+        <w:rPr>
+          <w:rFonts w:ascii="Times New Roman" w:hAnsi="Times New Roman" w:cs="Times New Roman"/>
+          <w:sz w:val="24"/>
+          <w:szCs w:val="24"/>
+        </w:rPr>
+        <w:t xml:space="preserve"> observations taken from university websites and</w:t>
+      </w:r>
+      <w:r>
+        <w:rPr>
+          <w:rFonts w:ascii="Times New Roman" w:hAnsi="Times New Roman" w:cs="Times New Roman"/>
+          <w:sz w:val="24"/>
+          <w:szCs w:val="24"/>
+        </w:rPr>
+        <w:t xml:space="preserve"> </w:t>
+      </w:r>
+      <w:r>
+        <w:rPr>
+          <w:rFonts w:ascii="Times New Roman" w:hAnsi="Times New Roman" w:cs="Times New Roman"/>
+          <w:sz w:val="24"/>
+          <w:szCs w:val="24"/>
+        </w:rPr>
+        <w:t xml:space="preserve">a telephone </w:t>
+      </w:r>
+      <w:r>
+        <w:rPr>
+          <w:rFonts w:ascii="Times New Roman" w:hAnsi="Times New Roman" w:cs="Times New Roman"/>
+          <w:sz w:val="24"/>
+          <w:szCs w:val="24"/>
+        </w:rPr>
+        <w:t xml:space="preserve">survey of university technology transfer professionals. </w:t>
+      </w:r>
+      <w:r>
+        <w:rPr>
+          <w:rFonts w:ascii="Times New Roman" w:hAnsi="Times New Roman" w:cs="Times New Roman"/>
+          <w:sz w:val="24"/>
+          <w:szCs w:val="24"/>
+        </w:rPr>
+        <w:t xml:space="preserve"> </w:t>
+      </w:r>
+      <w:r>
+        <w:rPr>
+          <w:rFonts w:ascii="Times New Roman" w:hAnsi="Times New Roman" w:cs="Times New Roman"/>
+          <w:sz w:val="24"/>
+          <w:szCs w:val="24"/>
+        </w:rPr>
+        <w:t xml:space="preserve">Although primarily a theoretical discussion, </w:t>
+      </w:r>
+      <w:r>
+        <w:rPr>
+          <w:rFonts w:ascii="Times New Roman" w:hAnsi="Times New Roman" w:cs="Times New Roman"/>
+          <w:sz w:val="24"/>
+          <w:szCs w:val="24"/>
+        </w:rPr>
+        <w:t>Hallam, Wurth, &amp; Mancha (2014)</w:t>
+      </w:r>
+      <w:r>
+        <w:rPr>
+          <w:rFonts w:ascii="Times New Roman" w:hAnsi="Times New Roman" w:cs="Times New Roman"/>
+          <w:sz w:val="24"/>
+          <w:szCs w:val="24"/>
+        </w:rPr>
+        <w:t xml:space="preserve"> did reference secondary survey data collected by the Licensing Executives Society in the United States and Canada.</w:t>
+      </w:r>
+      <w:r>
+        <w:rPr>
+          <w:rFonts w:ascii="Times New Roman" w:hAnsi="Times New Roman" w:cs="Times New Roman"/>
+          <w:sz w:val="24"/>
+          <w:szCs w:val="24"/>
+        </w:rPr>
+        <w:t xml:space="preserve">  EARTO (2014) seemed to rely on survey data from its member organizations for its analysis.</w:t>
+      </w:r>
+    </w:p>
+    <w:p>
+      <w:pPr>
+        <w:spacing w:after="0" w:line="480" w:lineRule="auto"/>
+        <w:rPr>
+          <w:rFonts w:ascii="Times New Roman" w:hAnsi="Times New Roman" w:cs="Times New Roman"/>
+          <w:sz w:val="24"/>
+          <w:szCs w:val="24"/>
+        </w:rPr>
+      </w:pPr>
+      <w:r>
+        <w:rPr>
+          <w:rFonts w:ascii="Times New Roman" w:hAnsi="Times New Roman" w:cs="Times New Roman"/>
+          <w:sz w:val="24"/>
+          <w:szCs w:val="24"/>
+        </w:rPr>
+        <w:tab/>
+        <w:t xml:space="preserve">Researchers who have studied technology transfer have employed a variety of analysis methods.  </w:t>
+      </w:r>
+      <w:proofErr w:type="spellStart"/>
+      <w:r>
+        <w:rPr>
+          <w:rFonts w:ascii="Times New Roman" w:hAnsi="Times New Roman" w:cs="Times New Roman"/>
+          <w:sz w:val="24"/>
+          <w:szCs w:val="24"/>
+        </w:rPr>
+        <w:t>Markman</w:t>
+      </w:r>
+      <w:proofErr w:type="spellEnd"/>
+      <w:r>
+        <w:rPr>
+          <w:rFonts w:ascii="Times New Roman" w:hAnsi="Times New Roman" w:cs="Times New Roman"/>
+          <w:sz w:val="24"/>
+          <w:szCs w:val="24"/>
+        </w:rPr>
+        <w:t xml:space="preserve">, </w:t>
+      </w:r>
+      <w:proofErr w:type="spellStart"/>
+      <w:r>
+        <w:rPr>
+          <w:rFonts w:ascii="Times New Roman" w:hAnsi="Times New Roman" w:cs="Times New Roman"/>
+          <w:sz w:val="24"/>
+          <w:szCs w:val="24"/>
+        </w:rPr>
+        <w:t>Gianiodis</w:t>
+      </w:r>
+      <w:proofErr w:type="spellEnd"/>
+      <w:r>
+        <w:rPr>
+          <w:rFonts w:ascii="Times New Roman" w:hAnsi="Times New Roman" w:cs="Times New Roman"/>
+          <w:sz w:val="24"/>
+          <w:szCs w:val="24"/>
+        </w:rPr>
+        <w:t>, &amp; Phan (2009)</w:t>
+      </w:r>
+      <w:r>
+        <w:rPr>
+          <w:rFonts w:ascii="Times New Roman" w:hAnsi="Times New Roman" w:cs="Times New Roman"/>
+          <w:sz w:val="24"/>
+          <w:szCs w:val="24"/>
+        </w:rPr>
+        <w:t xml:space="preserve"> used hierarchical multiple regression analysis in their study of university technology transfer.</w:t>
+      </w:r>
+      <w:r>
+        <w:rPr>
+          <w:rFonts w:ascii="Times New Roman" w:hAnsi="Times New Roman" w:cs="Times New Roman"/>
+          <w:sz w:val="24"/>
+          <w:szCs w:val="24"/>
+        </w:rPr>
+        <w:t xml:space="preserve">  </w:t>
+      </w:r>
+      <w:r>
+        <w:rPr>
+          <w:rFonts w:ascii="Times New Roman" w:hAnsi="Times New Roman" w:cs="Times New Roman"/>
+          <w:sz w:val="24"/>
+          <w:szCs w:val="24"/>
+        </w:rPr>
+        <w:t>Hallam, Wurth, &amp; Mancha (2014)</w:t>
+      </w:r>
+      <w:r>
+        <w:rPr>
+          <w:rFonts w:ascii="Times New Roman" w:hAnsi="Times New Roman" w:cs="Times New Roman"/>
+          <w:sz w:val="24"/>
+          <w:szCs w:val="24"/>
+        </w:rPr>
+        <w:t xml:space="preserve"> employed influence diagrams to describe the technology transfer process.</w:t>
+      </w:r>
+      <w:r>
+        <w:rPr>
+          <w:rFonts w:ascii="Times New Roman" w:hAnsi="Times New Roman" w:cs="Times New Roman"/>
+          <w:sz w:val="24"/>
+          <w:szCs w:val="24"/>
+        </w:rPr>
+        <w:t xml:space="preserve">  EARTO (2014) was essentially a qualitative study but it didn’t seem to use any particular research design</w:t>
+      </w:r>
       <w:bookmarkStart w:id="0" w:name="_GoBack"/>
       <w:bookmarkEnd w:id="0"/>
+      <w:r>
+        <w:rPr>
+          <w:rFonts w:ascii="Times New Roman" w:hAnsi="Times New Roman" w:cs="Times New Roman"/>
+          <w:sz w:val="24"/>
+          <w:szCs w:val="24"/>
+        </w:rPr>
+        <w:t>.</w:t>
+      </w:r>
     </w:p>
     <w:p>
       <w:pPr>
-        <w:rPr>
-          <w:rFonts w:ascii="Times New Roman" w:hAnsi="Times New Roman" w:cs="Times New Roman"/>
-          <w:sz w:val="24"/>
-          <w:szCs w:val="24"/>
-        </w:rPr>
-      </w:pPr>
-      <w:r>
-        <w:rPr>
-          <w:rFonts w:ascii="Times New Roman" w:hAnsi="Times New Roman" w:cs="Times New Roman"/>
-          <w:sz w:val="24"/>
-          <w:szCs w:val="24"/>
-        </w:rPr>
-        <w:br w:type="page"/>
-      </w:r>
-    </w:p>
-    <w:p>
-      <w:pPr>
-        <w:spacing w:after="0" w:line="480" w:lineRule="auto"/>
-        <w:rPr>
-          <w:rFonts w:ascii="Times New Roman" w:hAnsi="Times New Roman" w:cs="Times New Roman"/>
-          <w:b/>
-          <w:sz w:val="24"/>
-          <w:szCs w:val="24"/>
-        </w:rPr>
-      </w:pPr>
-      <w:r>
-        <w:rPr>
-          <w:rFonts w:ascii="Times New Roman" w:hAnsi="Times New Roman" w:cs="Times New Roman"/>
-          <w:b/>
-          <w:sz w:val="24"/>
-          <w:szCs w:val="24"/>
-        </w:rPr>
-        <w:lastRenderedPageBreak/>
-        <w:t>Introduction</w:t>
-      </w:r>
-    </w:p>
-    <w:p>
-      <w:pPr>
-        <w:spacing w:after="0" w:line="480" w:lineRule="auto"/>
-        <w:rPr>
-          <w:rFonts w:ascii="Times New Roman" w:hAnsi="Times New Roman" w:cs="Times New Roman"/>
-          <w:sz w:val="24"/>
-          <w:szCs w:val="24"/>
-        </w:rPr>
-      </w:pPr>
-      <w:r>
-        <w:rPr>
-          <w:rFonts w:ascii="Times New Roman" w:hAnsi="Times New Roman" w:cs="Times New Roman"/>
-          <w:sz w:val="24"/>
-          <w:szCs w:val="24"/>
-        </w:rPr>
-        <w:tab/>
-      </w:r>
-      <w:r>
-        <w:rPr>
-          <w:rFonts w:ascii="Times New Roman" w:hAnsi="Times New Roman" w:cs="Times New Roman"/>
-          <w:sz w:val="24"/>
-          <w:szCs w:val="24"/>
-        </w:rPr>
-        <w:t>The public policy of the United States of America (USA) rega</w:t>
-      </w:r>
-      <w:r>
-        <w:rPr>
-          <w:rFonts w:ascii="Times New Roman" w:hAnsi="Times New Roman" w:cs="Times New Roman"/>
-          <w:sz w:val="24"/>
-          <w:szCs w:val="24"/>
-        </w:rPr>
-        <w:t>rding technology transfer is a subject</w:t>
-      </w:r>
-      <w:r>
-        <w:rPr>
-          <w:rFonts w:ascii="Times New Roman" w:hAnsi="Times New Roman" w:cs="Times New Roman"/>
-          <w:sz w:val="24"/>
-          <w:szCs w:val="24"/>
-        </w:rPr>
-        <w:t xml:space="preserve"> worthy of serious study for a number of reasons.  </w:t>
-      </w:r>
-      <w:r>
-        <w:rPr>
-          <w:rFonts w:ascii="Times New Roman" w:hAnsi="Times New Roman" w:cs="Times New Roman"/>
-          <w:sz w:val="24"/>
-          <w:szCs w:val="24"/>
-        </w:rPr>
-        <w:t xml:space="preserve">It has been a </w:t>
-      </w:r>
-      <w:r>
-        <w:rPr>
-          <w:rFonts w:ascii="Times New Roman" w:hAnsi="Times New Roman" w:cs="Times New Roman"/>
-          <w:sz w:val="24"/>
-          <w:szCs w:val="24"/>
-        </w:rPr>
-        <w:t>topic</w:t>
-      </w:r>
-      <w:r>
-        <w:rPr>
-          <w:rFonts w:ascii="Times New Roman" w:hAnsi="Times New Roman" w:cs="Times New Roman"/>
-          <w:sz w:val="24"/>
-          <w:szCs w:val="24"/>
-        </w:rPr>
-        <w:t xml:space="preserve"> of keen interest </w:t>
-      </w:r>
-      <w:r>
-        <w:rPr>
-          <w:rFonts w:ascii="Times New Roman" w:hAnsi="Times New Roman" w:cs="Times New Roman"/>
-          <w:sz w:val="24"/>
-          <w:szCs w:val="24"/>
-        </w:rPr>
-        <w:t xml:space="preserve">to the government </w:t>
-      </w:r>
-      <w:r>
-        <w:rPr>
-          <w:rFonts w:ascii="Times New Roman" w:hAnsi="Times New Roman" w:cs="Times New Roman"/>
-          <w:sz w:val="24"/>
-          <w:szCs w:val="24"/>
-        </w:rPr>
-        <w:t>since th</w:t>
-      </w:r>
-      <w:r>
-        <w:rPr>
-          <w:rFonts w:ascii="Times New Roman" w:hAnsi="Times New Roman" w:cs="Times New Roman"/>
-          <w:sz w:val="24"/>
-          <w:szCs w:val="24"/>
-        </w:rPr>
-        <w:t xml:space="preserve">e end of World War II when President Franklin Delano Roosevelt requested recommendations for leveraging the capabilities that the Office of Scientific Research and Development (OSRD) </w:t>
-      </w:r>
-      <w:r>
-        <w:rPr>
-          <w:rFonts w:ascii="Times New Roman" w:hAnsi="Times New Roman" w:cs="Times New Roman"/>
-          <w:sz w:val="24"/>
-          <w:szCs w:val="24"/>
-        </w:rPr>
-        <w:t xml:space="preserve">cultivated </w:t>
-      </w:r>
-      <w:r>
-        <w:rPr>
-          <w:rFonts w:ascii="Times New Roman" w:hAnsi="Times New Roman" w:cs="Times New Roman"/>
-          <w:sz w:val="24"/>
-          <w:szCs w:val="24"/>
-        </w:rPr>
-        <w:t>during the war effort to improve the health, standard of living, and economic well-being of Americans (Bush, 1945).  Since then n</w:t>
-      </w:r>
-      <w:r>
-        <w:rPr>
-          <w:rFonts w:ascii="Times New Roman" w:hAnsi="Times New Roman" w:cs="Times New Roman"/>
-          <w:sz w:val="24"/>
-          <w:szCs w:val="24"/>
-        </w:rPr>
-        <w:t xml:space="preserve">umerous administrations have identified the transfer of technology derived from federally-funded research and development (R&amp;D) to the private </w:t>
-      </w:r>
-      <w:r>
-        <w:rPr>
-          <w:rFonts w:ascii="Times New Roman" w:hAnsi="Times New Roman" w:cs="Times New Roman"/>
-          <w:sz w:val="24"/>
-          <w:szCs w:val="24"/>
-        </w:rPr>
-        <w:t>sector as a key objective.  T</w:t>
-      </w:r>
-      <w:r>
-        <w:rPr>
-          <w:rFonts w:ascii="Times New Roman" w:hAnsi="Times New Roman" w:cs="Times New Roman"/>
-          <w:sz w:val="24"/>
-          <w:szCs w:val="24"/>
-        </w:rPr>
-        <w:t>he President’s Management Agenda (PMA)</w:t>
-      </w:r>
-      <w:r>
-        <w:rPr>
-          <w:rFonts w:ascii="Times New Roman" w:hAnsi="Times New Roman" w:cs="Times New Roman"/>
-          <w:sz w:val="24"/>
-          <w:szCs w:val="24"/>
-        </w:rPr>
-        <w:t xml:space="preserve"> for the Donald J. Trump administration identifies technology transfer as an important national objective (Office of M</w:t>
-      </w:r>
-      <w:r>
-        <w:rPr>
-          <w:rFonts w:ascii="Times New Roman" w:hAnsi="Times New Roman" w:cs="Times New Roman"/>
-          <w:sz w:val="24"/>
-          <w:szCs w:val="24"/>
-        </w:rPr>
-        <w:t>anagement and Budget [OMB], 2018</w:t>
-      </w:r>
-      <w:r>
-        <w:rPr>
-          <w:rFonts w:ascii="Times New Roman" w:hAnsi="Times New Roman" w:cs="Times New Roman"/>
-          <w:sz w:val="24"/>
-          <w:szCs w:val="24"/>
-        </w:rPr>
-        <w:t xml:space="preserve">).  </w:t>
-      </w:r>
-      <w:r>
-        <w:rPr>
-          <w:rFonts w:ascii="Times New Roman" w:hAnsi="Times New Roman" w:cs="Times New Roman"/>
-          <w:sz w:val="24"/>
-          <w:szCs w:val="24"/>
-        </w:rPr>
-        <w:t>The administration of President Barack H. Obama did not issue PMAs.  However, President Obama did issue a presidential memorandum on October 28, 2011 that explicitly focused on technology transfer and commercialization of federal research.  In the policy section of this memorandum, he referenced the Startup America initiative which had as one of its objectives “</w:t>
-      </w:r>
-      <w:r>
-        <w:rPr>
-          <w:rFonts w:ascii="Times New Roman" w:hAnsi="Times New Roman" w:cs="Times New Roman"/>
-          <w:sz w:val="24"/>
-          <w:szCs w:val="24"/>
-        </w:rPr>
-        <w:t>increasing the rate of technology transfer and the economic and societal impact from Federal research an</w:t>
-      </w:r>
-      <w:r>
-        <w:rPr>
-          <w:rFonts w:ascii="Times New Roman" w:hAnsi="Times New Roman" w:cs="Times New Roman"/>
-          <w:sz w:val="24"/>
-          <w:szCs w:val="24"/>
-        </w:rPr>
-        <w:t xml:space="preserve">d development (R&amp;D) investments” </w:t>
-      </w:r>
-      <w:r>
-        <w:rPr>
-          <w:rFonts w:ascii="Times New Roman" w:hAnsi="Times New Roman" w:cs="Times New Roman"/>
-          <w:sz w:val="24"/>
-          <w:szCs w:val="24"/>
-        </w:rPr>
-        <w:t>(Daily Comp. Pres. Doc., 2011</w:t>
-      </w:r>
-      <w:r>
-        <w:rPr>
-          <w:rFonts w:ascii="Times New Roman" w:hAnsi="Times New Roman" w:cs="Times New Roman"/>
-          <w:sz w:val="24"/>
-          <w:szCs w:val="24"/>
-        </w:rPr>
-        <w:t>-October-28</w:t>
-      </w:r>
-      <w:r>
-        <w:rPr>
-          <w:rFonts w:ascii="Times New Roman" w:hAnsi="Times New Roman" w:cs="Times New Roman"/>
-          <w:sz w:val="24"/>
-          <w:szCs w:val="24"/>
-        </w:rPr>
-        <w:t xml:space="preserve">). </w:t>
-      </w:r>
-      <w:r>
-        <w:rPr>
-          <w:rFonts w:ascii="Times New Roman" w:hAnsi="Times New Roman" w:cs="Times New Roman"/>
-          <w:sz w:val="24"/>
-          <w:szCs w:val="24"/>
-        </w:rPr>
-        <w:t xml:space="preserve"> </w:t>
-      </w:r>
-      <w:r>
-        <w:rPr>
-          <w:rFonts w:ascii="Times New Roman" w:hAnsi="Times New Roman" w:cs="Times New Roman"/>
-          <w:sz w:val="24"/>
-          <w:szCs w:val="24"/>
-        </w:rPr>
-        <w:t>The PMA</w:t>
-      </w:r>
-      <w:r>
-        <w:rPr>
-          <w:rFonts w:ascii="Times New Roman" w:hAnsi="Times New Roman" w:cs="Times New Roman"/>
-          <w:sz w:val="24"/>
-          <w:szCs w:val="24"/>
-        </w:rPr>
-        <w:t xml:space="preserve"> </w:t>
-      </w:r>
-      <w:r>
-        <w:rPr>
-          <w:rFonts w:ascii="Times New Roman" w:hAnsi="Times New Roman" w:cs="Times New Roman"/>
-          <w:sz w:val="24"/>
-          <w:szCs w:val="24"/>
-        </w:rPr>
-        <w:t>for</w:t>
-      </w:r>
-      <w:r>
-        <w:rPr>
-          <w:rFonts w:ascii="Times New Roman" w:hAnsi="Times New Roman" w:cs="Times New Roman"/>
-          <w:sz w:val="24"/>
-          <w:szCs w:val="24"/>
-        </w:rPr>
-        <w:t xml:space="preserve"> t</w:t>
-      </w:r>
-      <w:r>
-        <w:rPr>
-          <w:rFonts w:ascii="Times New Roman" w:hAnsi="Times New Roman" w:cs="Times New Roman"/>
-          <w:sz w:val="24"/>
-          <w:szCs w:val="24"/>
-        </w:rPr>
-        <w:t xml:space="preserve">he administration of President George W. Bush (Bush 43 Administration) specifically </w:t>
-      </w:r>
-      <w:r>
-        <w:rPr>
-          <w:rFonts w:ascii="Times New Roman" w:hAnsi="Times New Roman" w:cs="Times New Roman"/>
-          <w:sz w:val="24"/>
-          <w:szCs w:val="24"/>
-        </w:rPr>
-        <w:t>listed</w:t>
-      </w:r>
-      <w:r>
-        <w:rPr>
-          <w:rFonts w:ascii="Times New Roman" w:hAnsi="Times New Roman" w:cs="Times New Roman"/>
-          <w:sz w:val="24"/>
-          <w:szCs w:val="24"/>
-        </w:rPr>
-        <w:t xml:space="preserve"> technology transfer as a priority</w:t>
-      </w:r>
-      <w:r>
-        <w:rPr>
-          <w:rFonts w:ascii="Times New Roman" w:hAnsi="Times New Roman" w:cs="Times New Roman"/>
-          <w:sz w:val="24"/>
-          <w:szCs w:val="24"/>
-        </w:rPr>
-        <w:t xml:space="preserve"> (OMB, 2002; OMB 2008). </w:t>
-      </w:r>
-      <w:r>
-        <w:rPr>
-          <w:rFonts w:ascii="Times New Roman" w:hAnsi="Times New Roman" w:cs="Times New Roman"/>
-          <w:sz w:val="24"/>
-          <w:szCs w:val="24"/>
-        </w:rPr>
-        <w:t xml:space="preserve"> </w:t>
-      </w:r>
-    </w:p>
-    <w:p>
-      <w:pPr>
-        <w:spacing w:after="0" w:line="480" w:lineRule="auto"/>
-        <w:rPr>
-          <w:rFonts w:ascii="Times New Roman" w:hAnsi="Times New Roman" w:cs="Times New Roman"/>
-          <w:sz w:val="24"/>
-          <w:szCs w:val="24"/>
-        </w:rPr>
-      </w:pPr>
-      <w:r>
-        <w:rPr>
-          <w:rFonts w:ascii="Times New Roman" w:hAnsi="Times New Roman" w:cs="Times New Roman"/>
-          <w:sz w:val="24"/>
-          <w:szCs w:val="24"/>
-        </w:rPr>
-        <w:tab/>
-        <w:t>Technology transfer public policy is also important because of the link between national economic prosperity and technological innovation.</w:t>
-      </w:r>
-      <w:r>
-        <w:rPr>
-          <w:rFonts w:ascii="Times New Roman" w:hAnsi="Times New Roman" w:cs="Times New Roman"/>
-          <w:sz w:val="24"/>
-          <w:szCs w:val="24"/>
-        </w:rPr>
-        <w:t xml:space="preserve">  Solow (1957) estimated that </w:t>
-      </w:r>
-      <w:r>
-        <w:rPr>
-          <w:rFonts w:ascii="Times New Roman" w:hAnsi="Times New Roman" w:cs="Times New Roman"/>
-          <w:sz w:val="24"/>
-          <w:szCs w:val="24"/>
-        </w:rPr>
-        <w:t>roughly 88 percent</w:t>
-      </w:r>
-      <w:r>
-        <w:rPr>
-          <w:rFonts w:ascii="Times New Roman" w:hAnsi="Times New Roman" w:cs="Times New Roman"/>
-          <w:sz w:val="24"/>
-          <w:szCs w:val="24"/>
-        </w:rPr>
-        <w:t xml:space="preserve"> of the total increase in real Gross National Product (GNP) was attributable to</w:t>
-      </w:r>
-      <w:r>
-        <w:rPr>
-          <w:rFonts w:ascii="Times New Roman" w:hAnsi="Times New Roman" w:cs="Times New Roman"/>
-          <w:sz w:val="24"/>
-          <w:szCs w:val="24"/>
-        </w:rPr>
-        <w:t xml:space="preserve"> </w:t>
-      </w:r>
-      <w:r>
-        <w:rPr>
-          <w:rFonts w:ascii="Times New Roman" w:hAnsi="Times New Roman" w:cs="Times New Roman"/>
-          <w:sz w:val="24"/>
-          <w:szCs w:val="24"/>
-        </w:rPr>
-        <w:lastRenderedPageBreak/>
-        <w:t xml:space="preserve">technological progress.  This is primarily due to the productivity gains that the application of new technology produces. </w:t>
-      </w:r>
-    </w:p>
-    <w:p>
-      <w:pPr>
-        <w:spacing w:after="0" w:line="480" w:lineRule="auto"/>
-        <w:ind w:firstLine="720"/>
-        <w:rPr>
-          <w:rFonts w:ascii="Times New Roman" w:hAnsi="Times New Roman" w:cs="Times New Roman"/>
-          <w:sz w:val="24"/>
-          <w:szCs w:val="24"/>
-        </w:rPr>
-      </w:pPr>
-      <w:r>
-        <w:rPr>
-          <w:rFonts w:ascii="Times New Roman" w:hAnsi="Times New Roman" w:cs="Times New Roman"/>
-          <w:sz w:val="24"/>
-          <w:szCs w:val="24"/>
-        </w:rPr>
-        <w:t xml:space="preserve">From a more pragmatic standpoint, </w:t>
-      </w:r>
-      <w:r>
-        <w:rPr>
-          <w:rFonts w:ascii="Times New Roman" w:hAnsi="Times New Roman" w:cs="Times New Roman"/>
-          <w:sz w:val="24"/>
-          <w:szCs w:val="24"/>
-        </w:rPr>
-        <w:t xml:space="preserve">scarcity of national resources makes </w:t>
-      </w:r>
-      <w:r>
-        <w:rPr>
-          <w:rFonts w:ascii="Times New Roman" w:hAnsi="Times New Roman" w:cs="Times New Roman"/>
-          <w:sz w:val="24"/>
-          <w:szCs w:val="24"/>
-        </w:rPr>
-        <w:t xml:space="preserve">technology transfer public policy </w:t>
-      </w:r>
-      <w:r>
-        <w:rPr>
-          <w:rFonts w:ascii="Times New Roman" w:hAnsi="Times New Roman" w:cs="Times New Roman"/>
-          <w:sz w:val="24"/>
-          <w:szCs w:val="24"/>
-        </w:rPr>
-        <w:t>an</w:t>
-      </w:r>
-      <w:r>
-        <w:rPr>
-          <w:rFonts w:ascii="Times New Roman" w:hAnsi="Times New Roman" w:cs="Times New Roman"/>
-          <w:sz w:val="24"/>
-          <w:szCs w:val="24"/>
-        </w:rPr>
-        <w:t xml:space="preserve"> important</w:t>
-      </w:r>
-      <w:r>
-        <w:rPr>
-          <w:rFonts w:ascii="Times New Roman" w:hAnsi="Times New Roman" w:cs="Times New Roman"/>
-          <w:sz w:val="24"/>
-          <w:szCs w:val="24"/>
-        </w:rPr>
-        <w:t xml:space="preserve"> issue</w:t>
-      </w:r>
-      <w:r>
-        <w:rPr>
-          <w:rFonts w:ascii="Times New Roman" w:hAnsi="Times New Roman" w:cs="Times New Roman"/>
-          <w:sz w:val="24"/>
-          <w:szCs w:val="24"/>
-        </w:rPr>
-        <w:t xml:space="preserve"> for examination</w:t>
-      </w:r>
-      <w:r>
-        <w:rPr>
-          <w:rFonts w:ascii="Times New Roman" w:hAnsi="Times New Roman" w:cs="Times New Roman"/>
-          <w:sz w:val="24"/>
-          <w:szCs w:val="24"/>
-        </w:rPr>
-        <w:t>.</w:t>
-      </w:r>
-      <w:r>
-        <w:rPr>
-          <w:rFonts w:ascii="Times New Roman" w:hAnsi="Times New Roman" w:cs="Times New Roman"/>
-          <w:sz w:val="24"/>
-          <w:szCs w:val="24"/>
-        </w:rPr>
-        <w:t xml:space="preserve"> </w:t>
-      </w:r>
-      <w:r>
-        <w:rPr>
-          <w:rFonts w:ascii="Times New Roman" w:hAnsi="Times New Roman" w:cs="Times New Roman"/>
-          <w:sz w:val="24"/>
-          <w:szCs w:val="24"/>
-        </w:rPr>
-        <w:t xml:space="preserve"> </w:t>
-      </w:r>
-      <w:r>
-        <w:rPr>
-          <w:rFonts w:ascii="Times New Roman" w:hAnsi="Times New Roman" w:cs="Times New Roman"/>
-          <w:sz w:val="24"/>
-          <w:szCs w:val="24"/>
-        </w:rPr>
-        <w:t xml:space="preserve">In fiscal year 2018, the U.S. federal budget for total </w:t>
-      </w:r>
-      <w:r>
-        <w:rPr>
-          <w:rFonts w:ascii="Times New Roman" w:hAnsi="Times New Roman" w:cs="Times New Roman"/>
-          <w:sz w:val="24"/>
-          <w:szCs w:val="24"/>
-        </w:rPr>
-        <w:t>R&amp;D</w:t>
-      </w:r>
-      <w:r>
-        <w:rPr>
-          <w:rFonts w:ascii="Times New Roman" w:hAnsi="Times New Roman" w:cs="Times New Roman"/>
-          <w:sz w:val="24"/>
-          <w:szCs w:val="24"/>
-        </w:rPr>
-        <w:t xml:space="preserve"> was</w:t>
-      </w:r>
-      <w:r>
-        <w:rPr>
-          <w:rFonts w:ascii="Times New Roman" w:hAnsi="Times New Roman" w:cs="Times New Roman"/>
-          <w:sz w:val="24"/>
-          <w:szCs w:val="24"/>
-        </w:rPr>
-        <w:t xml:space="preserve"> greater than</w:t>
-      </w:r>
-      <w:r>
-        <w:rPr>
-          <w:rFonts w:ascii="Times New Roman" w:hAnsi="Times New Roman" w:cs="Times New Roman"/>
-          <w:sz w:val="24"/>
-          <w:szCs w:val="24"/>
-        </w:rPr>
-        <w:t xml:space="preserve"> US$142.9 billion (American Association for the Advancement of Science [AAAS], 2018a).  </w:t>
-      </w:r>
-      <w:r>
-        <w:rPr>
-          <w:rFonts w:ascii="Times New Roman" w:hAnsi="Times New Roman" w:cs="Times New Roman"/>
-          <w:sz w:val="24"/>
-          <w:szCs w:val="24"/>
-        </w:rPr>
-        <w:t xml:space="preserve">Although this represented less than 3.7 percent of the governments US$3.9 trillion in total federal outlays </w:t>
-      </w:r>
-      <w:r>
-        <w:rPr>
-          <w:rFonts w:ascii="Times New Roman" w:hAnsi="Times New Roman" w:cs="Times New Roman"/>
-          <w:sz w:val="24"/>
-          <w:szCs w:val="24"/>
-        </w:rPr>
-        <w:t>(Congressional Budget Office [CBO], 2018)</w:t>
-      </w:r>
-      <w:r>
-        <w:rPr>
-          <w:rFonts w:ascii="Times New Roman" w:hAnsi="Times New Roman" w:cs="Times New Roman"/>
-          <w:sz w:val="24"/>
-          <w:szCs w:val="24"/>
-        </w:rPr>
-        <w:t>, it is not a triviality considering that it is greater than the</w:t>
-      </w:r>
-      <w:r>
-        <w:rPr>
-          <w:rFonts w:ascii="Times New Roman" w:hAnsi="Times New Roman" w:cs="Times New Roman"/>
-          <w:sz w:val="24"/>
-          <w:szCs w:val="24"/>
-        </w:rPr>
-        <w:t xml:space="preserve"> </w:t>
-      </w:r>
-      <w:r>
-        <w:rPr>
-          <w:rFonts w:ascii="Times New Roman" w:hAnsi="Times New Roman" w:cs="Times New Roman"/>
-          <w:sz w:val="24"/>
-          <w:szCs w:val="24"/>
-        </w:rPr>
-        <w:t xml:space="preserve">gross domestic product (GDP) of </w:t>
-      </w:r>
-      <w:r>
-        <w:rPr>
-          <w:rFonts w:ascii="Times New Roman" w:hAnsi="Times New Roman" w:cs="Times New Roman"/>
-          <w:sz w:val="24"/>
-          <w:szCs w:val="24"/>
-        </w:rPr>
-        <w:t>at least 110</w:t>
-      </w:r>
-      <w:r>
-        <w:rPr>
-          <w:rFonts w:ascii="Times New Roman" w:hAnsi="Times New Roman" w:cs="Times New Roman"/>
-          <w:sz w:val="24"/>
-          <w:szCs w:val="24"/>
-        </w:rPr>
-        <w:t xml:space="preserve"> countries (United Nations [UN], 2017)</w:t>
-      </w:r>
-      <w:r>
-        <w:rPr>
-          <w:rFonts w:ascii="Times New Roman" w:hAnsi="Times New Roman" w:cs="Times New Roman"/>
-          <w:sz w:val="24"/>
-          <w:szCs w:val="24"/>
-        </w:rPr>
-        <w:t>.   Moreover,</w:t>
-      </w:r>
-      <w:r>
-        <w:rPr>
-          <w:rFonts w:ascii="Times New Roman" w:hAnsi="Times New Roman" w:cs="Times New Roman"/>
-          <w:sz w:val="24"/>
-          <w:szCs w:val="24"/>
-        </w:rPr>
-        <w:t xml:space="preserve"> there are other important problems of national interest to which the government could direct those dollars</w:t>
-      </w:r>
-      <w:r>
-        <w:rPr>
-          <w:rFonts w:ascii="Times New Roman" w:hAnsi="Times New Roman" w:cs="Times New Roman"/>
-          <w:sz w:val="24"/>
-          <w:szCs w:val="24"/>
-        </w:rPr>
-        <w:t xml:space="preserve"> such as road repairs, alleviating hunger, and addressing issues with inequity in the court system</w:t>
-      </w:r>
-      <w:r>
-        <w:rPr>
-          <w:rFonts w:ascii="Times New Roman" w:hAnsi="Times New Roman" w:cs="Times New Roman"/>
-          <w:sz w:val="24"/>
-          <w:szCs w:val="24"/>
-        </w:rPr>
-        <w:t>.</w:t>
-      </w:r>
-      <w:r>
-        <w:rPr>
-          <w:rFonts w:ascii="Times New Roman" w:hAnsi="Times New Roman" w:cs="Times New Roman"/>
-          <w:sz w:val="24"/>
-          <w:szCs w:val="24"/>
-        </w:rPr>
-        <w:t xml:space="preserve">  As Figure 1 shows, federal R&amp;D expenditures is equivalent to roughly 20 percent of the federal budget deficit and exceeds federal spending on transportation, the Supplemental Nutrition Assistance Program (SNAP), and law courts (U.S. Spending, </w:t>
-      </w:r>
-      <w:proofErr w:type="spellStart"/>
-      <w:r>
-        <w:rPr>
-          <w:rFonts w:ascii="Times New Roman" w:hAnsi="Times New Roman" w:cs="Times New Roman"/>
-          <w:sz w:val="24"/>
-          <w:szCs w:val="24"/>
-        </w:rPr>
-        <w:t>n.d.</w:t>
-      </w:r>
-      <w:proofErr w:type="spellEnd"/>
-      <w:r>
-        <w:rPr>
-          <w:rFonts w:ascii="Times New Roman" w:hAnsi="Times New Roman" w:cs="Times New Roman"/>
-          <w:sz w:val="24"/>
-          <w:szCs w:val="24"/>
-        </w:rPr>
-        <w:t xml:space="preserve">). </w:t>
-      </w:r>
-    </w:p>
-    <w:p>
-      <w:pPr>
-        <w:spacing w:after="0" w:line="480" w:lineRule="auto"/>
-        <w:rPr>
-          <w:rFonts w:ascii="Times New Roman" w:hAnsi="Times New Roman" w:cs="Times New Roman"/>
-          <w:b/>
-          <w:sz w:val="24"/>
-          <w:szCs w:val="24"/>
-        </w:rPr>
-      </w:pPr>
-      <w:r>
-        <w:rPr>
-          <w:rFonts w:ascii="Times New Roman" w:hAnsi="Times New Roman" w:cs="Times New Roman"/>
-          <w:b/>
-          <w:sz w:val="24"/>
-          <w:szCs w:val="24"/>
-        </w:rPr>
-        <w:t>Literature Review</w:t>
-      </w:r>
-    </w:p>
-    <w:p>
-      <w:pPr>
-        <w:spacing w:after="0" w:line="480" w:lineRule="auto"/>
-        <w:rPr>
-          <w:rFonts w:ascii="Times New Roman" w:hAnsi="Times New Roman" w:cs="Times New Roman"/>
-          <w:sz w:val="24"/>
-          <w:szCs w:val="24"/>
-        </w:rPr>
-      </w:pPr>
-      <w:r>
-        <w:rPr>
-          <w:rFonts w:ascii="Times New Roman" w:hAnsi="Times New Roman" w:cs="Times New Roman"/>
-          <w:sz w:val="24"/>
-          <w:szCs w:val="24"/>
-        </w:rPr>
-        <w:tab/>
-        <w:t>A review of the literature about technology transfer reveals numerous peer-reviewed published articles about the topic.</w:t>
-      </w:r>
-      <w:r>
-        <w:rPr>
-          <w:rFonts w:ascii="Times New Roman" w:hAnsi="Times New Roman" w:cs="Times New Roman"/>
-          <w:sz w:val="24"/>
-          <w:szCs w:val="24"/>
-        </w:rPr>
-        <w:t xml:space="preserve">  Most of the literature </w:t>
-      </w:r>
-      <w:r>
-        <w:rPr>
-          <w:rFonts w:ascii="Times New Roman" w:hAnsi="Times New Roman" w:cs="Times New Roman"/>
-          <w:sz w:val="24"/>
-          <w:szCs w:val="24"/>
-        </w:rPr>
-        <w:t xml:space="preserve">seems to </w:t>
-      </w:r>
-      <w:r>
-        <w:rPr>
-          <w:rFonts w:ascii="Times New Roman" w:hAnsi="Times New Roman" w:cs="Times New Roman"/>
-          <w:sz w:val="24"/>
-          <w:szCs w:val="24"/>
-        </w:rPr>
-        <w:t xml:space="preserve">focus on </w:t>
-      </w:r>
-      <w:r>
-        <w:rPr>
-          <w:rFonts w:ascii="Times New Roman" w:hAnsi="Times New Roman" w:cs="Times New Roman"/>
-          <w:sz w:val="24"/>
-          <w:szCs w:val="24"/>
-        </w:rPr>
-        <w:t>technology</w:t>
-      </w:r>
-      <w:r>
-        <w:rPr>
-          <w:rFonts w:ascii="Times New Roman" w:hAnsi="Times New Roman" w:cs="Times New Roman"/>
-          <w:sz w:val="24"/>
-          <w:szCs w:val="24"/>
-        </w:rPr>
-        <w:t xml:space="preserve"> transfer practices, technology transfer efficiency, or case studies of specific technology transfer operations.  </w:t>
-      </w:r>
-      <w:r>
-        <w:rPr>
-          <w:rFonts w:ascii="Times New Roman" w:hAnsi="Times New Roman" w:cs="Times New Roman"/>
-          <w:sz w:val="24"/>
-          <w:szCs w:val="24"/>
-        </w:rPr>
-        <w:t>Searches produced very few papers that discuss the topic</w:t>
-      </w:r>
-      <w:r>
-        <w:rPr>
-          <w:rFonts w:ascii="Times New Roman" w:hAnsi="Times New Roman" w:cs="Times New Roman"/>
-          <w:sz w:val="24"/>
-          <w:szCs w:val="24"/>
-        </w:rPr>
-        <w:t xml:space="preserve"> of technology transfer</w:t>
-      </w:r>
-      <w:r>
-        <w:rPr>
-          <w:rFonts w:ascii="Times New Roman" w:hAnsi="Times New Roman" w:cs="Times New Roman"/>
-          <w:sz w:val="24"/>
-          <w:szCs w:val="24"/>
-        </w:rPr>
-        <w:t xml:space="preserve"> in the context of public policy.  Those that do tend to be based on studies </w:t>
-      </w:r>
-      <w:r>
-        <w:rPr>
-          <w:rFonts w:ascii="Times New Roman" w:hAnsi="Times New Roman" w:cs="Times New Roman"/>
-          <w:sz w:val="24"/>
-          <w:szCs w:val="24"/>
-        </w:rPr>
-        <w:t xml:space="preserve">of technology transfer </w:t>
-      </w:r>
-      <w:r>
-        <w:rPr>
-          <w:rFonts w:ascii="Times New Roman" w:hAnsi="Times New Roman" w:cs="Times New Roman"/>
-          <w:sz w:val="24"/>
-          <w:szCs w:val="24"/>
-        </w:rPr>
-        <w:t>in environments outside of the United States.</w:t>
-      </w:r>
-    </w:p>
-    <w:p>
-      <w:pPr>
-        <w:spacing w:after="0" w:line="480" w:lineRule="auto"/>
-        <w:rPr>
-          <w:rFonts w:ascii="Times New Roman" w:hAnsi="Times New Roman" w:cs="Times New Roman"/>
-          <w:sz w:val="24"/>
-          <w:szCs w:val="24"/>
-        </w:rPr>
-      </w:pPr>
-      <w:r>
-        <w:rPr>
-          <w:rFonts w:ascii="Times New Roman" w:hAnsi="Times New Roman" w:cs="Times New Roman"/>
-          <w:sz w:val="24"/>
-          <w:szCs w:val="24"/>
-        </w:rPr>
-        <w:tab/>
-      </w:r>
-      <w:r>
-        <w:rPr>
-          <w:rFonts w:ascii="Times New Roman" w:hAnsi="Times New Roman" w:cs="Times New Roman"/>
-          <w:sz w:val="24"/>
-          <w:szCs w:val="24"/>
-        </w:rPr>
-        <w:t xml:space="preserve">Within the literature </w:t>
-      </w:r>
-      <w:r>
-        <w:rPr>
-          <w:rFonts w:ascii="Times New Roman" w:hAnsi="Times New Roman" w:cs="Times New Roman"/>
-          <w:sz w:val="24"/>
-          <w:szCs w:val="24"/>
-        </w:rPr>
-        <w:t>technology transfer is conceptualized</w:t>
-      </w:r>
-      <w:r>
-        <w:rPr>
-          <w:rFonts w:ascii="Times New Roman" w:hAnsi="Times New Roman" w:cs="Times New Roman"/>
-          <w:sz w:val="24"/>
-          <w:szCs w:val="24"/>
-        </w:rPr>
-        <w:t xml:space="preserve"> by and large as a</w:t>
-      </w:r>
-      <w:r>
-        <w:rPr>
-          <w:rFonts w:ascii="Times New Roman" w:hAnsi="Times New Roman" w:cs="Times New Roman"/>
-          <w:sz w:val="24"/>
-          <w:szCs w:val="24"/>
-        </w:rPr>
-        <w:t xml:space="preserve"> transactio</w:t>
-      </w:r>
-      <w:r>
-        <w:rPr>
-          <w:rFonts w:ascii="Times New Roman" w:hAnsi="Times New Roman" w:cs="Times New Roman"/>
-          <w:sz w:val="24"/>
-          <w:szCs w:val="24"/>
-        </w:rPr>
-        <w:t>n</w:t>
-      </w:r>
-      <w:r>
-        <w:rPr>
-          <w:rFonts w:ascii="Times New Roman" w:hAnsi="Times New Roman" w:cs="Times New Roman"/>
-          <w:sz w:val="24"/>
-          <w:szCs w:val="24"/>
-        </w:rPr>
-        <w:t xml:space="preserve"> based on </w:t>
-      </w:r>
-      <w:r>
-        <w:rPr>
-          <w:rFonts w:ascii="Times New Roman" w:hAnsi="Times New Roman" w:cs="Times New Roman"/>
-          <w:sz w:val="24"/>
-          <w:szCs w:val="24"/>
-        </w:rPr>
-        <w:t>government</w:t>
-      </w:r>
-      <w:r>
-        <w:rPr>
-          <w:rFonts w:ascii="Times New Roman" w:hAnsi="Times New Roman" w:cs="Times New Roman"/>
-          <w:sz w:val="24"/>
-          <w:szCs w:val="24"/>
-        </w:rPr>
-        <w:t xml:space="preserve"> </w:t>
-      </w:r>
-      <w:r>
-        <w:rPr>
-          <w:rFonts w:ascii="Times New Roman" w:hAnsi="Times New Roman" w:cs="Times New Roman"/>
-          <w:sz w:val="24"/>
-          <w:szCs w:val="24"/>
-        </w:rPr>
-        <w:t>recognized</w:t>
-      </w:r>
-      <w:r>
-        <w:rPr>
-          <w:rFonts w:ascii="Times New Roman" w:hAnsi="Times New Roman" w:cs="Times New Roman"/>
-          <w:sz w:val="24"/>
-          <w:szCs w:val="24"/>
-        </w:rPr>
-        <w:t xml:space="preserve"> intellectual property rights.  </w:t>
-      </w:r>
-      <w:r>
-        <w:rPr>
-          <w:rFonts w:ascii="Times New Roman" w:hAnsi="Times New Roman" w:cs="Times New Roman"/>
-          <w:sz w:val="24"/>
-          <w:szCs w:val="24"/>
-        </w:rPr>
-        <w:t xml:space="preserve">Moreover, studies tend to focus on </w:t>
-      </w:r>
-      <w:r>
-        <w:rPr>
-          <w:rFonts w:ascii="Times New Roman" w:hAnsi="Times New Roman" w:cs="Times New Roman"/>
-          <w:sz w:val="24"/>
-          <w:szCs w:val="24"/>
-        </w:rPr>
-        <w:lastRenderedPageBreak/>
-        <w:t>technology transfer in an academic environment or so called university technology transfer (UTT).  In general, t</w:t>
-      </w:r>
-      <w:r>
-        <w:rPr>
-          <w:rFonts w:ascii="Times New Roman" w:hAnsi="Times New Roman" w:cs="Times New Roman"/>
-          <w:sz w:val="24"/>
-          <w:szCs w:val="24"/>
-        </w:rPr>
-        <w:t xml:space="preserve">echnology transfer is </w:t>
-      </w:r>
-      <w:r>
-        <w:rPr>
-          <w:rFonts w:ascii="Times New Roman" w:hAnsi="Times New Roman" w:cs="Times New Roman"/>
-          <w:sz w:val="24"/>
-          <w:szCs w:val="24"/>
-        </w:rPr>
-        <w:t xml:space="preserve">conceptualized </w:t>
-      </w:r>
-      <w:r>
-        <w:rPr>
-          <w:rFonts w:ascii="Times New Roman" w:hAnsi="Times New Roman" w:cs="Times New Roman"/>
-          <w:sz w:val="24"/>
-          <w:szCs w:val="24"/>
-        </w:rPr>
-        <w:t xml:space="preserve">within the literature </w:t>
-      </w:r>
-      <w:r>
-        <w:rPr>
-          <w:rFonts w:ascii="Times New Roman" w:hAnsi="Times New Roman" w:cs="Times New Roman"/>
-          <w:sz w:val="24"/>
-          <w:szCs w:val="24"/>
-        </w:rPr>
-        <w:t>as executing a license fo</w:t>
-      </w:r>
-      <w:r>
-        <w:rPr>
-          <w:rFonts w:ascii="Times New Roman" w:hAnsi="Times New Roman" w:cs="Times New Roman"/>
-          <w:sz w:val="24"/>
-          <w:szCs w:val="24"/>
-        </w:rPr>
-        <w:t>r patent rights to an invention either with an established for-profit business or a new for-profit business venture expressly formed to develop offerings for the marketplace using the intellectual property (i.e., a spinout company).</w:t>
-      </w:r>
-      <w:r>
-        <w:rPr>
-          <w:rFonts w:ascii="Times New Roman" w:hAnsi="Times New Roman" w:cs="Times New Roman"/>
-          <w:sz w:val="24"/>
-          <w:szCs w:val="24"/>
-        </w:rPr>
-        <w:t xml:space="preserve">  </w:t>
-      </w:r>
-      <w:proofErr w:type="spellStart"/>
-      <w:r>
-        <w:rPr>
-          <w:rFonts w:ascii="Times New Roman" w:hAnsi="Times New Roman" w:cs="Times New Roman"/>
-          <w:sz w:val="24"/>
-          <w:szCs w:val="24"/>
-        </w:rPr>
-        <w:t>Markman</w:t>
-      </w:r>
-      <w:proofErr w:type="spellEnd"/>
-      <w:r>
-        <w:rPr>
-          <w:rFonts w:ascii="Times New Roman" w:hAnsi="Times New Roman" w:cs="Times New Roman"/>
-          <w:sz w:val="24"/>
-          <w:szCs w:val="24"/>
-        </w:rPr>
-        <w:t xml:space="preserve">, </w:t>
-      </w:r>
-      <w:proofErr w:type="spellStart"/>
-      <w:r>
-        <w:rPr>
-          <w:rFonts w:ascii="Times New Roman" w:hAnsi="Times New Roman" w:cs="Times New Roman"/>
-          <w:sz w:val="24"/>
-          <w:szCs w:val="24"/>
-        </w:rPr>
-        <w:t>Gianiodis</w:t>
-      </w:r>
-      <w:proofErr w:type="spellEnd"/>
-      <w:r>
-        <w:rPr>
-          <w:rFonts w:ascii="Times New Roman" w:hAnsi="Times New Roman" w:cs="Times New Roman"/>
-          <w:sz w:val="24"/>
-          <w:szCs w:val="24"/>
-        </w:rPr>
-        <w:t xml:space="preserve">, &amp; Phan </w:t>
-      </w:r>
-      <w:r>
-        <w:rPr>
-          <w:rFonts w:ascii="Times New Roman" w:hAnsi="Times New Roman" w:cs="Times New Roman"/>
-          <w:sz w:val="24"/>
-          <w:szCs w:val="24"/>
-        </w:rPr>
-        <w:t>(2009)</w:t>
-      </w:r>
-      <w:r>
-        <w:rPr>
-          <w:rFonts w:ascii="Times New Roman" w:hAnsi="Times New Roman" w:cs="Times New Roman"/>
-          <w:sz w:val="24"/>
-          <w:szCs w:val="24"/>
-        </w:rPr>
-        <w:t xml:space="preserve"> used a broad construct called commercialization outcomes in there study of technology transfer</w:t>
-      </w:r>
-      <w:r>
-        <w:rPr>
-          <w:rFonts w:ascii="Times New Roman" w:hAnsi="Times New Roman" w:cs="Times New Roman"/>
-          <w:sz w:val="24"/>
-          <w:szCs w:val="24"/>
-        </w:rPr>
-        <w:t>.</w:t>
-      </w:r>
-      <w:r>
-        <w:rPr>
-          <w:rFonts w:ascii="Times New Roman" w:hAnsi="Times New Roman" w:cs="Times New Roman"/>
-          <w:sz w:val="24"/>
-          <w:szCs w:val="24"/>
-        </w:rPr>
-        <w:t xml:space="preserve">  The construct included financial and non-financial conceptualizations of technology transfer.</w:t>
-      </w:r>
-      <w:r>
-        <w:rPr>
-          <w:rFonts w:ascii="Times New Roman" w:hAnsi="Times New Roman" w:cs="Times New Roman"/>
-          <w:sz w:val="24"/>
-          <w:szCs w:val="24"/>
-        </w:rPr>
-        <w:t xml:space="preserve">  Hallam, Wurth, &amp; Mancha (2014) conceptualized technology transfer in transactional and economic terms.</w:t>
-      </w:r>
-    </w:p>
-    <w:p>
-      <w:pPr>
-        <w:spacing w:after="0" w:line="480" w:lineRule="auto"/>
-        <w:rPr>
-          <w:rFonts w:ascii="Times New Roman" w:hAnsi="Times New Roman" w:cs="Times New Roman"/>
-          <w:sz w:val="24"/>
-          <w:szCs w:val="24"/>
-        </w:rPr>
-      </w:pPr>
-      <w:r>
-        <w:rPr>
-          <w:rFonts w:ascii="Times New Roman" w:hAnsi="Times New Roman" w:cs="Times New Roman"/>
-          <w:sz w:val="24"/>
-          <w:szCs w:val="24"/>
-        </w:rPr>
-        <w:tab/>
-        <w:t xml:space="preserve">Studies of technology transfer operationalize the concept in various ways.  </w:t>
-      </w:r>
-      <w:proofErr w:type="spellStart"/>
-      <w:r>
-        <w:rPr>
-          <w:rFonts w:ascii="Times New Roman" w:hAnsi="Times New Roman" w:cs="Times New Roman"/>
-          <w:sz w:val="24"/>
-          <w:szCs w:val="24"/>
-        </w:rPr>
-        <w:t>Markman</w:t>
-      </w:r>
-      <w:proofErr w:type="spellEnd"/>
-      <w:r>
-        <w:rPr>
-          <w:rFonts w:ascii="Times New Roman" w:hAnsi="Times New Roman" w:cs="Times New Roman"/>
-          <w:sz w:val="24"/>
-          <w:szCs w:val="24"/>
-        </w:rPr>
-        <w:t xml:space="preserve">, </w:t>
-      </w:r>
-      <w:proofErr w:type="spellStart"/>
-      <w:r>
-        <w:rPr>
-          <w:rFonts w:ascii="Times New Roman" w:hAnsi="Times New Roman" w:cs="Times New Roman"/>
-          <w:sz w:val="24"/>
-          <w:szCs w:val="24"/>
-        </w:rPr>
-        <w:t>Gianiodis</w:t>
-      </w:r>
-      <w:proofErr w:type="spellEnd"/>
-      <w:r>
-        <w:rPr>
-          <w:rFonts w:ascii="Times New Roman" w:hAnsi="Times New Roman" w:cs="Times New Roman"/>
-          <w:sz w:val="24"/>
-          <w:szCs w:val="24"/>
-        </w:rPr>
-        <w:t>, &amp; Phan (2009)</w:t>
-      </w:r>
-      <w:r>
-        <w:rPr>
-          <w:rFonts w:ascii="Times New Roman" w:hAnsi="Times New Roman" w:cs="Times New Roman"/>
-          <w:sz w:val="24"/>
-          <w:szCs w:val="24"/>
-        </w:rPr>
-        <w:t xml:space="preserve"> used amount of revenue generated from licenses of patents and amount of revenue generated from sponsored research agreements to operationalize the financial conceptualization of technology transfer.  They used the number of patent licenses executed, the number of sponsored research agreements executed, and the number of spinout companies formed to operationalize the non-financial conceptualization of technology transfer. </w:t>
-      </w:r>
-      <w:r>
-        <w:rPr>
-          <w:rFonts w:ascii="Times New Roman" w:hAnsi="Times New Roman" w:cs="Times New Roman"/>
-          <w:sz w:val="24"/>
-          <w:szCs w:val="24"/>
-        </w:rPr>
-        <w:t xml:space="preserve"> </w:t>
-      </w:r>
-      <w:r>
-        <w:rPr>
-          <w:rFonts w:ascii="Times New Roman" w:hAnsi="Times New Roman" w:cs="Times New Roman"/>
-          <w:sz w:val="24"/>
-          <w:szCs w:val="24"/>
-        </w:rPr>
-        <w:t xml:space="preserve">Hallam, Wurth, &amp; Mancha (2014) </w:t>
-      </w:r>
-      <w:r>
-        <w:rPr>
-          <w:rFonts w:ascii="Times New Roman" w:hAnsi="Times New Roman" w:cs="Times New Roman"/>
-          <w:sz w:val="24"/>
-          <w:szCs w:val="24"/>
-        </w:rPr>
-        <w:t xml:space="preserve">study was operationalized the concept of technology transfer as a license </w:t>
-      </w:r>
-      <w:r>
-        <w:rPr>
-          <w:rFonts w:ascii="Times New Roman" w:hAnsi="Times New Roman" w:cs="Times New Roman"/>
-          <w:sz w:val="24"/>
-          <w:szCs w:val="24"/>
-        </w:rPr>
-        <w:t xml:space="preserve">executed with an established private business providing it </w:t>
-      </w:r>
-      <w:r>
-        <w:rPr>
-          <w:rFonts w:ascii="Times New Roman" w:hAnsi="Times New Roman" w:cs="Times New Roman"/>
-          <w:sz w:val="24"/>
-          <w:szCs w:val="24"/>
-        </w:rPr>
-        <w:t xml:space="preserve">the legal right to use an intellectual property, </w:t>
-      </w:r>
-      <w:r>
-        <w:rPr>
-          <w:rFonts w:ascii="Times New Roman" w:hAnsi="Times New Roman" w:cs="Times New Roman"/>
-          <w:sz w:val="24"/>
-          <w:szCs w:val="24"/>
-        </w:rPr>
-        <w:t xml:space="preserve">a license executed with an entrepreneur providing the legal right to use an intellectual property, </w:t>
-      </w:r>
-      <w:r>
-        <w:rPr>
-          <w:rFonts w:ascii="Times New Roman" w:hAnsi="Times New Roman" w:cs="Times New Roman"/>
-          <w:sz w:val="24"/>
-          <w:szCs w:val="24"/>
-        </w:rPr>
-        <w:t>a collaborative research endeavor between a private business and a university,</w:t>
-      </w:r>
-      <w:r>
-        <w:rPr>
-          <w:rFonts w:ascii="Times New Roman" w:hAnsi="Times New Roman" w:cs="Times New Roman"/>
-          <w:sz w:val="24"/>
-          <w:szCs w:val="24"/>
-        </w:rPr>
-        <w:t xml:space="preserve"> and</w:t>
-      </w:r>
-      <w:r>
-        <w:rPr>
-          <w:rFonts w:ascii="Times New Roman" w:hAnsi="Times New Roman" w:cs="Times New Roman"/>
-          <w:sz w:val="24"/>
-          <w:szCs w:val="24"/>
-        </w:rPr>
-        <w:t xml:space="preserve"> a consulting engagement between a private business and a</w:t>
-      </w:r>
-      <w:r>
-        <w:rPr>
-          <w:rFonts w:ascii="Times New Roman" w:hAnsi="Times New Roman" w:cs="Times New Roman"/>
-          <w:sz w:val="24"/>
-          <w:szCs w:val="24"/>
-        </w:rPr>
-        <w:t xml:space="preserve"> university faculty member.</w:t>
-      </w:r>
-      <w:r>
-        <w:rPr>
-          <w:rFonts w:ascii="Times New Roman" w:hAnsi="Times New Roman" w:cs="Times New Roman"/>
-          <w:sz w:val="24"/>
-          <w:szCs w:val="24"/>
-        </w:rPr>
-        <w:t xml:space="preserve"> </w:t>
-      </w:r>
-    </w:p>
-    <w:p>
-      <w:pPr>
-        <w:spacing w:after="0" w:line="480" w:lineRule="auto"/>
-        <w:rPr>
-          <w:rFonts w:ascii="Times New Roman" w:hAnsi="Times New Roman" w:cs="Times New Roman"/>
-          <w:sz w:val="24"/>
-          <w:szCs w:val="24"/>
-        </w:rPr>
-      </w:pPr>
-      <w:r>
-        <w:rPr>
-          <w:rFonts w:ascii="Times New Roman" w:hAnsi="Times New Roman" w:cs="Times New Roman"/>
-          <w:sz w:val="24"/>
-          <w:szCs w:val="24"/>
-        </w:rPr>
-        <w:tab/>
-        <w:t>A review of the literature reveals that studies of technology transfer use a variety of theories and models in their investigations of the topic.  There doesn’</w:t>
-      </w:r>
-      <w:r>
-        <w:rPr>
-          <w:rFonts w:ascii="Times New Roman" w:hAnsi="Times New Roman" w:cs="Times New Roman"/>
-          <w:sz w:val="24"/>
-          <w:szCs w:val="24"/>
-        </w:rPr>
-        <w:t>t</w:t>
-      </w:r>
-      <w:r>
-        <w:rPr>
-          <w:rFonts w:ascii="Times New Roman" w:hAnsi="Times New Roman" w:cs="Times New Roman"/>
-          <w:sz w:val="24"/>
-          <w:szCs w:val="24"/>
-        </w:rPr>
-        <w:t xml:space="preserve"> seem to be a single </w:t>
-      </w:r>
-      <w:r>
-        <w:rPr>
-          <w:rFonts w:ascii="Times New Roman" w:hAnsi="Times New Roman" w:cs="Times New Roman"/>
-          <w:sz w:val="24"/>
-          <w:szCs w:val="24"/>
-        </w:rPr>
-        <w:lastRenderedPageBreak/>
-        <w:t xml:space="preserve">universally accepted theory of the technology transfer process.   </w:t>
-      </w:r>
-      <w:proofErr w:type="spellStart"/>
-      <w:r>
-        <w:rPr>
-          <w:rFonts w:ascii="Times New Roman" w:hAnsi="Times New Roman" w:cs="Times New Roman"/>
-          <w:sz w:val="24"/>
-          <w:szCs w:val="24"/>
-        </w:rPr>
-        <w:t>Markman</w:t>
-      </w:r>
-      <w:proofErr w:type="spellEnd"/>
-      <w:r>
-        <w:rPr>
-          <w:rFonts w:ascii="Times New Roman" w:hAnsi="Times New Roman" w:cs="Times New Roman"/>
-          <w:sz w:val="24"/>
-          <w:szCs w:val="24"/>
-        </w:rPr>
-        <w:t xml:space="preserve">, </w:t>
-      </w:r>
-      <w:proofErr w:type="spellStart"/>
-      <w:r>
-        <w:rPr>
-          <w:rFonts w:ascii="Times New Roman" w:hAnsi="Times New Roman" w:cs="Times New Roman"/>
-          <w:sz w:val="24"/>
-          <w:szCs w:val="24"/>
-        </w:rPr>
-        <w:t>Gianiodis</w:t>
-      </w:r>
-      <w:proofErr w:type="spellEnd"/>
-      <w:r>
-        <w:rPr>
-          <w:rFonts w:ascii="Times New Roman" w:hAnsi="Times New Roman" w:cs="Times New Roman"/>
-          <w:sz w:val="24"/>
-          <w:szCs w:val="24"/>
-        </w:rPr>
-        <w:t>, &amp; Phan (2009)</w:t>
-      </w:r>
-      <w:r>
-        <w:rPr>
-          <w:rFonts w:ascii="Times New Roman" w:hAnsi="Times New Roman" w:cs="Times New Roman"/>
-          <w:sz w:val="24"/>
-          <w:szCs w:val="24"/>
-        </w:rPr>
-        <w:t xml:space="preserve"> developed a linear regression model of technology transfer that</w:t>
-      </w:r>
-      <w:r>
-        <w:rPr>
-          <w:rFonts w:ascii="Times New Roman" w:hAnsi="Times New Roman" w:cs="Times New Roman"/>
-          <w:sz w:val="24"/>
-          <w:szCs w:val="24"/>
-        </w:rPr>
-        <w:t xml:space="preserve"> primarily</w:t>
-      </w:r>
-      <w:r>
-        <w:rPr>
-          <w:rFonts w:ascii="Times New Roman" w:hAnsi="Times New Roman" w:cs="Times New Roman"/>
-          <w:sz w:val="24"/>
-          <w:szCs w:val="24"/>
-        </w:rPr>
-        <w:t xml:space="preserve"> includes organizational characteristics as independent variables</w:t>
-      </w:r>
-      <w:r>
-        <w:rPr>
-          <w:rFonts w:ascii="Times New Roman" w:hAnsi="Times New Roman" w:cs="Times New Roman"/>
-          <w:sz w:val="24"/>
-          <w:szCs w:val="24"/>
-        </w:rPr>
-        <w:t>.  They also incorporated agency theory into their analysis.</w:t>
-      </w:r>
-      <w:r>
-        <w:rPr>
-          <w:rFonts w:ascii="Times New Roman" w:hAnsi="Times New Roman" w:cs="Times New Roman"/>
-          <w:sz w:val="24"/>
-          <w:szCs w:val="24"/>
-        </w:rPr>
-        <w:t xml:space="preserve">  Whereas most other studies model technology transfer as a linear process, </w:t>
-      </w:r>
-      <w:r>
-        <w:rPr>
-          <w:rFonts w:ascii="Times New Roman" w:hAnsi="Times New Roman" w:cs="Times New Roman"/>
-          <w:sz w:val="24"/>
-          <w:szCs w:val="24"/>
-        </w:rPr>
-        <w:t>Hallam, Wurth, &amp; Mancha (2014)</w:t>
-      </w:r>
-      <w:r>
-        <w:rPr>
-          <w:rFonts w:ascii="Times New Roman" w:hAnsi="Times New Roman" w:cs="Times New Roman"/>
-          <w:sz w:val="24"/>
-          <w:szCs w:val="24"/>
-        </w:rPr>
-        <w:t xml:space="preserve"> developed a system dynamics model arguing that the traditional linear model of technology transfer oversimplifies the process, overemphasizes patents, and fails to account for information mechanisms.  Their system dynamics model attempts to consider changing environments and complex information feedback mechanisms in the technology transfer process.</w:t>
-      </w:r>
-      <w:r>
-        <w:rPr>
-          <w:rFonts w:ascii="Times New Roman" w:hAnsi="Times New Roman" w:cs="Times New Roman"/>
-          <w:sz w:val="24"/>
-          <w:szCs w:val="24"/>
-        </w:rPr>
-        <w:t xml:space="preserve">  Hallam, Wurth, &amp; Mancha also apply a resource-based approach to understand and describe the technology transfer process.  </w:t>
-      </w:r>
-    </w:p>
-    <w:p>
-      <w:pPr>
-        <w:spacing w:after="0" w:line="480" w:lineRule="auto"/>
-        <w:rPr>
-          <w:rFonts w:ascii="Times New Roman" w:hAnsi="Times New Roman" w:cs="Times New Roman"/>
-          <w:sz w:val="24"/>
-          <w:szCs w:val="24"/>
-        </w:rPr>
-      </w:pPr>
-      <w:r>
-        <w:rPr>
-          <w:rFonts w:ascii="Times New Roman" w:hAnsi="Times New Roman" w:cs="Times New Roman"/>
-          <w:sz w:val="24"/>
-          <w:szCs w:val="24"/>
-        </w:rPr>
-        <w:tab/>
-        <w:t xml:space="preserve">Studies of technology transfer have made use of primary and secondary data in their analyses, often combining both types of data in the same analysis.  The primary data that </w:t>
-      </w:r>
-      <w:proofErr w:type="spellStart"/>
-      <w:r>
-        <w:rPr>
-          <w:rFonts w:ascii="Times New Roman" w:hAnsi="Times New Roman" w:cs="Times New Roman"/>
-          <w:sz w:val="24"/>
-          <w:szCs w:val="24"/>
-        </w:rPr>
-        <w:t>Markman</w:t>
-      </w:r>
-      <w:proofErr w:type="spellEnd"/>
-      <w:r>
-        <w:rPr>
-          <w:rFonts w:ascii="Times New Roman" w:hAnsi="Times New Roman" w:cs="Times New Roman"/>
-          <w:sz w:val="24"/>
-          <w:szCs w:val="24"/>
-        </w:rPr>
-        <w:t xml:space="preserve">, </w:t>
-      </w:r>
-      <w:proofErr w:type="spellStart"/>
-      <w:r>
-        <w:rPr>
-          <w:rFonts w:ascii="Times New Roman" w:hAnsi="Times New Roman" w:cs="Times New Roman"/>
-          <w:sz w:val="24"/>
-          <w:szCs w:val="24"/>
-        </w:rPr>
-        <w:t>Gianiodis</w:t>
-      </w:r>
-      <w:proofErr w:type="spellEnd"/>
-      <w:r>
-        <w:rPr>
-          <w:rFonts w:ascii="Times New Roman" w:hAnsi="Times New Roman" w:cs="Times New Roman"/>
-          <w:sz w:val="24"/>
-          <w:szCs w:val="24"/>
-        </w:rPr>
-        <w:t>, &amp; Phan (2009)</w:t>
-      </w:r>
-      <w:r>
-        <w:rPr>
-          <w:rFonts w:ascii="Times New Roman" w:hAnsi="Times New Roman" w:cs="Times New Roman"/>
-          <w:sz w:val="24"/>
-          <w:szCs w:val="24"/>
-        </w:rPr>
-        <w:t xml:space="preserve"> used in their analysis was from the Annual Licensing Survey conducted in 1999 and 2002 by the Association of University Technology Managers (AUTM) and secondary data on patents from the United States Patent and Trademark Office (USPTO).  They supplemented this secondary data with primary data obtained from their own</w:t>
-      </w:r>
-      <w:r>
-        <w:rPr>
-          <w:rFonts w:ascii="Times New Roman" w:hAnsi="Times New Roman" w:cs="Times New Roman"/>
-          <w:sz w:val="24"/>
-          <w:szCs w:val="24"/>
-        </w:rPr>
-        <w:t xml:space="preserve"> observations taken from university websites and</w:t>
-      </w:r>
-      <w:r>
-        <w:rPr>
-          <w:rFonts w:ascii="Times New Roman" w:hAnsi="Times New Roman" w:cs="Times New Roman"/>
-          <w:sz w:val="24"/>
-          <w:szCs w:val="24"/>
-        </w:rPr>
-        <w:t xml:space="preserve"> </w:t>
-      </w:r>
-      <w:r>
-        <w:rPr>
-          <w:rFonts w:ascii="Times New Roman" w:hAnsi="Times New Roman" w:cs="Times New Roman"/>
-          <w:sz w:val="24"/>
-          <w:szCs w:val="24"/>
-        </w:rPr>
-        <w:t xml:space="preserve">a telephone </w:t>
-      </w:r>
-      <w:r>
-        <w:rPr>
-          <w:rFonts w:ascii="Times New Roman" w:hAnsi="Times New Roman" w:cs="Times New Roman"/>
-          <w:sz w:val="24"/>
-          <w:szCs w:val="24"/>
-        </w:rPr>
-        <w:t xml:space="preserve">survey of university technology transfer professionals. </w:t>
-      </w:r>
-      <w:r>
-        <w:rPr>
-          <w:rFonts w:ascii="Times New Roman" w:hAnsi="Times New Roman" w:cs="Times New Roman"/>
-          <w:sz w:val="24"/>
-          <w:szCs w:val="24"/>
-        </w:rPr>
-        <w:t xml:space="preserve"> </w:t>
-      </w:r>
-      <w:r>
-        <w:rPr>
-          <w:rFonts w:ascii="Times New Roman" w:hAnsi="Times New Roman" w:cs="Times New Roman"/>
-          <w:sz w:val="24"/>
-          <w:szCs w:val="24"/>
-        </w:rPr>
-        <w:t xml:space="preserve">Although primarily a theoretical discussion, </w:t>
-      </w:r>
-      <w:r>
-        <w:rPr>
-          <w:rFonts w:ascii="Times New Roman" w:hAnsi="Times New Roman" w:cs="Times New Roman"/>
-          <w:sz w:val="24"/>
-          <w:szCs w:val="24"/>
-        </w:rPr>
-        <w:t>Hallam, Wurth, &amp; Mancha (2014)</w:t>
-      </w:r>
-      <w:r>
-        <w:rPr>
-          <w:rFonts w:ascii="Times New Roman" w:hAnsi="Times New Roman" w:cs="Times New Roman"/>
-          <w:sz w:val="24"/>
-          <w:szCs w:val="24"/>
-        </w:rPr>
-        <w:t xml:space="preserve"> did reference secondary survey data collected by the Licensing Executives Society in the United States and Canada.</w:t>
-      </w:r>
-    </w:p>
-    <w:p>
-      <w:pPr>
-        <w:spacing w:after="0" w:line="480" w:lineRule="auto"/>
-        <w:rPr>
-          <w:rFonts w:ascii="Times New Roman" w:hAnsi="Times New Roman" w:cs="Times New Roman"/>
-          <w:sz w:val="24"/>
-          <w:szCs w:val="24"/>
-        </w:rPr>
-      </w:pPr>
-      <w:r>
-        <w:rPr>
-          <w:rFonts w:ascii="Times New Roman" w:hAnsi="Times New Roman" w:cs="Times New Roman"/>
-          <w:sz w:val="24"/>
-          <w:szCs w:val="24"/>
-        </w:rPr>
-        <w:tab/>
-        <w:t xml:space="preserve">Researchers who have studied technology transfer have employed a variety of analysis methods.  </w:t>
-      </w:r>
-      <w:proofErr w:type="spellStart"/>
-      <w:r>
-        <w:rPr>
-          <w:rFonts w:ascii="Times New Roman" w:hAnsi="Times New Roman" w:cs="Times New Roman"/>
-          <w:sz w:val="24"/>
-          <w:szCs w:val="24"/>
-        </w:rPr>
-        <w:t>Markman</w:t>
-      </w:r>
-      <w:proofErr w:type="spellEnd"/>
-      <w:r>
-        <w:rPr>
-          <w:rFonts w:ascii="Times New Roman" w:hAnsi="Times New Roman" w:cs="Times New Roman"/>
-          <w:sz w:val="24"/>
-          <w:szCs w:val="24"/>
-        </w:rPr>
-        <w:t xml:space="preserve">, </w:t>
-      </w:r>
-      <w:proofErr w:type="spellStart"/>
-      <w:r>
-        <w:rPr>
-          <w:rFonts w:ascii="Times New Roman" w:hAnsi="Times New Roman" w:cs="Times New Roman"/>
-          <w:sz w:val="24"/>
-          <w:szCs w:val="24"/>
-        </w:rPr>
-        <w:t>Gianiodis</w:t>
-      </w:r>
-      <w:proofErr w:type="spellEnd"/>
-      <w:r>
-        <w:rPr>
-          <w:rFonts w:ascii="Times New Roman" w:hAnsi="Times New Roman" w:cs="Times New Roman"/>
-          <w:sz w:val="24"/>
-          <w:szCs w:val="24"/>
-        </w:rPr>
-        <w:t>, &amp; Phan (2009)</w:t>
-      </w:r>
-      <w:r>
-        <w:rPr>
-          <w:rFonts w:ascii="Times New Roman" w:hAnsi="Times New Roman" w:cs="Times New Roman"/>
-          <w:sz w:val="24"/>
-          <w:szCs w:val="24"/>
-        </w:rPr>
-        <w:t xml:space="preserve"> used hierarchical multiple regression analysis in </w:t>
-      </w:r>
-      <w:r>
-        <w:rPr>
-          <w:rFonts w:ascii="Times New Roman" w:hAnsi="Times New Roman" w:cs="Times New Roman"/>
-          <w:sz w:val="24"/>
-          <w:szCs w:val="24"/>
-        </w:rPr>
-        <w:lastRenderedPageBreak/>
-        <w:t>their study of university technology transfer.</w:t>
-      </w:r>
-      <w:r>
-        <w:rPr>
-          <w:rFonts w:ascii="Times New Roman" w:hAnsi="Times New Roman" w:cs="Times New Roman"/>
-          <w:sz w:val="24"/>
-          <w:szCs w:val="24"/>
-        </w:rPr>
-        <w:t xml:space="preserve">  </w:t>
-      </w:r>
-      <w:r>
-        <w:rPr>
-          <w:rFonts w:ascii="Times New Roman" w:hAnsi="Times New Roman" w:cs="Times New Roman"/>
-          <w:sz w:val="24"/>
-          <w:szCs w:val="24"/>
-        </w:rPr>
-        <w:t>Hallam, Wurth, &amp; Mancha (2014)</w:t>
-      </w:r>
-      <w:r>
-        <w:rPr>
-          <w:rFonts w:ascii="Times New Roman" w:hAnsi="Times New Roman" w:cs="Times New Roman"/>
-          <w:sz w:val="24"/>
-          <w:szCs w:val="24"/>
-        </w:rPr>
-        <w:t xml:space="preserve"> employed influence diagrams to describe the technology transfer process.</w:t>
-      </w:r>
-    </w:p>
-    <w:p>
-      <w:pPr>
         <w:spacing w:after="0" w:line="480" w:lineRule="auto"/>
         <w:rPr>
           <w:rFonts w:ascii="Times New Roman" w:hAnsi="Times New Roman" w:cs="Times New Roman"/>
@@ -2211,6 +2283,31 @@
           <w:szCs w:val="24"/>
         </w:rPr>
         <w:t xml:space="preserve">such as available venture capital, supporting institutions, formal and informal networks, and mentoring. </w:t>
+      </w:r>
+      <w:r>
+        <w:rPr>
+          <w:rFonts w:ascii="Times New Roman" w:hAnsi="Times New Roman" w:cs="Times New Roman"/>
+          <w:sz w:val="24"/>
+          <w:szCs w:val="24"/>
+        </w:rPr>
+        <w:t xml:space="preserve"> EARTO (2014) suggested that a simple linear approach to technology transfer was inappropriate for multi-technology endeavors.</w:t>
+      </w:r>
+      <w:r>
+        <w:rPr>
+          <w:rFonts w:ascii="Times New Roman" w:hAnsi="Times New Roman" w:cs="Times New Roman"/>
+          <w:sz w:val="24"/>
+          <w:szCs w:val="24"/>
+        </w:rPr>
+        <w:t xml:space="preserve">  It also concluded that the TRL scale was increasingly used by its member organizations as funding selection and review tool for </w:t>
+      </w:r>
+      <w:r>
+        <w:rPr>
+          <w:rFonts w:ascii="Times New Roman" w:hAnsi="Times New Roman" w:cs="Times New Roman"/>
+          <w:sz w:val="24"/>
+          <w:szCs w:val="24"/>
+        </w:rPr>
+        <w:lastRenderedPageBreak/>
+        <w:t>research and development projects but organizations needed to better understand and adapt the TRL scale to enable it to be used more efficiently and effectively.</w:t>
       </w:r>
     </w:p>
     <w:p>
@@ -2678,7 +2775,6 @@
           <w:sz w:val="24"/>
           <w:szCs w:val="24"/>
         </w:rPr>
-        <w:lastRenderedPageBreak/>
         <w:t>Currently technology transfer public policy does not appear to take into consideration the development stage of R&amp;D projects.  If popular belief</w:t>
       </w:r>
       <w:r>
@@ -2961,7 +3057,16 @@
           <w:sz w:val="24"/>
           <w:szCs w:val="24"/>
         </w:rPr>
-        <w:t>With regard to technology transfer, t</w:t>
+        <w:t xml:space="preserve">With regard </w:t>
+      </w:r>
+      <w:r>
+        <w:rPr>
+          <w:rFonts w:ascii="Times New Roman" w:hAnsi="Times New Roman" w:cs="Times New Roman"/>
+          <w:sz w:val="24"/>
+          <w:szCs w:val="24"/>
+        </w:rPr>
+        <w:lastRenderedPageBreak/>
+        <w:t>to technology transfer, t</w:t>
       </w:r>
       <w:r>
         <w:rPr>
@@ -3397,7 +3502,6 @@
           <w:sz w:val="24"/>
           <w:szCs w:val="24"/>
         </w:rPr>
-        <w:lastRenderedPageBreak/>
         <w:t>The main hypothesis of this research is that technologies derived from</w:t>
       </w:r>
       <w:r>
@@ -3509,6 +3613,7 @@
           <w:sz w:val="24"/>
           <w:szCs w:val="24"/>
         </w:rPr>
+        <w:lastRenderedPageBreak/>
         <w:t xml:space="preserve">From a public policy perspective, </w:t>
       </w:r>
       <w:r>
@@ -4025,6 +4130,102 @@
         </w:rPr>
         <w:t>Retrieved from https://www.cbo.gov/about/products/budget-economic-data#2</w:t>
       </w:r>
+    </w:p>
+    <w:p>
+      <w:pPr>
+        <w:spacing w:after="0" w:line="480" w:lineRule="auto"/>
+        <w:ind w:left="720" w:hanging="720"/>
+        <w:rPr>
+          <w:rFonts w:ascii="Times New Roman" w:hAnsi="Times New Roman" w:cs="Times New Roman"/>
+          <w:sz w:val="24"/>
+          <w:szCs w:val="24"/>
+        </w:rPr>
+      </w:pPr>
+      <w:proofErr w:type="gramStart"/>
+      <w:r>
+        <w:rPr>
+          <w:rFonts w:ascii="Times New Roman" w:hAnsi="Times New Roman" w:cs="Times New Roman"/>
+          <w:sz w:val="24"/>
+          <w:szCs w:val="24"/>
+        </w:rPr>
+        <w:t xml:space="preserve">European Association of Research and Technology </w:t>
+      </w:r>
+      <w:proofErr w:type="spellStart"/>
+      <w:r>
+        <w:rPr>
+          <w:rFonts w:ascii="Times New Roman" w:hAnsi="Times New Roman" w:cs="Times New Roman"/>
+          <w:sz w:val="24"/>
+          <w:szCs w:val="24"/>
+        </w:rPr>
+        <w:t>Organisations</w:t>
+      </w:r>
+      <w:proofErr w:type="spellEnd"/>
+      <w:r>
+        <w:rPr>
+          <w:rFonts w:ascii="Times New Roman" w:hAnsi="Times New Roman" w:cs="Times New Roman"/>
+          <w:sz w:val="24"/>
+          <w:szCs w:val="24"/>
+        </w:rPr>
+        <w:t xml:space="preserve"> [EARTO].</w:t>
+      </w:r>
+      <w:proofErr w:type="gramEnd"/>
+      <w:r>
+        <w:rPr>
+          <w:rFonts w:ascii="Times New Roman" w:hAnsi="Times New Roman" w:cs="Times New Roman"/>
+          <w:sz w:val="24"/>
+          <w:szCs w:val="24"/>
+        </w:rPr>
+        <w:t xml:space="preserve"> </w:t>
+      </w:r>
+      <w:r>
+        <w:rPr>
+          <w:rFonts w:ascii="Times New Roman" w:hAnsi="Times New Roman" w:cs="Times New Roman"/>
+          <w:sz w:val="24"/>
+          <w:szCs w:val="24"/>
+        </w:rPr>
+        <w:t xml:space="preserve">(2014). </w:t>
+      </w:r>
+      <w:proofErr w:type="gramStart"/>
+      <w:r>
+        <w:rPr>
+          <w:rFonts w:ascii="Times New Roman" w:hAnsi="Times New Roman" w:cs="Times New Roman"/>
+          <w:i/>
+          <w:iCs/>
+          <w:sz w:val="24"/>
+          <w:szCs w:val="24"/>
+        </w:rPr>
+        <w:t>The</w:t>
+      </w:r>
+      <w:proofErr w:type="gramEnd"/>
+      <w:r>
+        <w:rPr>
+          <w:rFonts w:ascii="Times New Roman" w:hAnsi="Times New Roman" w:cs="Times New Roman"/>
+          <w:i/>
+          <w:iCs/>
+          <w:sz w:val="24"/>
+          <w:szCs w:val="24"/>
+        </w:rPr>
+        <w:t xml:space="preserve"> TRL Scale as a Research and Innovation Policy Tool: EARTO Recommendations</w:t>
+      </w:r>
+      <w:r>
+        <w:rPr>
+          <w:rFonts w:ascii="Times New Roman" w:hAnsi="Times New Roman" w:cs="Times New Roman"/>
+          <w:sz w:val="24"/>
+          <w:szCs w:val="24"/>
+        </w:rPr>
+        <w:t xml:space="preserve">. Retrieved from </w:t>
+      </w:r>
+      <w:hyperlink r:id="rId8" w:history="1">
+        <w:r>
+          <w:rPr>
+            <w:rStyle w:val="Hyperlink"/>
+            <w:rFonts w:ascii="Times New Roman" w:hAnsi="Times New Roman" w:cs="Times New Roman"/>
+            <w:sz w:val="24"/>
+            <w:szCs w:val="24"/>
+          </w:rPr>
+          <w:t>http://www.earto.eu/fileadmin/content/03_Publications/The_TRL_Scale_as_a_R_I_Policy_Tool_-_EARTO_Recommendations_-_Final.pdf</w:t>
+        </w:r>
+      </w:hyperlink>
     </w:p>
     <w:p>
       <w:pPr>
@@ -4207,6 +4408,7 @@
           <w:sz w:val="24"/>
           <w:szCs w:val="24"/>
         </w:rPr>
+        <w:lastRenderedPageBreak/>
         <w:t>Office of Manage</w:t>
       </w:r>
       <w:r>
@@ -4362,7 +4564,6 @@
           <w:sz w:val="24"/>
           <w:szCs w:val="24"/>
         </w:rPr>
-        <w:lastRenderedPageBreak/>
         <w:t xml:space="preserve">Solow, R. (1957). </w:t>
       </w:r>
       <w:proofErr w:type="gramStart"/>
@@ -4688,7 +4889,7 @@
                     </pic:cNvPicPr>
                   </pic:nvPicPr>
                   <pic:blipFill rotWithShape="1">
-                    <a:blip r:embed="rId8">
+                    <a:blip r:embed="rId9">
                       <a:extLst>
                         <a:ext uri="{28A0092B-C50C-407E-A947-70E740481C1C}">
                           <a14:useLocalDpi xmlns:a14="http://schemas.microsoft.com/office/drawing/2010/main" val="0"/>
@@ -4763,12 +4964,12 @@
       </w:pPr>
     </w:p>
     <w:sectPr>
-      <w:headerReference w:type="even" r:id="rId9"/>
-      <w:headerReference w:type="default" r:id="rId10"/>
-      <w:footerReference w:type="even" r:id="rId11"/>
-      <w:footerReference w:type="default" r:id="rId12"/>
-      <w:headerReference w:type="first" r:id="rId13"/>
-      <w:footerReference w:type="first" r:id="rId14"/>
+      <w:headerReference w:type="even" r:id="rId10"/>
+      <w:headerReference w:type="default" r:id="rId11"/>
+      <w:footerReference w:type="even" r:id="rId12"/>
+      <w:footerReference w:type="default" r:id="rId13"/>
+      <w:headerReference w:type="first" r:id="rId14"/>
+      <w:footerReference w:type="first" r:id="rId15"/>
       <w:pgSz w:w="12240" w:h="15840" w:code="1"/>
       <w:pgMar w:top="1440" w:right="1440" w:bottom="1440" w:left="1440" w:header="720" w:footer="720" w:gutter="0"/>
       <w:cols w:space="720"/>
@@ -5050,7 +5251,7 @@
         <w:noProof/>
         <w:sz w:val="24"/>
       </w:rPr>
-      <w:t>2</w:t>
+      <w:t>7</w:t>
     </w:r>
     <w:r>
       <w:rPr>

</xml_diff>

<commit_message>
Added Gonzalez-Pernia to literature review
</commit_message>
<xml_diff>
--- a/Assignments/Townes_SOC5600_PreProposal_01_v00.docx
+++ b/Assignments/Townes_SOC5600_PreProposal_01_v00.docx
@@ -1597,6 +1597,68 @@
         </w:rPr>
         <w:t xml:space="preserve">  EARTO (2014) did not explicitly articulate its conceptualization of technology transfer.  However, the report implies a conceptualization of technology transfer as the use of a discrete technology in real-world applications.</w:t>
       </w:r>
+      <w:r>
+        <w:rPr>
+          <w:rFonts w:ascii="Times New Roman" w:hAnsi="Times New Roman" w:cs="Times New Roman"/>
+          <w:sz w:val="24"/>
+          <w:szCs w:val="24"/>
+        </w:rPr>
+        <w:t xml:space="preserve">  Gonzalez-</w:t>
+      </w:r>
+      <w:proofErr w:type="spellStart"/>
+      <w:r>
+        <w:rPr>
+          <w:rFonts w:ascii="Times New Roman" w:hAnsi="Times New Roman" w:cs="Times New Roman"/>
+          <w:sz w:val="24"/>
+          <w:szCs w:val="24"/>
+        </w:rPr>
+        <w:t>Pernia</w:t>
+      </w:r>
+      <w:proofErr w:type="spellEnd"/>
+      <w:r>
+        <w:rPr>
+          <w:rFonts w:ascii="Times New Roman" w:hAnsi="Times New Roman" w:cs="Times New Roman"/>
+          <w:sz w:val="24"/>
+          <w:szCs w:val="24"/>
+        </w:rPr>
+        <w:t xml:space="preserve">, </w:t>
+      </w:r>
+      <w:proofErr w:type="spellStart"/>
+      <w:r>
+        <w:rPr>
+          <w:rFonts w:ascii="Times New Roman" w:hAnsi="Times New Roman" w:cs="Times New Roman"/>
+          <w:sz w:val="24"/>
+          <w:szCs w:val="24"/>
+        </w:rPr>
+        <w:t>Kuechle</w:t>
+      </w:r>
+      <w:proofErr w:type="spellEnd"/>
+      <w:r>
+        <w:rPr>
+          <w:rFonts w:ascii="Times New Roman" w:hAnsi="Times New Roman" w:cs="Times New Roman"/>
+          <w:sz w:val="24"/>
+          <w:szCs w:val="24"/>
+        </w:rPr>
+        <w:t>, &amp; Pena-</w:t>
+      </w:r>
+      <w:proofErr w:type="spellStart"/>
+      <w:r>
+        <w:rPr>
+          <w:rFonts w:ascii="Times New Roman" w:hAnsi="Times New Roman" w:cs="Times New Roman"/>
+          <w:sz w:val="24"/>
+          <w:szCs w:val="24"/>
+        </w:rPr>
+        <w:t>Lagazkue</w:t>
+      </w:r>
+      <w:proofErr w:type="spellEnd"/>
+      <w:r>
+        <w:rPr>
+          <w:rFonts w:ascii="Times New Roman" w:hAnsi="Times New Roman" w:cs="Times New Roman"/>
+          <w:sz w:val="24"/>
+          <w:szCs w:val="24"/>
+        </w:rPr>
+        <w:t xml:space="preserve"> (2013) also conceptualized technology transfer in transactional terms as a license for a technology executed with a business as well as in economic terms as the creation of a spinout company.  </w:t>
+      </w:r>
     </w:p>
     <w:p>
       <w:pPr>
@@ -1706,7 +1768,16 @@
           <w:sz w:val="24"/>
           <w:szCs w:val="24"/>
         </w:rPr>
-        <w:t xml:space="preserve">a license executed with an entrepreneur providing the legal right to use an intellectual property, </w:t>
+        <w:t xml:space="preserve">a license executed with an entrepreneur providing the legal right to use an </w:t>
+      </w:r>
+      <w:r>
+        <w:rPr>
+          <w:rFonts w:ascii="Times New Roman" w:hAnsi="Times New Roman" w:cs="Times New Roman"/>
+          <w:sz w:val="24"/>
+          <w:szCs w:val="24"/>
+        </w:rPr>
+        <w:lastRenderedPageBreak/>
+        <w:t xml:space="preserve">intellectual property, </w:t>
       </w:r>
       <w:r>
         <w:rPr>
@@ -1754,16 +1825,257 @@
           <w:sz w:val="24"/>
           <w:szCs w:val="24"/>
         </w:rPr>
-        <w:t xml:space="preserve"> EARTO (2014) did not explicitly operationalize its conceptualization of technology </w:t>
-      </w:r>
-      <w:r>
-        <w:rPr>
-          <w:rFonts w:ascii="Times New Roman" w:hAnsi="Times New Roman" w:cs="Times New Roman"/>
-          <w:sz w:val="24"/>
-          <w:szCs w:val="24"/>
-        </w:rPr>
-        <w:lastRenderedPageBreak/>
-        <w:t>transfer.  However, the report implicitly treats technology transfer as the use of a method, composition of matter, or manufacture in a real-world application.</w:t>
+        <w:t xml:space="preserve"> EARTO (2014) did not explicitly operationalize its conceptualization of technology transfer.  However, the report implicitly treats technology transfer as the use of a method, composition of matter, or manufacture in a real-world application.</w:t>
+      </w:r>
+      <w:r>
+        <w:rPr>
+          <w:rFonts w:ascii="Times New Roman" w:hAnsi="Times New Roman" w:cs="Times New Roman"/>
+          <w:sz w:val="24"/>
+          <w:szCs w:val="24"/>
+        </w:rPr>
+        <w:t xml:space="preserve"> </w:t>
+      </w:r>
+      <w:r>
+        <w:rPr>
+          <w:rFonts w:ascii="Times New Roman" w:hAnsi="Times New Roman" w:cs="Times New Roman"/>
+          <w:sz w:val="24"/>
+          <w:szCs w:val="24"/>
+        </w:rPr>
+        <w:t>Gonzalez-</w:t>
+      </w:r>
+      <w:proofErr w:type="spellStart"/>
+      <w:r>
+        <w:rPr>
+          <w:rFonts w:ascii="Times New Roman" w:hAnsi="Times New Roman" w:cs="Times New Roman"/>
+          <w:sz w:val="24"/>
+          <w:szCs w:val="24"/>
+        </w:rPr>
+        <w:t>Pernia</w:t>
+      </w:r>
+      <w:proofErr w:type="spellEnd"/>
+      <w:r>
+        <w:rPr>
+          <w:rFonts w:ascii="Times New Roman" w:hAnsi="Times New Roman" w:cs="Times New Roman"/>
+          <w:sz w:val="24"/>
+          <w:szCs w:val="24"/>
+        </w:rPr>
+        <w:t xml:space="preserve">, </w:t>
+      </w:r>
+      <w:proofErr w:type="spellStart"/>
+      <w:r>
+        <w:rPr>
+          <w:rFonts w:ascii="Times New Roman" w:hAnsi="Times New Roman" w:cs="Times New Roman"/>
+          <w:sz w:val="24"/>
+          <w:szCs w:val="24"/>
+        </w:rPr>
+        <w:t>Kuechle</w:t>
+      </w:r>
+      <w:proofErr w:type="spellEnd"/>
+      <w:r>
+        <w:rPr>
+          <w:rFonts w:ascii="Times New Roman" w:hAnsi="Times New Roman" w:cs="Times New Roman"/>
+          <w:sz w:val="24"/>
+          <w:szCs w:val="24"/>
+        </w:rPr>
+        <w:t>, &amp; Pena-</w:t>
+      </w:r>
+      <w:proofErr w:type="spellStart"/>
+      <w:r>
+        <w:rPr>
+          <w:rFonts w:ascii="Times New Roman" w:hAnsi="Times New Roman" w:cs="Times New Roman"/>
+          <w:sz w:val="24"/>
+          <w:szCs w:val="24"/>
+        </w:rPr>
+        <w:t>Lagazkue</w:t>
+      </w:r>
+      <w:proofErr w:type="spellEnd"/>
+      <w:r>
+        <w:rPr>
+          <w:rFonts w:ascii="Times New Roman" w:hAnsi="Times New Roman" w:cs="Times New Roman"/>
+          <w:sz w:val="24"/>
+          <w:szCs w:val="24"/>
+        </w:rPr>
+        <w:t xml:space="preserve"> (2013)</w:t>
+      </w:r>
+      <w:r>
+        <w:rPr>
+          <w:rFonts w:ascii="Times New Roman" w:hAnsi="Times New Roman" w:cs="Times New Roman"/>
+          <w:sz w:val="24"/>
+          <w:szCs w:val="24"/>
+        </w:rPr>
+        <w:t xml:space="preserve"> operationalized their conception of technology transfer using the total number of spinout companies created in a given year by university technology transfer operations.  They defined a spinout company as a new business venture founded specifically to commercialize knowledge or technology produ</w:t>
+      </w:r>
+      <w:r>
+        <w:rPr>
+          <w:rFonts w:ascii="Times New Roman" w:hAnsi="Times New Roman" w:cs="Times New Roman"/>
+          <w:sz w:val="24"/>
+          <w:szCs w:val="24"/>
+        </w:rPr>
+        <w:t xml:space="preserve">ced in an academic institution and where the new venture requires a license for the knowledge or technology (Shane as cited in </w:t>
+      </w:r>
+      <w:r>
+        <w:rPr>
+          <w:rFonts w:ascii="Times New Roman" w:hAnsi="Times New Roman" w:cs="Times New Roman"/>
+          <w:sz w:val="24"/>
+          <w:szCs w:val="24"/>
+        </w:rPr>
+        <w:t>Gonzalez-</w:t>
+      </w:r>
+      <w:proofErr w:type="spellStart"/>
+      <w:r>
+        <w:rPr>
+          <w:rFonts w:ascii="Times New Roman" w:hAnsi="Times New Roman" w:cs="Times New Roman"/>
+          <w:sz w:val="24"/>
+          <w:szCs w:val="24"/>
+        </w:rPr>
+        <w:t>Pe</w:t>
+      </w:r>
+      <w:r>
+        <w:rPr>
+          <w:rFonts w:ascii="Times New Roman" w:hAnsi="Times New Roman" w:cs="Times New Roman"/>
+          <w:sz w:val="24"/>
+          <w:szCs w:val="24"/>
+        </w:rPr>
+        <w:t>rnia</w:t>
+      </w:r>
+      <w:proofErr w:type="spellEnd"/>
+      <w:r>
+        <w:rPr>
+          <w:rFonts w:ascii="Times New Roman" w:hAnsi="Times New Roman" w:cs="Times New Roman"/>
+          <w:sz w:val="24"/>
+          <w:szCs w:val="24"/>
+        </w:rPr>
+        <w:t xml:space="preserve">, </w:t>
+      </w:r>
+      <w:proofErr w:type="spellStart"/>
+      <w:r>
+        <w:rPr>
+          <w:rFonts w:ascii="Times New Roman" w:hAnsi="Times New Roman" w:cs="Times New Roman"/>
+          <w:sz w:val="24"/>
+          <w:szCs w:val="24"/>
+        </w:rPr>
+        <w:t>Kuechle</w:t>
+      </w:r>
+      <w:proofErr w:type="spellEnd"/>
+      <w:r>
+        <w:rPr>
+          <w:rFonts w:ascii="Times New Roman" w:hAnsi="Times New Roman" w:cs="Times New Roman"/>
+          <w:sz w:val="24"/>
+          <w:szCs w:val="24"/>
+        </w:rPr>
+        <w:t>, &amp; Pena-</w:t>
+      </w:r>
+      <w:proofErr w:type="spellStart"/>
+      <w:r>
+        <w:rPr>
+          <w:rFonts w:ascii="Times New Roman" w:hAnsi="Times New Roman" w:cs="Times New Roman"/>
+          <w:sz w:val="24"/>
+          <w:szCs w:val="24"/>
+        </w:rPr>
+        <w:t>Lagazkue</w:t>
+      </w:r>
+      <w:proofErr w:type="spellEnd"/>
+      <w:r>
+        <w:rPr>
+          <w:rFonts w:ascii="Times New Roman" w:hAnsi="Times New Roman" w:cs="Times New Roman"/>
+          <w:sz w:val="24"/>
+          <w:szCs w:val="24"/>
+        </w:rPr>
+        <w:t xml:space="preserve">, </w:t>
+      </w:r>
+      <w:r>
+        <w:rPr>
+          <w:rFonts w:ascii="Times New Roman" w:hAnsi="Times New Roman" w:cs="Times New Roman"/>
+          <w:sz w:val="24"/>
+          <w:szCs w:val="24"/>
+        </w:rPr>
+        <w:t>2013)</w:t>
+      </w:r>
+      <w:r>
+        <w:rPr>
+          <w:rFonts w:ascii="Times New Roman" w:hAnsi="Times New Roman" w:cs="Times New Roman"/>
+          <w:sz w:val="24"/>
+          <w:szCs w:val="24"/>
+        </w:rPr>
+        <w:t>.</w:t>
+      </w:r>
+      <w:r>
+        <w:rPr>
+          <w:rFonts w:ascii="Times New Roman" w:hAnsi="Times New Roman" w:cs="Times New Roman"/>
+          <w:sz w:val="24"/>
+          <w:szCs w:val="24"/>
+        </w:rPr>
+        <w:t xml:space="preserve">  </w:t>
+      </w:r>
+      <w:r>
+        <w:rPr>
+          <w:rFonts w:ascii="Times New Roman" w:hAnsi="Times New Roman" w:cs="Times New Roman"/>
+          <w:sz w:val="24"/>
+          <w:szCs w:val="24"/>
+        </w:rPr>
+        <w:t>Gonzalez-</w:t>
+      </w:r>
+      <w:proofErr w:type="spellStart"/>
+      <w:r>
+        <w:rPr>
+          <w:rFonts w:ascii="Times New Roman" w:hAnsi="Times New Roman" w:cs="Times New Roman"/>
+          <w:sz w:val="24"/>
+          <w:szCs w:val="24"/>
+        </w:rPr>
+        <w:t>Pernia</w:t>
+      </w:r>
+      <w:proofErr w:type="spellEnd"/>
+      <w:r>
+        <w:rPr>
+          <w:rFonts w:ascii="Times New Roman" w:hAnsi="Times New Roman" w:cs="Times New Roman"/>
+          <w:sz w:val="24"/>
+          <w:szCs w:val="24"/>
+        </w:rPr>
+        <w:t xml:space="preserve">, </w:t>
+      </w:r>
+      <w:proofErr w:type="spellStart"/>
+      <w:r>
+        <w:rPr>
+          <w:rFonts w:ascii="Times New Roman" w:hAnsi="Times New Roman" w:cs="Times New Roman"/>
+          <w:sz w:val="24"/>
+          <w:szCs w:val="24"/>
+        </w:rPr>
+        <w:t>Kuechle</w:t>
+      </w:r>
+      <w:proofErr w:type="spellEnd"/>
+      <w:r>
+        <w:rPr>
+          <w:rFonts w:ascii="Times New Roman" w:hAnsi="Times New Roman" w:cs="Times New Roman"/>
+          <w:sz w:val="24"/>
+          <w:szCs w:val="24"/>
+        </w:rPr>
+        <w:t>, &amp; Pena-</w:t>
+      </w:r>
+      <w:proofErr w:type="spellStart"/>
+      <w:r>
+        <w:rPr>
+          <w:rFonts w:ascii="Times New Roman" w:hAnsi="Times New Roman" w:cs="Times New Roman"/>
+          <w:sz w:val="24"/>
+          <w:szCs w:val="24"/>
+        </w:rPr>
+        <w:t>Lagazkue</w:t>
+      </w:r>
+      <w:proofErr w:type="spellEnd"/>
+      <w:r>
+        <w:rPr>
+          <w:rFonts w:ascii="Times New Roman" w:hAnsi="Times New Roman" w:cs="Times New Roman"/>
+          <w:sz w:val="24"/>
+          <w:szCs w:val="24"/>
+        </w:rPr>
+        <w:t xml:space="preserve"> </w:t>
+      </w:r>
+      <w:r>
+        <w:rPr>
+          <w:rFonts w:ascii="Times New Roman" w:hAnsi="Times New Roman" w:cs="Times New Roman"/>
+          <w:sz w:val="24"/>
+          <w:szCs w:val="24"/>
+        </w:rPr>
+        <w:t>also used the total number of licensing agreements executed with third-party firms in a given year to operationalize their conception of technology transfer.</w:t>
       </w:r>
     </w:p>
     <w:p>
@@ -1890,7 +2202,16 @@
           <w:sz w:val="24"/>
           <w:szCs w:val="24"/>
         </w:rPr>
-        <w:t xml:space="preserve"> developed a system dynamics model arguing that the traditional linear model of technology transfer oversimplifies the process, overemphasizes patents, and fails to account for information mechanisms.  Their system dynamics model attempts to consider changing environments and complex information feedback mechanisms in the technology transfer process.</w:t>
+        <w:t xml:space="preserve"> developed a system dynamics model arguing that the traditional linear model of technology transfer oversimplifies the process, overemphasizes patents, and fails to account for information mechanisms.  Their system dynamics model attempts to consider changing environments and complex information feedback mechanisms in </w:t>
+      </w:r>
+      <w:r>
+        <w:rPr>
+          <w:rFonts w:ascii="Times New Roman" w:hAnsi="Times New Roman" w:cs="Times New Roman"/>
+          <w:sz w:val="24"/>
+          <w:szCs w:val="24"/>
+        </w:rPr>
+        <w:lastRenderedPageBreak/>
+        <w:t>the technology transfer process.</w:t>
       </w:r>
       <w:r>
         <w:rPr>
@@ -1915,6 +2236,92 @@
           <w:szCs w:val="24"/>
         </w:rPr>
         <w:t>The TRL scale is an ordinal scale ranging from one to nine to indicate the level of development of a technology.  In its analysis, EARTO also refers to the “Valley of Death,” which is a conceptual model that explains why new technology-based business ventures from to a certain point before failing and exiting the market.</w:t>
+      </w:r>
+      <w:r>
+        <w:rPr>
+          <w:rFonts w:ascii="Times New Roman" w:hAnsi="Times New Roman" w:cs="Times New Roman"/>
+          <w:sz w:val="24"/>
+          <w:szCs w:val="24"/>
+        </w:rPr>
+        <w:t xml:space="preserve">  </w:t>
+      </w:r>
+      <w:r>
+        <w:rPr>
+          <w:rFonts w:ascii="Times New Roman" w:hAnsi="Times New Roman" w:cs="Times New Roman"/>
+          <w:sz w:val="24"/>
+          <w:szCs w:val="24"/>
+        </w:rPr>
+        <w:t>Gonzalez-</w:t>
+      </w:r>
+      <w:proofErr w:type="spellStart"/>
+      <w:r>
+        <w:rPr>
+          <w:rFonts w:ascii="Times New Roman" w:hAnsi="Times New Roman" w:cs="Times New Roman"/>
+          <w:sz w:val="24"/>
+          <w:szCs w:val="24"/>
+        </w:rPr>
+        <w:t>Pernia</w:t>
+      </w:r>
+      <w:proofErr w:type="spellEnd"/>
+      <w:r>
+        <w:rPr>
+          <w:rFonts w:ascii="Times New Roman" w:hAnsi="Times New Roman" w:cs="Times New Roman"/>
+          <w:sz w:val="24"/>
+          <w:szCs w:val="24"/>
+        </w:rPr>
+        <w:t xml:space="preserve">, </w:t>
+      </w:r>
+      <w:proofErr w:type="spellStart"/>
+      <w:r>
+        <w:rPr>
+          <w:rFonts w:ascii="Times New Roman" w:hAnsi="Times New Roman" w:cs="Times New Roman"/>
+          <w:sz w:val="24"/>
+          <w:szCs w:val="24"/>
+        </w:rPr>
+        <w:t>Kuechle</w:t>
+      </w:r>
+      <w:proofErr w:type="spellEnd"/>
+      <w:r>
+        <w:rPr>
+          <w:rFonts w:ascii="Times New Roman" w:hAnsi="Times New Roman" w:cs="Times New Roman"/>
+          <w:sz w:val="24"/>
+          <w:szCs w:val="24"/>
+        </w:rPr>
+        <w:t>, &amp; Pena-</w:t>
+      </w:r>
+      <w:proofErr w:type="spellStart"/>
+      <w:r>
+        <w:rPr>
+          <w:rFonts w:ascii="Times New Roman" w:hAnsi="Times New Roman" w:cs="Times New Roman"/>
+          <w:sz w:val="24"/>
+          <w:szCs w:val="24"/>
+        </w:rPr>
+        <w:t>Lagazkue</w:t>
+      </w:r>
+      <w:proofErr w:type="spellEnd"/>
+      <w:r>
+        <w:rPr>
+          <w:rFonts w:ascii="Times New Roman" w:hAnsi="Times New Roman" w:cs="Times New Roman"/>
+          <w:sz w:val="24"/>
+          <w:szCs w:val="24"/>
+        </w:rPr>
+        <w:t xml:space="preserve"> (2013)</w:t>
+      </w:r>
+      <w:r>
+        <w:rPr>
+          <w:rFonts w:ascii="Times New Roman" w:hAnsi="Times New Roman" w:cs="Times New Roman"/>
+          <w:sz w:val="24"/>
+          <w:szCs w:val="24"/>
+        </w:rPr>
+        <w:t xml:space="preserve"> developed a linear regression model of technology transfer that included organizational characteristics, accumulated knowledge as measured by the number of patents assigned to the university, and regional characteristics as independent variables.  Their model also controlled for the degree of autonomy for the technology transfer operation and whether or not the university was technically-oriented.</w:t>
+      </w:r>
+      <w:r>
+        <w:rPr>
+          <w:rFonts w:ascii="Times New Roman" w:hAnsi="Times New Roman" w:cs="Times New Roman"/>
+          <w:sz w:val="24"/>
+          <w:szCs w:val="24"/>
+        </w:rPr>
+        <w:t xml:space="preserve">  Moreover, their model also attempted to consider the effect of geography by including measures of regional resources. </w:t>
       </w:r>
     </w:p>
     <w:p>
@@ -1977,7 +2384,71 @@
           <w:sz w:val="24"/>
           <w:szCs w:val="24"/>
         </w:rPr>
-        <w:t xml:space="preserve"> used in their analysis was from the Annual Licensing </w:t>
+        <w:t xml:space="preserve"> used in their analysis was from the Annual Licensing Survey conducted in 1999 and 2002 by the Association of University Technology Managers (AUTM) and secondary data on patents from the United States Patent and Trademark Office (USPTO).  They supplemented this secondary data with primary data obtained from their own</w:t>
+      </w:r>
+      <w:r>
+        <w:rPr>
+          <w:rFonts w:ascii="Times New Roman" w:hAnsi="Times New Roman" w:cs="Times New Roman"/>
+          <w:sz w:val="24"/>
+          <w:szCs w:val="24"/>
+        </w:rPr>
+        <w:t xml:space="preserve"> observations taken from university websites and</w:t>
+      </w:r>
+      <w:r>
+        <w:rPr>
+          <w:rFonts w:ascii="Times New Roman" w:hAnsi="Times New Roman" w:cs="Times New Roman"/>
+          <w:sz w:val="24"/>
+          <w:szCs w:val="24"/>
+        </w:rPr>
+        <w:t xml:space="preserve"> </w:t>
+      </w:r>
+      <w:r>
+        <w:rPr>
+          <w:rFonts w:ascii="Times New Roman" w:hAnsi="Times New Roman" w:cs="Times New Roman"/>
+          <w:sz w:val="24"/>
+          <w:szCs w:val="24"/>
+        </w:rPr>
+        <w:t xml:space="preserve">a telephone </w:t>
+      </w:r>
+      <w:r>
+        <w:rPr>
+          <w:rFonts w:ascii="Times New Roman" w:hAnsi="Times New Roman" w:cs="Times New Roman"/>
+          <w:sz w:val="24"/>
+          <w:szCs w:val="24"/>
+        </w:rPr>
+        <w:t xml:space="preserve">survey of university technology transfer professionals. </w:t>
+      </w:r>
+      <w:r>
+        <w:rPr>
+          <w:rFonts w:ascii="Times New Roman" w:hAnsi="Times New Roman" w:cs="Times New Roman"/>
+          <w:sz w:val="24"/>
+          <w:szCs w:val="24"/>
+        </w:rPr>
+        <w:t xml:space="preserve"> </w:t>
+      </w:r>
+      <w:r>
+        <w:rPr>
+          <w:rFonts w:ascii="Times New Roman" w:hAnsi="Times New Roman" w:cs="Times New Roman"/>
+          <w:sz w:val="24"/>
+          <w:szCs w:val="24"/>
+        </w:rPr>
+        <w:t xml:space="preserve">Although primarily a theoretical discussion, </w:t>
+      </w:r>
+      <w:r>
+        <w:rPr>
+          <w:rFonts w:ascii="Times New Roman" w:hAnsi="Times New Roman" w:cs="Times New Roman"/>
+          <w:sz w:val="24"/>
+          <w:szCs w:val="24"/>
+        </w:rPr>
+        <w:t>Hallam, Wurth, &amp; Mancha (2014)</w:t>
+      </w:r>
+      <w:r>
+        <w:rPr>
+          <w:rFonts w:ascii="Times New Roman" w:hAnsi="Times New Roman" w:cs="Times New Roman"/>
+          <w:sz w:val="24"/>
+          <w:szCs w:val="24"/>
+        </w:rPr>
+        <w:t xml:space="preserve"> did reference secondary survey data collected by the Licensing Executives Society in the </w:t>
       </w:r>
       <w:r>
         <w:rPr>
@@ -1986,16 +2457,192 @@
           <w:szCs w:val="24"/>
         </w:rPr>
         <w:lastRenderedPageBreak/>
-        <w:t>Survey conducted in 1999 and 2002 by the Association of University Technology Managers (AUTM) and secondary data on patents from the United States Patent and Trademark Office (USPTO).  They supplemented this secondary data with primary data obtained from their own</w:t>
-      </w:r>
-      <w:r>
-        <w:rPr>
-          <w:rFonts w:ascii="Times New Roman" w:hAnsi="Times New Roman" w:cs="Times New Roman"/>
-          <w:sz w:val="24"/>
-          <w:szCs w:val="24"/>
-        </w:rPr>
-        <w:t xml:space="preserve"> observations taken from university websites and</w:t>
-      </w:r>
+        <w:t>United States and Canada.</w:t>
+      </w:r>
+      <w:r>
+        <w:rPr>
+          <w:rFonts w:ascii="Times New Roman" w:hAnsi="Times New Roman" w:cs="Times New Roman"/>
+          <w:sz w:val="24"/>
+          <w:szCs w:val="24"/>
+        </w:rPr>
+        <w:t xml:space="preserve">  EARTO (2014) seemed to rely on survey data from its member organizations for its analysis.</w:t>
+      </w:r>
+      <w:r>
+        <w:rPr>
+          <w:rFonts w:ascii="Times New Roman" w:hAnsi="Times New Roman" w:cs="Times New Roman"/>
+          <w:sz w:val="24"/>
+          <w:szCs w:val="24"/>
+        </w:rPr>
+        <w:t xml:space="preserve">  </w:t>
+      </w:r>
+      <w:r>
+        <w:rPr>
+          <w:rFonts w:ascii="Times New Roman" w:hAnsi="Times New Roman" w:cs="Times New Roman"/>
+          <w:sz w:val="24"/>
+          <w:szCs w:val="24"/>
+        </w:rPr>
+        <w:t>Gonzalez-</w:t>
+      </w:r>
+      <w:proofErr w:type="spellStart"/>
+      <w:r>
+        <w:rPr>
+          <w:rFonts w:ascii="Times New Roman" w:hAnsi="Times New Roman" w:cs="Times New Roman"/>
+          <w:sz w:val="24"/>
+          <w:szCs w:val="24"/>
+        </w:rPr>
+        <w:t>Pernia</w:t>
+      </w:r>
+      <w:proofErr w:type="spellEnd"/>
+      <w:r>
+        <w:rPr>
+          <w:rFonts w:ascii="Times New Roman" w:hAnsi="Times New Roman" w:cs="Times New Roman"/>
+          <w:sz w:val="24"/>
+          <w:szCs w:val="24"/>
+        </w:rPr>
+        <w:t xml:space="preserve">, </w:t>
+      </w:r>
+      <w:proofErr w:type="spellStart"/>
+      <w:r>
+        <w:rPr>
+          <w:rFonts w:ascii="Times New Roman" w:hAnsi="Times New Roman" w:cs="Times New Roman"/>
+          <w:sz w:val="24"/>
+          <w:szCs w:val="24"/>
+        </w:rPr>
+        <w:t>Kuechle</w:t>
+      </w:r>
+      <w:proofErr w:type="spellEnd"/>
+      <w:r>
+        <w:rPr>
+          <w:rFonts w:ascii="Times New Roman" w:hAnsi="Times New Roman" w:cs="Times New Roman"/>
+          <w:sz w:val="24"/>
+          <w:szCs w:val="24"/>
+        </w:rPr>
+        <w:t>, &amp; Pena-</w:t>
+      </w:r>
+      <w:proofErr w:type="spellStart"/>
+      <w:r>
+        <w:rPr>
+          <w:rFonts w:ascii="Times New Roman" w:hAnsi="Times New Roman" w:cs="Times New Roman"/>
+          <w:sz w:val="24"/>
+          <w:szCs w:val="24"/>
+        </w:rPr>
+        <w:t>Lagazkue</w:t>
+      </w:r>
+      <w:proofErr w:type="spellEnd"/>
+      <w:r>
+        <w:rPr>
+          <w:rFonts w:ascii="Times New Roman" w:hAnsi="Times New Roman" w:cs="Times New Roman"/>
+          <w:sz w:val="24"/>
+          <w:szCs w:val="24"/>
+        </w:rPr>
+        <w:t xml:space="preserve"> (2013)</w:t>
+      </w:r>
+      <w:r>
+        <w:rPr>
+          <w:rFonts w:ascii="Times New Roman" w:hAnsi="Times New Roman" w:cs="Times New Roman"/>
+          <w:sz w:val="24"/>
+          <w:szCs w:val="24"/>
+        </w:rPr>
+        <w:t xml:space="preserve"> used secondary data obtained from the Annual Survey on Knowledge and Technology Transfer conducted by the Spanish Network of University Knowledge Transfer Offices (</w:t>
+      </w:r>
+      <w:proofErr w:type="spellStart"/>
+      <w:r>
+        <w:rPr>
+          <w:rFonts w:ascii="Times New Roman" w:hAnsi="Times New Roman" w:cs="Times New Roman"/>
+          <w:sz w:val="24"/>
+          <w:szCs w:val="24"/>
+        </w:rPr>
+        <w:t>RedOTRI</w:t>
+      </w:r>
+      <w:proofErr w:type="spellEnd"/>
+      <w:r>
+        <w:rPr>
+          <w:rFonts w:ascii="Times New Roman" w:hAnsi="Times New Roman" w:cs="Times New Roman"/>
+          <w:sz w:val="24"/>
+          <w:szCs w:val="24"/>
+        </w:rPr>
+        <w:t>)</w:t>
+      </w:r>
+      <w:r>
+        <w:rPr>
+          <w:rFonts w:ascii="Times New Roman" w:hAnsi="Times New Roman" w:cs="Times New Roman"/>
+          <w:sz w:val="24"/>
+          <w:szCs w:val="24"/>
+        </w:rPr>
+        <w:t xml:space="preserve">.  The survey is administered annually to the </w:t>
+      </w:r>
+      <w:proofErr w:type="gramStart"/>
+      <w:r>
+        <w:rPr>
+          <w:rFonts w:ascii="Times New Roman" w:hAnsi="Times New Roman" w:cs="Times New Roman"/>
+          <w:sz w:val="24"/>
+          <w:szCs w:val="24"/>
+        </w:rPr>
+        <w:t>members</w:t>
+      </w:r>
+      <w:proofErr w:type="gramEnd"/>
+      <w:r>
+        <w:rPr>
+          <w:rFonts w:ascii="Times New Roman" w:hAnsi="Times New Roman" w:cs="Times New Roman"/>
+          <w:sz w:val="24"/>
+          <w:szCs w:val="24"/>
+        </w:rPr>
+        <w:t xml:space="preserve"> organizations of the network.  </w:t>
+      </w:r>
+      <w:r>
+        <w:rPr>
+          <w:rFonts w:ascii="Times New Roman" w:hAnsi="Times New Roman" w:cs="Times New Roman"/>
+          <w:sz w:val="24"/>
+          <w:szCs w:val="24"/>
+        </w:rPr>
+        <w:t>Gonzalez-</w:t>
+      </w:r>
+      <w:proofErr w:type="spellStart"/>
+      <w:r>
+        <w:rPr>
+          <w:rFonts w:ascii="Times New Roman" w:hAnsi="Times New Roman" w:cs="Times New Roman"/>
+          <w:sz w:val="24"/>
+          <w:szCs w:val="24"/>
+        </w:rPr>
+        <w:t>Pernia</w:t>
+      </w:r>
+      <w:proofErr w:type="spellEnd"/>
+      <w:r>
+        <w:rPr>
+          <w:rFonts w:ascii="Times New Roman" w:hAnsi="Times New Roman" w:cs="Times New Roman"/>
+          <w:sz w:val="24"/>
+          <w:szCs w:val="24"/>
+        </w:rPr>
+        <w:t xml:space="preserve">, </w:t>
+      </w:r>
+      <w:proofErr w:type="spellStart"/>
+      <w:r>
+        <w:rPr>
+          <w:rFonts w:ascii="Times New Roman" w:hAnsi="Times New Roman" w:cs="Times New Roman"/>
+          <w:sz w:val="24"/>
+          <w:szCs w:val="24"/>
+        </w:rPr>
+        <w:t>Kuechle</w:t>
+      </w:r>
+      <w:proofErr w:type="spellEnd"/>
+      <w:r>
+        <w:rPr>
+          <w:rFonts w:ascii="Times New Roman" w:hAnsi="Times New Roman" w:cs="Times New Roman"/>
+          <w:sz w:val="24"/>
+          <w:szCs w:val="24"/>
+        </w:rPr>
+        <w:t>, &amp; Pena-</w:t>
+      </w:r>
+      <w:proofErr w:type="spellStart"/>
+      <w:r>
+        <w:rPr>
+          <w:rFonts w:ascii="Times New Roman" w:hAnsi="Times New Roman" w:cs="Times New Roman"/>
+          <w:sz w:val="24"/>
+          <w:szCs w:val="24"/>
+        </w:rPr>
+        <w:t>Lagazkue</w:t>
+      </w:r>
+      <w:proofErr w:type="spellEnd"/>
       <w:r>
         <w:rPr>
           <w:rFonts w:ascii="Times New Roman" w:hAnsi="Times New Roman" w:cs="Times New Roman"/>
@@ -2010,55 +2657,7 @@
           <w:sz w:val="24"/>
           <w:szCs w:val="24"/>
         </w:rPr>
-        <w:t xml:space="preserve">a telephone </w:t>
-      </w:r>
-      <w:r>
-        <w:rPr>
-          <w:rFonts w:ascii="Times New Roman" w:hAnsi="Times New Roman" w:cs="Times New Roman"/>
-          <w:sz w:val="24"/>
-          <w:szCs w:val="24"/>
-        </w:rPr>
-        <w:t xml:space="preserve">survey of university technology transfer professionals. </w:t>
-      </w:r>
-      <w:r>
-        <w:rPr>
-          <w:rFonts w:ascii="Times New Roman" w:hAnsi="Times New Roman" w:cs="Times New Roman"/>
-          <w:sz w:val="24"/>
-          <w:szCs w:val="24"/>
-        </w:rPr>
-        <w:t xml:space="preserve"> </w:t>
-      </w:r>
-      <w:r>
-        <w:rPr>
-          <w:rFonts w:ascii="Times New Roman" w:hAnsi="Times New Roman" w:cs="Times New Roman"/>
-          <w:sz w:val="24"/>
-          <w:szCs w:val="24"/>
-        </w:rPr>
-        <w:t xml:space="preserve">Although primarily a theoretical discussion, </w:t>
-      </w:r>
-      <w:r>
-        <w:rPr>
-          <w:rFonts w:ascii="Times New Roman" w:hAnsi="Times New Roman" w:cs="Times New Roman"/>
-          <w:sz w:val="24"/>
-          <w:szCs w:val="24"/>
-        </w:rPr>
-        <w:t>Hallam, Wurth, &amp; Mancha (2014)</w:t>
-      </w:r>
-      <w:r>
-        <w:rPr>
-          <w:rFonts w:ascii="Times New Roman" w:hAnsi="Times New Roman" w:cs="Times New Roman"/>
-          <w:sz w:val="24"/>
-          <w:szCs w:val="24"/>
-        </w:rPr>
-        <w:t xml:space="preserve"> did reference secondary survey data collected by the Licensing Executives Society in the United States and Canada.</w:t>
-      </w:r>
-      <w:r>
-        <w:rPr>
-          <w:rFonts w:ascii="Times New Roman" w:hAnsi="Times New Roman" w:cs="Times New Roman"/>
-          <w:sz w:val="24"/>
-          <w:szCs w:val="24"/>
-        </w:rPr>
-        <w:t xml:space="preserve">  EARTO (2014) seemed to rely on survey data from its member organizations for its analysis.</w:t>
+        <w:t>used pooled cross-sectional data from this survey for years 2005 to 2008.  They complemented this principal secondary data with additional secondary data on venture capital availability and the regional stock of technological knowledge from the Spanish Venture Capital Association (ASCRI) and the Spanish Institute of Statistics (INE), respectively.</w:t>
       </w:r>
     </w:p>
     <w:p>
@@ -2077,7 +2676,34 @@
           <w:szCs w:val="24"/>
         </w:rPr>
         <w:tab/>
-        <w:t xml:space="preserve">Researchers who have studied technology transfer have employed a variety of analysis methods.  </w:t>
+        <w:t xml:space="preserve">Researchers who have studied technology transfer have employed a variety of analysis </w:t>
+      </w:r>
+      <w:proofErr w:type="gramStart"/>
+      <w:r>
+        <w:rPr>
+          <w:rFonts w:ascii="Times New Roman" w:hAnsi="Times New Roman" w:cs="Times New Roman"/>
+          <w:sz w:val="24"/>
+          <w:szCs w:val="24"/>
+        </w:rPr>
+        <w:t>methods</w:t>
+      </w:r>
+      <w:proofErr w:type="gramEnd"/>
+      <w:r>
+        <w:rPr>
+          <w:rFonts w:ascii="Times New Roman" w:hAnsi="Times New Roman" w:cs="Times New Roman"/>
+          <w:sz w:val="24"/>
+          <w:szCs w:val="24"/>
+        </w:rPr>
+        <w:t xml:space="preserve">.  </w:t>
+      </w:r>
+      <w:proofErr w:type="gramStart"/>
+      <w:r>
+        <w:rPr>
+          <w:rFonts w:ascii="Times New Roman" w:hAnsi="Times New Roman" w:cs="Times New Roman"/>
+          <w:sz w:val="24"/>
+          <w:szCs w:val="24"/>
+        </w:rPr>
+        <w:t xml:space="preserve">Both </w:t>
       </w:r>
       <w:proofErr w:type="spellStart"/>
       <w:r>
@@ -2089,6 +2715,7 @@
         <w:t>Markman</w:t>
       </w:r>
       <w:proofErr w:type="spellEnd"/>
+      <w:proofErr w:type="gramEnd"/>
       <w:r>
         <w:rPr>
           <w:rFonts w:ascii="Times New Roman" w:hAnsi="Times New Roman" w:cs="Times New Roman"/>
@@ -2121,7 +2748,39 @@
           <w:sz w:val="24"/>
           <w:szCs w:val="24"/>
         </w:rPr>
-        <w:t xml:space="preserve"> used hierarchical multiple regression analysis in their study of university technology transfer.</w:t>
+        <w:t xml:space="preserve"> used</w:t>
+      </w:r>
+      <w:r>
+        <w:rPr>
+          <w:rFonts w:ascii="Times New Roman" w:hAnsi="Times New Roman" w:cs="Times New Roman"/>
+          <w:sz w:val="24"/>
+          <w:szCs w:val="24"/>
+        </w:rPr>
+        <w:t xml:space="preserve"> a</w:t>
+      </w:r>
+      <w:r>
+        <w:rPr>
+          <w:rFonts w:ascii="Times New Roman" w:hAnsi="Times New Roman" w:cs="Times New Roman"/>
+          <w:sz w:val="24"/>
+          <w:szCs w:val="24"/>
+        </w:rPr>
+        <w:t xml:space="preserve"> hierarchical multiple regression analysis in their stud</w:t>
+      </w:r>
+      <w:r>
+        <w:rPr>
+          <w:rFonts w:ascii="Times New Roman" w:hAnsi="Times New Roman" w:cs="Times New Roman"/>
+          <w:sz w:val="24"/>
+          <w:szCs w:val="24"/>
+        </w:rPr>
+        <w:t>y</w:t>
+      </w:r>
+      <w:r>
+        <w:rPr>
+          <w:rFonts w:ascii="Times New Roman" w:hAnsi="Times New Roman" w:cs="Times New Roman"/>
+          <w:sz w:val="24"/>
+          <w:szCs w:val="24"/>
+        </w:rPr>
+        <w:t xml:space="preserve"> of university technology transfer.</w:t>
       </w:r>
       <w:r>
         <w:rPr>
@@ -2153,7 +2812,229 @@
           <w:sz w:val="24"/>
           <w:szCs w:val="24"/>
         </w:rPr>
-        <w:t xml:space="preserve">  EARTO (2014) was essentially a qualitative study but it didn’t seem to use any particular research design</w:t>
+        <w:t xml:space="preserve">  EARTO (2014) was essentially a qualitative study but it didn’t seem to use any particular research design.</w:t>
+      </w:r>
+      <w:r>
+        <w:rPr>
+          <w:rFonts w:ascii="Times New Roman" w:hAnsi="Times New Roman" w:cs="Times New Roman"/>
+          <w:sz w:val="24"/>
+          <w:szCs w:val="24"/>
+        </w:rPr>
+        <w:t xml:space="preserve">  </w:t>
+      </w:r>
+      <w:r>
+        <w:rPr>
+          <w:rFonts w:ascii="Times New Roman" w:hAnsi="Times New Roman" w:cs="Times New Roman"/>
+          <w:sz w:val="24"/>
+          <w:szCs w:val="24"/>
+        </w:rPr>
+        <w:t>Gonzalez-</w:t>
+      </w:r>
+      <w:proofErr w:type="spellStart"/>
+      <w:r>
+        <w:rPr>
+          <w:rFonts w:ascii="Times New Roman" w:hAnsi="Times New Roman" w:cs="Times New Roman"/>
+          <w:sz w:val="24"/>
+          <w:szCs w:val="24"/>
+        </w:rPr>
+        <w:t>Pernia</w:t>
+      </w:r>
+      <w:proofErr w:type="spellEnd"/>
+      <w:r>
+        <w:rPr>
+          <w:rFonts w:ascii="Times New Roman" w:hAnsi="Times New Roman" w:cs="Times New Roman"/>
+          <w:sz w:val="24"/>
+          <w:szCs w:val="24"/>
+        </w:rPr>
+        <w:t xml:space="preserve">, </w:t>
+      </w:r>
+      <w:proofErr w:type="spellStart"/>
+      <w:r>
+        <w:rPr>
+          <w:rFonts w:ascii="Times New Roman" w:hAnsi="Times New Roman" w:cs="Times New Roman"/>
+          <w:sz w:val="24"/>
+          <w:szCs w:val="24"/>
+        </w:rPr>
+        <w:t>Kuechle</w:t>
+      </w:r>
+      <w:proofErr w:type="spellEnd"/>
+      <w:r>
+        <w:rPr>
+          <w:rFonts w:ascii="Times New Roman" w:hAnsi="Times New Roman" w:cs="Times New Roman"/>
+          <w:sz w:val="24"/>
+          <w:szCs w:val="24"/>
+        </w:rPr>
+        <w:t>, &amp; Pena-</w:t>
+      </w:r>
+      <w:proofErr w:type="spellStart"/>
+      <w:r>
+        <w:rPr>
+          <w:rFonts w:ascii="Times New Roman" w:hAnsi="Times New Roman" w:cs="Times New Roman"/>
+          <w:sz w:val="24"/>
+          <w:szCs w:val="24"/>
+        </w:rPr>
+        <w:t>Lagazkue</w:t>
+      </w:r>
+      <w:proofErr w:type="spellEnd"/>
+      <w:r>
+        <w:rPr>
+          <w:rFonts w:ascii="Times New Roman" w:hAnsi="Times New Roman" w:cs="Times New Roman"/>
+          <w:sz w:val="24"/>
+          <w:szCs w:val="24"/>
+        </w:rPr>
+        <w:t xml:space="preserve"> (2013)</w:t>
+      </w:r>
+      <w:r>
+        <w:rPr>
+          <w:rFonts w:ascii="Times New Roman" w:hAnsi="Times New Roman" w:cs="Times New Roman"/>
+          <w:sz w:val="24"/>
+          <w:szCs w:val="24"/>
+        </w:rPr>
+        <w:t xml:space="preserve"> used a negative binomial regression analysis for their investigation of technology transfer.</w:t>
+      </w:r>
+    </w:p>
+    <w:p>
+      <w:pPr>
+        <w:spacing w:after="0" w:line="480" w:lineRule="auto"/>
+        <w:rPr>
+          <w:rFonts w:ascii="Times New Roman" w:hAnsi="Times New Roman" w:cs="Times New Roman"/>
+          <w:sz w:val="24"/>
+          <w:szCs w:val="24"/>
+        </w:rPr>
+      </w:pPr>
+      <w:r>
+        <w:rPr>
+          <w:rFonts w:ascii="Times New Roman" w:hAnsi="Times New Roman" w:cs="Times New Roman"/>
+          <w:sz w:val="24"/>
+          <w:szCs w:val="24"/>
+        </w:rPr>
+        <w:tab/>
+        <w:t xml:space="preserve">Various studies of technology transfer have generated findings that are relevant to the proposed study.  </w:t>
+      </w:r>
+      <w:proofErr w:type="spellStart"/>
+      <w:r>
+        <w:rPr>
+          <w:rFonts w:ascii="Times New Roman" w:hAnsi="Times New Roman" w:cs="Times New Roman"/>
+          <w:sz w:val="24"/>
+          <w:szCs w:val="24"/>
+        </w:rPr>
+        <w:t>Markman</w:t>
+      </w:r>
+      <w:proofErr w:type="spellEnd"/>
+      <w:r>
+        <w:rPr>
+          <w:rFonts w:ascii="Times New Roman" w:hAnsi="Times New Roman" w:cs="Times New Roman"/>
+          <w:sz w:val="24"/>
+          <w:szCs w:val="24"/>
+        </w:rPr>
+        <w:t xml:space="preserve">, </w:t>
+      </w:r>
+      <w:proofErr w:type="spellStart"/>
+      <w:r>
+        <w:rPr>
+          <w:rFonts w:ascii="Times New Roman" w:hAnsi="Times New Roman" w:cs="Times New Roman"/>
+          <w:sz w:val="24"/>
+          <w:szCs w:val="24"/>
+        </w:rPr>
+        <w:t>Gianiodis</w:t>
+      </w:r>
+      <w:proofErr w:type="spellEnd"/>
+      <w:r>
+        <w:rPr>
+          <w:rFonts w:ascii="Times New Roman" w:hAnsi="Times New Roman" w:cs="Times New Roman"/>
+          <w:sz w:val="24"/>
+          <w:szCs w:val="24"/>
+        </w:rPr>
+        <w:t>, &amp; Phan (2009)</w:t>
+      </w:r>
+      <w:r>
+        <w:rPr>
+          <w:rFonts w:ascii="Times New Roman" w:hAnsi="Times New Roman" w:cs="Times New Roman"/>
+          <w:sz w:val="24"/>
+          <w:szCs w:val="24"/>
+        </w:rPr>
+        <w:t xml:space="preserve"> found that most technologies developed by university researchers are very early stage.  Moreover, universities tended to pursue technology transfer strategies that were incompatible with or inappropriate for the stage of development of their technologies.</w:t>
+      </w:r>
+      <w:r>
+        <w:rPr>
+          <w:rFonts w:ascii="Times New Roman" w:hAnsi="Times New Roman" w:cs="Times New Roman"/>
+          <w:sz w:val="24"/>
+          <w:szCs w:val="24"/>
+        </w:rPr>
+        <w:t xml:space="preserve">  </w:t>
+      </w:r>
+      <w:r>
+        <w:rPr>
+          <w:rFonts w:ascii="Times New Roman" w:hAnsi="Times New Roman" w:cs="Times New Roman"/>
+          <w:sz w:val="24"/>
+          <w:szCs w:val="24"/>
+        </w:rPr>
+        <w:t>Hallam, Wurth, &amp; Mancha (2014)</w:t>
+      </w:r>
+      <w:r>
+        <w:rPr>
+          <w:rFonts w:ascii="Times New Roman" w:hAnsi="Times New Roman" w:cs="Times New Roman"/>
+          <w:sz w:val="24"/>
+          <w:szCs w:val="24"/>
+        </w:rPr>
+        <w:t xml:space="preserve"> argued that reputation influences technology transfer outcomes.  They also mention g</w:t>
+      </w:r>
+      <w:r>
+        <w:rPr>
+          <w:rFonts w:ascii="Times New Roman" w:hAnsi="Times New Roman" w:cs="Times New Roman"/>
+          <w:sz w:val="24"/>
+          <w:szCs w:val="24"/>
+        </w:rPr>
+        <w:t>eography-based influences on</w:t>
+      </w:r>
+      <w:r>
+        <w:rPr>
+          <w:rFonts w:ascii="Times New Roman" w:hAnsi="Times New Roman" w:cs="Times New Roman"/>
+          <w:sz w:val="24"/>
+          <w:szCs w:val="24"/>
+        </w:rPr>
+        <w:t xml:space="preserve"> technology transfer </w:t>
+      </w:r>
+      <w:r>
+        <w:rPr>
+          <w:rFonts w:ascii="Times New Roman" w:hAnsi="Times New Roman" w:cs="Times New Roman"/>
+          <w:sz w:val="24"/>
+          <w:szCs w:val="24"/>
+        </w:rPr>
+        <w:t xml:space="preserve">outcomes </w:t>
+      </w:r>
+      <w:r>
+        <w:rPr>
+          <w:rFonts w:ascii="Times New Roman" w:hAnsi="Times New Roman" w:cs="Times New Roman"/>
+          <w:sz w:val="24"/>
+          <w:szCs w:val="24"/>
+        </w:rPr>
+        <w:t xml:space="preserve">such as available venture capital, supporting institutions, formal and informal </w:t>
+      </w:r>
+      <w:r>
+        <w:rPr>
+          <w:rFonts w:ascii="Times New Roman" w:hAnsi="Times New Roman" w:cs="Times New Roman"/>
+          <w:sz w:val="24"/>
+          <w:szCs w:val="24"/>
+        </w:rPr>
+        <w:lastRenderedPageBreak/>
+        <w:t xml:space="preserve">networks, and mentoring. </w:t>
+      </w:r>
+      <w:r>
+        <w:rPr>
+          <w:rFonts w:ascii="Times New Roman" w:hAnsi="Times New Roman" w:cs="Times New Roman"/>
+          <w:sz w:val="24"/>
+          <w:szCs w:val="24"/>
+        </w:rPr>
+        <w:t xml:space="preserve"> EARTO (2014) suggested that a simple linear approach to technology transfer was inappropriate for multi-technology endeavors.</w:t>
+      </w:r>
+      <w:r>
+        <w:rPr>
+          <w:rFonts w:ascii="Times New Roman" w:hAnsi="Times New Roman" w:cs="Times New Roman"/>
+          <w:sz w:val="24"/>
+          <w:szCs w:val="24"/>
+        </w:rPr>
+        <w:t xml:space="preserve">  It also concluded that the TRL scale was increasingly used by its member organizations as funding selection and review tool for </w:t>
       </w:r>
       <w:bookmarkStart w:id="0" w:name="_GoBack"/>
       <w:bookmarkEnd w:id="0"/>
@@ -2163,26 +3044,23 @@
           <w:sz w:val="24"/>
           <w:szCs w:val="24"/>
         </w:rPr>
-        <w:t>.</w:t>
-      </w:r>
-    </w:p>
-    <w:p>
-      <w:pPr>
-        <w:spacing w:after="0" w:line="480" w:lineRule="auto"/>
-        <w:rPr>
-          <w:rFonts w:ascii="Times New Roman" w:hAnsi="Times New Roman" w:cs="Times New Roman"/>
-          <w:sz w:val="24"/>
-          <w:szCs w:val="24"/>
-        </w:rPr>
-      </w:pPr>
-      <w:r>
-        <w:rPr>
-          <w:rFonts w:ascii="Times New Roman" w:hAnsi="Times New Roman" w:cs="Times New Roman"/>
-          <w:sz w:val="24"/>
-          <w:szCs w:val="24"/>
-        </w:rPr>
-        <w:tab/>
-        <w:t xml:space="preserve">Various studies of technology transfer have generated findings that are relevant to the proposed study.  </w:t>
+        <w:t>research and development projects but organizations needed to better understand and adapt the TRL scale to enable it to be used more efficiently and effectively.</w:t>
+      </w:r>
+      <w:r>
+        <w:rPr>
+          <w:rFonts w:ascii="Times New Roman" w:hAnsi="Times New Roman" w:cs="Times New Roman"/>
+          <w:sz w:val="24"/>
+          <w:szCs w:val="24"/>
+        </w:rPr>
+        <w:t xml:space="preserve"> </w:t>
+      </w:r>
+      <w:r>
+        <w:rPr>
+          <w:rFonts w:ascii="Times New Roman" w:hAnsi="Times New Roman" w:cs="Times New Roman"/>
+          <w:sz w:val="24"/>
+          <w:szCs w:val="24"/>
+        </w:rPr>
+        <w:t>Gonzalez-</w:t>
       </w:r>
       <w:proofErr w:type="spellStart"/>
       <w:r>
@@ -2191,7 +3069,7 @@
           <w:sz w:val="24"/>
           <w:szCs w:val="24"/>
         </w:rPr>
-        <w:t>Markman</w:t>
+        <w:t>Pernia</w:t>
       </w:r>
       <w:proofErr w:type="spellEnd"/>
       <w:r>
@@ -2209,7 +3087,7 @@
           <w:sz w:val="24"/>
           <w:szCs w:val="24"/>
         </w:rPr>
-        <w:t>Gianiodis</w:t>
+        <w:t>Kuechle</w:t>
       </w:r>
       <w:proofErr w:type="spellEnd"/>
       <w:r>
@@ -2218,96 +3096,57 @@
           <w:sz w:val="24"/>
           <w:szCs w:val="24"/>
         </w:rPr>
-        <w:t>, &amp; Phan (2009)</w:t>
-      </w:r>
-      <w:r>
-        <w:rPr>
-          <w:rFonts w:ascii="Times New Roman" w:hAnsi="Times New Roman" w:cs="Times New Roman"/>
-          <w:sz w:val="24"/>
-          <w:szCs w:val="24"/>
-        </w:rPr>
-        <w:t xml:space="preserve"> found that most technologies developed by university researchers are very early stage.  Moreover, universities tended to pursue technology transfer strategies that were incompatible with or inappropriate for the stage of development of their technologies.</w:t>
-      </w:r>
-      <w:r>
-        <w:rPr>
-          <w:rFonts w:ascii="Times New Roman" w:hAnsi="Times New Roman" w:cs="Times New Roman"/>
-          <w:sz w:val="24"/>
-          <w:szCs w:val="24"/>
-        </w:rPr>
-        <w:t xml:space="preserve">  </w:t>
-      </w:r>
-      <w:r>
-        <w:rPr>
-          <w:rFonts w:ascii="Times New Roman" w:hAnsi="Times New Roman" w:cs="Times New Roman"/>
-          <w:sz w:val="24"/>
-          <w:szCs w:val="24"/>
-        </w:rPr>
-        <w:t>Hallam, Wurth, &amp; Mancha (2014)</w:t>
-      </w:r>
-      <w:r>
-        <w:rPr>
-          <w:rFonts w:ascii="Times New Roman" w:hAnsi="Times New Roman" w:cs="Times New Roman"/>
-          <w:sz w:val="24"/>
-          <w:szCs w:val="24"/>
-        </w:rPr>
-        <w:t xml:space="preserve"> argued that reputation influences technology transfer outcomes.  They also mention g</w:t>
-      </w:r>
-      <w:r>
-        <w:rPr>
-          <w:rFonts w:ascii="Times New Roman" w:hAnsi="Times New Roman" w:cs="Times New Roman"/>
-          <w:sz w:val="24"/>
-          <w:szCs w:val="24"/>
-        </w:rPr>
-        <w:t>eography-based influences on</w:t>
-      </w:r>
-      <w:r>
-        <w:rPr>
-          <w:rFonts w:ascii="Times New Roman" w:hAnsi="Times New Roman" w:cs="Times New Roman"/>
-          <w:sz w:val="24"/>
-          <w:szCs w:val="24"/>
-        </w:rPr>
-        <w:t xml:space="preserve"> technology transfer </w:t>
-      </w:r>
-      <w:r>
-        <w:rPr>
-          <w:rFonts w:ascii="Times New Roman" w:hAnsi="Times New Roman" w:cs="Times New Roman"/>
-          <w:sz w:val="24"/>
-          <w:szCs w:val="24"/>
-        </w:rPr>
-        <w:t xml:space="preserve">outcomes </w:t>
-      </w:r>
-      <w:r>
-        <w:rPr>
-          <w:rFonts w:ascii="Times New Roman" w:hAnsi="Times New Roman" w:cs="Times New Roman"/>
-          <w:sz w:val="24"/>
-          <w:szCs w:val="24"/>
-        </w:rPr>
-        <w:t xml:space="preserve">such as available venture capital, supporting institutions, formal and informal networks, and mentoring. </w:t>
-      </w:r>
-      <w:r>
-        <w:rPr>
-          <w:rFonts w:ascii="Times New Roman" w:hAnsi="Times New Roman" w:cs="Times New Roman"/>
-          <w:sz w:val="24"/>
-          <w:szCs w:val="24"/>
-        </w:rPr>
-        <w:t xml:space="preserve"> EARTO (2014) suggested that a simple linear approach to technology transfer was inappropriate for multi-technology endeavors.</w:t>
-      </w:r>
-      <w:r>
-        <w:rPr>
-          <w:rFonts w:ascii="Times New Roman" w:hAnsi="Times New Roman" w:cs="Times New Roman"/>
-          <w:sz w:val="24"/>
-          <w:szCs w:val="24"/>
-        </w:rPr>
-        <w:t xml:space="preserve">  It also concluded that the TRL scale was increasingly used by its member organizations as funding selection and review tool for </w:t>
-      </w:r>
-      <w:r>
-        <w:rPr>
-          <w:rFonts w:ascii="Times New Roman" w:hAnsi="Times New Roman" w:cs="Times New Roman"/>
-          <w:sz w:val="24"/>
-          <w:szCs w:val="24"/>
-        </w:rPr>
-        <w:lastRenderedPageBreak/>
-        <w:t>research and development projects but organizations needed to better understand and adapt the TRL scale to enable it to be used more efficiently and effectively.</w:t>
+        <w:t>, &amp; Pena-</w:t>
+      </w:r>
+      <w:proofErr w:type="spellStart"/>
+      <w:r>
+        <w:rPr>
+          <w:rFonts w:ascii="Times New Roman" w:hAnsi="Times New Roman" w:cs="Times New Roman"/>
+          <w:sz w:val="24"/>
+          <w:szCs w:val="24"/>
+        </w:rPr>
+        <w:t>Lagazkue</w:t>
+      </w:r>
+      <w:proofErr w:type="spellEnd"/>
+      <w:r>
+        <w:rPr>
+          <w:rFonts w:ascii="Times New Roman" w:hAnsi="Times New Roman" w:cs="Times New Roman"/>
+          <w:sz w:val="24"/>
+          <w:szCs w:val="24"/>
+        </w:rPr>
+        <w:t xml:space="preserve"> (2013)</w:t>
+      </w:r>
+      <w:r>
+        <w:rPr>
+          <w:rFonts w:ascii="Times New Roman" w:hAnsi="Times New Roman" w:cs="Times New Roman"/>
+          <w:sz w:val="24"/>
+          <w:szCs w:val="24"/>
+        </w:rPr>
+        <w:t xml:space="preserve"> </w:t>
+      </w:r>
+      <w:r>
+        <w:rPr>
+          <w:rFonts w:ascii="Times New Roman" w:hAnsi="Times New Roman" w:cs="Times New Roman"/>
+          <w:sz w:val="24"/>
+          <w:szCs w:val="24"/>
+        </w:rPr>
+        <w:t xml:space="preserve">found that regional differences in venture capital availability were not associated with the level of spinout company formation.  They postulated that this was because the development of most university technologies has not progressed far enough to make them good candidates for venture capital investment.  However, they did find a statistically and theoretically significant </w:t>
+      </w:r>
+      <w:r>
+        <w:rPr>
+          <w:rFonts w:ascii="Times New Roman" w:hAnsi="Times New Roman" w:cs="Times New Roman"/>
+          <w:sz w:val="24"/>
+          <w:szCs w:val="24"/>
+        </w:rPr>
+        <w:t xml:space="preserve">association </w:t>
+      </w:r>
+      <w:r>
+        <w:rPr>
+          <w:rFonts w:ascii="Times New Roman" w:hAnsi="Times New Roman" w:cs="Times New Roman"/>
+          <w:sz w:val="24"/>
+          <w:szCs w:val="24"/>
+        </w:rPr>
+        <w:t>between regional characteristics and the level of technology transfer activity.</w:t>
       </w:r>
     </w:p>
     <w:p>
@@ -2775,6 +3614,7 @@
           <w:sz w:val="24"/>
           <w:szCs w:val="24"/>
         </w:rPr>
+        <w:lastRenderedPageBreak/>
         <w:t>Currently technology transfer public policy does not appear to take into consideration the development stage of R&amp;D projects.  If popular belief</w:t>
       </w:r>
       <w:r>
@@ -3057,16 +3897,7 @@
           <w:sz w:val="24"/>
           <w:szCs w:val="24"/>
         </w:rPr>
-        <w:t xml:space="preserve">With regard </w:t>
-      </w:r>
-      <w:r>
-        <w:rPr>
-          <w:rFonts w:ascii="Times New Roman" w:hAnsi="Times New Roman" w:cs="Times New Roman"/>
-          <w:sz w:val="24"/>
-          <w:szCs w:val="24"/>
-        </w:rPr>
-        <w:lastRenderedPageBreak/>
-        <w:t>to technology transfer, t</w:t>
+        <w:t>With regard to technology transfer, t</w:t>
       </w:r>
       <w:r>
         <w:rPr>
@@ -3502,6 +4333,7 @@
           <w:sz w:val="24"/>
           <w:szCs w:val="24"/>
         </w:rPr>
+        <w:lastRenderedPageBreak/>
         <w:t>The main hypothesis of this research is that technologies derived from</w:t>
       </w:r>
       <w:r>
@@ -3613,7 +4445,6 @@
           <w:sz w:val="24"/>
           <w:szCs w:val="24"/>
         </w:rPr>
-        <w:lastRenderedPageBreak/>
         <w:t xml:space="preserve">From a public policy perspective, </w:t>
       </w:r>
       <w:r>
@@ -4215,17 +5046,14 @@
         </w:rPr>
         <w:t xml:space="preserve">. Retrieved from </w:t>
       </w:r>
-      <w:hyperlink r:id="rId8" w:history="1">
-        <w:r>
-          <w:rPr>
-            <w:rStyle w:val="Hyperlink"/>
-            <w:rFonts w:ascii="Times New Roman" w:hAnsi="Times New Roman" w:cs="Times New Roman"/>
-            <w:sz w:val="24"/>
-            <w:szCs w:val="24"/>
-          </w:rPr>
-          <w:t>http://www.earto.eu/fileadmin/content/03_Publications/The_TRL_Scale_as_a_R_I_Policy_Tool_-_EARTO_Recommendations_-_Final.pdf</w:t>
-        </w:r>
-      </w:hyperlink>
+      <w:r>
+        <w:rPr>
+          <w:rFonts w:ascii="Times New Roman" w:hAnsi="Times New Roman" w:cs="Times New Roman"/>
+          <w:sz w:val="24"/>
+          <w:szCs w:val="24"/>
+        </w:rPr>
+        <w:t>http://www.earto.eu/fileadmin/content/03_Publications/The_TRL_Scale_as_a_R_I_Policy_Tool_-_EARTO_Recommendations_-_Final.pdf</w:t>
+      </w:r>
     </w:p>
     <w:p>
       <w:pPr>
@@ -4244,7 +5072,61 @@
           <w:sz w:val="24"/>
           <w:szCs w:val="24"/>
         </w:rPr>
-        <w:t>Hallam, C. R. A., Wurth, B., &amp; Mancha, R. (2014).</w:t>
+        <w:t>González-</w:t>
+      </w:r>
+      <w:proofErr w:type="spellStart"/>
+      <w:r>
+        <w:rPr>
+          <w:rFonts w:ascii="Times New Roman" w:hAnsi="Times New Roman" w:cs="Times New Roman"/>
+          <w:sz w:val="24"/>
+          <w:szCs w:val="24"/>
+        </w:rPr>
+        <w:t>Pernía</w:t>
+      </w:r>
+      <w:proofErr w:type="spellEnd"/>
+      <w:r>
+        <w:rPr>
+          <w:rFonts w:ascii="Times New Roman" w:hAnsi="Times New Roman" w:cs="Times New Roman"/>
+          <w:sz w:val="24"/>
+          <w:szCs w:val="24"/>
+        </w:rPr>
+        <w:t xml:space="preserve">, J. L., </w:t>
+      </w:r>
+      <w:proofErr w:type="spellStart"/>
+      <w:r>
+        <w:rPr>
+          <w:rFonts w:ascii="Times New Roman" w:hAnsi="Times New Roman" w:cs="Times New Roman"/>
+          <w:sz w:val="24"/>
+          <w:szCs w:val="24"/>
+        </w:rPr>
+        <w:t>Kuechle</w:t>
+      </w:r>
+      <w:proofErr w:type="spellEnd"/>
+      <w:r>
+        <w:rPr>
+          <w:rFonts w:ascii="Times New Roman" w:hAnsi="Times New Roman" w:cs="Times New Roman"/>
+          <w:sz w:val="24"/>
+          <w:szCs w:val="24"/>
+        </w:rPr>
+        <w:t>, G., &amp; Peña-</w:t>
+      </w:r>
+      <w:proofErr w:type="spellStart"/>
+      <w:r>
+        <w:rPr>
+          <w:rFonts w:ascii="Times New Roman" w:hAnsi="Times New Roman" w:cs="Times New Roman"/>
+          <w:sz w:val="24"/>
+          <w:szCs w:val="24"/>
+        </w:rPr>
+        <w:t>Legazkue</w:t>
+      </w:r>
+      <w:proofErr w:type="spellEnd"/>
+      <w:r>
+        <w:rPr>
+          <w:rFonts w:ascii="Times New Roman" w:hAnsi="Times New Roman" w:cs="Times New Roman"/>
+          <w:sz w:val="24"/>
+          <w:szCs w:val="24"/>
+        </w:rPr>
+        <w:t>, I. (2013).</w:t>
       </w:r>
       <w:proofErr w:type="gramEnd"/>
       <w:r>
@@ -4253,7 +5135,25 @@
           <w:sz w:val="24"/>
           <w:szCs w:val="24"/>
         </w:rPr>
-        <w:t xml:space="preserve"> University-industry technology transfer: a systems approach with policy implications. </w:t>
+        <w:t xml:space="preserve"> </w:t>
+      </w:r>
+      <w:proofErr w:type="gramStart"/>
+      <w:r>
+        <w:rPr>
+          <w:rFonts w:ascii="Times New Roman" w:hAnsi="Times New Roman" w:cs="Times New Roman"/>
+          <w:sz w:val="24"/>
+          <w:szCs w:val="24"/>
+        </w:rPr>
+        <w:t>An Assessment of the Determinants of University Technology Transfer.</w:t>
+      </w:r>
+      <w:proofErr w:type="gramEnd"/>
+      <w:r>
+        <w:rPr>
+          <w:rFonts w:ascii="Times New Roman" w:hAnsi="Times New Roman" w:cs="Times New Roman"/>
+          <w:sz w:val="24"/>
+          <w:szCs w:val="24"/>
+        </w:rPr>
+        <w:t xml:space="preserve"> </w:t>
       </w:r>
       <w:proofErr w:type="gramStart"/>
       <w:r>
@@ -4264,37 +5164,15 @@
           <w:sz w:val="24"/>
           <w:szCs w:val="24"/>
         </w:rPr>
-        <w:t xml:space="preserve">International Journal of Technology Transfer &amp; </w:t>
-      </w:r>
-      <w:proofErr w:type="spellStart"/>
-      <w:r>
-        <w:rPr>
-          <w:rFonts w:ascii="Times New Roman" w:hAnsi="Times New Roman" w:cs="Times New Roman"/>
-          <w:i/>
-          <w:iCs/>
-          <w:sz w:val="24"/>
-          <w:szCs w:val="24"/>
-        </w:rPr>
-        <w:t>Commercialisation</w:t>
-      </w:r>
-      <w:proofErr w:type="spellEnd"/>
-      <w:r>
-        <w:rPr>
-          <w:rFonts w:ascii="Times New Roman" w:hAnsi="Times New Roman" w:cs="Times New Roman"/>
-          <w:i/>
-          <w:iCs/>
-          <w:sz w:val="24"/>
-          <w:szCs w:val="24"/>
-        </w:rPr>
-        <w:t>, 13</w:t>
-      </w:r>
-      <w:r>
-        <w:rPr>
-          <w:rFonts w:ascii="Times New Roman" w:hAnsi="Times New Roman" w:cs="Times New Roman"/>
-          <w:sz w:val="24"/>
-          <w:szCs w:val="24"/>
-        </w:rPr>
-        <w:t>(1-2), 57.</w:t>
+        <w:t>Economic Development Quarterly, 27</w:t>
+      </w:r>
+      <w:r>
+        <w:rPr>
+          <w:rFonts w:ascii="Times New Roman" w:hAnsi="Times New Roman" w:cs="Times New Roman"/>
+          <w:sz w:val="24"/>
+          <w:szCs w:val="24"/>
+        </w:rPr>
+        <w:t>(1), 6.</w:t>
       </w:r>
       <w:proofErr w:type="gramEnd"/>
     </w:p>
@@ -4308,6 +5186,77 @@
           <w:szCs w:val="24"/>
         </w:rPr>
       </w:pPr>
+      <w:proofErr w:type="gramStart"/>
+      <w:r>
+        <w:rPr>
+          <w:rFonts w:ascii="Times New Roman" w:hAnsi="Times New Roman" w:cs="Times New Roman"/>
+          <w:sz w:val="24"/>
+          <w:szCs w:val="24"/>
+        </w:rPr>
+        <w:t>Hallam, C. R. A., Wurth, B., &amp; Mancha, R. (2014).</w:t>
+      </w:r>
+      <w:proofErr w:type="gramEnd"/>
+      <w:r>
+        <w:rPr>
+          <w:rFonts w:ascii="Times New Roman" w:hAnsi="Times New Roman" w:cs="Times New Roman"/>
+          <w:sz w:val="24"/>
+          <w:szCs w:val="24"/>
+        </w:rPr>
+        <w:t xml:space="preserve"> University-industry technology transfer: a systems approach with policy implications. </w:t>
+      </w:r>
+      <w:proofErr w:type="gramStart"/>
+      <w:r>
+        <w:rPr>
+          <w:rFonts w:ascii="Times New Roman" w:hAnsi="Times New Roman" w:cs="Times New Roman"/>
+          <w:i/>
+          <w:iCs/>
+          <w:sz w:val="24"/>
+          <w:szCs w:val="24"/>
+        </w:rPr>
+        <w:t xml:space="preserve">International Journal of Technology Transfer &amp; </w:t>
+      </w:r>
+      <w:proofErr w:type="spellStart"/>
+      <w:r>
+        <w:rPr>
+          <w:rFonts w:ascii="Times New Roman" w:hAnsi="Times New Roman" w:cs="Times New Roman"/>
+          <w:i/>
+          <w:iCs/>
+          <w:sz w:val="24"/>
+          <w:szCs w:val="24"/>
+        </w:rPr>
+        <w:t>Commercialisation</w:t>
+      </w:r>
+      <w:proofErr w:type="spellEnd"/>
+      <w:r>
+        <w:rPr>
+          <w:rFonts w:ascii="Times New Roman" w:hAnsi="Times New Roman" w:cs="Times New Roman"/>
+          <w:i/>
+          <w:iCs/>
+          <w:sz w:val="24"/>
+          <w:szCs w:val="24"/>
+        </w:rPr>
+        <w:t>, 13</w:t>
+      </w:r>
+      <w:r>
+        <w:rPr>
+          <w:rFonts w:ascii="Times New Roman" w:hAnsi="Times New Roman" w:cs="Times New Roman"/>
+          <w:sz w:val="24"/>
+          <w:szCs w:val="24"/>
+        </w:rPr>
+        <w:t>(1-2), 57.</w:t>
+      </w:r>
+      <w:proofErr w:type="gramEnd"/>
+    </w:p>
+    <w:p>
+      <w:pPr>
+        <w:spacing w:after="0" w:line="480" w:lineRule="auto"/>
+        <w:ind w:left="720" w:hanging="720"/>
+        <w:rPr>
+          <w:rFonts w:ascii="Times New Roman" w:hAnsi="Times New Roman" w:cs="Times New Roman"/>
+          <w:sz w:val="24"/>
+          <w:szCs w:val="24"/>
+        </w:rPr>
+      </w:pPr>
       <w:proofErr w:type="spellStart"/>
       <w:proofErr w:type="gramStart"/>
       <w:r>
@@ -4316,6 +5265,7 @@
           <w:sz w:val="24"/>
           <w:szCs w:val="24"/>
         </w:rPr>
+        <w:lastRenderedPageBreak/>
         <w:t>Markman</w:t>
       </w:r>
       <w:proofErr w:type="spellEnd"/>
@@ -4408,7 +5358,6 @@
           <w:sz w:val="24"/>
           <w:szCs w:val="24"/>
         </w:rPr>
-        <w:lastRenderedPageBreak/>
         <w:t>Office of Manage</w:t>
       </w:r>
       <w:r>
@@ -4889,7 +5838,7 @@
                     </pic:cNvPicPr>
                   </pic:nvPicPr>
                   <pic:blipFill rotWithShape="1">
-                    <a:blip r:embed="rId9">
+                    <a:blip r:embed="rId8">
                       <a:extLst>
                         <a:ext uri="{28A0092B-C50C-407E-A947-70E740481C1C}">
                           <a14:useLocalDpi xmlns:a14="http://schemas.microsoft.com/office/drawing/2010/main" val="0"/>
@@ -4964,12 +5913,12 @@
       </w:pPr>
     </w:p>
     <w:sectPr>
-      <w:headerReference w:type="even" r:id="rId10"/>
-      <w:headerReference w:type="default" r:id="rId11"/>
-      <w:footerReference w:type="even" r:id="rId12"/>
-      <w:footerReference w:type="default" r:id="rId13"/>
-      <w:headerReference w:type="first" r:id="rId14"/>
-      <w:footerReference w:type="first" r:id="rId15"/>
+      <w:headerReference w:type="even" r:id="rId9"/>
+      <w:headerReference w:type="default" r:id="rId10"/>
+      <w:footerReference w:type="even" r:id="rId11"/>
+      <w:footerReference w:type="default" r:id="rId12"/>
+      <w:headerReference w:type="first" r:id="rId13"/>
+      <w:footerReference w:type="first" r:id="rId14"/>
       <w:pgSz w:w="12240" w:h="15840" w:code="1"/>
       <w:pgMar w:top="1440" w:right="1440" w:bottom="1440" w:left="1440" w:header="720" w:footer="720" w:gutter="0"/>
       <w:cols w:space="720"/>
@@ -5251,7 +6200,7 @@
         <w:noProof/>
         <w:sz w:val="24"/>
       </w:rPr>
-      <w:t>7</w:t>
+      <w:t>9</w:t>
     </w:r>
     <w:r>
       <w:rPr>

</xml_diff>

<commit_message>
Added Rahm & Hansen (1999) to Preproposal 01
</commit_message>
<xml_diff>
--- a/Assignments/Townes_SOC5600_PreProposal_01_v00.docx
+++ b/Assignments/Townes_SOC5600_PreProposal_01_v00.docx
@@ -1659,6 +1659,14 @@
         </w:rPr>
         <w:t xml:space="preserve"> (2013) also conceptualized technology transfer in transactional terms as a license for a technology executed with a business as well as in economic terms as the creation of a spinout company.  </w:t>
       </w:r>
+      <w:r>
+        <w:rPr>
+          <w:rFonts w:ascii="Times New Roman" w:hAnsi="Times New Roman" w:cs="Times New Roman"/>
+          <w:sz w:val="24"/>
+          <w:szCs w:val="24"/>
+        </w:rPr>
+        <w:t xml:space="preserve">Rahm &amp; Hansen (1999) suggested that technology transfer as a concept was not well defined in the literature.  Their study revealed that at the time most analyses conceptualized technology transfer as the linear passage of a device from one organization to another.  Rahm &amp; Hansen argued that the conceptualization of technology transfer should include the need for research and development knowledge and know-how to accompany the technology in the transfer. </w:t>
+      </w:r>
     </w:p>
     <w:p>
       <w:pPr>
@@ -1720,7 +1728,16 @@
           <w:sz w:val="24"/>
           <w:szCs w:val="24"/>
         </w:rPr>
-        <w:t xml:space="preserve"> used amount of revenue generated from licenses of patents and amount of revenue generated from sponsored research agreements to operationalize the financial conceptualization of technology transfer.  They used the number of patent licenses executed, the number of sponsored research agreements executed, and the number of spinout companies formed to operationalize the non-financial conceptualization of technology transfer. </w:t>
+        <w:t xml:space="preserve"> used amount of revenue generated from licenses of patents and amount of revenue generated from sponsored research agreements to operationalize the financial conceptualization of technology transfer.  They used the number of patent licenses executed, the </w:t>
+      </w:r>
+      <w:r>
+        <w:rPr>
+          <w:rFonts w:ascii="Times New Roman" w:hAnsi="Times New Roman" w:cs="Times New Roman"/>
+          <w:sz w:val="24"/>
+          <w:szCs w:val="24"/>
+        </w:rPr>
+        <w:lastRenderedPageBreak/>
+        <w:t xml:space="preserve">number of sponsored research agreements executed, and the number of spinout companies formed to operationalize the non-financial conceptualization of technology transfer. </w:t>
       </w:r>
       <w:r>
         <w:rPr>
@@ -1768,16 +1785,7 @@
           <w:sz w:val="24"/>
           <w:szCs w:val="24"/>
         </w:rPr>
-        <w:t xml:space="preserve">a license executed with an entrepreneur providing the legal right to use an </w:t>
-      </w:r>
-      <w:r>
-        <w:rPr>
-          <w:rFonts w:ascii="Times New Roman" w:hAnsi="Times New Roman" w:cs="Times New Roman"/>
-          <w:sz w:val="24"/>
-          <w:szCs w:val="24"/>
-        </w:rPr>
-        <w:lastRenderedPageBreak/>
-        <w:t xml:space="preserve">intellectual property, </w:t>
+        <w:t xml:space="preserve">a license executed with an entrepreneur providing the legal right to use an intellectual property, </w:t>
       </w:r>
       <w:r>
         <w:rPr>
@@ -2076,6 +2084,22 @@
           <w:szCs w:val="24"/>
         </w:rPr>
         <w:t>also used the total number of licensing agreements executed with third-party firms in a given year to operationalize their conception of technology transfer.</w:t>
+      </w:r>
+      <w:r>
+        <w:rPr>
+          <w:rFonts w:ascii="Times New Roman" w:hAnsi="Times New Roman" w:cs="Times New Roman"/>
+          <w:sz w:val="24"/>
+          <w:szCs w:val="24"/>
+        </w:rPr>
+        <w:t xml:space="preserve">  Rahm &amp; Hansen left the definition of technolo</w:t>
+      </w:r>
+      <w:r>
+        <w:rPr>
+          <w:rFonts w:ascii="Times New Roman" w:hAnsi="Times New Roman" w:cs="Times New Roman"/>
+          <w:sz w:val="24"/>
+          <w:szCs w:val="24"/>
+        </w:rPr>
+        <w:t>gy transfer open in their study.  They defined technology transfer as a successful interaction with a firm as perceived by the university researcher or university administrator.</w:t>
       </w:r>
     </w:p>
     <w:p>
@@ -2094,7 +2118,25 @@
           <w:szCs w:val="24"/>
         </w:rPr>
         <w:tab/>
-        <w:t>A review of the literature reveals that studies of technology transfer use a variety of theories and models in their investigations of the topic.  There doesn’</w:t>
+        <w:t xml:space="preserve">A review of the literature reveals that studies of technology transfer use a variety of </w:t>
+      </w:r>
+      <w:proofErr w:type="gramStart"/>
+      <w:r>
+        <w:rPr>
+          <w:rFonts w:ascii="Times New Roman" w:hAnsi="Times New Roman" w:cs="Times New Roman"/>
+          <w:sz w:val="24"/>
+          <w:szCs w:val="24"/>
+        </w:rPr>
+        <w:t>theories</w:t>
+      </w:r>
+      <w:proofErr w:type="gramEnd"/>
+      <w:r>
+        <w:rPr>
+          <w:rFonts w:ascii="Times New Roman" w:hAnsi="Times New Roman" w:cs="Times New Roman"/>
+          <w:sz w:val="24"/>
+          <w:szCs w:val="24"/>
+        </w:rPr>
+        <w:t xml:space="preserve"> and models in their investigations of the topic.  There doesn’</w:t>
       </w:r>
       <w:r>
         <w:rPr>
@@ -2146,7 +2188,16 @@
           <w:sz w:val="24"/>
           <w:szCs w:val="24"/>
         </w:rPr>
-        <w:t>, &amp; Phan (2009)</w:t>
+        <w:t xml:space="preserve">, &amp; Phan </w:t>
+      </w:r>
+      <w:r>
+        <w:rPr>
+          <w:rFonts w:ascii="Times New Roman" w:hAnsi="Times New Roman" w:cs="Times New Roman"/>
+          <w:sz w:val="24"/>
+          <w:szCs w:val="24"/>
+        </w:rPr>
+        <w:lastRenderedPageBreak/>
+        <w:t>(2009)</w:t>
       </w:r>
       <w:r>
         <w:rPr>
@@ -2202,7 +2253,133 @@
           <w:sz w:val="24"/>
           <w:szCs w:val="24"/>
         </w:rPr>
-        <w:t xml:space="preserve"> developed a system dynamics model arguing that the traditional linear model of technology transfer oversimplifies the process, overemphasizes patents, and fails to account for information mechanisms.  Their system dynamics model attempts to consider changing environments and complex information feedback mechanisms in </w:t>
+        <w:t xml:space="preserve"> developed a system dynamics model arguing that the traditional linear model of technology transfer oversimplifies the process, overemphasizes patents, and fails to account for information mechanisms.  Their system dynamics model attempts to consider changing environments and complex information feedback mechanisms in the technology transfer process.</w:t>
+      </w:r>
+      <w:r>
+        <w:rPr>
+          <w:rFonts w:ascii="Times New Roman" w:hAnsi="Times New Roman" w:cs="Times New Roman"/>
+          <w:sz w:val="24"/>
+          <w:szCs w:val="24"/>
+        </w:rPr>
+        <w:t xml:space="preserve">  Hallam, Wurth, &amp; Mancha also apply a resource-based approach to understand and describe the technology transfer process.  </w:t>
+      </w:r>
+      <w:r>
+        <w:rPr>
+          <w:rFonts w:ascii="Times New Roman" w:hAnsi="Times New Roman" w:cs="Times New Roman"/>
+          <w:sz w:val="24"/>
+          <w:szCs w:val="24"/>
+        </w:rPr>
+        <w:t xml:space="preserve">EARTO (2014) applied various derivatives of the technology readiness level (TRL) scale originally developed in the 1970s by the National Aeronautics and Space Administration (NASA) in the United States.  </w:t>
+      </w:r>
+      <w:r>
+        <w:rPr>
+          <w:rFonts w:ascii="Times New Roman" w:hAnsi="Times New Roman" w:cs="Times New Roman"/>
+          <w:sz w:val="24"/>
+          <w:szCs w:val="24"/>
+        </w:rPr>
+        <w:t>The TRL scale is an ordinal scale ranging from one to nine to indicate the level of development of a technology.  In its analysis, EARTO also refers to the “Valley of Death,” which is a conceptual model that explains why new technology-based business ventures from to a certain point before failing and exiting the market.</w:t>
+      </w:r>
+      <w:r>
+        <w:rPr>
+          <w:rFonts w:ascii="Times New Roman" w:hAnsi="Times New Roman" w:cs="Times New Roman"/>
+          <w:sz w:val="24"/>
+          <w:szCs w:val="24"/>
+        </w:rPr>
+        <w:t xml:space="preserve">  </w:t>
+      </w:r>
+      <w:r>
+        <w:rPr>
+          <w:rFonts w:ascii="Times New Roman" w:hAnsi="Times New Roman" w:cs="Times New Roman"/>
+          <w:sz w:val="24"/>
+          <w:szCs w:val="24"/>
+        </w:rPr>
+        <w:t>Gonzalez-</w:t>
+      </w:r>
+      <w:proofErr w:type="spellStart"/>
+      <w:r>
+        <w:rPr>
+          <w:rFonts w:ascii="Times New Roman" w:hAnsi="Times New Roman" w:cs="Times New Roman"/>
+          <w:sz w:val="24"/>
+          <w:szCs w:val="24"/>
+        </w:rPr>
+        <w:t>Pernia</w:t>
+      </w:r>
+      <w:proofErr w:type="spellEnd"/>
+      <w:r>
+        <w:rPr>
+          <w:rFonts w:ascii="Times New Roman" w:hAnsi="Times New Roman" w:cs="Times New Roman"/>
+          <w:sz w:val="24"/>
+          <w:szCs w:val="24"/>
+        </w:rPr>
+        <w:t xml:space="preserve">, </w:t>
+      </w:r>
+      <w:proofErr w:type="spellStart"/>
+      <w:r>
+        <w:rPr>
+          <w:rFonts w:ascii="Times New Roman" w:hAnsi="Times New Roman" w:cs="Times New Roman"/>
+          <w:sz w:val="24"/>
+          <w:szCs w:val="24"/>
+        </w:rPr>
+        <w:t>Kuechle</w:t>
+      </w:r>
+      <w:proofErr w:type="spellEnd"/>
+      <w:r>
+        <w:rPr>
+          <w:rFonts w:ascii="Times New Roman" w:hAnsi="Times New Roman" w:cs="Times New Roman"/>
+          <w:sz w:val="24"/>
+          <w:szCs w:val="24"/>
+        </w:rPr>
+        <w:t>, &amp; Pena-</w:t>
+      </w:r>
+      <w:proofErr w:type="spellStart"/>
+      <w:r>
+        <w:rPr>
+          <w:rFonts w:ascii="Times New Roman" w:hAnsi="Times New Roman" w:cs="Times New Roman"/>
+          <w:sz w:val="24"/>
+          <w:szCs w:val="24"/>
+        </w:rPr>
+        <w:t>Lagazkue</w:t>
+      </w:r>
+      <w:proofErr w:type="spellEnd"/>
+      <w:r>
+        <w:rPr>
+          <w:rFonts w:ascii="Times New Roman" w:hAnsi="Times New Roman" w:cs="Times New Roman"/>
+          <w:sz w:val="24"/>
+          <w:szCs w:val="24"/>
+        </w:rPr>
+        <w:t xml:space="preserve"> (2013)</w:t>
+      </w:r>
+      <w:r>
+        <w:rPr>
+          <w:rFonts w:ascii="Times New Roman" w:hAnsi="Times New Roman" w:cs="Times New Roman"/>
+          <w:sz w:val="24"/>
+          <w:szCs w:val="24"/>
+        </w:rPr>
+        <w:t xml:space="preserve"> developed a linear regression model of technology transfer that included organizational characteristics, accumulated knowledge as measured by the number of patents assigned to the university, and regional characteristics as independent variables.  Their model also controlled for the degree of autonomy for the technology transfer operation and whether or not the university was technically-oriented.</w:t>
+      </w:r>
+      <w:r>
+        <w:rPr>
+          <w:rFonts w:ascii="Times New Roman" w:hAnsi="Times New Roman" w:cs="Times New Roman"/>
+          <w:sz w:val="24"/>
+          <w:szCs w:val="24"/>
+        </w:rPr>
+        <w:t xml:space="preserve">  Moreover, their model also attempted to consider the effect of geography by including measures of regional resources. </w:t>
+      </w:r>
+      <w:r>
+        <w:rPr>
+          <w:rFonts w:ascii="Times New Roman" w:hAnsi="Times New Roman" w:cs="Times New Roman"/>
+          <w:sz w:val="24"/>
+          <w:szCs w:val="24"/>
+        </w:rPr>
+        <w:t xml:space="preserve"> </w:t>
+      </w:r>
+      <w:r>
+        <w:rPr>
+          <w:rFonts w:ascii="Times New Roman" w:hAnsi="Times New Roman" w:cs="Times New Roman"/>
+          <w:sz w:val="24"/>
+          <w:szCs w:val="24"/>
+        </w:rPr>
+        <w:t xml:space="preserve">Rahm &amp; Hansen (1999) used the concept a super-optimum policy solutions to guide their study.  In simple terms, a super-optimum policy solution is a policy in which all major stakeholders believe themselves to be winners in the policy </w:t>
       </w:r>
       <w:r>
         <w:rPr>
@@ -2211,117 +2388,7 @@
           <w:szCs w:val="24"/>
         </w:rPr>
         <w:lastRenderedPageBreak/>
-        <w:t>the technology transfer process.</w:t>
-      </w:r>
-      <w:r>
-        <w:rPr>
-          <w:rFonts w:ascii="Times New Roman" w:hAnsi="Times New Roman" w:cs="Times New Roman"/>
-          <w:sz w:val="24"/>
-          <w:szCs w:val="24"/>
-        </w:rPr>
-        <w:t xml:space="preserve">  Hallam, Wurth, &amp; Mancha also apply a resource-based approach to understand and describe the technology transfer process.  </w:t>
-      </w:r>
-      <w:r>
-        <w:rPr>
-          <w:rFonts w:ascii="Times New Roman" w:hAnsi="Times New Roman" w:cs="Times New Roman"/>
-          <w:sz w:val="24"/>
-          <w:szCs w:val="24"/>
-        </w:rPr>
-        <w:t xml:space="preserve">EARTO (2014) applied various derivatives of the technology readiness level (TRL) scale originally developed in the 1970s by the National Aeronautics and Space Administration (NASA) in the United States.  </w:t>
-      </w:r>
-      <w:r>
-        <w:rPr>
-          <w:rFonts w:ascii="Times New Roman" w:hAnsi="Times New Roman" w:cs="Times New Roman"/>
-          <w:sz w:val="24"/>
-          <w:szCs w:val="24"/>
-        </w:rPr>
-        <w:t>The TRL scale is an ordinal scale ranging from one to nine to indicate the level of development of a technology.  In its analysis, EARTO also refers to the “Valley of Death,” which is a conceptual model that explains why new technology-based business ventures from to a certain point before failing and exiting the market.</w:t>
-      </w:r>
-      <w:r>
-        <w:rPr>
-          <w:rFonts w:ascii="Times New Roman" w:hAnsi="Times New Roman" w:cs="Times New Roman"/>
-          <w:sz w:val="24"/>
-          <w:szCs w:val="24"/>
-        </w:rPr>
-        <w:t xml:space="preserve">  </w:t>
-      </w:r>
-      <w:r>
-        <w:rPr>
-          <w:rFonts w:ascii="Times New Roman" w:hAnsi="Times New Roman" w:cs="Times New Roman"/>
-          <w:sz w:val="24"/>
-          <w:szCs w:val="24"/>
-        </w:rPr>
-        <w:t>Gonzalez-</w:t>
-      </w:r>
-      <w:proofErr w:type="spellStart"/>
-      <w:r>
-        <w:rPr>
-          <w:rFonts w:ascii="Times New Roman" w:hAnsi="Times New Roman" w:cs="Times New Roman"/>
-          <w:sz w:val="24"/>
-          <w:szCs w:val="24"/>
-        </w:rPr>
-        <w:t>Pernia</w:t>
-      </w:r>
-      <w:proofErr w:type="spellEnd"/>
-      <w:r>
-        <w:rPr>
-          <w:rFonts w:ascii="Times New Roman" w:hAnsi="Times New Roman" w:cs="Times New Roman"/>
-          <w:sz w:val="24"/>
-          <w:szCs w:val="24"/>
-        </w:rPr>
-        <w:t xml:space="preserve">, </w:t>
-      </w:r>
-      <w:proofErr w:type="spellStart"/>
-      <w:r>
-        <w:rPr>
-          <w:rFonts w:ascii="Times New Roman" w:hAnsi="Times New Roman" w:cs="Times New Roman"/>
-          <w:sz w:val="24"/>
-          <w:szCs w:val="24"/>
-        </w:rPr>
-        <w:t>Kuechle</w:t>
-      </w:r>
-      <w:proofErr w:type="spellEnd"/>
-      <w:r>
-        <w:rPr>
-          <w:rFonts w:ascii="Times New Roman" w:hAnsi="Times New Roman" w:cs="Times New Roman"/>
-          <w:sz w:val="24"/>
-          <w:szCs w:val="24"/>
-        </w:rPr>
-        <w:t>, &amp; Pena-</w:t>
-      </w:r>
-      <w:proofErr w:type="spellStart"/>
-      <w:r>
-        <w:rPr>
-          <w:rFonts w:ascii="Times New Roman" w:hAnsi="Times New Roman" w:cs="Times New Roman"/>
-          <w:sz w:val="24"/>
-          <w:szCs w:val="24"/>
-        </w:rPr>
-        <w:t>Lagazkue</w:t>
-      </w:r>
-      <w:proofErr w:type="spellEnd"/>
-      <w:r>
-        <w:rPr>
-          <w:rFonts w:ascii="Times New Roman" w:hAnsi="Times New Roman" w:cs="Times New Roman"/>
-          <w:sz w:val="24"/>
-          <w:szCs w:val="24"/>
-        </w:rPr>
-        <w:t xml:space="preserve"> (2013)</w:t>
-      </w:r>
-      <w:r>
-        <w:rPr>
-          <w:rFonts w:ascii="Times New Roman" w:hAnsi="Times New Roman" w:cs="Times New Roman"/>
-          <w:sz w:val="24"/>
-          <w:szCs w:val="24"/>
-        </w:rPr>
-        <w:t xml:space="preserve"> developed a linear regression model of technology transfer that included organizational characteristics, accumulated knowledge as measured by the number of patents assigned to the university, and regional characteristics as independent variables.  Their model also controlled for the degree of autonomy for the technology transfer operation and whether or not the university was technically-oriented.</w:t>
-      </w:r>
-      <w:r>
-        <w:rPr>
-          <w:rFonts w:ascii="Times New Roman" w:hAnsi="Times New Roman" w:cs="Times New Roman"/>
-          <w:sz w:val="24"/>
-          <w:szCs w:val="24"/>
-        </w:rPr>
-        <w:t xml:space="preserve">  Moreover, their model also attempted to consider the effect of geography by including measures of regional resources. </w:t>
+        <w:t xml:space="preserve">outcomes.  This is distinctly different from compromise solutions in which stakeholders perceive they are forced to accept less than the desired outcome. </w:t>
       </w:r>
     </w:p>
     <w:p>
@@ -2448,7 +2515,223 @@
           <w:sz w:val="24"/>
           <w:szCs w:val="24"/>
         </w:rPr>
-        <w:t xml:space="preserve"> did reference secondary survey data collected by the Licensing Executives Society in the </w:t>
+        <w:t xml:space="preserve"> did reference secondary survey data collected by the Licensing Executives Society in the United States and Canada.</w:t>
+      </w:r>
+      <w:r>
+        <w:rPr>
+          <w:rFonts w:ascii="Times New Roman" w:hAnsi="Times New Roman" w:cs="Times New Roman"/>
+          <w:sz w:val="24"/>
+          <w:szCs w:val="24"/>
+        </w:rPr>
+        <w:t xml:space="preserve">  EARTO (2014) seemed to rely on survey data from its member organizations for its analysis.</w:t>
+      </w:r>
+      <w:r>
+        <w:rPr>
+          <w:rFonts w:ascii="Times New Roman" w:hAnsi="Times New Roman" w:cs="Times New Roman"/>
+          <w:sz w:val="24"/>
+          <w:szCs w:val="24"/>
+        </w:rPr>
+        <w:t xml:space="preserve">  </w:t>
+      </w:r>
+      <w:r>
+        <w:rPr>
+          <w:rFonts w:ascii="Times New Roman" w:hAnsi="Times New Roman" w:cs="Times New Roman"/>
+          <w:sz w:val="24"/>
+          <w:szCs w:val="24"/>
+        </w:rPr>
+        <w:t>Gonzalez-</w:t>
+      </w:r>
+      <w:proofErr w:type="spellStart"/>
+      <w:r>
+        <w:rPr>
+          <w:rFonts w:ascii="Times New Roman" w:hAnsi="Times New Roman" w:cs="Times New Roman"/>
+          <w:sz w:val="24"/>
+          <w:szCs w:val="24"/>
+        </w:rPr>
+        <w:t>Pernia</w:t>
+      </w:r>
+      <w:proofErr w:type="spellEnd"/>
+      <w:r>
+        <w:rPr>
+          <w:rFonts w:ascii="Times New Roman" w:hAnsi="Times New Roman" w:cs="Times New Roman"/>
+          <w:sz w:val="24"/>
+          <w:szCs w:val="24"/>
+        </w:rPr>
+        <w:t xml:space="preserve">, </w:t>
+      </w:r>
+      <w:proofErr w:type="spellStart"/>
+      <w:r>
+        <w:rPr>
+          <w:rFonts w:ascii="Times New Roman" w:hAnsi="Times New Roman" w:cs="Times New Roman"/>
+          <w:sz w:val="24"/>
+          <w:szCs w:val="24"/>
+        </w:rPr>
+        <w:t>Kuechle</w:t>
+      </w:r>
+      <w:proofErr w:type="spellEnd"/>
+      <w:r>
+        <w:rPr>
+          <w:rFonts w:ascii="Times New Roman" w:hAnsi="Times New Roman" w:cs="Times New Roman"/>
+          <w:sz w:val="24"/>
+          <w:szCs w:val="24"/>
+        </w:rPr>
+        <w:t>, &amp; Pena-</w:t>
+      </w:r>
+      <w:proofErr w:type="spellStart"/>
+      <w:r>
+        <w:rPr>
+          <w:rFonts w:ascii="Times New Roman" w:hAnsi="Times New Roman" w:cs="Times New Roman"/>
+          <w:sz w:val="24"/>
+          <w:szCs w:val="24"/>
+        </w:rPr>
+        <w:t>Lagazkue</w:t>
+      </w:r>
+      <w:proofErr w:type="spellEnd"/>
+      <w:r>
+        <w:rPr>
+          <w:rFonts w:ascii="Times New Roman" w:hAnsi="Times New Roman" w:cs="Times New Roman"/>
+          <w:sz w:val="24"/>
+          <w:szCs w:val="24"/>
+        </w:rPr>
+        <w:t xml:space="preserve"> (2013)</w:t>
+      </w:r>
+      <w:r>
+        <w:rPr>
+          <w:rFonts w:ascii="Times New Roman" w:hAnsi="Times New Roman" w:cs="Times New Roman"/>
+          <w:sz w:val="24"/>
+          <w:szCs w:val="24"/>
+        </w:rPr>
+        <w:t xml:space="preserve"> used secondary data obtained from the Annual Survey on Knowledge and Technology Transfer conducted by the Spanish Network of University Knowledge Transfer Offices (</w:t>
+      </w:r>
+      <w:proofErr w:type="spellStart"/>
+      <w:r>
+        <w:rPr>
+          <w:rFonts w:ascii="Times New Roman" w:hAnsi="Times New Roman" w:cs="Times New Roman"/>
+          <w:sz w:val="24"/>
+          <w:szCs w:val="24"/>
+        </w:rPr>
+        <w:t>RedOTRI</w:t>
+      </w:r>
+      <w:proofErr w:type="spellEnd"/>
+      <w:r>
+        <w:rPr>
+          <w:rFonts w:ascii="Times New Roman" w:hAnsi="Times New Roman" w:cs="Times New Roman"/>
+          <w:sz w:val="24"/>
+          <w:szCs w:val="24"/>
+        </w:rPr>
+        <w:t>)</w:t>
+      </w:r>
+      <w:r>
+        <w:rPr>
+          <w:rFonts w:ascii="Times New Roman" w:hAnsi="Times New Roman" w:cs="Times New Roman"/>
+          <w:sz w:val="24"/>
+          <w:szCs w:val="24"/>
+        </w:rPr>
+        <w:t xml:space="preserve">.  The survey is administered annually to the </w:t>
+      </w:r>
+      <w:proofErr w:type="gramStart"/>
+      <w:r>
+        <w:rPr>
+          <w:rFonts w:ascii="Times New Roman" w:hAnsi="Times New Roman" w:cs="Times New Roman"/>
+          <w:sz w:val="24"/>
+          <w:szCs w:val="24"/>
+        </w:rPr>
+        <w:t>members</w:t>
+      </w:r>
+      <w:proofErr w:type="gramEnd"/>
+      <w:r>
+        <w:rPr>
+          <w:rFonts w:ascii="Times New Roman" w:hAnsi="Times New Roman" w:cs="Times New Roman"/>
+          <w:sz w:val="24"/>
+          <w:szCs w:val="24"/>
+        </w:rPr>
+        <w:t xml:space="preserve"> organizations of the network.  </w:t>
+      </w:r>
+      <w:r>
+        <w:rPr>
+          <w:rFonts w:ascii="Times New Roman" w:hAnsi="Times New Roman" w:cs="Times New Roman"/>
+          <w:sz w:val="24"/>
+          <w:szCs w:val="24"/>
+        </w:rPr>
+        <w:t>Gonzalez-</w:t>
+      </w:r>
+      <w:proofErr w:type="spellStart"/>
+      <w:r>
+        <w:rPr>
+          <w:rFonts w:ascii="Times New Roman" w:hAnsi="Times New Roman" w:cs="Times New Roman"/>
+          <w:sz w:val="24"/>
+          <w:szCs w:val="24"/>
+        </w:rPr>
+        <w:t>Pernia</w:t>
+      </w:r>
+      <w:proofErr w:type="spellEnd"/>
+      <w:r>
+        <w:rPr>
+          <w:rFonts w:ascii="Times New Roman" w:hAnsi="Times New Roman" w:cs="Times New Roman"/>
+          <w:sz w:val="24"/>
+          <w:szCs w:val="24"/>
+        </w:rPr>
+        <w:t xml:space="preserve">, </w:t>
+      </w:r>
+      <w:proofErr w:type="spellStart"/>
+      <w:r>
+        <w:rPr>
+          <w:rFonts w:ascii="Times New Roman" w:hAnsi="Times New Roman" w:cs="Times New Roman"/>
+          <w:sz w:val="24"/>
+          <w:szCs w:val="24"/>
+        </w:rPr>
+        <w:t>Kuechle</w:t>
+      </w:r>
+      <w:proofErr w:type="spellEnd"/>
+      <w:r>
+        <w:rPr>
+          <w:rFonts w:ascii="Times New Roman" w:hAnsi="Times New Roman" w:cs="Times New Roman"/>
+          <w:sz w:val="24"/>
+          <w:szCs w:val="24"/>
+        </w:rPr>
+        <w:t>, &amp; Pena-</w:t>
+      </w:r>
+      <w:proofErr w:type="spellStart"/>
+      <w:r>
+        <w:rPr>
+          <w:rFonts w:ascii="Times New Roman" w:hAnsi="Times New Roman" w:cs="Times New Roman"/>
+          <w:sz w:val="24"/>
+          <w:szCs w:val="24"/>
+        </w:rPr>
+        <w:t>Lagazkue</w:t>
+      </w:r>
+      <w:proofErr w:type="spellEnd"/>
+      <w:r>
+        <w:rPr>
+          <w:rFonts w:ascii="Times New Roman" w:hAnsi="Times New Roman" w:cs="Times New Roman"/>
+          <w:sz w:val="24"/>
+          <w:szCs w:val="24"/>
+        </w:rPr>
+        <w:t xml:space="preserve"> </w:t>
+      </w:r>
+      <w:r>
+        <w:rPr>
+          <w:rFonts w:ascii="Times New Roman" w:hAnsi="Times New Roman" w:cs="Times New Roman"/>
+          <w:sz w:val="24"/>
+          <w:szCs w:val="24"/>
+        </w:rPr>
+        <w:t>used pooled cross-sectional data from this survey for years 2005 to 2008.  They complemented this principal secondary data with additional secondary data on venture capital availability and the regional stock of technological knowledge from the Spanish Venture Capital Association (ASCRI) and the Spanish Institute of Statistics (INE), respectively.</w:t>
+      </w:r>
+      <w:r>
+        <w:rPr>
+          <w:rFonts w:ascii="Times New Roman" w:hAnsi="Times New Roman" w:cs="Times New Roman"/>
+          <w:sz w:val="24"/>
+          <w:szCs w:val="24"/>
+        </w:rPr>
+        <w:t xml:space="preserve">  Rahm &amp; Hansen (1999) </w:t>
+      </w:r>
+      <w:r>
+        <w:rPr>
+          <w:rFonts w:ascii="Times New Roman" w:hAnsi="Times New Roman" w:cs="Times New Roman"/>
+          <w:sz w:val="24"/>
+          <w:szCs w:val="24"/>
+        </w:rPr>
+        <w:t xml:space="preserve">used primary data obtained from surveys of researchers and technology transfer administrative personnel at the top 100 research universities in the United States.  As </w:t>
       </w:r>
       <w:r>
         <w:rPr>
@@ -2457,207 +2740,7 @@
           <w:szCs w:val="24"/>
         </w:rPr>
         <w:lastRenderedPageBreak/>
-        <w:t>United States and Canada.</w:t>
-      </w:r>
-      <w:r>
-        <w:rPr>
-          <w:rFonts w:ascii="Times New Roman" w:hAnsi="Times New Roman" w:cs="Times New Roman"/>
-          <w:sz w:val="24"/>
-          <w:szCs w:val="24"/>
-        </w:rPr>
-        <w:t xml:space="preserve">  EARTO (2014) seemed to rely on survey data from its member organizations for its analysis.</w:t>
-      </w:r>
-      <w:r>
-        <w:rPr>
-          <w:rFonts w:ascii="Times New Roman" w:hAnsi="Times New Roman" w:cs="Times New Roman"/>
-          <w:sz w:val="24"/>
-          <w:szCs w:val="24"/>
-        </w:rPr>
-        <w:t xml:space="preserve">  </w:t>
-      </w:r>
-      <w:r>
-        <w:rPr>
-          <w:rFonts w:ascii="Times New Roman" w:hAnsi="Times New Roman" w:cs="Times New Roman"/>
-          <w:sz w:val="24"/>
-          <w:szCs w:val="24"/>
-        </w:rPr>
-        <w:t>Gonzalez-</w:t>
-      </w:r>
-      <w:proofErr w:type="spellStart"/>
-      <w:r>
-        <w:rPr>
-          <w:rFonts w:ascii="Times New Roman" w:hAnsi="Times New Roman" w:cs="Times New Roman"/>
-          <w:sz w:val="24"/>
-          <w:szCs w:val="24"/>
-        </w:rPr>
-        <w:t>Pernia</w:t>
-      </w:r>
-      <w:proofErr w:type="spellEnd"/>
-      <w:r>
-        <w:rPr>
-          <w:rFonts w:ascii="Times New Roman" w:hAnsi="Times New Roman" w:cs="Times New Roman"/>
-          <w:sz w:val="24"/>
-          <w:szCs w:val="24"/>
-        </w:rPr>
-        <w:t xml:space="preserve">, </w:t>
-      </w:r>
-      <w:proofErr w:type="spellStart"/>
-      <w:r>
-        <w:rPr>
-          <w:rFonts w:ascii="Times New Roman" w:hAnsi="Times New Roman" w:cs="Times New Roman"/>
-          <w:sz w:val="24"/>
-          <w:szCs w:val="24"/>
-        </w:rPr>
-        <w:t>Kuechle</w:t>
-      </w:r>
-      <w:proofErr w:type="spellEnd"/>
-      <w:r>
-        <w:rPr>
-          <w:rFonts w:ascii="Times New Roman" w:hAnsi="Times New Roman" w:cs="Times New Roman"/>
-          <w:sz w:val="24"/>
-          <w:szCs w:val="24"/>
-        </w:rPr>
-        <w:t>, &amp; Pena-</w:t>
-      </w:r>
-      <w:proofErr w:type="spellStart"/>
-      <w:r>
-        <w:rPr>
-          <w:rFonts w:ascii="Times New Roman" w:hAnsi="Times New Roman" w:cs="Times New Roman"/>
-          <w:sz w:val="24"/>
-          <w:szCs w:val="24"/>
-        </w:rPr>
-        <w:t>Lagazkue</w:t>
-      </w:r>
-      <w:proofErr w:type="spellEnd"/>
-      <w:r>
-        <w:rPr>
-          <w:rFonts w:ascii="Times New Roman" w:hAnsi="Times New Roman" w:cs="Times New Roman"/>
-          <w:sz w:val="24"/>
-          <w:szCs w:val="24"/>
-        </w:rPr>
-        <w:t xml:space="preserve"> (2013)</w:t>
-      </w:r>
-      <w:r>
-        <w:rPr>
-          <w:rFonts w:ascii="Times New Roman" w:hAnsi="Times New Roman" w:cs="Times New Roman"/>
-          <w:sz w:val="24"/>
-          <w:szCs w:val="24"/>
-        </w:rPr>
-        <w:t xml:space="preserve"> used secondary data obtained from the Annual Survey on Knowledge and Technology Transfer conducted by the Spanish Network of University Knowledge Transfer Offices (</w:t>
-      </w:r>
-      <w:proofErr w:type="spellStart"/>
-      <w:r>
-        <w:rPr>
-          <w:rFonts w:ascii="Times New Roman" w:hAnsi="Times New Roman" w:cs="Times New Roman"/>
-          <w:sz w:val="24"/>
-          <w:szCs w:val="24"/>
-        </w:rPr>
-        <w:t>RedOTRI</w:t>
-      </w:r>
-      <w:proofErr w:type="spellEnd"/>
-      <w:r>
-        <w:rPr>
-          <w:rFonts w:ascii="Times New Roman" w:hAnsi="Times New Roman" w:cs="Times New Roman"/>
-          <w:sz w:val="24"/>
-          <w:szCs w:val="24"/>
-        </w:rPr>
-        <w:t>)</w:t>
-      </w:r>
-      <w:r>
-        <w:rPr>
-          <w:rFonts w:ascii="Times New Roman" w:hAnsi="Times New Roman" w:cs="Times New Roman"/>
-          <w:sz w:val="24"/>
-          <w:szCs w:val="24"/>
-        </w:rPr>
-        <w:t xml:space="preserve">.  The survey is administered annually to the </w:t>
-      </w:r>
-      <w:proofErr w:type="gramStart"/>
-      <w:r>
-        <w:rPr>
-          <w:rFonts w:ascii="Times New Roman" w:hAnsi="Times New Roman" w:cs="Times New Roman"/>
-          <w:sz w:val="24"/>
-          <w:szCs w:val="24"/>
-        </w:rPr>
-        <w:t>members</w:t>
-      </w:r>
-      <w:proofErr w:type="gramEnd"/>
-      <w:r>
-        <w:rPr>
-          <w:rFonts w:ascii="Times New Roman" w:hAnsi="Times New Roman" w:cs="Times New Roman"/>
-          <w:sz w:val="24"/>
-          <w:szCs w:val="24"/>
-        </w:rPr>
-        <w:t xml:space="preserve"> organizations of the network.  </w:t>
-      </w:r>
-      <w:r>
-        <w:rPr>
-          <w:rFonts w:ascii="Times New Roman" w:hAnsi="Times New Roman" w:cs="Times New Roman"/>
-          <w:sz w:val="24"/>
-          <w:szCs w:val="24"/>
-        </w:rPr>
-        <w:t>Gonzalez-</w:t>
-      </w:r>
-      <w:proofErr w:type="spellStart"/>
-      <w:r>
-        <w:rPr>
-          <w:rFonts w:ascii="Times New Roman" w:hAnsi="Times New Roman" w:cs="Times New Roman"/>
-          <w:sz w:val="24"/>
-          <w:szCs w:val="24"/>
-        </w:rPr>
-        <w:t>Pernia</w:t>
-      </w:r>
-      <w:proofErr w:type="spellEnd"/>
-      <w:r>
-        <w:rPr>
-          <w:rFonts w:ascii="Times New Roman" w:hAnsi="Times New Roman" w:cs="Times New Roman"/>
-          <w:sz w:val="24"/>
-          <w:szCs w:val="24"/>
-        </w:rPr>
-        <w:t xml:space="preserve">, </w:t>
-      </w:r>
-      <w:proofErr w:type="spellStart"/>
-      <w:r>
-        <w:rPr>
-          <w:rFonts w:ascii="Times New Roman" w:hAnsi="Times New Roman" w:cs="Times New Roman"/>
-          <w:sz w:val="24"/>
-          <w:szCs w:val="24"/>
-        </w:rPr>
-        <w:t>Kuechle</w:t>
-      </w:r>
-      <w:proofErr w:type="spellEnd"/>
-      <w:r>
-        <w:rPr>
-          <w:rFonts w:ascii="Times New Roman" w:hAnsi="Times New Roman" w:cs="Times New Roman"/>
-          <w:sz w:val="24"/>
-          <w:szCs w:val="24"/>
-        </w:rPr>
-        <w:t>, &amp; Pena-</w:t>
-      </w:r>
-      <w:proofErr w:type="spellStart"/>
-      <w:r>
-        <w:rPr>
-          <w:rFonts w:ascii="Times New Roman" w:hAnsi="Times New Roman" w:cs="Times New Roman"/>
-          <w:sz w:val="24"/>
-          <w:szCs w:val="24"/>
-        </w:rPr>
-        <w:t>Lagazkue</w:t>
-      </w:r>
-      <w:proofErr w:type="spellEnd"/>
-      <w:r>
-        <w:rPr>
-          <w:rFonts w:ascii="Times New Roman" w:hAnsi="Times New Roman" w:cs="Times New Roman"/>
-          <w:sz w:val="24"/>
-          <w:szCs w:val="24"/>
-        </w:rPr>
-        <w:t xml:space="preserve"> </w:t>
-      </w:r>
-      <w:r>
-        <w:rPr>
-          <w:rFonts w:ascii="Times New Roman" w:hAnsi="Times New Roman" w:cs="Times New Roman"/>
-          <w:sz w:val="24"/>
-          <w:szCs w:val="24"/>
-        </w:rPr>
-        <w:t>used pooled cross-sectional data from this survey for years 2005 to 2008.  They complemented this principal secondary data with additional secondary data on venture capital availability and the regional stock of technological knowledge from the Spanish Venture Capital Association (ASCRI) and the Spanish Institute of Statistics (INE), respectively.</w:t>
+        <w:t>their sample frame, Rahm &amp; Hansen, used a list from the National Science Foundation (NSF) that ranked universities based on annual research and development expenditures.</w:t>
       </w:r>
     </w:p>
     <w:p>
@@ -2676,25 +2759,7 @@
           <w:szCs w:val="24"/>
         </w:rPr>
         <w:tab/>
-        <w:t xml:space="preserve">Researchers who have studied technology transfer have employed a variety of analysis </w:t>
-      </w:r>
-      <w:proofErr w:type="gramStart"/>
-      <w:r>
-        <w:rPr>
-          <w:rFonts w:ascii="Times New Roman" w:hAnsi="Times New Roman" w:cs="Times New Roman"/>
-          <w:sz w:val="24"/>
-          <w:szCs w:val="24"/>
-        </w:rPr>
-        <w:t>methods</w:t>
-      </w:r>
-      <w:proofErr w:type="gramEnd"/>
-      <w:r>
-        <w:rPr>
-          <w:rFonts w:ascii="Times New Roman" w:hAnsi="Times New Roman" w:cs="Times New Roman"/>
-          <w:sz w:val="24"/>
-          <w:szCs w:val="24"/>
-        </w:rPr>
-        <w:t xml:space="preserve">.  </w:t>
+        <w:t xml:space="preserve">Researchers who have studied technology transfer have employed a variety of analysis methods.  </w:t>
       </w:r>
       <w:proofErr w:type="gramStart"/>
       <w:r>
@@ -2892,6 +2957,22 @@
         </w:rPr>
         <w:t xml:space="preserve"> used a negative binomial regression analysis for their investigation of technology transfer.</w:t>
       </w:r>
+      <w:r>
+        <w:rPr>
+          <w:rFonts w:ascii="Times New Roman" w:hAnsi="Times New Roman" w:cs="Times New Roman"/>
+          <w:sz w:val="24"/>
+          <w:szCs w:val="24"/>
+        </w:rPr>
+        <w:t xml:space="preserve">  Rahm &amp; Hansen (1999) used simple proportion statistics to analyze the data they collected from their survey.  They used research assistants to code the open-ended question of primary interest and calculated </w:t>
+      </w:r>
+      <w:r>
+        <w:rPr>
+          <w:rFonts w:ascii="Times New Roman" w:hAnsi="Times New Roman" w:cs="Times New Roman"/>
+          <w:sz w:val="24"/>
+          <w:szCs w:val="24"/>
+        </w:rPr>
+        <w:t>inter-coder reliability.</w:t>
+      </w:r>
     </w:p>
     <w:p>
       <w:pPr>
@@ -3009,7 +3090,75 @@
           <w:sz w:val="24"/>
           <w:szCs w:val="24"/>
         </w:rPr>
-        <w:t xml:space="preserve">such as available venture capital, supporting institutions, formal and informal </w:t>
+        <w:t xml:space="preserve">such as available venture capital, supporting institutions, formal and informal networks, and mentoring. </w:t>
+      </w:r>
+      <w:r>
+        <w:rPr>
+          <w:rFonts w:ascii="Times New Roman" w:hAnsi="Times New Roman" w:cs="Times New Roman"/>
+          <w:sz w:val="24"/>
+          <w:szCs w:val="24"/>
+        </w:rPr>
+        <w:t xml:space="preserve"> EARTO (2014) suggested that a simple linear approach to technology transfer was inappropriate for multi-technology endeavors.</w:t>
+      </w:r>
+      <w:r>
+        <w:rPr>
+          <w:rFonts w:ascii="Times New Roman" w:hAnsi="Times New Roman" w:cs="Times New Roman"/>
+          <w:sz w:val="24"/>
+          <w:szCs w:val="24"/>
+        </w:rPr>
+        <w:t xml:space="preserve">  It also concluded that the TRL scale was increasingly used by its member organizations as funding selection and review tool for research and development projects but organizations needed to better understand and adapt the TRL scale to enable it to be used more efficiently and effectively.</w:t>
+      </w:r>
+      <w:r>
+        <w:rPr>
+          <w:rFonts w:ascii="Times New Roman" w:hAnsi="Times New Roman" w:cs="Times New Roman"/>
+          <w:sz w:val="24"/>
+          <w:szCs w:val="24"/>
+        </w:rPr>
+        <w:t xml:space="preserve"> </w:t>
+      </w:r>
+      <w:r>
+        <w:rPr>
+          <w:rFonts w:ascii="Times New Roman" w:hAnsi="Times New Roman" w:cs="Times New Roman"/>
+          <w:sz w:val="24"/>
+          <w:szCs w:val="24"/>
+        </w:rPr>
+        <w:t>Gonzalez-</w:t>
+      </w:r>
+      <w:proofErr w:type="spellStart"/>
+      <w:r>
+        <w:rPr>
+          <w:rFonts w:ascii="Times New Roman" w:hAnsi="Times New Roman" w:cs="Times New Roman"/>
+          <w:sz w:val="24"/>
+          <w:szCs w:val="24"/>
+        </w:rPr>
+        <w:t>Pernia</w:t>
+      </w:r>
+      <w:proofErr w:type="spellEnd"/>
+      <w:r>
+        <w:rPr>
+          <w:rFonts w:ascii="Times New Roman" w:hAnsi="Times New Roman" w:cs="Times New Roman"/>
+          <w:sz w:val="24"/>
+          <w:szCs w:val="24"/>
+        </w:rPr>
+        <w:t xml:space="preserve">, </w:t>
+      </w:r>
+      <w:proofErr w:type="spellStart"/>
+      <w:r>
+        <w:rPr>
+          <w:rFonts w:ascii="Times New Roman" w:hAnsi="Times New Roman" w:cs="Times New Roman"/>
+          <w:sz w:val="24"/>
+          <w:szCs w:val="24"/>
+        </w:rPr>
+        <w:t>Kuechle</w:t>
+      </w:r>
+      <w:proofErr w:type="spellEnd"/>
+      <w:r>
+        <w:rPr>
+          <w:rFonts w:ascii="Times New Roman" w:hAnsi="Times New Roman" w:cs="Times New Roman"/>
+          <w:sz w:val="24"/>
+          <w:szCs w:val="24"/>
+        </w:rPr>
+        <w:t xml:space="preserve">, &amp; </w:t>
       </w:r>
       <w:r>
         <w:rPr>
@@ -3018,174 +3167,106 @@
           <w:szCs w:val="24"/>
         </w:rPr>
         <w:lastRenderedPageBreak/>
-        <w:t xml:space="preserve">networks, and mentoring. </w:t>
-      </w:r>
-      <w:r>
-        <w:rPr>
-          <w:rFonts w:ascii="Times New Roman" w:hAnsi="Times New Roman" w:cs="Times New Roman"/>
-          <w:sz w:val="24"/>
-          <w:szCs w:val="24"/>
-        </w:rPr>
-        <w:t xml:space="preserve"> EARTO (2014) suggested that a simple linear approach to technology transfer was inappropriate for multi-technology endeavors.</w:t>
-      </w:r>
-      <w:r>
-        <w:rPr>
-          <w:rFonts w:ascii="Times New Roman" w:hAnsi="Times New Roman" w:cs="Times New Roman"/>
-          <w:sz w:val="24"/>
-          <w:szCs w:val="24"/>
-        </w:rPr>
-        <w:t xml:space="preserve">  It also concluded that the TRL scale was increasingly used by its member organizations as funding selection and review tool for </w:t>
+        <w:t>Pena-</w:t>
+      </w:r>
+      <w:proofErr w:type="spellStart"/>
+      <w:r>
+        <w:rPr>
+          <w:rFonts w:ascii="Times New Roman" w:hAnsi="Times New Roman" w:cs="Times New Roman"/>
+          <w:sz w:val="24"/>
+          <w:szCs w:val="24"/>
+        </w:rPr>
+        <w:t>Lagazkue</w:t>
+      </w:r>
+      <w:proofErr w:type="spellEnd"/>
+      <w:r>
+        <w:rPr>
+          <w:rFonts w:ascii="Times New Roman" w:hAnsi="Times New Roman" w:cs="Times New Roman"/>
+          <w:sz w:val="24"/>
+          <w:szCs w:val="24"/>
+        </w:rPr>
+        <w:t xml:space="preserve"> (2013)</w:t>
+      </w:r>
+      <w:r>
+        <w:rPr>
+          <w:rFonts w:ascii="Times New Roman" w:hAnsi="Times New Roman" w:cs="Times New Roman"/>
+          <w:sz w:val="24"/>
+          <w:szCs w:val="24"/>
+        </w:rPr>
+        <w:t xml:space="preserve"> </w:t>
+      </w:r>
+      <w:r>
+        <w:rPr>
+          <w:rFonts w:ascii="Times New Roman" w:hAnsi="Times New Roman" w:cs="Times New Roman"/>
+          <w:sz w:val="24"/>
+          <w:szCs w:val="24"/>
+        </w:rPr>
+        <w:t>found that regional differences in venture capital availability were not associated with the level of spinout company formation.  They postulated that this was because the development of most university technologies has not progressed far enough to make them good candidates for venture capital investment.  However, they did find a statistically and theoretically significant association between regional characteristics and the level of technology transfer activity.</w:t>
+      </w:r>
+      <w:r>
+        <w:rPr>
+          <w:rFonts w:ascii="Times New Roman" w:hAnsi="Times New Roman" w:cs="Times New Roman"/>
+          <w:sz w:val="24"/>
+          <w:szCs w:val="24"/>
+        </w:rPr>
+        <w:t xml:space="preserve">  Rahm &amp; Hansen (1999) found that 24 percent of </w:t>
+      </w:r>
+      <w:r>
+        <w:rPr>
+          <w:rFonts w:ascii="Times New Roman" w:hAnsi="Times New Roman" w:cs="Times New Roman"/>
+          <w:sz w:val="24"/>
+          <w:szCs w:val="24"/>
+        </w:rPr>
+        <w:t xml:space="preserve">university </w:t>
+      </w:r>
+      <w:r>
+        <w:rPr>
+          <w:rFonts w:ascii="Times New Roman" w:hAnsi="Times New Roman" w:cs="Times New Roman"/>
+          <w:sz w:val="24"/>
+          <w:szCs w:val="24"/>
+        </w:rPr>
+        <w:t>technology transfer administrators and 7 percent university researchers identified “focus on basic research” as an inhibitor of technology transfer.  These results seem to imply that development stage plays a significant role in the technology transfer process.</w:t>
+      </w:r>
+    </w:p>
+    <w:p>
+      <w:pPr>
+        <w:spacing w:after="0" w:line="480" w:lineRule="auto"/>
+        <w:rPr>
+          <w:rFonts w:ascii="Times New Roman" w:hAnsi="Times New Roman" w:cs="Times New Roman"/>
+          <w:b/>
+          <w:sz w:val="24"/>
+          <w:szCs w:val="24"/>
+        </w:rPr>
+      </w:pPr>
+      <w:r>
+        <w:rPr>
+          <w:rFonts w:ascii="Times New Roman" w:hAnsi="Times New Roman" w:cs="Times New Roman"/>
+          <w:b/>
+          <w:sz w:val="24"/>
+          <w:szCs w:val="24"/>
+        </w:rPr>
+        <w:t>Research Questions</w:t>
+      </w:r>
+      <w:r>
+        <w:rPr>
+          <w:rFonts w:ascii="Times New Roman" w:hAnsi="Times New Roman" w:cs="Times New Roman"/>
+          <w:b/>
+          <w:sz w:val="24"/>
+          <w:szCs w:val="24"/>
+        </w:rPr>
+        <w:t xml:space="preserve"> and Hypotheses</w:t>
+      </w:r>
+      <w:r>
+        <w:rPr>
+          <w:rFonts w:ascii="Times New Roman" w:hAnsi="Times New Roman" w:cs="Times New Roman"/>
+          <w:b/>
+          <w:sz w:val="24"/>
+          <w:szCs w:val="24"/>
+        </w:rPr>
+        <w:tab/>
       </w:r>
       <w:bookmarkStart w:id="0" w:name="_GoBack"/>
       <w:bookmarkEnd w:id="0"/>
-      <w:r>
-        <w:rPr>
-          <w:rFonts w:ascii="Times New Roman" w:hAnsi="Times New Roman" w:cs="Times New Roman"/>
-          <w:sz w:val="24"/>
-          <w:szCs w:val="24"/>
-        </w:rPr>
-        <w:t>research and development projects but organizations needed to better understand and adapt the TRL scale to enable it to be used more efficiently and effectively.</w:t>
-      </w:r>
-      <w:r>
-        <w:rPr>
-          <w:rFonts w:ascii="Times New Roman" w:hAnsi="Times New Roman" w:cs="Times New Roman"/>
-          <w:sz w:val="24"/>
-          <w:szCs w:val="24"/>
-        </w:rPr>
-        <w:t xml:space="preserve"> </w:t>
-      </w:r>
-      <w:r>
-        <w:rPr>
-          <w:rFonts w:ascii="Times New Roman" w:hAnsi="Times New Roman" w:cs="Times New Roman"/>
-          <w:sz w:val="24"/>
-          <w:szCs w:val="24"/>
-        </w:rPr>
-        <w:t>Gonzalez-</w:t>
-      </w:r>
-      <w:proofErr w:type="spellStart"/>
-      <w:r>
-        <w:rPr>
-          <w:rFonts w:ascii="Times New Roman" w:hAnsi="Times New Roman" w:cs="Times New Roman"/>
-          <w:sz w:val="24"/>
-          <w:szCs w:val="24"/>
-        </w:rPr>
-        <w:t>Pernia</w:t>
-      </w:r>
-      <w:proofErr w:type="spellEnd"/>
-      <w:r>
-        <w:rPr>
-          <w:rFonts w:ascii="Times New Roman" w:hAnsi="Times New Roman" w:cs="Times New Roman"/>
-          <w:sz w:val="24"/>
-          <w:szCs w:val="24"/>
-        </w:rPr>
-        <w:t xml:space="preserve">, </w:t>
-      </w:r>
-      <w:proofErr w:type="spellStart"/>
-      <w:r>
-        <w:rPr>
-          <w:rFonts w:ascii="Times New Roman" w:hAnsi="Times New Roman" w:cs="Times New Roman"/>
-          <w:sz w:val="24"/>
-          <w:szCs w:val="24"/>
-        </w:rPr>
-        <w:t>Kuechle</w:t>
-      </w:r>
-      <w:proofErr w:type="spellEnd"/>
-      <w:r>
-        <w:rPr>
-          <w:rFonts w:ascii="Times New Roman" w:hAnsi="Times New Roman" w:cs="Times New Roman"/>
-          <w:sz w:val="24"/>
-          <w:szCs w:val="24"/>
-        </w:rPr>
-        <w:t>, &amp; Pena-</w:t>
-      </w:r>
-      <w:proofErr w:type="spellStart"/>
-      <w:r>
-        <w:rPr>
-          <w:rFonts w:ascii="Times New Roman" w:hAnsi="Times New Roman" w:cs="Times New Roman"/>
-          <w:sz w:val="24"/>
-          <w:szCs w:val="24"/>
-        </w:rPr>
-        <w:t>Lagazkue</w:t>
-      </w:r>
-      <w:proofErr w:type="spellEnd"/>
-      <w:r>
-        <w:rPr>
-          <w:rFonts w:ascii="Times New Roman" w:hAnsi="Times New Roman" w:cs="Times New Roman"/>
-          <w:sz w:val="24"/>
-          <w:szCs w:val="24"/>
-        </w:rPr>
-        <w:t xml:space="preserve"> (2013)</w:t>
-      </w:r>
-      <w:r>
-        <w:rPr>
-          <w:rFonts w:ascii="Times New Roman" w:hAnsi="Times New Roman" w:cs="Times New Roman"/>
-          <w:sz w:val="24"/>
-          <w:szCs w:val="24"/>
-        </w:rPr>
-        <w:t xml:space="preserve"> </w:t>
-      </w:r>
-      <w:r>
-        <w:rPr>
-          <w:rFonts w:ascii="Times New Roman" w:hAnsi="Times New Roman" w:cs="Times New Roman"/>
-          <w:sz w:val="24"/>
-          <w:szCs w:val="24"/>
-        </w:rPr>
-        <w:t xml:space="preserve">found that regional differences in venture capital availability were not associated with the level of spinout company formation.  They postulated that this was because the development of most university technologies has not progressed far enough to make them good candidates for venture capital investment.  However, they did find a statistically and theoretically significant </w:t>
-      </w:r>
-      <w:r>
-        <w:rPr>
-          <w:rFonts w:ascii="Times New Roman" w:hAnsi="Times New Roman" w:cs="Times New Roman"/>
-          <w:sz w:val="24"/>
-          <w:szCs w:val="24"/>
-        </w:rPr>
-        <w:t xml:space="preserve">association </w:t>
-      </w:r>
-      <w:r>
-        <w:rPr>
-          <w:rFonts w:ascii="Times New Roman" w:hAnsi="Times New Roman" w:cs="Times New Roman"/>
-          <w:sz w:val="24"/>
-          <w:szCs w:val="24"/>
-        </w:rPr>
-        <w:t>between regional characteristics and the level of technology transfer activity.</w:t>
-      </w:r>
-    </w:p>
-    <w:p>
-      <w:pPr>
-        <w:spacing w:after="0" w:line="480" w:lineRule="auto"/>
-        <w:rPr>
-          <w:rFonts w:ascii="Times New Roman" w:hAnsi="Times New Roman" w:cs="Times New Roman"/>
-          <w:b/>
-          <w:sz w:val="24"/>
-          <w:szCs w:val="24"/>
-        </w:rPr>
-      </w:pPr>
-      <w:r>
-        <w:rPr>
-          <w:rFonts w:ascii="Times New Roman" w:hAnsi="Times New Roman" w:cs="Times New Roman"/>
-          <w:b/>
-          <w:sz w:val="24"/>
-          <w:szCs w:val="24"/>
-        </w:rPr>
-        <w:t>Research Questions</w:t>
-      </w:r>
-      <w:r>
-        <w:rPr>
-          <w:rFonts w:ascii="Times New Roman" w:hAnsi="Times New Roman" w:cs="Times New Roman"/>
-          <w:b/>
-          <w:sz w:val="24"/>
-          <w:szCs w:val="24"/>
-        </w:rPr>
-        <w:t xml:space="preserve"> and Hypotheses</w:t>
-      </w:r>
-      <w:r>
-        <w:rPr>
-          <w:rFonts w:ascii="Times New Roman" w:hAnsi="Times New Roman" w:cs="Times New Roman"/>
-          <w:b/>
-          <w:sz w:val="24"/>
-          <w:szCs w:val="24"/>
-        </w:rPr>
-        <w:tab/>
-      </w:r>
     </w:p>
     <w:p>
       <w:pPr>
@@ -3614,24 +3695,32 @@
           <w:sz w:val="24"/>
           <w:szCs w:val="24"/>
         </w:rPr>
+        <w:t>Currently technology transfer public policy does not appear to take into consideration the development stage of R&amp;D projects.  If popular belief</w:t>
+      </w:r>
+      <w:r>
+        <w:rPr>
+          <w:rFonts w:ascii="Times New Roman" w:hAnsi="Times New Roman" w:cs="Times New Roman"/>
+          <w:sz w:val="24"/>
+          <w:szCs w:val="24"/>
+        </w:rPr>
+        <w:t xml:space="preserve"> is true</w:t>
+      </w:r>
+      <w:r>
+        <w:rPr>
+          <w:rFonts w:ascii="Times New Roman" w:hAnsi="Times New Roman" w:cs="Times New Roman"/>
+          <w:sz w:val="24"/>
+          <w:szCs w:val="24"/>
+        </w:rPr>
+        <w:t xml:space="preserve">, then this presents an opportunity to </w:t>
+      </w:r>
+      <w:r>
+        <w:rPr>
+          <w:rFonts w:ascii="Times New Roman" w:hAnsi="Times New Roman" w:cs="Times New Roman"/>
+          <w:sz w:val="24"/>
+          <w:szCs w:val="24"/>
+        </w:rPr>
         <w:lastRenderedPageBreak/>
-        <w:t>Currently technology transfer public policy does not appear to take into consideration the development stage of R&amp;D projects.  If popular belief</w:t>
-      </w:r>
-      <w:r>
-        <w:rPr>
-          <w:rFonts w:ascii="Times New Roman" w:hAnsi="Times New Roman" w:cs="Times New Roman"/>
-          <w:sz w:val="24"/>
-          <w:szCs w:val="24"/>
-        </w:rPr>
-        <w:t xml:space="preserve"> is true</w:t>
-      </w:r>
-      <w:r>
-        <w:rPr>
-          <w:rFonts w:ascii="Times New Roman" w:hAnsi="Times New Roman" w:cs="Times New Roman"/>
-          <w:sz w:val="24"/>
-          <w:szCs w:val="24"/>
-        </w:rPr>
-        <w:t>, then this presents an opportunity to significantly improve public policy outcomes in thi</w:t>
+        <w:t>significantly improve public policy outcomes in thi</w:t>
       </w:r>
       <w:r>
         <w:rPr>
@@ -4333,40 +4422,48 @@
           <w:sz w:val="24"/>
           <w:szCs w:val="24"/>
         </w:rPr>
+        <w:t>The main hypothesis of this research is that technologies derived from</w:t>
+      </w:r>
+      <w:r>
+        <w:rPr>
+          <w:rFonts w:ascii="Times New Roman" w:hAnsi="Times New Roman" w:cs="Times New Roman"/>
+          <w:sz w:val="24"/>
+          <w:szCs w:val="24"/>
+        </w:rPr>
+        <w:t xml:space="preserve"> </w:t>
+      </w:r>
+      <w:r>
+        <w:rPr>
+          <w:rFonts w:ascii="Times New Roman" w:hAnsi="Times New Roman" w:cs="Times New Roman"/>
+          <w:sz w:val="24"/>
+          <w:szCs w:val="24"/>
+        </w:rPr>
+        <w:t xml:space="preserve">federally-funded R&amp;D projects that receive federal financial support further through the development process are transferred to the private sector at significantly greater rates </w:t>
+      </w:r>
+      <w:r>
+        <w:rPr>
+          <w:rFonts w:ascii="Times New Roman" w:hAnsi="Times New Roman" w:cs="Times New Roman"/>
+          <w:sz w:val="24"/>
+          <w:szCs w:val="24"/>
+        </w:rPr>
+        <w:t xml:space="preserve">and significantly faster </w:t>
+      </w:r>
+      <w:r>
+        <w:rPr>
+          <w:rFonts w:ascii="Times New Roman" w:hAnsi="Times New Roman" w:cs="Times New Roman"/>
+          <w:sz w:val="24"/>
+          <w:szCs w:val="24"/>
+        </w:rPr>
+        <w:t xml:space="preserve">than </w:t>
+      </w:r>
+      <w:r>
+        <w:rPr>
+          <w:rFonts w:ascii="Times New Roman" w:hAnsi="Times New Roman" w:cs="Times New Roman"/>
+          <w:sz w:val="24"/>
+          <w:szCs w:val="24"/>
+        </w:rPr>
         <w:lastRenderedPageBreak/>
-        <w:t>The main hypothesis of this research is that technologies derived from</w:t>
-      </w:r>
-      <w:r>
-        <w:rPr>
-          <w:rFonts w:ascii="Times New Roman" w:hAnsi="Times New Roman" w:cs="Times New Roman"/>
-          <w:sz w:val="24"/>
-          <w:szCs w:val="24"/>
-        </w:rPr>
-        <w:t xml:space="preserve"> </w:t>
-      </w:r>
-      <w:r>
-        <w:rPr>
-          <w:rFonts w:ascii="Times New Roman" w:hAnsi="Times New Roman" w:cs="Times New Roman"/>
-          <w:sz w:val="24"/>
-          <w:szCs w:val="24"/>
-        </w:rPr>
-        <w:t xml:space="preserve">federally-funded R&amp;D projects that receive federal financial support further through the development process are transferred to the private sector at significantly greater rates </w:t>
-      </w:r>
-      <w:r>
-        <w:rPr>
-          <w:rFonts w:ascii="Times New Roman" w:hAnsi="Times New Roman" w:cs="Times New Roman"/>
-          <w:sz w:val="24"/>
-          <w:szCs w:val="24"/>
-        </w:rPr>
-        <w:t xml:space="preserve">and significantly faster </w:t>
-      </w:r>
-      <w:r>
-        <w:rPr>
-          <w:rFonts w:ascii="Times New Roman" w:hAnsi="Times New Roman" w:cs="Times New Roman"/>
-          <w:sz w:val="24"/>
-          <w:szCs w:val="24"/>
-        </w:rPr>
-        <w:t xml:space="preserve">than technologies derived from federally-funded R&amp;D projects that stop receiving federal financial support earlier in the development process.  Within this main hypothesis is a sub-hypothesis that technologies derived from </w:t>
+        <w:t xml:space="preserve">technologies derived from federally-funded R&amp;D projects that stop receiving federal financial support earlier in the development process.  Within this main hypothesis is a sub-hypothesis that technologies derived from </w:t>
       </w:r>
       <w:r>
         <w:rPr>
@@ -5495,6 +5592,81 @@
           <w:szCs w:val="24"/>
         </w:rPr>
         <w:t>. Retrieved from https://www.whitehouse.gov/wp-content/uploads/2018/03/Presidents-Management-Agenda.pdf</w:t>
+      </w:r>
+    </w:p>
+    <w:p>
+      <w:pPr>
+        <w:spacing w:after="0" w:line="480" w:lineRule="auto"/>
+        <w:ind w:left="720" w:hanging="720"/>
+        <w:rPr>
+          <w:rFonts w:ascii="Times New Roman" w:hAnsi="Times New Roman" w:cs="Times New Roman"/>
+          <w:sz w:val="24"/>
+          <w:szCs w:val="24"/>
+        </w:rPr>
+      </w:pPr>
+      <w:proofErr w:type="gramStart"/>
+      <w:r>
+        <w:rPr>
+          <w:rFonts w:ascii="Times New Roman" w:hAnsi="Times New Roman" w:cs="Times New Roman"/>
+          <w:sz w:val="24"/>
+          <w:szCs w:val="24"/>
+        </w:rPr>
+        <w:t>Rahm, D., &amp; Hansen, V. (1999).</w:t>
+      </w:r>
+      <w:proofErr w:type="gramEnd"/>
+      <w:r>
+        <w:rPr>
+          <w:rFonts w:ascii="Times New Roman" w:hAnsi="Times New Roman" w:cs="Times New Roman"/>
+          <w:sz w:val="24"/>
+          <w:szCs w:val="24"/>
+        </w:rPr>
+        <w:t xml:space="preserve"> Technology policy 2000: University to industry transfer. </w:t>
+      </w:r>
+      <w:r>
+        <w:rPr>
+          <w:rFonts w:ascii="Times New Roman" w:hAnsi="Times New Roman" w:cs="Times New Roman"/>
+          <w:i/>
+          <w:iCs/>
+          <w:sz w:val="24"/>
+          <w:szCs w:val="24"/>
+        </w:rPr>
+        <w:t>International Journal of Public Administration, 22</w:t>
+      </w:r>
+      <w:r>
+        <w:rPr>
+          <w:rFonts w:ascii="Times New Roman" w:hAnsi="Times New Roman" w:cs="Times New Roman"/>
+          <w:sz w:val="24"/>
+          <w:szCs w:val="24"/>
+        </w:rPr>
+        <w:t xml:space="preserve">(8), 1189-1211. </w:t>
+      </w:r>
+      <w:proofErr w:type="spellStart"/>
+      <w:r>
+        <w:rPr>
+          <w:rFonts w:ascii="Times New Roman" w:hAnsi="Times New Roman" w:cs="Times New Roman"/>
+          <w:sz w:val="24"/>
+          <w:szCs w:val="24"/>
+        </w:rPr>
+        <w:t>doi:</w:t>
+      </w:r>
+      <w:r>
+        <w:rPr>
+          <w:rFonts w:ascii="Times New Roman" w:hAnsi="Times New Roman" w:cs="Times New Roman"/>
+          <w:sz w:val="24"/>
+          <w:szCs w:val="24"/>
+          <w:u w:val="single"/>
+        </w:rPr>
+        <w:t>http</w:t>
+      </w:r>
+      <w:proofErr w:type="spellEnd"/>
+      <w:r>
+        <w:rPr>
+          <w:rFonts w:ascii="Times New Roman" w:hAnsi="Times New Roman" w:cs="Times New Roman"/>
+          <w:sz w:val="24"/>
+          <w:szCs w:val="24"/>
+          <w:u w:val="single"/>
+        </w:rPr>
+        <w:t>://dx.doi.org/10.1080/01900699908525425</w:t>
       </w:r>
     </w:p>
     <w:p>
@@ -6200,7 +6372,7 @@
         <w:noProof/>
         <w:sz w:val="24"/>
       </w:rPr>
-      <w:t>9</w:t>
+      <w:t>2</w:t>
     </w:r>
     <w:r>
       <w:rPr>

</xml_diff>

<commit_message>
Completed draft of Preproposal 01
</commit_message>
<xml_diff>
--- a/Assignments/Townes_SOC5600_PreProposal_01_v00.docx
+++ b/Assignments/Townes_SOC5600_PreProposal_01_v00.docx
@@ -12,6 +12,8 @@
           <w:szCs w:val="24"/>
         </w:rPr>
       </w:pPr>
+      <w:bookmarkStart w:id="0" w:name="_GoBack"/>
+      <w:bookmarkEnd w:id="0"/>
     </w:p>
     <w:p>
       <w:pPr>
@@ -553,7 +555,15 @@
           <w:sz w:val="24"/>
           <w:szCs w:val="24"/>
         </w:rPr>
-        <w:t>.  It also reviews the relevant literature on the subject and poses several research questions that the study aims to answer to fill gaps in the knowledge base on the subject.</w:t>
+        <w:t>.  It</w:t>
+      </w:r>
+      <w:r>
+        <w:rPr>
+          <w:rFonts w:ascii="Times New Roman" w:hAnsi="Times New Roman" w:cs="Times New Roman"/>
+          <w:sz w:val="24"/>
+          <w:szCs w:val="24"/>
+        </w:rPr>
+        <w:t xml:space="preserve"> reviews the relevant literature on the subject and poses several research questions that the study aims to answer to fill gaps in the knowledge base on the subject.</w:t>
       </w:r>
     </w:p>
     <w:p>
@@ -1667,6 +1677,48 @@
         </w:rPr>
         <w:t xml:space="preserve">Rahm &amp; Hansen (1999) suggested that technology transfer as a concept was not well defined in the literature.  Their study revealed that at the time most analyses conceptualized technology transfer as the linear passage of a device from one organization to another.  Rahm &amp; Hansen argued that the conceptualization of technology transfer should include the need for research and development knowledge and know-how to accompany the technology in the transfer. </w:t>
       </w:r>
+      <w:r>
+        <w:rPr>
+          <w:rFonts w:ascii="Times New Roman" w:hAnsi="Times New Roman" w:cs="Times New Roman"/>
+          <w:sz w:val="24"/>
+          <w:szCs w:val="24"/>
+        </w:rPr>
+        <w:t xml:space="preserve"> Florida, Adler &amp; </w:t>
+      </w:r>
+      <w:proofErr w:type="spellStart"/>
+      <w:r>
+        <w:rPr>
+          <w:rFonts w:ascii="Times New Roman" w:hAnsi="Times New Roman" w:cs="Times New Roman"/>
+          <w:sz w:val="24"/>
+          <w:szCs w:val="24"/>
+        </w:rPr>
+        <w:t>Mellander</w:t>
+      </w:r>
+      <w:proofErr w:type="spellEnd"/>
+      <w:r>
+        <w:rPr>
+          <w:rFonts w:ascii="Times New Roman" w:hAnsi="Times New Roman" w:cs="Times New Roman"/>
+          <w:sz w:val="24"/>
+          <w:szCs w:val="24"/>
+        </w:rPr>
+        <w:t xml:space="preserve"> (2017) focused on innovation, creativity, and entrepreneurship – the underpinnings of technology and technology transfer.  They conceptualize innovation, creativity, and entrepreneurship </w:t>
+      </w:r>
+      <w:r>
+        <w:rPr>
+          <w:rFonts w:ascii="Times New Roman" w:hAnsi="Times New Roman" w:cs="Times New Roman"/>
+          <w:sz w:val="24"/>
+          <w:szCs w:val="24"/>
+        </w:rPr>
+        <w:t xml:space="preserve">(and thus technology transfer by implication) </w:t>
+      </w:r>
+      <w:r>
+        <w:rPr>
+          <w:rFonts w:ascii="Times New Roman" w:hAnsi="Times New Roman" w:cs="Times New Roman"/>
+          <w:sz w:val="24"/>
+          <w:szCs w:val="24"/>
+        </w:rPr>
+        <w:t xml:space="preserve">as outputs of cities and urban regions. </w:t>
+      </w:r>
     </w:p>
     <w:p>
       <w:pPr>
@@ -1683,6 +1735,7 @@
           <w:sz w:val="24"/>
           <w:szCs w:val="24"/>
         </w:rPr>
+        <w:lastRenderedPageBreak/>
         <w:tab/>
         <w:t xml:space="preserve">Studies of technology transfer operationalize the concept in various ways.  </w:t>
       </w:r>
@@ -1728,7 +1781,369 @@
           <w:sz w:val="24"/>
           <w:szCs w:val="24"/>
         </w:rPr>
-        <w:t xml:space="preserve"> used amount of revenue generated from licenses of patents and amount of revenue generated from sponsored research agreements to operationalize the financial conceptualization of technology transfer.  They used the number of patent licenses executed, the </w:t>
+        <w:t xml:space="preserve"> used amount of revenue generated from licenses of patents and amount of revenue generated from sponsored research agreements to operationalize the financial conceptualization of technology transfer.  They used the number of patent licenses executed, the number of sponsored research agreements executed, and the number of spinout companies formed to operationalize the non-financial conceptualization of technology transfer. </w:t>
+      </w:r>
+      <w:r>
+        <w:rPr>
+          <w:rFonts w:ascii="Times New Roman" w:hAnsi="Times New Roman" w:cs="Times New Roman"/>
+          <w:sz w:val="24"/>
+          <w:szCs w:val="24"/>
+        </w:rPr>
+        <w:t xml:space="preserve"> </w:t>
+      </w:r>
+      <w:r>
+        <w:rPr>
+          <w:rFonts w:ascii="Times New Roman" w:hAnsi="Times New Roman" w:cs="Times New Roman"/>
+          <w:sz w:val="24"/>
+          <w:szCs w:val="24"/>
+        </w:rPr>
+        <w:t xml:space="preserve">Hallam, Wurth, &amp; Mancha (2014) </w:t>
+      </w:r>
+      <w:r>
+        <w:rPr>
+          <w:rFonts w:ascii="Times New Roman" w:hAnsi="Times New Roman" w:cs="Times New Roman"/>
+          <w:sz w:val="24"/>
+          <w:szCs w:val="24"/>
+        </w:rPr>
+        <w:t xml:space="preserve">study was operationalized the concept of technology transfer as a license </w:t>
+      </w:r>
+      <w:r>
+        <w:rPr>
+          <w:rFonts w:ascii="Times New Roman" w:hAnsi="Times New Roman" w:cs="Times New Roman"/>
+          <w:sz w:val="24"/>
+          <w:szCs w:val="24"/>
+        </w:rPr>
+        <w:t xml:space="preserve">executed with an established private business providing it </w:t>
+      </w:r>
+      <w:r>
+        <w:rPr>
+          <w:rFonts w:ascii="Times New Roman" w:hAnsi="Times New Roman" w:cs="Times New Roman"/>
+          <w:sz w:val="24"/>
+          <w:szCs w:val="24"/>
+        </w:rPr>
+        <w:t xml:space="preserve">the legal right to use an intellectual property, </w:t>
+      </w:r>
+      <w:r>
+        <w:rPr>
+          <w:rFonts w:ascii="Times New Roman" w:hAnsi="Times New Roman" w:cs="Times New Roman"/>
+          <w:sz w:val="24"/>
+          <w:szCs w:val="24"/>
+        </w:rPr>
+        <w:t xml:space="preserve">a license executed with an entrepreneur providing the legal right to use an intellectual property, </w:t>
+      </w:r>
+      <w:r>
+        <w:rPr>
+          <w:rFonts w:ascii="Times New Roman" w:hAnsi="Times New Roman" w:cs="Times New Roman"/>
+          <w:sz w:val="24"/>
+          <w:szCs w:val="24"/>
+        </w:rPr>
+        <w:t>a collaborative research endeavor between a private business and a university,</w:t>
+      </w:r>
+      <w:r>
+        <w:rPr>
+          <w:rFonts w:ascii="Times New Roman" w:hAnsi="Times New Roman" w:cs="Times New Roman"/>
+          <w:sz w:val="24"/>
+          <w:szCs w:val="24"/>
+        </w:rPr>
+        <w:t xml:space="preserve"> and</w:t>
+      </w:r>
+      <w:r>
+        <w:rPr>
+          <w:rFonts w:ascii="Times New Roman" w:hAnsi="Times New Roman" w:cs="Times New Roman"/>
+          <w:sz w:val="24"/>
+          <w:szCs w:val="24"/>
+        </w:rPr>
+        <w:t xml:space="preserve"> a consulting engagement between a private business and a</w:t>
+      </w:r>
+      <w:r>
+        <w:rPr>
+          <w:rFonts w:ascii="Times New Roman" w:hAnsi="Times New Roman" w:cs="Times New Roman"/>
+          <w:sz w:val="24"/>
+          <w:szCs w:val="24"/>
+        </w:rPr>
+        <w:t xml:space="preserve"> university faculty member.</w:t>
+      </w:r>
+      <w:r>
+        <w:rPr>
+          <w:rFonts w:ascii="Times New Roman" w:hAnsi="Times New Roman" w:cs="Times New Roman"/>
+          <w:sz w:val="24"/>
+          <w:szCs w:val="24"/>
+        </w:rPr>
+        <w:t xml:space="preserve"> </w:t>
+      </w:r>
+      <w:r>
+        <w:rPr>
+          <w:rFonts w:ascii="Times New Roman" w:hAnsi="Times New Roman" w:cs="Times New Roman"/>
+          <w:sz w:val="24"/>
+          <w:szCs w:val="24"/>
+        </w:rPr>
+        <w:t xml:space="preserve"> EARTO (2014) did not explicitly operationalize its conceptualization of technology transfer.  However, the report implicitly treats technology transfer as the use of a method, composition of matter, or manufacture in a real-world application.</w:t>
+      </w:r>
+      <w:r>
+        <w:rPr>
+          <w:rFonts w:ascii="Times New Roman" w:hAnsi="Times New Roman" w:cs="Times New Roman"/>
+          <w:sz w:val="24"/>
+          <w:szCs w:val="24"/>
+        </w:rPr>
+        <w:t xml:space="preserve"> </w:t>
+      </w:r>
+      <w:r>
+        <w:rPr>
+          <w:rFonts w:ascii="Times New Roman" w:hAnsi="Times New Roman" w:cs="Times New Roman"/>
+          <w:sz w:val="24"/>
+          <w:szCs w:val="24"/>
+        </w:rPr>
+        <w:t>Gonzalez-</w:t>
+      </w:r>
+      <w:proofErr w:type="spellStart"/>
+      <w:r>
+        <w:rPr>
+          <w:rFonts w:ascii="Times New Roman" w:hAnsi="Times New Roman" w:cs="Times New Roman"/>
+          <w:sz w:val="24"/>
+          <w:szCs w:val="24"/>
+        </w:rPr>
+        <w:t>Pernia</w:t>
+      </w:r>
+      <w:proofErr w:type="spellEnd"/>
+      <w:r>
+        <w:rPr>
+          <w:rFonts w:ascii="Times New Roman" w:hAnsi="Times New Roman" w:cs="Times New Roman"/>
+          <w:sz w:val="24"/>
+          <w:szCs w:val="24"/>
+        </w:rPr>
+        <w:t xml:space="preserve">, </w:t>
+      </w:r>
+      <w:proofErr w:type="spellStart"/>
+      <w:r>
+        <w:rPr>
+          <w:rFonts w:ascii="Times New Roman" w:hAnsi="Times New Roman" w:cs="Times New Roman"/>
+          <w:sz w:val="24"/>
+          <w:szCs w:val="24"/>
+        </w:rPr>
+        <w:t>Kuechle</w:t>
+      </w:r>
+      <w:proofErr w:type="spellEnd"/>
+      <w:r>
+        <w:rPr>
+          <w:rFonts w:ascii="Times New Roman" w:hAnsi="Times New Roman" w:cs="Times New Roman"/>
+          <w:sz w:val="24"/>
+          <w:szCs w:val="24"/>
+        </w:rPr>
+        <w:t>, &amp; Pena-</w:t>
+      </w:r>
+      <w:proofErr w:type="spellStart"/>
+      <w:r>
+        <w:rPr>
+          <w:rFonts w:ascii="Times New Roman" w:hAnsi="Times New Roman" w:cs="Times New Roman"/>
+          <w:sz w:val="24"/>
+          <w:szCs w:val="24"/>
+        </w:rPr>
+        <w:t>Lagazkue</w:t>
+      </w:r>
+      <w:proofErr w:type="spellEnd"/>
+      <w:r>
+        <w:rPr>
+          <w:rFonts w:ascii="Times New Roman" w:hAnsi="Times New Roman" w:cs="Times New Roman"/>
+          <w:sz w:val="24"/>
+          <w:szCs w:val="24"/>
+        </w:rPr>
+        <w:t xml:space="preserve"> (2013)</w:t>
+      </w:r>
+      <w:r>
+        <w:rPr>
+          <w:rFonts w:ascii="Times New Roman" w:hAnsi="Times New Roman" w:cs="Times New Roman"/>
+          <w:sz w:val="24"/>
+          <w:szCs w:val="24"/>
+        </w:rPr>
+        <w:t xml:space="preserve"> operationalized their conception of technology transfer using the total number of spinout companies created in a given year by university technology transfer operations.  They defined a spinout company as a new business venture founded specifically to commercialize knowledge or technology produ</w:t>
+      </w:r>
+      <w:r>
+        <w:rPr>
+          <w:rFonts w:ascii="Times New Roman" w:hAnsi="Times New Roman" w:cs="Times New Roman"/>
+          <w:sz w:val="24"/>
+          <w:szCs w:val="24"/>
+        </w:rPr>
+        <w:t xml:space="preserve">ced in an academic institution and where the new venture requires a license for the knowledge or technology (Shane as cited in </w:t>
+      </w:r>
+      <w:r>
+        <w:rPr>
+          <w:rFonts w:ascii="Times New Roman" w:hAnsi="Times New Roman" w:cs="Times New Roman"/>
+          <w:sz w:val="24"/>
+          <w:szCs w:val="24"/>
+        </w:rPr>
+        <w:t>Gonzalez-</w:t>
+      </w:r>
+      <w:proofErr w:type="spellStart"/>
+      <w:r>
+        <w:rPr>
+          <w:rFonts w:ascii="Times New Roman" w:hAnsi="Times New Roman" w:cs="Times New Roman"/>
+          <w:sz w:val="24"/>
+          <w:szCs w:val="24"/>
+        </w:rPr>
+        <w:t>Pe</w:t>
+      </w:r>
+      <w:r>
+        <w:rPr>
+          <w:rFonts w:ascii="Times New Roman" w:hAnsi="Times New Roman" w:cs="Times New Roman"/>
+          <w:sz w:val="24"/>
+          <w:szCs w:val="24"/>
+        </w:rPr>
+        <w:t>rnia</w:t>
+      </w:r>
+      <w:proofErr w:type="spellEnd"/>
+      <w:r>
+        <w:rPr>
+          <w:rFonts w:ascii="Times New Roman" w:hAnsi="Times New Roman" w:cs="Times New Roman"/>
+          <w:sz w:val="24"/>
+          <w:szCs w:val="24"/>
+        </w:rPr>
+        <w:t xml:space="preserve">, </w:t>
+      </w:r>
+      <w:proofErr w:type="spellStart"/>
+      <w:r>
+        <w:rPr>
+          <w:rFonts w:ascii="Times New Roman" w:hAnsi="Times New Roman" w:cs="Times New Roman"/>
+          <w:sz w:val="24"/>
+          <w:szCs w:val="24"/>
+        </w:rPr>
+        <w:t>Kuechle</w:t>
+      </w:r>
+      <w:proofErr w:type="spellEnd"/>
+      <w:r>
+        <w:rPr>
+          <w:rFonts w:ascii="Times New Roman" w:hAnsi="Times New Roman" w:cs="Times New Roman"/>
+          <w:sz w:val="24"/>
+          <w:szCs w:val="24"/>
+        </w:rPr>
+        <w:t>, &amp; Pena-</w:t>
+      </w:r>
+      <w:proofErr w:type="spellStart"/>
+      <w:r>
+        <w:rPr>
+          <w:rFonts w:ascii="Times New Roman" w:hAnsi="Times New Roman" w:cs="Times New Roman"/>
+          <w:sz w:val="24"/>
+          <w:szCs w:val="24"/>
+        </w:rPr>
+        <w:t>Lagazkue</w:t>
+      </w:r>
+      <w:proofErr w:type="spellEnd"/>
+      <w:r>
+        <w:rPr>
+          <w:rFonts w:ascii="Times New Roman" w:hAnsi="Times New Roman" w:cs="Times New Roman"/>
+          <w:sz w:val="24"/>
+          <w:szCs w:val="24"/>
+        </w:rPr>
+        <w:t xml:space="preserve">, </w:t>
+      </w:r>
+      <w:r>
+        <w:rPr>
+          <w:rFonts w:ascii="Times New Roman" w:hAnsi="Times New Roman" w:cs="Times New Roman"/>
+          <w:sz w:val="24"/>
+          <w:szCs w:val="24"/>
+        </w:rPr>
+        <w:t>2013)</w:t>
+      </w:r>
+      <w:r>
+        <w:rPr>
+          <w:rFonts w:ascii="Times New Roman" w:hAnsi="Times New Roman" w:cs="Times New Roman"/>
+          <w:sz w:val="24"/>
+          <w:szCs w:val="24"/>
+        </w:rPr>
+        <w:t>.</w:t>
+      </w:r>
+      <w:r>
+        <w:rPr>
+          <w:rFonts w:ascii="Times New Roman" w:hAnsi="Times New Roman" w:cs="Times New Roman"/>
+          <w:sz w:val="24"/>
+          <w:szCs w:val="24"/>
+        </w:rPr>
+        <w:t xml:space="preserve">  </w:t>
+      </w:r>
+      <w:r>
+        <w:rPr>
+          <w:rFonts w:ascii="Times New Roman" w:hAnsi="Times New Roman" w:cs="Times New Roman"/>
+          <w:sz w:val="24"/>
+          <w:szCs w:val="24"/>
+        </w:rPr>
+        <w:t>Gonzalez-</w:t>
+      </w:r>
+      <w:proofErr w:type="spellStart"/>
+      <w:r>
+        <w:rPr>
+          <w:rFonts w:ascii="Times New Roman" w:hAnsi="Times New Roman" w:cs="Times New Roman"/>
+          <w:sz w:val="24"/>
+          <w:szCs w:val="24"/>
+        </w:rPr>
+        <w:t>Pernia</w:t>
+      </w:r>
+      <w:proofErr w:type="spellEnd"/>
+      <w:r>
+        <w:rPr>
+          <w:rFonts w:ascii="Times New Roman" w:hAnsi="Times New Roman" w:cs="Times New Roman"/>
+          <w:sz w:val="24"/>
+          <w:szCs w:val="24"/>
+        </w:rPr>
+        <w:t xml:space="preserve">, </w:t>
+      </w:r>
+      <w:proofErr w:type="spellStart"/>
+      <w:r>
+        <w:rPr>
+          <w:rFonts w:ascii="Times New Roman" w:hAnsi="Times New Roman" w:cs="Times New Roman"/>
+          <w:sz w:val="24"/>
+          <w:szCs w:val="24"/>
+        </w:rPr>
+        <w:t>Kuechle</w:t>
+      </w:r>
+      <w:proofErr w:type="spellEnd"/>
+      <w:r>
+        <w:rPr>
+          <w:rFonts w:ascii="Times New Roman" w:hAnsi="Times New Roman" w:cs="Times New Roman"/>
+          <w:sz w:val="24"/>
+          <w:szCs w:val="24"/>
+        </w:rPr>
+        <w:t>, &amp; Pena-</w:t>
+      </w:r>
+      <w:proofErr w:type="spellStart"/>
+      <w:r>
+        <w:rPr>
+          <w:rFonts w:ascii="Times New Roman" w:hAnsi="Times New Roman" w:cs="Times New Roman"/>
+          <w:sz w:val="24"/>
+          <w:szCs w:val="24"/>
+        </w:rPr>
+        <w:t>Lagazkue</w:t>
+      </w:r>
+      <w:proofErr w:type="spellEnd"/>
+      <w:r>
+        <w:rPr>
+          <w:rFonts w:ascii="Times New Roman" w:hAnsi="Times New Roman" w:cs="Times New Roman"/>
+          <w:sz w:val="24"/>
+          <w:szCs w:val="24"/>
+        </w:rPr>
+        <w:t xml:space="preserve"> </w:t>
+      </w:r>
+      <w:r>
+        <w:rPr>
+          <w:rFonts w:ascii="Times New Roman" w:hAnsi="Times New Roman" w:cs="Times New Roman"/>
+          <w:sz w:val="24"/>
+          <w:szCs w:val="24"/>
+        </w:rPr>
+        <w:t>also used the total number of licensing agreements executed with third-party firms in a given year to operationalize their conception of technology transfer.</w:t>
+      </w:r>
+      <w:r>
+        <w:rPr>
+          <w:rFonts w:ascii="Times New Roman" w:hAnsi="Times New Roman" w:cs="Times New Roman"/>
+          <w:sz w:val="24"/>
+          <w:szCs w:val="24"/>
+        </w:rPr>
+        <w:t xml:space="preserve">  Rahm &amp; Hansen left the definition of technolo</w:t>
+      </w:r>
+      <w:r>
+        <w:rPr>
+          <w:rFonts w:ascii="Times New Roman" w:hAnsi="Times New Roman" w:cs="Times New Roman"/>
+          <w:sz w:val="24"/>
+          <w:szCs w:val="24"/>
+        </w:rPr>
+        <w:t xml:space="preserve">gy transfer open in their study.  They defined technology transfer as a successful </w:t>
       </w:r>
       <w:r>
         <w:rPr>
@@ -1737,7 +2152,41 @@
           <w:szCs w:val="24"/>
         </w:rPr>
         <w:lastRenderedPageBreak/>
-        <w:t xml:space="preserve">number of sponsored research agreements executed, and the number of spinout companies formed to operationalize the non-financial conceptualization of technology transfer. </w:t>
+        <w:t>interaction with a firm as perceived by the university researcher or university administrator.</w:t>
+      </w:r>
+      <w:r>
+        <w:rPr>
+          <w:rFonts w:ascii="Times New Roman" w:hAnsi="Times New Roman" w:cs="Times New Roman"/>
+          <w:sz w:val="24"/>
+          <w:szCs w:val="24"/>
+        </w:rPr>
+        <w:t xml:space="preserve">  Florida, Adler &amp; </w:t>
+      </w:r>
+      <w:proofErr w:type="spellStart"/>
+      <w:r>
+        <w:rPr>
+          <w:rFonts w:ascii="Times New Roman" w:hAnsi="Times New Roman" w:cs="Times New Roman"/>
+          <w:sz w:val="24"/>
+          <w:szCs w:val="24"/>
+        </w:rPr>
+        <w:t>Mellander</w:t>
+      </w:r>
+      <w:proofErr w:type="spellEnd"/>
+      <w:r>
+        <w:rPr>
+          <w:rFonts w:ascii="Times New Roman" w:hAnsi="Times New Roman" w:cs="Times New Roman"/>
+          <w:sz w:val="24"/>
+          <w:szCs w:val="24"/>
+        </w:rPr>
+        <w:t xml:space="preserve"> (2017) operationalized innovation and creativity using measures of codified knowledge, such as patents and copyrights; research and development activity; and venture capital investment.  They</w:t>
+      </w:r>
+      <w:r>
+        <w:rPr>
+          <w:rFonts w:ascii="Times New Roman" w:hAnsi="Times New Roman" w:cs="Times New Roman"/>
+          <w:sz w:val="24"/>
+          <w:szCs w:val="24"/>
+        </w:rPr>
+        <w:t xml:space="preserve"> define</w:t>
       </w:r>
       <w:r>
         <w:rPr>
@@ -1753,71 +2202,23 @@
           <w:sz w:val="24"/>
           <w:szCs w:val="24"/>
         </w:rPr>
-        <w:t xml:space="preserve">Hallam, Wurth, &amp; Mancha (2014) </w:t>
-      </w:r>
-      <w:r>
-        <w:rPr>
-          <w:rFonts w:ascii="Times New Roman" w:hAnsi="Times New Roman" w:cs="Times New Roman"/>
-          <w:sz w:val="24"/>
-          <w:szCs w:val="24"/>
-        </w:rPr>
-        <w:t xml:space="preserve">study was operationalized the concept of technology transfer as a license </w:t>
-      </w:r>
-      <w:r>
-        <w:rPr>
-          <w:rFonts w:ascii="Times New Roman" w:hAnsi="Times New Roman" w:cs="Times New Roman"/>
-          <w:sz w:val="24"/>
-          <w:szCs w:val="24"/>
-        </w:rPr>
-        <w:t xml:space="preserve">executed with an established private business providing it </w:t>
-      </w:r>
-      <w:r>
-        <w:rPr>
-          <w:rFonts w:ascii="Times New Roman" w:hAnsi="Times New Roman" w:cs="Times New Roman"/>
-          <w:sz w:val="24"/>
-          <w:szCs w:val="24"/>
-        </w:rPr>
-        <w:t xml:space="preserve">the legal right to use an intellectual property, </w:t>
-      </w:r>
-      <w:r>
-        <w:rPr>
-          <w:rFonts w:ascii="Times New Roman" w:hAnsi="Times New Roman" w:cs="Times New Roman"/>
-          <w:sz w:val="24"/>
-          <w:szCs w:val="24"/>
-        </w:rPr>
-        <w:t xml:space="preserve">a license executed with an entrepreneur providing the legal right to use an intellectual property, </w:t>
-      </w:r>
-      <w:r>
-        <w:rPr>
-          <w:rFonts w:ascii="Times New Roman" w:hAnsi="Times New Roman" w:cs="Times New Roman"/>
-          <w:sz w:val="24"/>
-          <w:szCs w:val="24"/>
-        </w:rPr>
-        <w:t>a collaborative research endeavor between a private business and a university,</w:t>
-      </w:r>
-      <w:r>
-        <w:rPr>
-          <w:rFonts w:ascii="Times New Roman" w:hAnsi="Times New Roman" w:cs="Times New Roman"/>
-          <w:sz w:val="24"/>
-          <w:szCs w:val="24"/>
-        </w:rPr>
-        <w:t xml:space="preserve"> and</w:t>
-      </w:r>
-      <w:r>
-        <w:rPr>
-          <w:rFonts w:ascii="Times New Roman" w:hAnsi="Times New Roman" w:cs="Times New Roman"/>
-          <w:sz w:val="24"/>
-          <w:szCs w:val="24"/>
-        </w:rPr>
-        <w:t xml:space="preserve"> a consulting engagement between a private business and a</w:t>
-      </w:r>
-      <w:r>
-        <w:rPr>
-          <w:rFonts w:ascii="Times New Roman" w:hAnsi="Times New Roman" w:cs="Times New Roman"/>
-          <w:sz w:val="24"/>
-          <w:szCs w:val="24"/>
-        </w:rPr>
-        <w:t xml:space="preserve"> university faculty member.</w:t>
+        <w:t xml:space="preserve">entrepreneurship </w:t>
+      </w:r>
+      <w:r>
+        <w:rPr>
+          <w:rFonts w:ascii="Times New Roman" w:hAnsi="Times New Roman" w:cs="Times New Roman"/>
+          <w:sz w:val="24"/>
+          <w:szCs w:val="24"/>
+        </w:rPr>
+        <w:t>as</w:t>
+      </w:r>
+      <w:r>
+        <w:rPr>
+          <w:rFonts w:ascii="Times New Roman" w:hAnsi="Times New Roman" w:cs="Times New Roman"/>
+          <w:sz w:val="24"/>
+          <w:szCs w:val="24"/>
+        </w:rPr>
+        <w:t xml:space="preserve"> the creation of</w:t>
       </w:r>
       <w:r>
         <w:rPr>
@@ -1833,7 +2234,87 @@
           <w:sz w:val="24"/>
           <w:szCs w:val="24"/>
         </w:rPr>
-        <w:t xml:space="preserve"> EARTO (2014) did not explicitly operationalize its conceptualization of technology transfer.  However, the report implicitly treats technology transfer as the use of a method, composition of matter, or manufacture in a real-world application.</w:t>
+        <w:t xml:space="preserve">new </w:t>
+      </w:r>
+      <w:r>
+        <w:rPr>
+          <w:rFonts w:ascii="Times New Roman" w:hAnsi="Times New Roman" w:cs="Times New Roman"/>
+          <w:sz w:val="24"/>
+          <w:szCs w:val="24"/>
+        </w:rPr>
+        <w:t>business ventures</w:t>
+      </w:r>
+      <w:r>
+        <w:rPr>
+          <w:rFonts w:ascii="Times New Roman" w:hAnsi="Times New Roman" w:cs="Times New Roman"/>
+          <w:sz w:val="24"/>
+          <w:szCs w:val="24"/>
+        </w:rPr>
+        <w:t xml:space="preserve"> that scale rapidly and have disruptive </w:t>
+      </w:r>
+      <w:r>
+        <w:rPr>
+          <w:rFonts w:ascii="Times New Roman" w:hAnsi="Times New Roman" w:cs="Times New Roman"/>
+          <w:sz w:val="24"/>
+          <w:szCs w:val="24"/>
+        </w:rPr>
+        <w:t xml:space="preserve">effects on their industries </w:t>
+      </w:r>
+      <w:r>
+        <w:rPr>
+          <w:rFonts w:ascii="Times New Roman" w:hAnsi="Times New Roman" w:cs="Times New Roman"/>
+          <w:sz w:val="24"/>
+          <w:szCs w:val="24"/>
+        </w:rPr>
+        <w:t xml:space="preserve">or the </w:t>
+      </w:r>
+      <w:r>
+        <w:rPr>
+          <w:rFonts w:ascii="Times New Roman" w:hAnsi="Times New Roman" w:cs="Times New Roman"/>
+          <w:sz w:val="24"/>
+          <w:szCs w:val="24"/>
+        </w:rPr>
+        <w:t>broader economy</w:t>
+      </w:r>
+      <w:r>
+        <w:rPr>
+          <w:rFonts w:ascii="Times New Roman" w:hAnsi="Times New Roman" w:cs="Times New Roman"/>
+          <w:sz w:val="24"/>
+          <w:szCs w:val="24"/>
+        </w:rPr>
+        <w:t>.</w:t>
+      </w:r>
+      <w:r>
+        <w:rPr>
+          <w:rFonts w:ascii="Times New Roman" w:hAnsi="Times New Roman" w:cs="Times New Roman"/>
+          <w:sz w:val="24"/>
+          <w:szCs w:val="24"/>
+        </w:rPr>
+        <w:t xml:space="preserve">  They </w:t>
+      </w:r>
+      <w:r>
+        <w:rPr>
+          <w:rFonts w:ascii="Times New Roman" w:hAnsi="Times New Roman" w:cs="Times New Roman"/>
+          <w:sz w:val="24"/>
+          <w:szCs w:val="24"/>
+        </w:rPr>
+        <w:t xml:space="preserve">operationalized entrepreneurship using </w:t>
+      </w:r>
+      <w:r>
+        <w:rPr>
+          <w:rFonts w:ascii="Times New Roman" w:hAnsi="Times New Roman" w:cs="Times New Roman"/>
+          <w:sz w:val="24"/>
+          <w:szCs w:val="24"/>
+        </w:rPr>
+        <w:t>measure</w:t>
+      </w:r>
+      <w:r>
+        <w:rPr>
+          <w:rFonts w:ascii="Times New Roman" w:hAnsi="Times New Roman" w:cs="Times New Roman"/>
+          <w:sz w:val="24"/>
+          <w:szCs w:val="24"/>
+        </w:rPr>
+        <w:t>s</w:t>
       </w:r>
       <w:r>
         <w:rPr>
@@ -1849,163 +2330,81 @@
           <w:sz w:val="24"/>
           <w:szCs w:val="24"/>
         </w:rPr>
-        <w:t>Gonzalez-</w:t>
-      </w:r>
-      <w:proofErr w:type="spellStart"/>
-      <w:r>
-        <w:rPr>
-          <w:rFonts w:ascii="Times New Roman" w:hAnsi="Times New Roman" w:cs="Times New Roman"/>
-          <w:sz w:val="24"/>
-          <w:szCs w:val="24"/>
-        </w:rPr>
-        <w:t>Pernia</w:t>
-      </w:r>
-      <w:proofErr w:type="spellEnd"/>
-      <w:r>
-        <w:rPr>
-          <w:rFonts w:ascii="Times New Roman" w:hAnsi="Times New Roman" w:cs="Times New Roman"/>
-          <w:sz w:val="24"/>
-          <w:szCs w:val="24"/>
-        </w:rPr>
-        <w:t xml:space="preserve">, </w:t>
-      </w:r>
-      <w:proofErr w:type="spellStart"/>
-      <w:r>
-        <w:rPr>
-          <w:rFonts w:ascii="Times New Roman" w:hAnsi="Times New Roman" w:cs="Times New Roman"/>
-          <w:sz w:val="24"/>
-          <w:szCs w:val="24"/>
-        </w:rPr>
-        <w:t>Kuechle</w:t>
-      </w:r>
-      <w:proofErr w:type="spellEnd"/>
-      <w:r>
-        <w:rPr>
-          <w:rFonts w:ascii="Times New Roman" w:hAnsi="Times New Roman" w:cs="Times New Roman"/>
-          <w:sz w:val="24"/>
-          <w:szCs w:val="24"/>
-        </w:rPr>
-        <w:t>, &amp; Pena-</w:t>
-      </w:r>
-      <w:proofErr w:type="spellStart"/>
-      <w:r>
-        <w:rPr>
-          <w:rFonts w:ascii="Times New Roman" w:hAnsi="Times New Roman" w:cs="Times New Roman"/>
-          <w:sz w:val="24"/>
-          <w:szCs w:val="24"/>
-        </w:rPr>
-        <w:t>Lagazkue</w:t>
-      </w:r>
-      <w:proofErr w:type="spellEnd"/>
-      <w:r>
-        <w:rPr>
-          <w:rFonts w:ascii="Times New Roman" w:hAnsi="Times New Roman" w:cs="Times New Roman"/>
-          <w:sz w:val="24"/>
-          <w:szCs w:val="24"/>
-        </w:rPr>
-        <w:t xml:space="preserve"> (2013)</w:t>
-      </w:r>
-      <w:r>
-        <w:rPr>
-          <w:rFonts w:ascii="Times New Roman" w:hAnsi="Times New Roman" w:cs="Times New Roman"/>
-          <w:sz w:val="24"/>
-          <w:szCs w:val="24"/>
-        </w:rPr>
-        <w:t xml:space="preserve"> operationalized their conception of technology transfer using the total number of spinout companies created in a given year by university technology transfer operations.  They defined a spinout company as a new business venture founded specifically to commercialize knowledge or technology produ</w:t>
-      </w:r>
-      <w:r>
-        <w:rPr>
-          <w:rFonts w:ascii="Times New Roman" w:hAnsi="Times New Roman" w:cs="Times New Roman"/>
-          <w:sz w:val="24"/>
-          <w:szCs w:val="24"/>
-        </w:rPr>
-        <w:t xml:space="preserve">ced in an academic institution and where the new venture requires a license for the knowledge or technology (Shane as cited in </w:t>
-      </w:r>
-      <w:r>
-        <w:rPr>
-          <w:rFonts w:ascii="Times New Roman" w:hAnsi="Times New Roman" w:cs="Times New Roman"/>
-          <w:sz w:val="24"/>
-          <w:szCs w:val="24"/>
-        </w:rPr>
-        <w:t>Gonzalez-</w:t>
-      </w:r>
-      <w:proofErr w:type="spellStart"/>
-      <w:r>
-        <w:rPr>
-          <w:rFonts w:ascii="Times New Roman" w:hAnsi="Times New Roman" w:cs="Times New Roman"/>
-          <w:sz w:val="24"/>
-          <w:szCs w:val="24"/>
-        </w:rPr>
-        <w:t>Pe</w:t>
-      </w:r>
-      <w:r>
-        <w:rPr>
-          <w:rFonts w:ascii="Times New Roman" w:hAnsi="Times New Roman" w:cs="Times New Roman"/>
-          <w:sz w:val="24"/>
-          <w:szCs w:val="24"/>
-        </w:rPr>
-        <w:t>rnia</w:t>
-      </w:r>
-      <w:proofErr w:type="spellEnd"/>
-      <w:r>
-        <w:rPr>
-          <w:rFonts w:ascii="Times New Roman" w:hAnsi="Times New Roman" w:cs="Times New Roman"/>
-          <w:sz w:val="24"/>
-          <w:szCs w:val="24"/>
-        </w:rPr>
-        <w:t xml:space="preserve">, </w:t>
-      </w:r>
-      <w:proofErr w:type="spellStart"/>
-      <w:r>
-        <w:rPr>
-          <w:rFonts w:ascii="Times New Roman" w:hAnsi="Times New Roman" w:cs="Times New Roman"/>
-          <w:sz w:val="24"/>
-          <w:szCs w:val="24"/>
-        </w:rPr>
-        <w:t>Kuechle</w:t>
-      </w:r>
-      <w:proofErr w:type="spellEnd"/>
-      <w:r>
-        <w:rPr>
-          <w:rFonts w:ascii="Times New Roman" w:hAnsi="Times New Roman" w:cs="Times New Roman"/>
-          <w:sz w:val="24"/>
-          <w:szCs w:val="24"/>
-        </w:rPr>
-        <w:t>, &amp; Pena-</w:t>
-      </w:r>
-      <w:proofErr w:type="spellStart"/>
-      <w:r>
-        <w:rPr>
-          <w:rFonts w:ascii="Times New Roman" w:hAnsi="Times New Roman" w:cs="Times New Roman"/>
-          <w:sz w:val="24"/>
-          <w:szCs w:val="24"/>
-        </w:rPr>
-        <w:t>Lagazkue</w:t>
-      </w:r>
-      <w:proofErr w:type="spellEnd"/>
-      <w:r>
-        <w:rPr>
-          <w:rFonts w:ascii="Times New Roman" w:hAnsi="Times New Roman" w:cs="Times New Roman"/>
-          <w:sz w:val="24"/>
-          <w:szCs w:val="24"/>
-        </w:rPr>
-        <w:t xml:space="preserve">, </w:t>
-      </w:r>
-      <w:r>
-        <w:rPr>
-          <w:rFonts w:ascii="Times New Roman" w:hAnsi="Times New Roman" w:cs="Times New Roman"/>
-          <w:sz w:val="24"/>
-          <w:szCs w:val="24"/>
-        </w:rPr>
-        <w:t>2013)</w:t>
-      </w:r>
-      <w:r>
-        <w:rPr>
-          <w:rFonts w:ascii="Times New Roman" w:hAnsi="Times New Roman" w:cs="Times New Roman"/>
-          <w:sz w:val="24"/>
-          <w:szCs w:val="24"/>
-        </w:rPr>
-        <w:t>.</w:t>
+        <w:t>of</w:t>
+      </w:r>
+      <w:r>
+        <w:rPr>
+          <w:rFonts w:ascii="Times New Roman" w:hAnsi="Times New Roman" w:cs="Times New Roman"/>
+          <w:sz w:val="24"/>
+          <w:szCs w:val="24"/>
+        </w:rPr>
+        <w:t xml:space="preserve"> rates of firm formation, small business formation, </w:t>
+      </w:r>
+      <w:proofErr w:type="gramStart"/>
+      <w:r>
+        <w:rPr>
+          <w:rFonts w:ascii="Times New Roman" w:hAnsi="Times New Roman" w:cs="Times New Roman"/>
+          <w:sz w:val="24"/>
+          <w:szCs w:val="24"/>
+        </w:rPr>
+        <w:t>technology</w:t>
+      </w:r>
+      <w:proofErr w:type="gramEnd"/>
+      <w:r>
+        <w:rPr>
+          <w:rFonts w:ascii="Times New Roman" w:hAnsi="Times New Roman" w:cs="Times New Roman"/>
+          <w:sz w:val="24"/>
+          <w:szCs w:val="24"/>
+        </w:rPr>
+        <w:t>-intensive business formation</w:t>
+      </w:r>
+      <w:r>
+        <w:rPr>
+          <w:rFonts w:ascii="Times New Roman" w:hAnsi="Times New Roman" w:cs="Times New Roman"/>
+          <w:sz w:val="24"/>
+          <w:szCs w:val="24"/>
+        </w:rPr>
+        <w:t xml:space="preserve"> and </w:t>
+      </w:r>
+      <w:r>
+        <w:rPr>
+          <w:rFonts w:ascii="Times New Roman" w:hAnsi="Times New Roman" w:cs="Times New Roman"/>
+          <w:sz w:val="24"/>
+          <w:szCs w:val="24"/>
+        </w:rPr>
+        <w:t>clustering, high</w:t>
+      </w:r>
+      <w:r>
+        <w:rPr>
+          <w:rFonts w:ascii="Times New Roman" w:hAnsi="Times New Roman" w:cs="Times New Roman"/>
+          <w:sz w:val="24"/>
+          <w:szCs w:val="24"/>
+        </w:rPr>
+        <w:t>-</w:t>
+      </w:r>
+      <w:r>
+        <w:rPr>
+          <w:rFonts w:ascii="Times New Roman" w:hAnsi="Times New Roman" w:cs="Times New Roman"/>
+          <w:sz w:val="24"/>
+          <w:szCs w:val="24"/>
+        </w:rPr>
+        <w:t>tech start-ups</w:t>
+      </w:r>
+      <w:r>
+        <w:rPr>
+          <w:rFonts w:ascii="Times New Roman" w:hAnsi="Times New Roman" w:cs="Times New Roman"/>
+          <w:sz w:val="24"/>
+          <w:szCs w:val="24"/>
+        </w:rPr>
+        <w:t>,</w:t>
+      </w:r>
+      <w:r>
+        <w:rPr>
+          <w:rFonts w:ascii="Times New Roman" w:hAnsi="Times New Roman" w:cs="Times New Roman"/>
+          <w:sz w:val="24"/>
+          <w:szCs w:val="24"/>
+        </w:rPr>
+        <w:t xml:space="preserve"> and venture capital investment.</w:t>
       </w:r>
       <w:r>
         <w:rPr>
@@ -2014,92 +2413,6 @@
           <w:szCs w:val="24"/>
         </w:rPr>
         <w:t xml:space="preserve">  </w:t>
-      </w:r>
-      <w:r>
-        <w:rPr>
-          <w:rFonts w:ascii="Times New Roman" w:hAnsi="Times New Roman" w:cs="Times New Roman"/>
-          <w:sz w:val="24"/>
-          <w:szCs w:val="24"/>
-        </w:rPr>
-        <w:t>Gonzalez-</w:t>
-      </w:r>
-      <w:proofErr w:type="spellStart"/>
-      <w:r>
-        <w:rPr>
-          <w:rFonts w:ascii="Times New Roman" w:hAnsi="Times New Roman" w:cs="Times New Roman"/>
-          <w:sz w:val="24"/>
-          <w:szCs w:val="24"/>
-        </w:rPr>
-        <w:t>Pernia</w:t>
-      </w:r>
-      <w:proofErr w:type="spellEnd"/>
-      <w:r>
-        <w:rPr>
-          <w:rFonts w:ascii="Times New Roman" w:hAnsi="Times New Roman" w:cs="Times New Roman"/>
-          <w:sz w:val="24"/>
-          <w:szCs w:val="24"/>
-        </w:rPr>
-        <w:t xml:space="preserve">, </w:t>
-      </w:r>
-      <w:proofErr w:type="spellStart"/>
-      <w:r>
-        <w:rPr>
-          <w:rFonts w:ascii="Times New Roman" w:hAnsi="Times New Roman" w:cs="Times New Roman"/>
-          <w:sz w:val="24"/>
-          <w:szCs w:val="24"/>
-        </w:rPr>
-        <w:t>Kuechle</w:t>
-      </w:r>
-      <w:proofErr w:type="spellEnd"/>
-      <w:r>
-        <w:rPr>
-          <w:rFonts w:ascii="Times New Roman" w:hAnsi="Times New Roman" w:cs="Times New Roman"/>
-          <w:sz w:val="24"/>
-          <w:szCs w:val="24"/>
-        </w:rPr>
-        <w:t>, &amp; Pena-</w:t>
-      </w:r>
-      <w:proofErr w:type="spellStart"/>
-      <w:r>
-        <w:rPr>
-          <w:rFonts w:ascii="Times New Roman" w:hAnsi="Times New Roman" w:cs="Times New Roman"/>
-          <w:sz w:val="24"/>
-          <w:szCs w:val="24"/>
-        </w:rPr>
-        <w:t>Lagazkue</w:t>
-      </w:r>
-      <w:proofErr w:type="spellEnd"/>
-      <w:r>
-        <w:rPr>
-          <w:rFonts w:ascii="Times New Roman" w:hAnsi="Times New Roman" w:cs="Times New Roman"/>
-          <w:sz w:val="24"/>
-          <w:szCs w:val="24"/>
-        </w:rPr>
-        <w:t xml:space="preserve"> </w:t>
-      </w:r>
-      <w:r>
-        <w:rPr>
-          <w:rFonts w:ascii="Times New Roman" w:hAnsi="Times New Roman" w:cs="Times New Roman"/>
-          <w:sz w:val="24"/>
-          <w:szCs w:val="24"/>
-        </w:rPr>
-        <w:t>also used the total number of licensing agreements executed with third-party firms in a given year to operationalize their conception of technology transfer.</w:t>
-      </w:r>
-      <w:r>
-        <w:rPr>
-          <w:rFonts w:ascii="Times New Roman" w:hAnsi="Times New Roman" w:cs="Times New Roman"/>
-          <w:sz w:val="24"/>
-          <w:szCs w:val="24"/>
-        </w:rPr>
-        <w:t xml:space="preserve">  Rahm &amp; Hansen left the definition of technolo</w:t>
-      </w:r>
-      <w:r>
-        <w:rPr>
-          <w:rFonts w:ascii="Times New Roman" w:hAnsi="Times New Roman" w:cs="Times New Roman"/>
-          <w:sz w:val="24"/>
-          <w:szCs w:val="24"/>
-        </w:rPr>
-        <w:t>gy transfer open in their study.  They defined technology transfer as a successful interaction with a firm as perceived by the university researcher or university administrator.</w:t>
       </w:r>
     </w:p>
     <w:p>
@@ -2188,7 +2501,87 @@
           <w:sz w:val="24"/>
           <w:szCs w:val="24"/>
         </w:rPr>
-        <w:t xml:space="preserve">, &amp; Phan </w:t>
+        <w:t>, &amp; Phan (2009)</w:t>
+      </w:r>
+      <w:r>
+        <w:rPr>
+          <w:rFonts w:ascii="Times New Roman" w:hAnsi="Times New Roman" w:cs="Times New Roman"/>
+          <w:sz w:val="24"/>
+          <w:szCs w:val="24"/>
+        </w:rPr>
+        <w:t xml:space="preserve"> developed a linear regression model of technology transfer that</w:t>
+      </w:r>
+      <w:r>
+        <w:rPr>
+          <w:rFonts w:ascii="Times New Roman" w:hAnsi="Times New Roman" w:cs="Times New Roman"/>
+          <w:sz w:val="24"/>
+          <w:szCs w:val="24"/>
+        </w:rPr>
+        <w:t xml:space="preserve"> primarily</w:t>
+      </w:r>
+      <w:r>
+        <w:rPr>
+          <w:rFonts w:ascii="Times New Roman" w:hAnsi="Times New Roman" w:cs="Times New Roman"/>
+          <w:sz w:val="24"/>
+          <w:szCs w:val="24"/>
+        </w:rPr>
+        <w:t xml:space="preserve"> includes organizational characteristics as independent variables</w:t>
+      </w:r>
+      <w:r>
+        <w:rPr>
+          <w:rFonts w:ascii="Times New Roman" w:hAnsi="Times New Roman" w:cs="Times New Roman"/>
+          <w:sz w:val="24"/>
+          <w:szCs w:val="24"/>
+        </w:rPr>
+        <w:t>.  They also incorporated agency theory into their analysis.</w:t>
+      </w:r>
+      <w:r>
+        <w:rPr>
+          <w:rFonts w:ascii="Times New Roman" w:hAnsi="Times New Roman" w:cs="Times New Roman"/>
+          <w:sz w:val="24"/>
+          <w:szCs w:val="24"/>
+        </w:rPr>
+        <w:t xml:space="preserve">  Whereas most other studies model technology transfer as a linear process, </w:t>
+      </w:r>
+      <w:r>
+        <w:rPr>
+          <w:rFonts w:ascii="Times New Roman" w:hAnsi="Times New Roman" w:cs="Times New Roman"/>
+          <w:sz w:val="24"/>
+          <w:szCs w:val="24"/>
+        </w:rPr>
+        <w:t>Hallam, Wurth, &amp; Mancha (2014)</w:t>
+      </w:r>
+      <w:r>
+        <w:rPr>
+          <w:rFonts w:ascii="Times New Roman" w:hAnsi="Times New Roman" w:cs="Times New Roman"/>
+          <w:sz w:val="24"/>
+          <w:szCs w:val="24"/>
+        </w:rPr>
+        <w:t xml:space="preserve"> developed a system dynamics model arguing that the traditional linear model of technology transfer oversimplifies the process, overemphasizes patents, and fails to account for information mechanisms.  Their system dynamics model attempts to consider changing environments and complex information feedback mechanisms in the technology transfer process.</w:t>
+      </w:r>
+      <w:r>
+        <w:rPr>
+          <w:rFonts w:ascii="Times New Roman" w:hAnsi="Times New Roman" w:cs="Times New Roman"/>
+          <w:sz w:val="24"/>
+          <w:szCs w:val="24"/>
+        </w:rPr>
+        <w:t xml:space="preserve">  Hallam, Wurth, &amp; Mancha also apply a resource-based approach to understand and describe the technology transfer process.  </w:t>
+      </w:r>
+      <w:r>
+        <w:rPr>
+          <w:rFonts w:ascii="Times New Roman" w:hAnsi="Times New Roman" w:cs="Times New Roman"/>
+          <w:sz w:val="24"/>
+          <w:szCs w:val="24"/>
+        </w:rPr>
+        <w:t xml:space="preserve">EARTO (2014) applied various derivatives of the technology readiness level (TRL) scale originally developed in the 1970s by the National Aeronautics and Space Administration (NASA) in the United States.  </w:t>
+      </w:r>
+      <w:r>
+        <w:rPr>
+          <w:rFonts w:ascii="Times New Roman" w:hAnsi="Times New Roman" w:cs="Times New Roman"/>
+          <w:sz w:val="24"/>
+          <w:szCs w:val="24"/>
+        </w:rPr>
+        <w:t xml:space="preserve">The TRL scale is an ordinal scale ranging from one to nine to indicate the level of development of a </w:t>
       </w:r>
       <w:r>
         <w:rPr>
@@ -2197,87 +2590,7 @@
           <w:szCs w:val="24"/>
         </w:rPr>
         <w:lastRenderedPageBreak/>
-        <w:t>(2009)</w:t>
-      </w:r>
-      <w:r>
-        <w:rPr>
-          <w:rFonts w:ascii="Times New Roman" w:hAnsi="Times New Roman" w:cs="Times New Roman"/>
-          <w:sz w:val="24"/>
-          <w:szCs w:val="24"/>
-        </w:rPr>
-        <w:t xml:space="preserve"> developed a linear regression model of technology transfer that</w:t>
-      </w:r>
-      <w:r>
-        <w:rPr>
-          <w:rFonts w:ascii="Times New Roman" w:hAnsi="Times New Roman" w:cs="Times New Roman"/>
-          <w:sz w:val="24"/>
-          <w:szCs w:val="24"/>
-        </w:rPr>
-        <w:t xml:space="preserve"> primarily</w:t>
-      </w:r>
-      <w:r>
-        <w:rPr>
-          <w:rFonts w:ascii="Times New Roman" w:hAnsi="Times New Roman" w:cs="Times New Roman"/>
-          <w:sz w:val="24"/>
-          <w:szCs w:val="24"/>
-        </w:rPr>
-        <w:t xml:space="preserve"> includes organizational characteristics as independent variables</w:t>
-      </w:r>
-      <w:r>
-        <w:rPr>
-          <w:rFonts w:ascii="Times New Roman" w:hAnsi="Times New Roman" w:cs="Times New Roman"/>
-          <w:sz w:val="24"/>
-          <w:szCs w:val="24"/>
-        </w:rPr>
-        <w:t>.  They also incorporated agency theory into their analysis.</w:t>
-      </w:r>
-      <w:r>
-        <w:rPr>
-          <w:rFonts w:ascii="Times New Roman" w:hAnsi="Times New Roman" w:cs="Times New Roman"/>
-          <w:sz w:val="24"/>
-          <w:szCs w:val="24"/>
-        </w:rPr>
-        <w:t xml:space="preserve">  Whereas most other studies model technology transfer as a linear process, </w:t>
-      </w:r>
-      <w:r>
-        <w:rPr>
-          <w:rFonts w:ascii="Times New Roman" w:hAnsi="Times New Roman" w:cs="Times New Roman"/>
-          <w:sz w:val="24"/>
-          <w:szCs w:val="24"/>
-        </w:rPr>
-        <w:t>Hallam, Wurth, &amp; Mancha (2014)</w:t>
-      </w:r>
-      <w:r>
-        <w:rPr>
-          <w:rFonts w:ascii="Times New Roman" w:hAnsi="Times New Roman" w:cs="Times New Roman"/>
-          <w:sz w:val="24"/>
-          <w:szCs w:val="24"/>
-        </w:rPr>
-        <w:t xml:space="preserve"> developed a system dynamics model arguing that the traditional linear model of technology transfer oversimplifies the process, overemphasizes patents, and fails to account for information mechanisms.  Their system dynamics model attempts to consider changing environments and complex information feedback mechanisms in the technology transfer process.</w:t>
-      </w:r>
-      <w:r>
-        <w:rPr>
-          <w:rFonts w:ascii="Times New Roman" w:hAnsi="Times New Roman" w:cs="Times New Roman"/>
-          <w:sz w:val="24"/>
-          <w:szCs w:val="24"/>
-        </w:rPr>
-        <w:t xml:space="preserve">  Hallam, Wurth, &amp; Mancha also apply a resource-based approach to understand and describe the technology transfer process.  </w:t>
-      </w:r>
-      <w:r>
-        <w:rPr>
-          <w:rFonts w:ascii="Times New Roman" w:hAnsi="Times New Roman" w:cs="Times New Roman"/>
-          <w:sz w:val="24"/>
-          <w:szCs w:val="24"/>
-        </w:rPr>
-        <w:t xml:space="preserve">EARTO (2014) applied various derivatives of the technology readiness level (TRL) scale originally developed in the 1970s by the National Aeronautics and Space Administration (NASA) in the United States.  </w:t>
-      </w:r>
-      <w:r>
-        <w:rPr>
-          <w:rFonts w:ascii="Times New Roman" w:hAnsi="Times New Roman" w:cs="Times New Roman"/>
-          <w:sz w:val="24"/>
-          <w:szCs w:val="24"/>
-        </w:rPr>
-        <w:t>The TRL scale is an ordinal scale ranging from one to nine to indicate the level of development of a technology.  In its analysis, EARTO also refers to the “Valley of Death,” which is a conceptual model that explains why new technology-based business ventures from to a certain point before failing and exiting the market.</w:t>
+        <w:t>technology.  In its analysis, EARTO also refers to the “Valley of Death,” which is a conceptual model that explains why new technology-based business ventures from to a certain point before failing and exiting the market.</w:t>
       </w:r>
       <w:r>
         <w:rPr>
@@ -2379,16 +2692,41 @@
           <w:sz w:val="24"/>
           <w:szCs w:val="24"/>
         </w:rPr>
-        <w:t xml:space="preserve">Rahm &amp; Hansen (1999) used the concept a super-optimum policy solutions to guide their study.  In simple terms, a super-optimum policy solution is a policy in which all major stakeholders believe themselves to be winners in the policy </w:t>
-      </w:r>
-      <w:r>
-        <w:rPr>
-          <w:rFonts w:ascii="Times New Roman" w:hAnsi="Times New Roman" w:cs="Times New Roman"/>
-          <w:sz w:val="24"/>
-          <w:szCs w:val="24"/>
-        </w:rPr>
-        <w:lastRenderedPageBreak/>
-        <w:t xml:space="preserve">outcomes.  This is distinctly different from compromise solutions in which stakeholders perceive they are forced to accept less than the desired outcome. </w:t>
+        <w:t>Rahm &amp; Hansen (1999) used the concept a super-optimum policy solutions to guide their study.  In simple terms, a super-optimum policy solution is a policy in which all major stakeholders believe themselves to be winners in the policy outcomes.  This is distinctly different from compromise solutions in which stakeholders perceive they are forced to accept</w:t>
+      </w:r>
+      <w:r>
+        <w:rPr>
+          <w:rFonts w:ascii="Times New Roman" w:hAnsi="Times New Roman" w:cs="Times New Roman"/>
+          <w:sz w:val="24"/>
+          <w:szCs w:val="24"/>
+        </w:rPr>
+        <w:t xml:space="preserve"> less than the desired outcome.  Florida, Adler &amp; </w:t>
+      </w:r>
+      <w:proofErr w:type="spellStart"/>
+      <w:r>
+        <w:rPr>
+          <w:rFonts w:ascii="Times New Roman" w:hAnsi="Times New Roman" w:cs="Times New Roman"/>
+          <w:sz w:val="24"/>
+          <w:szCs w:val="24"/>
+        </w:rPr>
+        <w:t>Mellander</w:t>
+      </w:r>
+      <w:proofErr w:type="spellEnd"/>
+      <w:r>
+        <w:rPr>
+          <w:rFonts w:ascii="Times New Roman" w:hAnsi="Times New Roman" w:cs="Times New Roman"/>
+          <w:sz w:val="24"/>
+          <w:szCs w:val="24"/>
+        </w:rPr>
+        <w:t xml:space="preserve"> (2017) integrated Joseph Schumpeter’s theories about innovation and entrepreneurship with Jane Jacob’s theories about cities.</w:t>
+      </w:r>
+      <w:r>
+        <w:rPr>
+          <w:rFonts w:ascii="Times New Roman" w:hAnsi="Times New Roman" w:cs="Times New Roman"/>
+          <w:sz w:val="24"/>
+          <w:szCs w:val="24"/>
+        </w:rPr>
+        <w:t xml:space="preserve">  In Schumpeter’s model, innovation and entrepreneurship are key factors that enable an economy to reset itself to allow future cycles of economic growth.  In Jacob’s theory, the key inputs that drive innovation are products of cities and urban regions that bring together the economic assets necessary for innovation and entrepreneurship.</w:t>
       </w:r>
     </w:p>
     <w:p>
@@ -2451,7 +2789,16 @@
           <w:sz w:val="24"/>
           <w:szCs w:val="24"/>
         </w:rPr>
-        <w:t xml:space="preserve"> used in their analysis was from the Annual Licensing Survey conducted in 1999 and 2002 by the Association of University Technology Managers (AUTM) and secondary data on patents from the United States Patent and Trademark Office (USPTO).  They supplemented this secondary data with primary data obtained from their own</w:t>
+        <w:t xml:space="preserve"> used in their analysis was from the Annual Licensing Survey conducted in 1999 and 2002 by the Association of University Technology Managers (AUTM) and secondary data on patents from the United States Patent and Trademark Office </w:t>
+      </w:r>
+      <w:r>
+        <w:rPr>
+          <w:rFonts w:ascii="Times New Roman" w:hAnsi="Times New Roman" w:cs="Times New Roman"/>
+          <w:sz w:val="24"/>
+          <w:szCs w:val="24"/>
+        </w:rPr>
+        <w:lastRenderedPageBreak/>
+        <w:t>(USPTO).  They supplemented this secondary data with primary data obtained from their own</w:t>
       </w:r>
       <w:r>
         <w:rPr>
@@ -2731,16 +3078,33 @@
           <w:sz w:val="24"/>
           <w:szCs w:val="24"/>
         </w:rPr>
-        <w:t xml:space="preserve">used primary data obtained from surveys of researchers and technology transfer administrative personnel at the top 100 research universities in the United States.  As </w:t>
-      </w:r>
-      <w:r>
-        <w:rPr>
-          <w:rFonts w:ascii="Times New Roman" w:hAnsi="Times New Roman" w:cs="Times New Roman"/>
-          <w:sz w:val="24"/>
-          <w:szCs w:val="24"/>
-        </w:rPr>
-        <w:lastRenderedPageBreak/>
-        <w:t>their sample frame, Rahm &amp; Hansen, used a list from the National Science Foundation (NSF) that ranked universities based on annual research and development expenditures.</w:t>
+        <w:t>used primary data obtained from surveys of researchers and technology transfer administrative personnel at the top 100 research universities in the United States.  As their sample frame, Rahm &amp; Hansen, used a list from the National Science Foundation (NSF) that ranked universities based on annual research and development expenditures.</w:t>
+      </w:r>
+      <w:r>
+        <w:rPr>
+          <w:rFonts w:ascii="Times New Roman" w:hAnsi="Times New Roman" w:cs="Times New Roman"/>
+          <w:sz w:val="24"/>
+          <w:szCs w:val="24"/>
+        </w:rPr>
+        <w:t xml:space="preserve">  Florida, Adler &amp; </w:t>
+      </w:r>
+      <w:proofErr w:type="spellStart"/>
+      <w:r>
+        <w:rPr>
+          <w:rFonts w:ascii="Times New Roman" w:hAnsi="Times New Roman" w:cs="Times New Roman"/>
+          <w:sz w:val="24"/>
+          <w:szCs w:val="24"/>
+        </w:rPr>
+        <w:t>Mellander</w:t>
+      </w:r>
+      <w:proofErr w:type="spellEnd"/>
+      <w:r>
+        <w:rPr>
+          <w:rFonts w:ascii="Times New Roman" w:hAnsi="Times New Roman" w:cs="Times New Roman"/>
+          <w:sz w:val="24"/>
+          <w:szCs w:val="24"/>
+        </w:rPr>
+        <w:t xml:space="preserve"> (2017) conducted and theoretical analysis of the relationship between cities and innovation.  As such, it did not include and primary or secondary data analysis.</w:t>
       </w:r>
     </w:p>
     <w:p>
@@ -2877,7 +3241,16 @@
           <w:sz w:val="24"/>
           <w:szCs w:val="24"/>
         </w:rPr>
-        <w:t xml:space="preserve">  EARTO (2014) was essentially a qualitative study but it didn’t seem to use any particular research design.</w:t>
+        <w:t xml:space="preserve">  EARTO (2014) was </w:t>
+      </w:r>
+      <w:r>
+        <w:rPr>
+          <w:rFonts w:ascii="Times New Roman" w:hAnsi="Times New Roman" w:cs="Times New Roman"/>
+          <w:sz w:val="24"/>
+          <w:szCs w:val="24"/>
+        </w:rPr>
+        <w:lastRenderedPageBreak/>
+        <w:t>essentially a qualitative study but it didn’t seem to use any particular research design.</w:t>
       </w:r>
       <w:r>
         <w:rPr>
@@ -2972,6 +3345,32 @@
           <w:szCs w:val="24"/>
         </w:rPr>
         <w:t>inter-coder reliability.</w:t>
+      </w:r>
+      <w:r>
+        <w:rPr>
+          <w:rFonts w:ascii="Times New Roman" w:hAnsi="Times New Roman" w:cs="Times New Roman"/>
+          <w:sz w:val="24"/>
+          <w:szCs w:val="24"/>
+        </w:rPr>
+        <w:t xml:space="preserve">  Florida, Adler &amp; </w:t>
+      </w:r>
+      <w:proofErr w:type="spellStart"/>
+      <w:r>
+        <w:rPr>
+          <w:rFonts w:ascii="Times New Roman" w:hAnsi="Times New Roman" w:cs="Times New Roman"/>
+          <w:sz w:val="24"/>
+          <w:szCs w:val="24"/>
+        </w:rPr>
+        <w:t>Mellander</w:t>
+      </w:r>
+      <w:proofErr w:type="spellEnd"/>
+      <w:r>
+        <w:rPr>
+          <w:rFonts w:ascii="Times New Roman" w:hAnsi="Times New Roman" w:cs="Times New Roman"/>
+          <w:sz w:val="24"/>
+          <w:szCs w:val="24"/>
+        </w:rPr>
+        <w:t xml:space="preserve"> (2017) essentially performed a qualitative investigation of the relationship between cities and innovation that relied exclusively on a review of the relevant findings in the literature. </w:t>
       </w:r>
     </w:p>
     <w:p>
@@ -3158,7 +3557,41 @@
           <w:sz w:val="24"/>
           <w:szCs w:val="24"/>
         </w:rPr>
-        <w:t xml:space="preserve">, &amp; </w:t>
+        <w:t>, &amp; Pena-</w:t>
+      </w:r>
+      <w:proofErr w:type="spellStart"/>
+      <w:r>
+        <w:rPr>
+          <w:rFonts w:ascii="Times New Roman" w:hAnsi="Times New Roman" w:cs="Times New Roman"/>
+          <w:sz w:val="24"/>
+          <w:szCs w:val="24"/>
+        </w:rPr>
+        <w:t>Lagazkue</w:t>
+      </w:r>
+      <w:proofErr w:type="spellEnd"/>
+      <w:r>
+        <w:rPr>
+          <w:rFonts w:ascii="Times New Roman" w:hAnsi="Times New Roman" w:cs="Times New Roman"/>
+          <w:sz w:val="24"/>
+          <w:szCs w:val="24"/>
+        </w:rPr>
+        <w:t xml:space="preserve"> (2013)</w:t>
+      </w:r>
+      <w:r>
+        <w:rPr>
+          <w:rFonts w:ascii="Times New Roman" w:hAnsi="Times New Roman" w:cs="Times New Roman"/>
+          <w:sz w:val="24"/>
+          <w:szCs w:val="24"/>
+        </w:rPr>
+        <w:t xml:space="preserve"> </w:t>
+      </w:r>
+      <w:r>
+        <w:rPr>
+          <w:rFonts w:ascii="Times New Roman" w:hAnsi="Times New Roman" w:cs="Times New Roman"/>
+          <w:sz w:val="24"/>
+          <w:szCs w:val="24"/>
+        </w:rPr>
+        <w:t xml:space="preserve">found that regional differences in venture capital availability were not associated with the level of spinout company formation.  They postulated that this was because the development of most university technologies has not progressed far enough to make them good candidates for venture capital investment.  However, they did find a statistically and </w:t>
       </w:r>
       <w:r>
         <w:rPr>
@@ -3167,7 +3600,47 @@
           <w:szCs w:val="24"/>
         </w:rPr>
         <w:lastRenderedPageBreak/>
-        <w:t>Pena-</w:t>
+        <w:t>theoretically significant association between regional characteristics and the level of technology transfer activity.</w:t>
+      </w:r>
+      <w:r>
+        <w:rPr>
+          <w:rFonts w:ascii="Times New Roman" w:hAnsi="Times New Roman" w:cs="Times New Roman"/>
+          <w:sz w:val="24"/>
+          <w:szCs w:val="24"/>
+        </w:rPr>
+        <w:t xml:space="preserve">  Rahm &amp; Hansen (1999) found that 24 percent of </w:t>
+      </w:r>
+      <w:r>
+        <w:rPr>
+          <w:rFonts w:ascii="Times New Roman" w:hAnsi="Times New Roman" w:cs="Times New Roman"/>
+          <w:sz w:val="24"/>
+          <w:szCs w:val="24"/>
+        </w:rPr>
+        <w:t xml:space="preserve">university </w:t>
+      </w:r>
+      <w:r>
+        <w:rPr>
+          <w:rFonts w:ascii="Times New Roman" w:hAnsi="Times New Roman" w:cs="Times New Roman"/>
+          <w:sz w:val="24"/>
+          <w:szCs w:val="24"/>
+        </w:rPr>
+        <w:t>technology transfer administrators and 7 percent university researchers identified “focus on basic research” as an inhibitor of technology transfer.  These results seem to imply that development stage plays a significant role in the technology transfer process.</w:t>
+      </w:r>
+      <w:r>
+        <w:rPr>
+          <w:rFonts w:ascii="Times New Roman" w:hAnsi="Times New Roman" w:cs="Times New Roman"/>
+          <w:sz w:val="24"/>
+          <w:szCs w:val="24"/>
+        </w:rPr>
+        <w:t xml:space="preserve">  </w:t>
+      </w:r>
+      <w:r>
+        <w:rPr>
+          <w:rFonts w:ascii="Times New Roman" w:hAnsi="Times New Roman" w:cs="Times New Roman"/>
+          <w:sz w:val="24"/>
+          <w:szCs w:val="24"/>
+        </w:rPr>
+        <w:t xml:space="preserve">Florida, Adler &amp; </w:t>
       </w:r>
       <w:proofErr w:type="spellStart"/>
       <w:r>
@@ -3176,7 +3649,7 @@
           <w:sz w:val="24"/>
           <w:szCs w:val="24"/>
         </w:rPr>
-        <w:t>Lagazkue</w:t>
+        <w:t>Mellander</w:t>
       </w:r>
       <w:proofErr w:type="spellEnd"/>
       <w:r>
@@ -3185,47 +3658,23 @@
           <w:sz w:val="24"/>
           <w:szCs w:val="24"/>
         </w:rPr>
-        <w:t xml:space="preserve"> (2013)</w:t>
-      </w:r>
-      <w:r>
-        <w:rPr>
-          <w:rFonts w:ascii="Times New Roman" w:hAnsi="Times New Roman" w:cs="Times New Roman"/>
-          <w:sz w:val="24"/>
-          <w:szCs w:val="24"/>
-        </w:rPr>
-        <w:t xml:space="preserve"> </w:t>
-      </w:r>
-      <w:r>
-        <w:rPr>
-          <w:rFonts w:ascii="Times New Roman" w:hAnsi="Times New Roman" w:cs="Times New Roman"/>
-          <w:sz w:val="24"/>
-          <w:szCs w:val="24"/>
-        </w:rPr>
-        <w:t>found that regional differences in venture capital availability were not associated with the level of spinout company formation.  They postulated that this was because the development of most university technologies has not progressed far enough to make them good candidates for venture capital investment.  However, they did find a statistically and theoretically significant association between regional characteristics and the level of technology transfer activity.</w:t>
-      </w:r>
-      <w:r>
-        <w:rPr>
-          <w:rFonts w:ascii="Times New Roman" w:hAnsi="Times New Roman" w:cs="Times New Roman"/>
-          <w:sz w:val="24"/>
-          <w:szCs w:val="24"/>
-        </w:rPr>
-        <w:t xml:space="preserve">  Rahm &amp; Hansen (1999) found that 24 percent of </w:t>
-      </w:r>
-      <w:r>
-        <w:rPr>
-          <w:rFonts w:ascii="Times New Roman" w:hAnsi="Times New Roman" w:cs="Times New Roman"/>
-          <w:sz w:val="24"/>
-          <w:szCs w:val="24"/>
-        </w:rPr>
-        <w:t xml:space="preserve">university </w:t>
-      </w:r>
-      <w:r>
-        <w:rPr>
-          <w:rFonts w:ascii="Times New Roman" w:hAnsi="Times New Roman" w:cs="Times New Roman"/>
-          <w:sz w:val="24"/>
-          <w:szCs w:val="24"/>
-        </w:rPr>
-        <w:t>technology transfer administrators and 7 percent university researchers identified “focus on basic research” as an inhibitor of technology transfer.  These results seem to imply that development stage plays a significant role in the technology transfer process.</w:t>
+        <w:t xml:space="preserve"> (2017) argued that innovation and entrepreneurship, key elements in technology transfer, are spatial processes as opposed to firm-level or individual-level processes.</w:t>
+      </w:r>
+      <w:r>
+        <w:rPr>
+          <w:rFonts w:ascii="Times New Roman" w:hAnsi="Times New Roman" w:cs="Times New Roman"/>
+          <w:sz w:val="24"/>
+          <w:szCs w:val="24"/>
+        </w:rPr>
+        <w:t xml:space="preserve">  They make the case that place is now the key economic and social organizing unit in the modern-day knowledge economy whereas the industrial corporation placed that role in the manufacturing and service </w:t>
+      </w:r>
+      <w:r>
+        <w:rPr>
+          <w:rFonts w:ascii="Times New Roman" w:hAnsi="Times New Roman" w:cs="Times New Roman"/>
+          <w:sz w:val="24"/>
+          <w:szCs w:val="24"/>
+        </w:rPr>
+        <w:t>economies of the previous eras.</w:t>
       </w:r>
     </w:p>
     <w:p>
@@ -3265,8 +3714,6 @@
         </w:rPr>
         <w:tab/>
       </w:r>
-      <w:bookmarkStart w:id="0" w:name="_GoBack"/>
-      <w:bookmarkEnd w:id="0"/>
     </w:p>
     <w:p>
       <w:pPr>
@@ -3695,6 +4142,7 @@
           <w:sz w:val="24"/>
           <w:szCs w:val="24"/>
         </w:rPr>
+        <w:lastRenderedPageBreak/>
         <w:t>Currently technology transfer public policy does not appear to take into consideration the development stage of R&amp;D projects.  If popular belief</w:t>
       </w:r>
       <w:r>
@@ -3711,16 +4159,7 @@
           <w:sz w:val="24"/>
           <w:szCs w:val="24"/>
         </w:rPr>
-        <w:t xml:space="preserve">, then this presents an opportunity to </w:t>
-      </w:r>
-      <w:r>
-        <w:rPr>
-          <w:rFonts w:ascii="Times New Roman" w:hAnsi="Times New Roman" w:cs="Times New Roman"/>
-          <w:sz w:val="24"/>
-          <w:szCs w:val="24"/>
-        </w:rPr>
-        <w:lastRenderedPageBreak/>
-        <w:t>significantly improve public policy outcomes in thi</w:t>
+        <w:t>, then this presents an opportunity to significantly improve public policy outcomes in thi</w:t>
       </w:r>
       <w:r>
         <w:rPr>
@@ -4422,6 +4861,7 @@
           <w:sz w:val="24"/>
           <w:szCs w:val="24"/>
         </w:rPr>
+        <w:lastRenderedPageBreak/>
         <w:t>The main hypothesis of this research is that technologies derived from</w:t>
       </w:r>
       <w:r>
@@ -4454,16 +4894,7 @@
           <w:sz w:val="24"/>
           <w:szCs w:val="24"/>
         </w:rPr>
-        <w:t xml:space="preserve">than </w:t>
-      </w:r>
-      <w:r>
-        <w:rPr>
-          <w:rFonts w:ascii="Times New Roman" w:hAnsi="Times New Roman" w:cs="Times New Roman"/>
-          <w:sz w:val="24"/>
-          <w:szCs w:val="24"/>
-        </w:rPr>
-        <w:lastRenderedPageBreak/>
-        <w:t xml:space="preserve">technologies derived from federally-funded R&amp;D projects that stop receiving federal financial support earlier in the development process.  Within this main hypothesis is a sub-hypothesis that technologies derived from </w:t>
+        <w:t xml:space="preserve">than technologies derived from federally-funded R&amp;D projects that stop receiving federal financial support earlier in the development process.  Within this main hypothesis is a sub-hypothesis that technologies derived from </w:t>
       </w:r>
       <w:r>
         <w:rPr>
@@ -5150,6 +5581,125 @@
           <w:szCs w:val="24"/>
         </w:rPr>
         <w:t>http://www.earto.eu/fileadmin/content/03_Publications/The_TRL_Scale_as_a_R_I_Policy_Tool_-_EARTO_Recommendations_-_Final.pdf</w:t>
+      </w:r>
+    </w:p>
+    <w:p>
+      <w:pPr>
+        <w:spacing w:after="0" w:line="480" w:lineRule="auto"/>
+        <w:ind w:left="720" w:hanging="720"/>
+        <w:rPr>
+          <w:rFonts w:ascii="Times New Roman" w:hAnsi="Times New Roman" w:cs="Times New Roman"/>
+          <w:sz w:val="24"/>
+          <w:szCs w:val="24"/>
+        </w:rPr>
+      </w:pPr>
+      <w:proofErr w:type="gramStart"/>
+      <w:r>
+        <w:rPr>
+          <w:rFonts w:ascii="Times New Roman" w:hAnsi="Times New Roman" w:cs="Times New Roman"/>
+          <w:sz w:val="24"/>
+          <w:szCs w:val="24"/>
+        </w:rPr>
+        <w:t xml:space="preserve">Florida, R., Adler, P., &amp; </w:t>
+      </w:r>
+      <w:proofErr w:type="spellStart"/>
+      <w:r>
+        <w:rPr>
+          <w:rFonts w:ascii="Times New Roman" w:hAnsi="Times New Roman" w:cs="Times New Roman"/>
+          <w:sz w:val="24"/>
+          <w:szCs w:val="24"/>
+        </w:rPr>
+        <w:t>Mellander</w:t>
+      </w:r>
+      <w:proofErr w:type="spellEnd"/>
+      <w:r>
+        <w:rPr>
+          <w:rFonts w:ascii="Times New Roman" w:hAnsi="Times New Roman" w:cs="Times New Roman"/>
+          <w:sz w:val="24"/>
+          <w:szCs w:val="24"/>
+        </w:rPr>
+        <w:t>, C. (2017).</w:t>
+      </w:r>
+      <w:proofErr w:type="gramEnd"/>
+      <w:r>
+        <w:rPr>
+          <w:rFonts w:ascii="Times New Roman" w:hAnsi="Times New Roman" w:cs="Times New Roman"/>
+          <w:sz w:val="24"/>
+          <w:szCs w:val="24"/>
+        </w:rPr>
+        <w:t xml:space="preserve"> </w:t>
+      </w:r>
+      <w:proofErr w:type="gramStart"/>
+      <w:r>
+        <w:rPr>
+          <w:rFonts w:ascii="Times New Roman" w:hAnsi="Times New Roman" w:cs="Times New Roman"/>
+          <w:sz w:val="24"/>
+          <w:szCs w:val="24"/>
+        </w:rPr>
+        <w:t>The city as innovation machine.</w:t>
+      </w:r>
+      <w:proofErr w:type="gramEnd"/>
+      <w:r>
+        <w:rPr>
+          <w:rFonts w:ascii="Times New Roman" w:hAnsi="Times New Roman" w:cs="Times New Roman"/>
+          <w:sz w:val="24"/>
+          <w:szCs w:val="24"/>
+        </w:rPr>
+        <w:t xml:space="preserve"> </w:t>
+      </w:r>
+      <w:r>
+        <w:rPr>
+          <w:rFonts w:ascii="Times New Roman" w:hAnsi="Times New Roman" w:cs="Times New Roman"/>
+          <w:i/>
+          <w:iCs/>
+          <w:sz w:val="24"/>
+          <w:szCs w:val="24"/>
+        </w:rPr>
+        <w:t>Regional Studies, 51</w:t>
+      </w:r>
+      <w:r>
+        <w:rPr>
+          <w:rFonts w:ascii="Times New Roman" w:hAnsi="Times New Roman" w:cs="Times New Roman"/>
+          <w:sz w:val="24"/>
+          <w:szCs w:val="24"/>
+        </w:rPr>
+        <w:t xml:space="preserve">(1), 86-96. </w:t>
+      </w:r>
+      <w:proofErr w:type="spellStart"/>
+      <w:proofErr w:type="gramStart"/>
+      <w:r>
+        <w:rPr>
+          <w:rFonts w:ascii="Times New Roman" w:hAnsi="Times New Roman" w:cs="Times New Roman"/>
+          <w:sz w:val="24"/>
+          <w:szCs w:val="24"/>
+        </w:rPr>
+        <w:t>doi</w:t>
+      </w:r>
+      <w:proofErr w:type="spellEnd"/>
+      <w:proofErr w:type="gramEnd"/>
+      <w:r>
+        <w:rPr>
+          <w:rFonts w:ascii="Times New Roman" w:hAnsi="Times New Roman" w:cs="Times New Roman"/>
+          <w:sz w:val="24"/>
+          <w:szCs w:val="24"/>
+        </w:rPr>
+        <w:t>:</w:t>
+      </w:r>
+      <w:r>
+        <w:rPr>
+          <w:rFonts w:ascii="Times New Roman" w:hAnsi="Times New Roman" w:cs="Times New Roman"/>
+          <w:sz w:val="24"/>
+          <w:szCs w:val="24"/>
+        </w:rPr>
+        <w:t xml:space="preserve"> </w:t>
+      </w:r>
+      <w:r>
+        <w:rPr>
+          <w:rFonts w:ascii="Times New Roman" w:hAnsi="Times New Roman" w:cs="Times New Roman"/>
+          <w:sz w:val="24"/>
+          <w:szCs w:val="24"/>
+        </w:rPr>
+        <w:t>http://dx.doi.org/10.1080/00343404.2016.1255324</w:t>
       </w:r>
     </w:p>
     <w:p>
@@ -5290,6 +5840,7 @@
           <w:sz w:val="24"/>
           <w:szCs w:val="24"/>
         </w:rPr>
+        <w:lastRenderedPageBreak/>
         <w:t>Hallam, C. R. A., Wurth, B., &amp; Mancha, R. (2014).</w:t>
       </w:r>
       <w:proofErr w:type="gramEnd"/>
@@ -5362,7 +5913,6 @@
           <w:sz w:val="24"/>
           <w:szCs w:val="24"/>
         </w:rPr>
-        <w:lastRenderedPageBreak/>
         <w:t>Markman</w:t>
       </w:r>
       <w:proofErr w:type="spellEnd"/>
@@ -5654,9 +6204,16 @@
           <w:rFonts w:ascii="Times New Roman" w:hAnsi="Times New Roman" w:cs="Times New Roman"/>
           <w:sz w:val="24"/>
           <w:szCs w:val="24"/>
-          <w:u w:val="single"/>
-        </w:rPr>
-        <w:t>http</w:t>
+        </w:rPr>
+        <w:t>h</w:t>
+      </w:r>
+      <w:r>
+        <w:rPr>
+          <w:rFonts w:ascii="Times New Roman" w:hAnsi="Times New Roman" w:cs="Times New Roman"/>
+          <w:sz w:val="24"/>
+          <w:szCs w:val="24"/>
+        </w:rPr>
+        <w:t>ttp</w:t>
       </w:r>
       <w:proofErr w:type="spellEnd"/>
       <w:r>
@@ -5664,7 +6221,6 @@
           <w:rFonts w:ascii="Times New Roman" w:hAnsi="Times New Roman" w:cs="Times New Roman"/>
           <w:sz w:val="24"/>
           <w:szCs w:val="24"/>
-          <w:u w:val="single"/>
         </w:rPr>
         <w:t>://dx.doi.org/10.1080/01900699908525425</w:t>
       </w:r>

</xml_diff>